<commit_message>
Added image related to the previously done Use Case; Added example of User Stories
</commit_message>
<xml_diff>
--- a/Assignment2/Assignment2.docx
+++ b/Assignment2/Assignment2.docx
@@ -58,19 +58,59 @@
       </w:pPr>
       <w:r>
         <w:rPr>
+          <w:noProof/>
           <w:sz w:val="24"/>
           <w:szCs w:val="24"/>
           <w:lang w:val="en-US"/>
         </w:rPr>
-        <w:t>D</w:t>
-      </w:r>
-      <w:r>
-        <w:rPr>
-          <w:sz w:val="24"/>
-          <w:szCs w:val="24"/>
-          <w:lang w:val="en-US"/>
-        </w:rPr>
-        <w:t>sd</w:t>
+        <w:drawing>
+          <wp:inline distT="0" distB="0" distL="0" distR="0" wp14:anchorId="38618525" wp14:editId="2A20D006">
+            <wp:extent cx="5724525" cy="4714875"/>
+            <wp:effectExtent l="0" t="0" r="9525" b="9525"/>
+            <wp:docPr id="1409651822" name="Picture 2"/>
+            <wp:cNvGraphicFramePr>
+              <a:graphicFrameLocks xmlns:a="http://schemas.openxmlformats.org/drawingml/2006/main" noChangeAspect="1"/>
+            </wp:cNvGraphicFramePr>
+            <a:graphic xmlns:a="http://schemas.openxmlformats.org/drawingml/2006/main">
+              <a:graphicData uri="http://schemas.openxmlformats.org/drawingml/2006/picture">
+                <pic:pic xmlns:pic="http://schemas.openxmlformats.org/drawingml/2006/picture">
+                  <pic:nvPicPr>
+                    <pic:cNvPr id="0" name="Picture 3"/>
+                    <pic:cNvPicPr>
+                      <a:picLocks noChangeAspect="1" noChangeArrowheads="1"/>
+                    </pic:cNvPicPr>
+                  </pic:nvPicPr>
+                  <pic:blipFill>
+                    <a:blip r:embed="rId4">
+                      <a:extLst>
+                        <a:ext uri="{28A0092B-C50C-407E-A947-70E740481C1C}">
+                          <a14:useLocalDpi xmlns:a14="http://schemas.microsoft.com/office/drawing/2010/main" val="0"/>
+                        </a:ext>
+                      </a:extLst>
+                    </a:blip>
+                    <a:srcRect/>
+                    <a:stretch>
+                      <a:fillRect/>
+                    </a:stretch>
+                  </pic:blipFill>
+                  <pic:spPr bwMode="auto">
+                    <a:xfrm>
+                      <a:off x="0" y="0"/>
+                      <a:ext cx="5724525" cy="4714875"/>
+                    </a:xfrm>
+                    <a:prstGeom prst="rect">
+                      <a:avLst/>
+                    </a:prstGeom>
+                    <a:noFill/>
+                    <a:ln>
+                      <a:noFill/>
+                    </a:ln>
+                  </pic:spPr>
+                </pic:pic>
+              </a:graphicData>
+            </a:graphic>
+          </wp:inline>
+        </w:drawing>
       </w:r>
     </w:p>
     <w:p>
@@ -93,6 +133,3117 @@
         </w:rPr>
         <w:t>Use Stories</w:t>
       </w:r>
+    </w:p>
+    <w:p>
+      <w:pPr>
+        <w:pBdr>
+          <w:top w:val="single" w:sz="6" w:space="0" w:color="EBEBEB"/>
+          <w:left w:val="single" w:sz="6" w:space="0" w:color="EBEBEB"/>
+          <w:bottom w:val="single" w:sz="6" w:space="0" w:color="EBEBEB"/>
+          <w:right w:val="single" w:sz="6" w:space="0" w:color="EBEBEB"/>
+        </w:pBdr>
+        <w:shd w:val="clear" w:color="auto" w:fill="FAFAFA"/>
+        <w:tabs>
+          <w:tab w:val="left" w:pos="916"/>
+          <w:tab w:val="left" w:pos="1832"/>
+          <w:tab w:val="left" w:pos="2748"/>
+          <w:tab w:val="left" w:pos="3664"/>
+          <w:tab w:val="left" w:pos="4580"/>
+          <w:tab w:val="left" w:pos="5496"/>
+          <w:tab w:val="left" w:pos="6412"/>
+          <w:tab w:val="left" w:pos="7328"/>
+          <w:tab w:val="left" w:pos="8244"/>
+          <w:tab w:val="left" w:pos="9160"/>
+          <w:tab w:val="left" w:pos="10076"/>
+          <w:tab w:val="left" w:pos="10992"/>
+          <w:tab w:val="left" w:pos="11908"/>
+          <w:tab w:val="left" w:pos="12824"/>
+          <w:tab w:val="left" w:pos="13740"/>
+          <w:tab w:val="left" w:pos="14656"/>
+        </w:tabs>
+        <w:spacing w:after="0" w:line="240" w:lineRule="auto"/>
+        <w:rPr>
+          <w:rFonts w:ascii="Consolas" w:eastAsia="Times New Roman" w:hAnsi="Consolas" w:cs="Courier New"/>
+          <w:color w:val="75AF00"/>
+          <w:kern w:val="0"/>
+          <w:sz w:val="20"/>
+          <w:szCs w:val="20"/>
+          <w:bdr w:val="none" w:sz="0" w:space="0" w:color="auto" w:frame="1"/>
+          <w:lang w:val="en-US" w:eastAsia="en-DE"/>
+          <w14:ligatures w14:val="none"/>
+        </w:rPr>
+      </w:pPr>
+      <w:r>
+        <w:rPr>
+          <w:rFonts w:ascii="Consolas" w:eastAsia="Times New Roman" w:hAnsi="Consolas" w:cs="Courier New"/>
+          <w:color w:val="75AF00"/>
+          <w:kern w:val="0"/>
+          <w:sz w:val="20"/>
+          <w:szCs w:val="20"/>
+          <w:bdr w:val="none" w:sz="0" w:space="0" w:color="auto" w:frame="1"/>
+          <w:lang w:val="en-DE" w:eastAsia="en-DE"/>
+          <w14:ligatures w14:val="none"/>
+        </w:rPr>
+        <w:t xml:space="preserve">Story: </w:t>
+      </w:r>
+      <w:r>
+        <w:rPr>
+          <w:rFonts w:ascii="Consolas" w:eastAsia="Times New Roman" w:hAnsi="Consolas" w:cs="Courier New"/>
+          <w:color w:val="75AF00"/>
+          <w:kern w:val="0"/>
+          <w:sz w:val="20"/>
+          <w:szCs w:val="20"/>
+          <w:bdr w:val="none" w:sz="0" w:space="0" w:color="auto" w:frame="1"/>
+          <w:lang w:val="en-US" w:eastAsia="en-DE"/>
+          <w14:ligatures w14:val="none"/>
+        </w:rPr>
+        <w:t>User wants to u</w:t>
+      </w:r>
+      <w:r>
+        <w:rPr>
+          <w:rFonts w:ascii="Consolas" w:eastAsia="Times New Roman" w:hAnsi="Consolas" w:cs="Courier New"/>
+          <w:color w:val="75AF00"/>
+          <w:kern w:val="0"/>
+          <w:sz w:val="20"/>
+          <w:szCs w:val="20"/>
+          <w:bdr w:val="none" w:sz="0" w:space="0" w:color="auto" w:frame="1"/>
+          <w:lang w:val="en-US" w:eastAsia="en-DE"/>
+          <w14:ligatures w14:val="none"/>
+        </w:rPr>
+        <w:t>se Scooter</w:t>
+      </w:r>
+    </w:p>
+    <w:p>
+      <w:pPr>
+        <w:pBdr>
+          <w:top w:val="single" w:sz="6" w:space="0" w:color="EBEBEB"/>
+          <w:left w:val="single" w:sz="6" w:space="0" w:color="EBEBEB"/>
+          <w:bottom w:val="single" w:sz="6" w:space="0" w:color="EBEBEB"/>
+          <w:right w:val="single" w:sz="6" w:space="0" w:color="EBEBEB"/>
+        </w:pBdr>
+        <w:shd w:val="clear" w:color="auto" w:fill="FAFAFA"/>
+        <w:tabs>
+          <w:tab w:val="left" w:pos="916"/>
+          <w:tab w:val="left" w:pos="1832"/>
+          <w:tab w:val="left" w:pos="2748"/>
+          <w:tab w:val="left" w:pos="3664"/>
+          <w:tab w:val="left" w:pos="4580"/>
+          <w:tab w:val="left" w:pos="5496"/>
+          <w:tab w:val="left" w:pos="6412"/>
+          <w:tab w:val="left" w:pos="7328"/>
+          <w:tab w:val="left" w:pos="8244"/>
+          <w:tab w:val="left" w:pos="9160"/>
+          <w:tab w:val="left" w:pos="10076"/>
+          <w:tab w:val="left" w:pos="10992"/>
+          <w:tab w:val="left" w:pos="11908"/>
+          <w:tab w:val="left" w:pos="12824"/>
+          <w:tab w:val="left" w:pos="13740"/>
+          <w:tab w:val="left" w:pos="14656"/>
+        </w:tabs>
+        <w:spacing w:after="0" w:line="240" w:lineRule="auto"/>
+        <w:rPr>
+          <w:rFonts w:ascii="Consolas" w:eastAsia="Times New Roman" w:hAnsi="Consolas" w:cs="Courier New"/>
+          <w:color w:val="75AF00"/>
+          <w:kern w:val="0"/>
+          <w:sz w:val="20"/>
+          <w:szCs w:val="20"/>
+          <w:bdr w:val="none" w:sz="0" w:space="0" w:color="auto" w:frame="1"/>
+          <w:lang w:val="en-DE" w:eastAsia="en-DE"/>
+          <w14:ligatures w14:val="none"/>
+        </w:rPr>
+      </w:pPr>
+    </w:p>
+    <w:p>
+      <w:pPr>
+        <w:pBdr>
+          <w:top w:val="single" w:sz="6" w:space="0" w:color="EBEBEB"/>
+          <w:left w:val="single" w:sz="6" w:space="0" w:color="EBEBEB"/>
+          <w:bottom w:val="single" w:sz="6" w:space="0" w:color="EBEBEB"/>
+          <w:right w:val="single" w:sz="6" w:space="0" w:color="EBEBEB"/>
+        </w:pBdr>
+        <w:shd w:val="clear" w:color="auto" w:fill="FAFAFA"/>
+        <w:tabs>
+          <w:tab w:val="left" w:pos="916"/>
+          <w:tab w:val="left" w:pos="1832"/>
+          <w:tab w:val="left" w:pos="2748"/>
+          <w:tab w:val="left" w:pos="3664"/>
+          <w:tab w:val="left" w:pos="4580"/>
+          <w:tab w:val="left" w:pos="5496"/>
+          <w:tab w:val="left" w:pos="6412"/>
+          <w:tab w:val="left" w:pos="7328"/>
+          <w:tab w:val="left" w:pos="8244"/>
+          <w:tab w:val="left" w:pos="9160"/>
+          <w:tab w:val="left" w:pos="10076"/>
+          <w:tab w:val="left" w:pos="10992"/>
+          <w:tab w:val="left" w:pos="11908"/>
+          <w:tab w:val="left" w:pos="12824"/>
+          <w:tab w:val="left" w:pos="13740"/>
+          <w:tab w:val="left" w:pos="14656"/>
+        </w:tabs>
+        <w:spacing w:after="0" w:line="240" w:lineRule="auto"/>
+        <w:rPr>
+          <w:rFonts w:ascii="Consolas" w:eastAsia="Times New Roman" w:hAnsi="Consolas" w:cs="Courier New"/>
+          <w:color w:val="75AF00"/>
+          <w:kern w:val="0"/>
+          <w:sz w:val="20"/>
+          <w:szCs w:val="20"/>
+          <w:bdr w:val="none" w:sz="0" w:space="0" w:color="auto" w:frame="1"/>
+          <w:lang w:val="en-US" w:eastAsia="en-DE"/>
+          <w14:ligatures w14:val="none"/>
+        </w:rPr>
+      </w:pPr>
+      <w:r>
+        <w:rPr>
+          <w:rFonts w:ascii="Consolas" w:eastAsia="Times New Roman" w:hAnsi="Consolas" w:cs="Courier New"/>
+          <w:color w:val="75AF00"/>
+          <w:kern w:val="0"/>
+          <w:sz w:val="20"/>
+          <w:szCs w:val="20"/>
+          <w:bdr w:val="none" w:sz="0" w:space="0" w:color="auto" w:frame="1"/>
+          <w:lang w:val="en-DE" w:eastAsia="en-DE"/>
+          <w14:ligatures w14:val="none"/>
+        </w:rPr>
+        <w:t>As a</w:t>
+      </w:r>
+      <w:r>
+        <w:rPr>
+          <w:rFonts w:ascii="Consolas" w:eastAsia="Times New Roman" w:hAnsi="Consolas" w:cs="Courier New"/>
+          <w:color w:val="75AF00"/>
+          <w:kern w:val="0"/>
+          <w:sz w:val="20"/>
+          <w:szCs w:val="20"/>
+          <w:bdr w:val="none" w:sz="0" w:space="0" w:color="auto" w:frame="1"/>
+          <w:lang w:val="en-US" w:eastAsia="en-DE"/>
+          <w14:ligatures w14:val="none"/>
+        </w:rPr>
+        <w:t xml:space="preserve"> </w:t>
+      </w:r>
+      <w:r>
+        <w:rPr>
+          <w:rFonts w:ascii="Consolas" w:eastAsia="Times New Roman" w:hAnsi="Consolas" w:cs="Courier New"/>
+          <w:color w:val="75AF00"/>
+          <w:kern w:val="0"/>
+          <w:sz w:val="20"/>
+          <w:szCs w:val="20"/>
+          <w:bdr w:val="none" w:sz="0" w:space="0" w:color="auto" w:frame="1"/>
+          <w:lang w:val="en-US" w:eastAsia="en-DE"/>
+          <w14:ligatures w14:val="none"/>
+        </w:rPr>
+        <w:t>User</w:t>
+      </w:r>
+    </w:p>
+    <w:p>
+      <w:pPr>
+        <w:pBdr>
+          <w:top w:val="single" w:sz="6" w:space="0" w:color="EBEBEB"/>
+          <w:left w:val="single" w:sz="6" w:space="0" w:color="EBEBEB"/>
+          <w:bottom w:val="single" w:sz="6" w:space="0" w:color="EBEBEB"/>
+          <w:right w:val="single" w:sz="6" w:space="0" w:color="EBEBEB"/>
+        </w:pBdr>
+        <w:shd w:val="clear" w:color="auto" w:fill="FAFAFA"/>
+        <w:tabs>
+          <w:tab w:val="left" w:pos="916"/>
+          <w:tab w:val="left" w:pos="1832"/>
+          <w:tab w:val="left" w:pos="2748"/>
+          <w:tab w:val="left" w:pos="3664"/>
+          <w:tab w:val="left" w:pos="4580"/>
+          <w:tab w:val="left" w:pos="5496"/>
+          <w:tab w:val="left" w:pos="6412"/>
+          <w:tab w:val="left" w:pos="7328"/>
+          <w:tab w:val="left" w:pos="8244"/>
+          <w:tab w:val="left" w:pos="9160"/>
+          <w:tab w:val="left" w:pos="10076"/>
+          <w:tab w:val="left" w:pos="10992"/>
+          <w:tab w:val="left" w:pos="11908"/>
+          <w:tab w:val="left" w:pos="12824"/>
+          <w:tab w:val="left" w:pos="13740"/>
+          <w:tab w:val="left" w:pos="14656"/>
+        </w:tabs>
+        <w:spacing w:after="0" w:line="240" w:lineRule="auto"/>
+        <w:rPr>
+          <w:rFonts w:ascii="Consolas" w:eastAsia="Times New Roman" w:hAnsi="Consolas" w:cs="Courier New"/>
+          <w:color w:val="75AF00"/>
+          <w:kern w:val="0"/>
+          <w:sz w:val="20"/>
+          <w:szCs w:val="20"/>
+          <w:bdr w:val="none" w:sz="0" w:space="0" w:color="auto" w:frame="1"/>
+          <w:lang w:val="en-US" w:eastAsia="en-DE"/>
+          <w14:ligatures w14:val="none"/>
+        </w:rPr>
+      </w:pPr>
+      <w:r>
+        <w:rPr>
+          <w:rFonts w:ascii="Consolas" w:eastAsia="Times New Roman" w:hAnsi="Consolas" w:cs="Courier New"/>
+          <w:color w:val="00A8C8"/>
+          <w:kern w:val="0"/>
+          <w:sz w:val="20"/>
+          <w:szCs w:val="20"/>
+          <w:bdr w:val="none" w:sz="0" w:space="0" w:color="auto" w:frame="1"/>
+          <w:lang w:val="en-DE" w:eastAsia="en-DE"/>
+          <w14:ligatures w14:val="none"/>
+        </w:rPr>
+        <w:t xml:space="preserve">I </w:t>
+      </w:r>
+      <w:r>
+        <w:rPr>
+          <w:rFonts w:ascii="Consolas" w:eastAsia="Times New Roman" w:hAnsi="Consolas" w:cs="Courier New"/>
+          <w:color w:val="75AF00"/>
+          <w:kern w:val="0"/>
+          <w:sz w:val="20"/>
+          <w:szCs w:val="20"/>
+          <w:bdr w:val="none" w:sz="0" w:space="0" w:color="auto" w:frame="1"/>
+          <w:lang w:val="en-DE" w:eastAsia="en-DE"/>
+          <w14:ligatures w14:val="none"/>
+        </w:rPr>
+        <w:t xml:space="preserve">want to </w:t>
+      </w:r>
+      <w:r>
+        <w:rPr>
+          <w:rFonts w:ascii="Consolas" w:eastAsia="Times New Roman" w:hAnsi="Consolas" w:cs="Courier New"/>
+          <w:color w:val="75AF00"/>
+          <w:kern w:val="0"/>
+          <w:sz w:val="20"/>
+          <w:szCs w:val="20"/>
+          <w:bdr w:val="none" w:sz="0" w:space="0" w:color="auto" w:frame="1"/>
+          <w:lang w:val="en-US" w:eastAsia="en-DE"/>
+          <w14:ligatures w14:val="none"/>
+        </w:rPr>
+        <w:t>m</w:t>
+      </w:r>
+      <w:r>
+        <w:rPr>
+          <w:rFonts w:ascii="Consolas" w:eastAsia="Times New Roman" w:hAnsi="Consolas" w:cs="Courier New"/>
+          <w:color w:val="75AF00"/>
+          <w:kern w:val="0"/>
+          <w:sz w:val="20"/>
+          <w:szCs w:val="20"/>
+          <w:bdr w:val="none" w:sz="0" w:space="0" w:color="auto" w:frame="1"/>
+          <w:lang w:val="en-US" w:eastAsia="en-DE"/>
+          <w14:ligatures w14:val="none"/>
+        </w:rPr>
+        <w:t xml:space="preserve">ake use of a </w:t>
+      </w:r>
+      <w:proofErr w:type="gramStart"/>
+      <w:r>
+        <w:rPr>
+          <w:rFonts w:ascii="Consolas" w:eastAsia="Times New Roman" w:hAnsi="Consolas" w:cs="Courier New"/>
+          <w:color w:val="75AF00"/>
+          <w:kern w:val="0"/>
+          <w:sz w:val="20"/>
+          <w:szCs w:val="20"/>
+          <w:bdr w:val="none" w:sz="0" w:space="0" w:color="auto" w:frame="1"/>
+          <w:lang w:val="en-US" w:eastAsia="en-DE"/>
+          <w14:ligatures w14:val="none"/>
+        </w:rPr>
+        <w:t>Scooter</w:t>
+      </w:r>
+      <w:proofErr w:type="gramEnd"/>
+    </w:p>
+    <w:p>
+      <w:pPr>
+        <w:pBdr>
+          <w:top w:val="single" w:sz="6" w:space="0" w:color="EBEBEB"/>
+          <w:left w:val="single" w:sz="6" w:space="0" w:color="EBEBEB"/>
+          <w:bottom w:val="single" w:sz="6" w:space="0" w:color="EBEBEB"/>
+          <w:right w:val="single" w:sz="6" w:space="0" w:color="EBEBEB"/>
+        </w:pBdr>
+        <w:shd w:val="clear" w:color="auto" w:fill="FAFAFA"/>
+        <w:tabs>
+          <w:tab w:val="left" w:pos="916"/>
+          <w:tab w:val="left" w:pos="1832"/>
+          <w:tab w:val="left" w:pos="2748"/>
+          <w:tab w:val="left" w:pos="3664"/>
+          <w:tab w:val="left" w:pos="4580"/>
+          <w:tab w:val="left" w:pos="5496"/>
+          <w:tab w:val="left" w:pos="6412"/>
+          <w:tab w:val="left" w:pos="7328"/>
+          <w:tab w:val="left" w:pos="8244"/>
+          <w:tab w:val="left" w:pos="9160"/>
+          <w:tab w:val="left" w:pos="10076"/>
+          <w:tab w:val="left" w:pos="10992"/>
+          <w:tab w:val="left" w:pos="11908"/>
+          <w:tab w:val="left" w:pos="12824"/>
+          <w:tab w:val="left" w:pos="13740"/>
+          <w:tab w:val="left" w:pos="14656"/>
+        </w:tabs>
+        <w:spacing w:after="0" w:line="240" w:lineRule="auto"/>
+        <w:rPr>
+          <w:rFonts w:ascii="Consolas" w:eastAsia="Times New Roman" w:hAnsi="Consolas" w:cs="Courier New"/>
+          <w:color w:val="75AF00"/>
+          <w:kern w:val="0"/>
+          <w:sz w:val="20"/>
+          <w:szCs w:val="20"/>
+          <w:bdr w:val="none" w:sz="0" w:space="0" w:color="auto" w:frame="1"/>
+          <w:lang w:val="en-US" w:eastAsia="en-DE"/>
+          <w14:ligatures w14:val="none"/>
+        </w:rPr>
+      </w:pPr>
+      <w:r>
+        <w:rPr>
+          <w:rFonts w:ascii="Consolas" w:eastAsia="Times New Roman" w:hAnsi="Consolas" w:cs="Courier New"/>
+          <w:color w:val="75AF00"/>
+          <w:kern w:val="0"/>
+          <w:sz w:val="20"/>
+          <w:szCs w:val="20"/>
+          <w:bdr w:val="none" w:sz="0" w:space="0" w:color="auto" w:frame="1"/>
+          <w:lang w:val="en-DE" w:eastAsia="en-DE"/>
+          <w14:ligatures w14:val="none"/>
+        </w:rPr>
+        <w:t xml:space="preserve">So that I can </w:t>
+      </w:r>
+      <w:r>
+        <w:rPr>
+          <w:rFonts w:ascii="Consolas" w:eastAsia="Times New Roman" w:hAnsi="Consolas" w:cs="Courier New"/>
+          <w:color w:val="75AF00"/>
+          <w:kern w:val="0"/>
+          <w:sz w:val="20"/>
+          <w:szCs w:val="20"/>
+          <w:bdr w:val="none" w:sz="0" w:space="0" w:color="auto" w:frame="1"/>
+          <w:lang w:val="en-US" w:eastAsia="en-DE"/>
+          <w14:ligatures w14:val="none"/>
+        </w:rPr>
+        <w:t>ma</w:t>
+      </w:r>
+      <w:r>
+        <w:rPr>
+          <w:rFonts w:ascii="Consolas" w:eastAsia="Times New Roman" w:hAnsi="Consolas" w:cs="Courier New"/>
+          <w:color w:val="75AF00"/>
+          <w:kern w:val="0"/>
+          <w:sz w:val="20"/>
+          <w:szCs w:val="20"/>
+          <w:bdr w:val="none" w:sz="0" w:space="0" w:color="auto" w:frame="1"/>
+          <w:lang w:val="en-US" w:eastAsia="en-DE"/>
+          <w14:ligatures w14:val="none"/>
+        </w:rPr>
+        <w:t>ke use of it to travel to my destination</w:t>
+      </w:r>
+    </w:p>
+    <w:p>
+      <w:pPr>
+        <w:pBdr>
+          <w:top w:val="single" w:sz="6" w:space="0" w:color="EBEBEB"/>
+          <w:left w:val="single" w:sz="6" w:space="0" w:color="EBEBEB"/>
+          <w:bottom w:val="single" w:sz="6" w:space="0" w:color="EBEBEB"/>
+          <w:right w:val="single" w:sz="6" w:space="0" w:color="EBEBEB"/>
+        </w:pBdr>
+        <w:shd w:val="clear" w:color="auto" w:fill="FAFAFA"/>
+        <w:tabs>
+          <w:tab w:val="left" w:pos="916"/>
+          <w:tab w:val="left" w:pos="1832"/>
+          <w:tab w:val="left" w:pos="2748"/>
+          <w:tab w:val="left" w:pos="3664"/>
+          <w:tab w:val="left" w:pos="4580"/>
+          <w:tab w:val="left" w:pos="5496"/>
+          <w:tab w:val="left" w:pos="6412"/>
+          <w:tab w:val="left" w:pos="7328"/>
+          <w:tab w:val="left" w:pos="8244"/>
+          <w:tab w:val="left" w:pos="9160"/>
+          <w:tab w:val="left" w:pos="10076"/>
+          <w:tab w:val="left" w:pos="10992"/>
+          <w:tab w:val="left" w:pos="11908"/>
+          <w:tab w:val="left" w:pos="12824"/>
+          <w:tab w:val="left" w:pos="13740"/>
+          <w:tab w:val="left" w:pos="14656"/>
+        </w:tabs>
+        <w:spacing w:after="0" w:line="240" w:lineRule="auto"/>
+        <w:rPr>
+          <w:rFonts w:ascii="Consolas" w:eastAsia="Times New Roman" w:hAnsi="Consolas" w:cs="Courier New"/>
+          <w:color w:val="75AF00"/>
+          <w:kern w:val="0"/>
+          <w:sz w:val="20"/>
+          <w:szCs w:val="20"/>
+          <w:bdr w:val="none" w:sz="0" w:space="0" w:color="auto" w:frame="1"/>
+          <w:lang w:val="en-DE" w:eastAsia="en-DE"/>
+          <w14:ligatures w14:val="none"/>
+        </w:rPr>
+      </w:pPr>
+    </w:p>
+    <w:p>
+      <w:pPr>
+        <w:pBdr>
+          <w:top w:val="single" w:sz="6" w:space="0" w:color="EBEBEB"/>
+          <w:left w:val="single" w:sz="6" w:space="0" w:color="EBEBEB"/>
+          <w:bottom w:val="single" w:sz="6" w:space="0" w:color="EBEBEB"/>
+          <w:right w:val="single" w:sz="6" w:space="0" w:color="EBEBEB"/>
+        </w:pBdr>
+        <w:shd w:val="clear" w:color="auto" w:fill="FAFAFA"/>
+        <w:tabs>
+          <w:tab w:val="left" w:pos="916"/>
+          <w:tab w:val="left" w:pos="1832"/>
+          <w:tab w:val="left" w:pos="2748"/>
+          <w:tab w:val="left" w:pos="3664"/>
+          <w:tab w:val="left" w:pos="4580"/>
+          <w:tab w:val="left" w:pos="5496"/>
+          <w:tab w:val="left" w:pos="6412"/>
+          <w:tab w:val="left" w:pos="7328"/>
+          <w:tab w:val="left" w:pos="8244"/>
+          <w:tab w:val="left" w:pos="9160"/>
+          <w:tab w:val="left" w:pos="10076"/>
+          <w:tab w:val="left" w:pos="10992"/>
+          <w:tab w:val="left" w:pos="11908"/>
+          <w:tab w:val="left" w:pos="12824"/>
+          <w:tab w:val="left" w:pos="13740"/>
+          <w:tab w:val="left" w:pos="14656"/>
+        </w:tabs>
+        <w:spacing w:after="0" w:line="240" w:lineRule="auto"/>
+        <w:rPr>
+          <w:rFonts w:ascii="Consolas" w:eastAsia="Times New Roman" w:hAnsi="Consolas" w:cs="Courier New"/>
+          <w:color w:val="75AF00"/>
+          <w:kern w:val="0"/>
+          <w:sz w:val="20"/>
+          <w:szCs w:val="20"/>
+          <w:bdr w:val="none" w:sz="0" w:space="0" w:color="auto" w:frame="1"/>
+          <w:lang w:val="en-US" w:eastAsia="en-DE"/>
+          <w14:ligatures w14:val="none"/>
+        </w:rPr>
+      </w:pPr>
+      <w:r>
+        <w:rPr>
+          <w:rFonts w:ascii="Consolas" w:eastAsia="Times New Roman" w:hAnsi="Consolas" w:cs="Courier New"/>
+          <w:color w:val="75AF00"/>
+          <w:kern w:val="0"/>
+          <w:sz w:val="20"/>
+          <w:szCs w:val="20"/>
+          <w:bdr w:val="none" w:sz="0" w:space="0" w:color="auto" w:frame="1"/>
+          <w:lang w:val="en-DE" w:eastAsia="en-DE"/>
+          <w14:ligatures w14:val="none"/>
+        </w:rPr>
+        <w:t xml:space="preserve">Scenario </w:t>
+      </w:r>
+      <w:r>
+        <w:rPr>
+          <w:rFonts w:ascii="Consolas" w:eastAsia="Times New Roman" w:hAnsi="Consolas" w:cs="Courier New"/>
+          <w:color w:val="D88200"/>
+          <w:kern w:val="0"/>
+          <w:sz w:val="20"/>
+          <w:szCs w:val="20"/>
+          <w:bdr w:val="none" w:sz="0" w:space="0" w:color="auto" w:frame="1"/>
+          <w:lang w:val="en-DE" w:eastAsia="en-DE"/>
+          <w14:ligatures w14:val="none"/>
+        </w:rPr>
+        <w:t>1</w:t>
+      </w:r>
+      <w:r>
+        <w:rPr>
+          <w:rFonts w:ascii="Consolas" w:eastAsia="Times New Roman" w:hAnsi="Consolas" w:cs="Courier New"/>
+          <w:color w:val="75AF00"/>
+          <w:kern w:val="0"/>
+          <w:sz w:val="20"/>
+          <w:szCs w:val="20"/>
+          <w:bdr w:val="none" w:sz="0" w:space="0" w:color="auto" w:frame="1"/>
+          <w:lang w:val="en-DE" w:eastAsia="en-DE"/>
+          <w14:ligatures w14:val="none"/>
+        </w:rPr>
+        <w:t xml:space="preserve">: </w:t>
+      </w:r>
+      <w:r>
+        <w:rPr>
+          <w:rFonts w:ascii="Consolas" w:eastAsia="Times New Roman" w:hAnsi="Consolas" w:cs="Courier New"/>
+          <w:color w:val="75AF00"/>
+          <w:kern w:val="0"/>
+          <w:sz w:val="20"/>
+          <w:szCs w:val="20"/>
+          <w:bdr w:val="none" w:sz="0" w:space="0" w:color="auto" w:frame="1"/>
+          <w:lang w:val="en-US" w:eastAsia="en-DE"/>
+          <w14:ligatures w14:val="none"/>
+        </w:rPr>
+        <w:t>User wants to u</w:t>
+      </w:r>
+      <w:r>
+        <w:rPr>
+          <w:rFonts w:ascii="Consolas" w:eastAsia="Times New Roman" w:hAnsi="Consolas" w:cs="Courier New"/>
+          <w:color w:val="75AF00"/>
+          <w:kern w:val="0"/>
+          <w:sz w:val="20"/>
+          <w:szCs w:val="20"/>
+          <w:bdr w:val="none" w:sz="0" w:space="0" w:color="auto" w:frame="1"/>
+          <w:lang w:val="en-US" w:eastAsia="en-DE"/>
+          <w14:ligatures w14:val="none"/>
+        </w:rPr>
+        <w:t xml:space="preserve">se a Scooter </w:t>
+      </w:r>
+      <w:proofErr w:type="gramStart"/>
+      <w:r>
+        <w:rPr>
+          <w:rFonts w:ascii="Consolas" w:eastAsia="Times New Roman" w:hAnsi="Consolas" w:cs="Courier New"/>
+          <w:color w:val="75AF00"/>
+          <w:kern w:val="0"/>
+          <w:sz w:val="20"/>
+          <w:szCs w:val="20"/>
+          <w:bdr w:val="none" w:sz="0" w:space="0" w:color="auto" w:frame="1"/>
+          <w:lang w:val="en-US" w:eastAsia="en-DE"/>
+          <w14:ligatures w14:val="none"/>
+        </w:rPr>
+        <w:t>now</w:t>
+      </w:r>
+      <w:proofErr w:type="gramEnd"/>
+    </w:p>
+    <w:p>
+      <w:pPr>
+        <w:pBdr>
+          <w:top w:val="single" w:sz="6" w:space="0" w:color="EBEBEB"/>
+          <w:left w:val="single" w:sz="6" w:space="0" w:color="EBEBEB"/>
+          <w:bottom w:val="single" w:sz="6" w:space="0" w:color="EBEBEB"/>
+          <w:right w:val="single" w:sz="6" w:space="0" w:color="EBEBEB"/>
+        </w:pBdr>
+        <w:shd w:val="clear" w:color="auto" w:fill="FAFAFA"/>
+        <w:tabs>
+          <w:tab w:val="left" w:pos="916"/>
+          <w:tab w:val="left" w:pos="1832"/>
+          <w:tab w:val="left" w:pos="2748"/>
+          <w:tab w:val="left" w:pos="3664"/>
+          <w:tab w:val="left" w:pos="4580"/>
+          <w:tab w:val="left" w:pos="5496"/>
+          <w:tab w:val="left" w:pos="6412"/>
+          <w:tab w:val="left" w:pos="7328"/>
+          <w:tab w:val="left" w:pos="8244"/>
+          <w:tab w:val="left" w:pos="9160"/>
+          <w:tab w:val="left" w:pos="10076"/>
+          <w:tab w:val="left" w:pos="10992"/>
+          <w:tab w:val="left" w:pos="11908"/>
+          <w:tab w:val="left" w:pos="12824"/>
+          <w:tab w:val="left" w:pos="13740"/>
+          <w:tab w:val="left" w:pos="14656"/>
+        </w:tabs>
+        <w:spacing w:after="0" w:line="240" w:lineRule="auto"/>
+        <w:rPr>
+          <w:rFonts w:ascii="Consolas" w:eastAsia="Times New Roman" w:hAnsi="Consolas" w:cs="Courier New"/>
+          <w:color w:val="75AF00"/>
+          <w:kern w:val="0"/>
+          <w:sz w:val="20"/>
+          <w:szCs w:val="20"/>
+          <w:bdr w:val="none" w:sz="0" w:space="0" w:color="auto" w:frame="1"/>
+          <w:lang w:val="en-US" w:eastAsia="en-DE"/>
+          <w14:ligatures w14:val="none"/>
+        </w:rPr>
+      </w:pPr>
+      <w:r>
+        <w:rPr>
+          <w:rFonts w:ascii="Consolas" w:eastAsia="Times New Roman" w:hAnsi="Consolas" w:cs="Courier New"/>
+          <w:color w:val="00A8C8"/>
+          <w:kern w:val="0"/>
+          <w:sz w:val="20"/>
+          <w:szCs w:val="20"/>
+          <w:bdr w:val="none" w:sz="0" w:space="0" w:color="auto" w:frame="1"/>
+          <w:lang w:val="en-DE" w:eastAsia="en-DE"/>
+          <w14:ligatures w14:val="none"/>
+        </w:rPr>
+        <w:t xml:space="preserve">Given </w:t>
+      </w:r>
+      <w:r>
+        <w:rPr>
+          <w:rFonts w:ascii="Consolas" w:eastAsia="Times New Roman" w:hAnsi="Consolas" w:cs="Courier New"/>
+          <w:color w:val="75AF00"/>
+          <w:kern w:val="0"/>
+          <w:sz w:val="20"/>
+          <w:szCs w:val="20"/>
+          <w:bdr w:val="none" w:sz="0" w:space="0" w:color="auto" w:frame="1"/>
+          <w:lang w:val="en-US" w:eastAsia="en-DE"/>
+          <w14:ligatures w14:val="none"/>
+        </w:rPr>
+        <w:t xml:space="preserve">user </w:t>
+      </w:r>
+      <w:r>
+        <w:rPr>
+          <w:rFonts w:ascii="Consolas" w:eastAsia="Times New Roman" w:hAnsi="Consolas" w:cs="Courier New"/>
+          <w:color w:val="75AF00"/>
+          <w:kern w:val="0"/>
+          <w:sz w:val="20"/>
+          <w:szCs w:val="20"/>
+          <w:bdr w:val="none" w:sz="0" w:space="0" w:color="auto" w:frame="1"/>
+          <w:lang w:val="en-US" w:eastAsia="en-DE"/>
+          <w14:ligatures w14:val="none"/>
+        </w:rPr>
+        <w:t xml:space="preserve">is </w:t>
+      </w:r>
+      <w:proofErr w:type="gramStart"/>
+      <w:r>
+        <w:rPr>
+          <w:rFonts w:ascii="Consolas" w:eastAsia="Times New Roman" w:hAnsi="Consolas" w:cs="Courier New"/>
+          <w:color w:val="75AF00"/>
+          <w:kern w:val="0"/>
+          <w:sz w:val="20"/>
+          <w:szCs w:val="20"/>
+          <w:bdr w:val="none" w:sz="0" w:space="0" w:color="auto" w:frame="1"/>
+          <w:lang w:val="en-US" w:eastAsia="en-DE"/>
+          <w14:ligatures w14:val="none"/>
+        </w:rPr>
+        <w:t>registered</w:t>
+      </w:r>
+      <w:proofErr w:type="gramEnd"/>
+    </w:p>
+    <w:p>
+      <w:pPr>
+        <w:pBdr>
+          <w:top w:val="single" w:sz="6" w:space="0" w:color="EBEBEB"/>
+          <w:left w:val="single" w:sz="6" w:space="0" w:color="EBEBEB"/>
+          <w:bottom w:val="single" w:sz="6" w:space="0" w:color="EBEBEB"/>
+          <w:right w:val="single" w:sz="6" w:space="0" w:color="EBEBEB"/>
+        </w:pBdr>
+        <w:shd w:val="clear" w:color="auto" w:fill="FAFAFA"/>
+        <w:tabs>
+          <w:tab w:val="left" w:pos="916"/>
+          <w:tab w:val="left" w:pos="1832"/>
+          <w:tab w:val="left" w:pos="2748"/>
+          <w:tab w:val="left" w:pos="3664"/>
+          <w:tab w:val="left" w:pos="4580"/>
+          <w:tab w:val="left" w:pos="5496"/>
+          <w:tab w:val="left" w:pos="6412"/>
+          <w:tab w:val="left" w:pos="7328"/>
+          <w:tab w:val="left" w:pos="8244"/>
+          <w:tab w:val="left" w:pos="9160"/>
+          <w:tab w:val="left" w:pos="10076"/>
+          <w:tab w:val="left" w:pos="10992"/>
+          <w:tab w:val="left" w:pos="11908"/>
+          <w:tab w:val="left" w:pos="12824"/>
+          <w:tab w:val="left" w:pos="13740"/>
+          <w:tab w:val="left" w:pos="14656"/>
+        </w:tabs>
+        <w:spacing w:after="0" w:line="240" w:lineRule="auto"/>
+        <w:rPr>
+          <w:rFonts w:ascii="Consolas" w:eastAsia="Times New Roman" w:hAnsi="Consolas" w:cs="Courier New"/>
+          <w:color w:val="75AF00"/>
+          <w:kern w:val="0"/>
+          <w:sz w:val="20"/>
+          <w:szCs w:val="20"/>
+          <w:bdr w:val="none" w:sz="0" w:space="0" w:color="auto" w:frame="1"/>
+          <w:lang w:val="en-US" w:eastAsia="en-DE"/>
+          <w14:ligatures w14:val="none"/>
+        </w:rPr>
+      </w:pPr>
+      <w:r>
+        <w:rPr>
+          <w:rFonts w:ascii="Consolas" w:eastAsia="Times New Roman" w:hAnsi="Consolas" w:cs="Courier New"/>
+          <w:color w:val="75AF00"/>
+          <w:kern w:val="0"/>
+          <w:sz w:val="20"/>
+          <w:szCs w:val="20"/>
+          <w:bdr w:val="none" w:sz="0" w:space="0" w:color="auto" w:frame="1"/>
+          <w:lang w:val="en-DE" w:eastAsia="en-DE"/>
+          <w14:ligatures w14:val="none"/>
+        </w:rPr>
+        <w:t xml:space="preserve"> </w:t>
+      </w:r>
+      <w:r>
+        <w:rPr>
+          <w:rFonts w:ascii="Consolas" w:eastAsia="Times New Roman" w:hAnsi="Consolas" w:cs="Courier New"/>
+          <w:color w:val="00A8C8"/>
+          <w:kern w:val="0"/>
+          <w:sz w:val="20"/>
+          <w:szCs w:val="20"/>
+          <w:bdr w:val="none" w:sz="0" w:space="0" w:color="auto" w:frame="1"/>
+          <w:lang w:val="en-DE" w:eastAsia="en-DE"/>
+          <w14:ligatures w14:val="none"/>
+        </w:rPr>
+        <w:t xml:space="preserve">And </w:t>
+      </w:r>
+      <w:r>
+        <w:rPr>
+          <w:rFonts w:ascii="Consolas" w:eastAsia="Times New Roman" w:hAnsi="Consolas" w:cs="Courier New"/>
+          <w:color w:val="75AF00"/>
+          <w:kern w:val="0"/>
+          <w:sz w:val="20"/>
+          <w:szCs w:val="20"/>
+          <w:bdr w:val="none" w:sz="0" w:space="0" w:color="auto" w:frame="1"/>
+          <w:lang w:val="en-DE" w:eastAsia="en-DE"/>
+          <w14:ligatures w14:val="none"/>
+        </w:rPr>
+        <w:t xml:space="preserve">the </w:t>
+      </w:r>
+      <w:r>
+        <w:rPr>
+          <w:rFonts w:ascii="Consolas" w:eastAsia="Times New Roman" w:hAnsi="Consolas" w:cs="Courier New"/>
+          <w:color w:val="75AF00"/>
+          <w:kern w:val="0"/>
+          <w:sz w:val="20"/>
+          <w:szCs w:val="20"/>
+          <w:bdr w:val="none" w:sz="0" w:space="0" w:color="auto" w:frame="1"/>
+          <w:lang w:val="en-US" w:eastAsia="en-DE"/>
+          <w14:ligatures w14:val="none"/>
+        </w:rPr>
+        <w:t xml:space="preserve">user has logged </w:t>
+      </w:r>
+      <w:proofErr w:type="gramStart"/>
+      <w:r>
+        <w:rPr>
+          <w:rFonts w:ascii="Consolas" w:eastAsia="Times New Roman" w:hAnsi="Consolas" w:cs="Courier New"/>
+          <w:color w:val="75AF00"/>
+          <w:kern w:val="0"/>
+          <w:sz w:val="20"/>
+          <w:szCs w:val="20"/>
+          <w:bdr w:val="none" w:sz="0" w:space="0" w:color="auto" w:frame="1"/>
+          <w:lang w:val="en-US" w:eastAsia="en-DE"/>
+          <w14:ligatures w14:val="none"/>
+        </w:rPr>
+        <w:t>in</w:t>
+      </w:r>
+      <w:proofErr w:type="gramEnd"/>
+    </w:p>
+    <w:p>
+      <w:pPr>
+        <w:pBdr>
+          <w:top w:val="single" w:sz="6" w:space="0" w:color="EBEBEB"/>
+          <w:left w:val="single" w:sz="6" w:space="0" w:color="EBEBEB"/>
+          <w:bottom w:val="single" w:sz="6" w:space="0" w:color="EBEBEB"/>
+          <w:right w:val="single" w:sz="6" w:space="0" w:color="EBEBEB"/>
+        </w:pBdr>
+        <w:shd w:val="clear" w:color="auto" w:fill="FAFAFA"/>
+        <w:tabs>
+          <w:tab w:val="left" w:pos="916"/>
+          <w:tab w:val="left" w:pos="1832"/>
+          <w:tab w:val="left" w:pos="2748"/>
+          <w:tab w:val="left" w:pos="3664"/>
+          <w:tab w:val="left" w:pos="4580"/>
+          <w:tab w:val="left" w:pos="5496"/>
+          <w:tab w:val="left" w:pos="6412"/>
+          <w:tab w:val="left" w:pos="7328"/>
+          <w:tab w:val="left" w:pos="8244"/>
+          <w:tab w:val="left" w:pos="9160"/>
+          <w:tab w:val="left" w:pos="10076"/>
+          <w:tab w:val="left" w:pos="10992"/>
+          <w:tab w:val="left" w:pos="11908"/>
+          <w:tab w:val="left" w:pos="12824"/>
+          <w:tab w:val="left" w:pos="13740"/>
+          <w:tab w:val="left" w:pos="14656"/>
+        </w:tabs>
+        <w:spacing w:after="0" w:line="240" w:lineRule="auto"/>
+        <w:rPr>
+          <w:rFonts w:ascii="Consolas" w:eastAsia="Times New Roman" w:hAnsi="Consolas" w:cs="Courier New"/>
+          <w:color w:val="75AF00"/>
+          <w:kern w:val="0"/>
+          <w:sz w:val="20"/>
+          <w:szCs w:val="20"/>
+          <w:bdr w:val="none" w:sz="0" w:space="0" w:color="auto" w:frame="1"/>
+          <w:lang w:val="en-US" w:eastAsia="en-DE"/>
+          <w14:ligatures w14:val="none"/>
+        </w:rPr>
+      </w:pPr>
+      <w:r>
+        <w:rPr>
+          <w:rFonts w:ascii="Consolas" w:eastAsia="Times New Roman" w:hAnsi="Consolas" w:cs="Courier New"/>
+          <w:color w:val="00A8C8"/>
+          <w:kern w:val="0"/>
+          <w:sz w:val="20"/>
+          <w:szCs w:val="20"/>
+          <w:bdr w:val="none" w:sz="0" w:space="0" w:color="auto" w:frame="1"/>
+          <w:lang w:val="en-DE" w:eastAsia="en-DE"/>
+          <w14:ligatures w14:val="none"/>
+        </w:rPr>
+        <w:t xml:space="preserve">When </w:t>
+      </w:r>
+      <w:r>
+        <w:rPr>
+          <w:rFonts w:ascii="Consolas" w:eastAsia="Times New Roman" w:hAnsi="Consolas" w:cs="Courier New"/>
+          <w:color w:val="75AF00"/>
+          <w:kern w:val="0"/>
+          <w:sz w:val="20"/>
+          <w:szCs w:val="20"/>
+          <w:bdr w:val="none" w:sz="0" w:space="0" w:color="auto" w:frame="1"/>
+          <w:lang w:val="en-DE" w:eastAsia="en-DE"/>
+          <w14:ligatures w14:val="none"/>
+        </w:rPr>
+        <w:t xml:space="preserve">the </w:t>
+      </w:r>
+      <w:r>
+        <w:rPr>
+          <w:rFonts w:ascii="Consolas" w:eastAsia="Times New Roman" w:hAnsi="Consolas" w:cs="Courier New"/>
+          <w:color w:val="75AF00"/>
+          <w:kern w:val="0"/>
+          <w:sz w:val="20"/>
+          <w:szCs w:val="20"/>
+          <w:bdr w:val="none" w:sz="0" w:space="0" w:color="auto" w:frame="1"/>
+          <w:lang w:val="en-US" w:eastAsia="en-DE"/>
+          <w14:ligatures w14:val="none"/>
+        </w:rPr>
+        <w:t>User checks i</w:t>
+      </w:r>
+      <w:r>
+        <w:rPr>
+          <w:rFonts w:ascii="Consolas" w:eastAsia="Times New Roman" w:hAnsi="Consolas" w:cs="Courier New"/>
+          <w:color w:val="75AF00"/>
+          <w:kern w:val="0"/>
+          <w:sz w:val="20"/>
+          <w:szCs w:val="20"/>
+          <w:bdr w:val="none" w:sz="0" w:space="0" w:color="auto" w:frame="1"/>
+          <w:lang w:val="en-US" w:eastAsia="en-DE"/>
+          <w14:ligatures w14:val="none"/>
+        </w:rPr>
+        <w:t>f a Scooter is available</w:t>
+      </w:r>
+    </w:p>
+    <w:p>
+      <w:pPr>
+        <w:pBdr>
+          <w:top w:val="single" w:sz="6" w:space="0" w:color="EBEBEB"/>
+          <w:left w:val="single" w:sz="6" w:space="0" w:color="EBEBEB"/>
+          <w:bottom w:val="single" w:sz="6" w:space="0" w:color="EBEBEB"/>
+          <w:right w:val="single" w:sz="6" w:space="0" w:color="EBEBEB"/>
+        </w:pBdr>
+        <w:shd w:val="clear" w:color="auto" w:fill="FAFAFA"/>
+        <w:tabs>
+          <w:tab w:val="left" w:pos="916"/>
+          <w:tab w:val="left" w:pos="1832"/>
+          <w:tab w:val="left" w:pos="2748"/>
+          <w:tab w:val="left" w:pos="3664"/>
+          <w:tab w:val="left" w:pos="4580"/>
+          <w:tab w:val="left" w:pos="5496"/>
+          <w:tab w:val="left" w:pos="6412"/>
+          <w:tab w:val="left" w:pos="7328"/>
+          <w:tab w:val="left" w:pos="8244"/>
+          <w:tab w:val="left" w:pos="9160"/>
+          <w:tab w:val="left" w:pos="10076"/>
+          <w:tab w:val="left" w:pos="10992"/>
+          <w:tab w:val="left" w:pos="11908"/>
+          <w:tab w:val="left" w:pos="12824"/>
+          <w:tab w:val="left" w:pos="13740"/>
+          <w:tab w:val="left" w:pos="14656"/>
+        </w:tabs>
+        <w:spacing w:after="0" w:line="240" w:lineRule="auto"/>
+        <w:rPr>
+          <w:rFonts w:ascii="Consolas" w:eastAsia="Times New Roman" w:hAnsi="Consolas" w:cs="Courier New"/>
+          <w:color w:val="75AF00"/>
+          <w:kern w:val="0"/>
+          <w:sz w:val="20"/>
+          <w:szCs w:val="20"/>
+          <w:bdr w:val="none" w:sz="0" w:space="0" w:color="auto" w:frame="1"/>
+          <w:lang w:val="en-US" w:eastAsia="en-DE"/>
+          <w14:ligatures w14:val="none"/>
+        </w:rPr>
+      </w:pPr>
+      <w:r>
+        <w:rPr>
+          <w:rFonts w:ascii="Consolas" w:eastAsia="Times New Roman" w:hAnsi="Consolas" w:cs="Courier New"/>
+          <w:color w:val="00A8C8"/>
+          <w:kern w:val="0"/>
+          <w:sz w:val="20"/>
+          <w:szCs w:val="20"/>
+          <w:bdr w:val="none" w:sz="0" w:space="0" w:color="auto" w:frame="1"/>
+          <w:lang w:val="en-DE" w:eastAsia="en-DE"/>
+          <w14:ligatures w14:val="none"/>
+        </w:rPr>
+        <w:t xml:space="preserve">Then </w:t>
+      </w:r>
+      <w:r>
+        <w:rPr>
+          <w:rFonts w:ascii="Consolas" w:eastAsia="Times New Roman" w:hAnsi="Consolas" w:cs="Courier New"/>
+          <w:color w:val="75AF00"/>
+          <w:kern w:val="0"/>
+          <w:sz w:val="20"/>
+          <w:szCs w:val="20"/>
+          <w:bdr w:val="none" w:sz="0" w:space="0" w:color="auto" w:frame="1"/>
+          <w:lang w:val="en-DE" w:eastAsia="en-DE"/>
+          <w14:ligatures w14:val="none"/>
+        </w:rPr>
+        <w:t xml:space="preserve">the </w:t>
+      </w:r>
+      <w:r>
+        <w:rPr>
+          <w:rFonts w:ascii="Consolas" w:eastAsia="Times New Roman" w:hAnsi="Consolas" w:cs="Courier New"/>
+          <w:color w:val="75AF00"/>
+          <w:kern w:val="0"/>
+          <w:sz w:val="20"/>
+          <w:szCs w:val="20"/>
+          <w:bdr w:val="none" w:sz="0" w:space="0" w:color="auto" w:frame="1"/>
+          <w:lang w:val="en-US" w:eastAsia="en-DE"/>
+          <w14:ligatures w14:val="none"/>
+        </w:rPr>
+        <w:t>S</w:t>
+      </w:r>
+      <w:r>
+        <w:rPr>
+          <w:rFonts w:ascii="Consolas" w:eastAsia="Times New Roman" w:hAnsi="Consolas" w:cs="Courier New"/>
+          <w:color w:val="75AF00"/>
+          <w:kern w:val="0"/>
+          <w:sz w:val="20"/>
+          <w:szCs w:val="20"/>
+          <w:bdr w:val="none" w:sz="0" w:space="0" w:color="auto" w:frame="1"/>
+          <w:lang w:val="en-US" w:eastAsia="en-DE"/>
+          <w14:ligatures w14:val="none"/>
+        </w:rPr>
+        <w:t>ystem should show where the nearest available Scooter is to the User</w:t>
+      </w:r>
+    </w:p>
+    <w:p>
+      <w:pPr>
+        <w:pBdr>
+          <w:top w:val="single" w:sz="6" w:space="0" w:color="EBEBEB"/>
+          <w:left w:val="single" w:sz="6" w:space="0" w:color="EBEBEB"/>
+          <w:bottom w:val="single" w:sz="6" w:space="0" w:color="EBEBEB"/>
+          <w:right w:val="single" w:sz="6" w:space="0" w:color="EBEBEB"/>
+        </w:pBdr>
+        <w:shd w:val="clear" w:color="auto" w:fill="FAFAFA"/>
+        <w:tabs>
+          <w:tab w:val="left" w:pos="916"/>
+          <w:tab w:val="left" w:pos="1832"/>
+          <w:tab w:val="left" w:pos="2748"/>
+          <w:tab w:val="left" w:pos="3664"/>
+          <w:tab w:val="left" w:pos="4580"/>
+          <w:tab w:val="left" w:pos="5496"/>
+          <w:tab w:val="left" w:pos="6412"/>
+          <w:tab w:val="left" w:pos="7328"/>
+          <w:tab w:val="left" w:pos="8244"/>
+          <w:tab w:val="left" w:pos="9160"/>
+          <w:tab w:val="left" w:pos="10076"/>
+          <w:tab w:val="left" w:pos="10992"/>
+          <w:tab w:val="left" w:pos="11908"/>
+          <w:tab w:val="left" w:pos="12824"/>
+          <w:tab w:val="left" w:pos="13740"/>
+          <w:tab w:val="left" w:pos="14656"/>
+        </w:tabs>
+        <w:spacing w:after="0" w:line="240" w:lineRule="auto"/>
+        <w:rPr>
+          <w:rFonts w:ascii="Consolas" w:eastAsia="Times New Roman" w:hAnsi="Consolas" w:cs="Courier New"/>
+          <w:color w:val="75AF00"/>
+          <w:kern w:val="0"/>
+          <w:sz w:val="20"/>
+          <w:szCs w:val="20"/>
+          <w:bdr w:val="none" w:sz="0" w:space="0" w:color="auto" w:frame="1"/>
+          <w:lang w:val="en-US" w:eastAsia="en-DE"/>
+          <w14:ligatures w14:val="none"/>
+        </w:rPr>
+      </w:pPr>
+      <w:r>
+        <w:rPr>
+          <w:rFonts w:ascii="Consolas" w:eastAsia="Times New Roman" w:hAnsi="Consolas" w:cs="Courier New"/>
+          <w:color w:val="75AF00"/>
+          <w:kern w:val="0"/>
+          <w:sz w:val="20"/>
+          <w:szCs w:val="20"/>
+          <w:bdr w:val="none" w:sz="0" w:space="0" w:color="auto" w:frame="1"/>
+          <w:lang w:val="en-DE" w:eastAsia="en-DE"/>
+          <w14:ligatures w14:val="none"/>
+        </w:rPr>
+        <w:t xml:space="preserve"> </w:t>
+      </w:r>
+      <w:r>
+        <w:rPr>
+          <w:rFonts w:ascii="Consolas" w:eastAsia="Times New Roman" w:hAnsi="Consolas" w:cs="Courier New"/>
+          <w:color w:val="00A8C8"/>
+          <w:kern w:val="0"/>
+          <w:sz w:val="20"/>
+          <w:szCs w:val="20"/>
+          <w:bdr w:val="none" w:sz="0" w:space="0" w:color="auto" w:frame="1"/>
+          <w:lang w:val="en-DE" w:eastAsia="en-DE"/>
+          <w14:ligatures w14:val="none"/>
+        </w:rPr>
+        <w:t xml:space="preserve">And </w:t>
+      </w:r>
+      <w:r>
+        <w:rPr>
+          <w:rFonts w:ascii="Consolas" w:eastAsia="Times New Roman" w:hAnsi="Consolas" w:cs="Courier New"/>
+          <w:color w:val="75AF00"/>
+          <w:kern w:val="0"/>
+          <w:sz w:val="20"/>
+          <w:szCs w:val="20"/>
+          <w:bdr w:val="none" w:sz="0" w:space="0" w:color="auto" w:frame="1"/>
+          <w:lang w:val="en-DE" w:eastAsia="en-DE"/>
+          <w14:ligatures w14:val="none"/>
+        </w:rPr>
+        <w:t xml:space="preserve">the </w:t>
+      </w:r>
+      <w:r>
+        <w:rPr>
+          <w:rFonts w:ascii="Consolas" w:eastAsia="Times New Roman" w:hAnsi="Consolas" w:cs="Courier New"/>
+          <w:color w:val="75AF00"/>
+          <w:kern w:val="0"/>
+          <w:sz w:val="20"/>
+          <w:szCs w:val="20"/>
+          <w:bdr w:val="none" w:sz="0" w:space="0" w:color="auto" w:frame="1"/>
+          <w:lang w:val="en-US" w:eastAsia="en-DE"/>
+          <w14:ligatures w14:val="none"/>
+        </w:rPr>
+        <w:t>designated Sc</w:t>
+      </w:r>
+      <w:r>
+        <w:rPr>
+          <w:rFonts w:ascii="Consolas" w:eastAsia="Times New Roman" w:hAnsi="Consolas" w:cs="Courier New"/>
+          <w:color w:val="75AF00"/>
+          <w:kern w:val="0"/>
+          <w:sz w:val="20"/>
+          <w:szCs w:val="20"/>
+          <w:bdr w:val="none" w:sz="0" w:space="0" w:color="auto" w:frame="1"/>
+          <w:lang w:val="en-US" w:eastAsia="en-DE"/>
+          <w14:ligatures w14:val="none"/>
+        </w:rPr>
+        <w:t xml:space="preserve">ooter is now </w:t>
+      </w:r>
+      <w:proofErr w:type="gramStart"/>
+      <w:r>
+        <w:rPr>
+          <w:rFonts w:ascii="Consolas" w:eastAsia="Times New Roman" w:hAnsi="Consolas" w:cs="Courier New"/>
+          <w:color w:val="75AF00"/>
+          <w:kern w:val="0"/>
+          <w:sz w:val="20"/>
+          <w:szCs w:val="20"/>
+          <w:bdr w:val="none" w:sz="0" w:space="0" w:color="auto" w:frame="1"/>
+          <w:lang w:val="en-US" w:eastAsia="en-DE"/>
+          <w14:ligatures w14:val="none"/>
+        </w:rPr>
+        <w:t>unavailable</w:t>
+      </w:r>
+      <w:proofErr w:type="gramEnd"/>
+    </w:p>
+    <w:p>
+      <w:pPr>
+        <w:pBdr>
+          <w:top w:val="single" w:sz="6" w:space="0" w:color="EBEBEB"/>
+          <w:left w:val="single" w:sz="6" w:space="0" w:color="EBEBEB"/>
+          <w:bottom w:val="single" w:sz="6" w:space="0" w:color="EBEBEB"/>
+          <w:right w:val="single" w:sz="6" w:space="0" w:color="EBEBEB"/>
+        </w:pBdr>
+        <w:shd w:val="clear" w:color="auto" w:fill="FAFAFA"/>
+        <w:tabs>
+          <w:tab w:val="left" w:pos="916"/>
+          <w:tab w:val="left" w:pos="1832"/>
+          <w:tab w:val="left" w:pos="2748"/>
+          <w:tab w:val="left" w:pos="3664"/>
+          <w:tab w:val="left" w:pos="4580"/>
+          <w:tab w:val="left" w:pos="5496"/>
+          <w:tab w:val="left" w:pos="6412"/>
+          <w:tab w:val="left" w:pos="7328"/>
+          <w:tab w:val="left" w:pos="8244"/>
+          <w:tab w:val="left" w:pos="9160"/>
+          <w:tab w:val="left" w:pos="10076"/>
+          <w:tab w:val="left" w:pos="10992"/>
+          <w:tab w:val="left" w:pos="11908"/>
+          <w:tab w:val="left" w:pos="12824"/>
+          <w:tab w:val="left" w:pos="13740"/>
+          <w:tab w:val="left" w:pos="14656"/>
+        </w:tabs>
+        <w:spacing w:after="0" w:line="240" w:lineRule="auto"/>
+        <w:rPr>
+          <w:rFonts w:ascii="Consolas" w:eastAsia="Times New Roman" w:hAnsi="Consolas" w:cs="Courier New"/>
+          <w:color w:val="75AF00"/>
+          <w:kern w:val="0"/>
+          <w:sz w:val="20"/>
+          <w:szCs w:val="20"/>
+          <w:bdr w:val="none" w:sz="0" w:space="0" w:color="auto" w:frame="1"/>
+          <w:lang w:val="en-DE" w:eastAsia="en-DE"/>
+          <w14:ligatures w14:val="none"/>
+        </w:rPr>
+      </w:pPr>
+    </w:p>
+    <w:p>
+      <w:pPr>
+        <w:pBdr>
+          <w:top w:val="single" w:sz="6" w:space="0" w:color="EBEBEB"/>
+          <w:left w:val="single" w:sz="6" w:space="0" w:color="EBEBEB"/>
+          <w:bottom w:val="single" w:sz="6" w:space="0" w:color="EBEBEB"/>
+          <w:right w:val="single" w:sz="6" w:space="0" w:color="EBEBEB"/>
+        </w:pBdr>
+        <w:shd w:val="clear" w:color="auto" w:fill="FAFAFA"/>
+        <w:tabs>
+          <w:tab w:val="left" w:pos="916"/>
+          <w:tab w:val="left" w:pos="1832"/>
+          <w:tab w:val="left" w:pos="2748"/>
+          <w:tab w:val="left" w:pos="3664"/>
+          <w:tab w:val="left" w:pos="4580"/>
+          <w:tab w:val="left" w:pos="5496"/>
+          <w:tab w:val="left" w:pos="6412"/>
+          <w:tab w:val="left" w:pos="7328"/>
+          <w:tab w:val="left" w:pos="8244"/>
+          <w:tab w:val="left" w:pos="9160"/>
+          <w:tab w:val="left" w:pos="10076"/>
+          <w:tab w:val="left" w:pos="10992"/>
+          <w:tab w:val="left" w:pos="11908"/>
+          <w:tab w:val="left" w:pos="12824"/>
+          <w:tab w:val="left" w:pos="13740"/>
+          <w:tab w:val="left" w:pos="14656"/>
+        </w:tabs>
+        <w:spacing w:after="0" w:line="240" w:lineRule="auto"/>
+        <w:rPr>
+          <w:rFonts w:ascii="Consolas" w:eastAsia="Times New Roman" w:hAnsi="Consolas" w:cs="Courier New"/>
+          <w:color w:val="75AF00"/>
+          <w:kern w:val="0"/>
+          <w:sz w:val="20"/>
+          <w:szCs w:val="20"/>
+          <w:bdr w:val="none" w:sz="0" w:space="0" w:color="auto" w:frame="1"/>
+          <w:lang w:val="en-DE" w:eastAsia="en-DE"/>
+          <w14:ligatures w14:val="none"/>
+        </w:rPr>
+      </w:pPr>
+      <w:r>
+        <w:rPr>
+          <w:rFonts w:ascii="Consolas" w:eastAsia="Times New Roman" w:hAnsi="Consolas" w:cs="Courier New"/>
+          <w:color w:val="75AF00"/>
+          <w:kern w:val="0"/>
+          <w:sz w:val="20"/>
+          <w:szCs w:val="20"/>
+          <w:bdr w:val="none" w:sz="0" w:space="0" w:color="auto" w:frame="1"/>
+          <w:lang w:val="en-DE" w:eastAsia="en-DE"/>
+          <w14:ligatures w14:val="none"/>
+        </w:rPr>
+        <w:t xml:space="preserve">Scenario </w:t>
+      </w:r>
+      <w:r>
+        <w:rPr>
+          <w:rFonts w:ascii="Consolas" w:eastAsia="Times New Roman" w:hAnsi="Consolas" w:cs="Courier New"/>
+          <w:color w:val="D88200"/>
+          <w:kern w:val="0"/>
+          <w:sz w:val="20"/>
+          <w:szCs w:val="20"/>
+          <w:bdr w:val="none" w:sz="0" w:space="0" w:color="auto" w:frame="1"/>
+          <w:lang w:val="en-DE" w:eastAsia="en-DE"/>
+          <w14:ligatures w14:val="none"/>
+        </w:rPr>
+        <w:t>2</w:t>
+      </w:r>
+      <w:r>
+        <w:rPr>
+          <w:rFonts w:ascii="Consolas" w:eastAsia="Times New Roman" w:hAnsi="Consolas" w:cs="Courier New"/>
+          <w:color w:val="75AF00"/>
+          <w:kern w:val="0"/>
+          <w:sz w:val="20"/>
+          <w:szCs w:val="20"/>
+          <w:bdr w:val="none" w:sz="0" w:space="0" w:color="auto" w:frame="1"/>
+          <w:lang w:val="en-DE" w:eastAsia="en-DE"/>
+          <w14:ligatures w14:val="none"/>
+        </w:rPr>
+        <w:t xml:space="preserve">: </w:t>
+      </w:r>
+      <w:r>
+        <w:rPr>
+          <w:rFonts w:ascii="Consolas" w:eastAsia="Times New Roman" w:hAnsi="Consolas" w:cs="Courier New"/>
+          <w:color w:val="75AF00"/>
+          <w:kern w:val="0"/>
+          <w:sz w:val="20"/>
+          <w:szCs w:val="20"/>
+          <w:bdr w:val="none" w:sz="0" w:space="0" w:color="auto" w:frame="1"/>
+          <w:lang w:val="en-US" w:eastAsia="en-DE"/>
+          <w14:ligatures w14:val="none"/>
+        </w:rPr>
+        <w:t xml:space="preserve">User wants to </w:t>
+      </w:r>
+      <w:r>
+        <w:rPr>
+          <w:rFonts w:ascii="Consolas" w:eastAsia="Times New Roman" w:hAnsi="Consolas" w:cs="Courier New"/>
+          <w:color w:val="75AF00"/>
+          <w:kern w:val="0"/>
+          <w:sz w:val="20"/>
+          <w:szCs w:val="20"/>
+          <w:bdr w:val="none" w:sz="0" w:space="0" w:color="auto" w:frame="1"/>
+          <w:lang w:val="en-US" w:eastAsia="en-DE"/>
+          <w14:ligatures w14:val="none"/>
+        </w:rPr>
+        <w:t xml:space="preserve">book a Scooter for later </w:t>
+      </w:r>
+      <w:proofErr w:type="gramStart"/>
+      <w:r>
+        <w:rPr>
+          <w:rFonts w:ascii="Consolas" w:eastAsia="Times New Roman" w:hAnsi="Consolas" w:cs="Courier New"/>
+          <w:color w:val="75AF00"/>
+          <w:kern w:val="0"/>
+          <w:sz w:val="20"/>
+          <w:szCs w:val="20"/>
+          <w:bdr w:val="none" w:sz="0" w:space="0" w:color="auto" w:frame="1"/>
+          <w:lang w:val="en-US" w:eastAsia="en-DE"/>
+          <w14:ligatures w14:val="none"/>
+        </w:rPr>
+        <w:t>use</w:t>
+      </w:r>
+      <w:proofErr w:type="gramEnd"/>
+    </w:p>
+    <w:p>
+      <w:pPr>
+        <w:pBdr>
+          <w:top w:val="single" w:sz="6" w:space="0" w:color="EBEBEB"/>
+          <w:left w:val="single" w:sz="6" w:space="0" w:color="EBEBEB"/>
+          <w:bottom w:val="single" w:sz="6" w:space="0" w:color="EBEBEB"/>
+          <w:right w:val="single" w:sz="6" w:space="0" w:color="EBEBEB"/>
+        </w:pBdr>
+        <w:shd w:val="clear" w:color="auto" w:fill="FAFAFA"/>
+        <w:tabs>
+          <w:tab w:val="left" w:pos="916"/>
+          <w:tab w:val="left" w:pos="1832"/>
+          <w:tab w:val="left" w:pos="2748"/>
+          <w:tab w:val="left" w:pos="3664"/>
+          <w:tab w:val="left" w:pos="4580"/>
+          <w:tab w:val="left" w:pos="5496"/>
+          <w:tab w:val="left" w:pos="6412"/>
+          <w:tab w:val="left" w:pos="7328"/>
+          <w:tab w:val="left" w:pos="8244"/>
+          <w:tab w:val="left" w:pos="9160"/>
+          <w:tab w:val="left" w:pos="10076"/>
+          <w:tab w:val="left" w:pos="10992"/>
+          <w:tab w:val="left" w:pos="11908"/>
+          <w:tab w:val="left" w:pos="12824"/>
+          <w:tab w:val="left" w:pos="13740"/>
+          <w:tab w:val="left" w:pos="14656"/>
+        </w:tabs>
+        <w:spacing w:after="0" w:line="240" w:lineRule="auto"/>
+        <w:rPr>
+          <w:rFonts w:ascii="Consolas" w:eastAsia="Times New Roman" w:hAnsi="Consolas" w:cs="Courier New"/>
+          <w:color w:val="75AF00"/>
+          <w:kern w:val="0"/>
+          <w:sz w:val="20"/>
+          <w:szCs w:val="20"/>
+          <w:bdr w:val="none" w:sz="0" w:space="0" w:color="auto" w:frame="1"/>
+          <w:lang w:val="en-US" w:eastAsia="en-DE"/>
+          <w14:ligatures w14:val="none"/>
+        </w:rPr>
+      </w:pPr>
+      <w:r>
+        <w:rPr>
+          <w:rFonts w:ascii="Consolas" w:eastAsia="Times New Roman" w:hAnsi="Consolas" w:cs="Courier New"/>
+          <w:color w:val="00A8C8"/>
+          <w:kern w:val="0"/>
+          <w:sz w:val="20"/>
+          <w:szCs w:val="20"/>
+          <w:bdr w:val="none" w:sz="0" w:space="0" w:color="auto" w:frame="1"/>
+          <w:lang w:val="en-DE" w:eastAsia="en-DE"/>
+          <w14:ligatures w14:val="none"/>
+        </w:rPr>
+        <w:t xml:space="preserve">Given </w:t>
+      </w:r>
+      <w:r>
+        <w:rPr>
+          <w:rFonts w:ascii="Consolas" w:eastAsia="Times New Roman" w:hAnsi="Consolas" w:cs="Courier New"/>
+          <w:color w:val="75AF00"/>
+          <w:kern w:val="0"/>
+          <w:sz w:val="20"/>
+          <w:szCs w:val="20"/>
+          <w:bdr w:val="none" w:sz="0" w:space="0" w:color="auto" w:frame="1"/>
+          <w:lang w:val="en-US" w:eastAsia="en-DE"/>
+          <w14:ligatures w14:val="none"/>
+        </w:rPr>
+        <w:t xml:space="preserve">user </w:t>
+      </w:r>
+      <w:r>
+        <w:rPr>
+          <w:rFonts w:ascii="Consolas" w:eastAsia="Times New Roman" w:hAnsi="Consolas" w:cs="Courier New"/>
+          <w:color w:val="75AF00"/>
+          <w:kern w:val="0"/>
+          <w:sz w:val="20"/>
+          <w:szCs w:val="20"/>
+          <w:bdr w:val="none" w:sz="0" w:space="0" w:color="auto" w:frame="1"/>
+          <w:lang w:val="en-US" w:eastAsia="en-DE"/>
+          <w14:ligatures w14:val="none"/>
+        </w:rPr>
+        <w:t xml:space="preserve">is </w:t>
+      </w:r>
+      <w:proofErr w:type="gramStart"/>
+      <w:r>
+        <w:rPr>
+          <w:rFonts w:ascii="Consolas" w:eastAsia="Times New Roman" w:hAnsi="Consolas" w:cs="Courier New"/>
+          <w:color w:val="75AF00"/>
+          <w:kern w:val="0"/>
+          <w:sz w:val="20"/>
+          <w:szCs w:val="20"/>
+          <w:bdr w:val="none" w:sz="0" w:space="0" w:color="auto" w:frame="1"/>
+          <w:lang w:val="en-US" w:eastAsia="en-DE"/>
+          <w14:ligatures w14:val="none"/>
+        </w:rPr>
+        <w:t>registered</w:t>
+      </w:r>
+      <w:proofErr w:type="gramEnd"/>
+    </w:p>
+    <w:p>
+      <w:pPr>
+        <w:pBdr>
+          <w:top w:val="single" w:sz="6" w:space="0" w:color="EBEBEB"/>
+          <w:left w:val="single" w:sz="6" w:space="0" w:color="EBEBEB"/>
+          <w:bottom w:val="single" w:sz="6" w:space="0" w:color="EBEBEB"/>
+          <w:right w:val="single" w:sz="6" w:space="0" w:color="EBEBEB"/>
+        </w:pBdr>
+        <w:shd w:val="clear" w:color="auto" w:fill="FAFAFA"/>
+        <w:tabs>
+          <w:tab w:val="left" w:pos="916"/>
+          <w:tab w:val="left" w:pos="1832"/>
+          <w:tab w:val="left" w:pos="2748"/>
+          <w:tab w:val="left" w:pos="3664"/>
+          <w:tab w:val="left" w:pos="4580"/>
+          <w:tab w:val="left" w:pos="5496"/>
+          <w:tab w:val="left" w:pos="6412"/>
+          <w:tab w:val="left" w:pos="7328"/>
+          <w:tab w:val="left" w:pos="8244"/>
+          <w:tab w:val="left" w:pos="9160"/>
+          <w:tab w:val="left" w:pos="10076"/>
+          <w:tab w:val="left" w:pos="10992"/>
+          <w:tab w:val="left" w:pos="11908"/>
+          <w:tab w:val="left" w:pos="12824"/>
+          <w:tab w:val="left" w:pos="13740"/>
+          <w:tab w:val="left" w:pos="14656"/>
+        </w:tabs>
+        <w:spacing w:after="0" w:line="240" w:lineRule="auto"/>
+        <w:rPr>
+          <w:rFonts w:ascii="Consolas" w:eastAsia="Times New Roman" w:hAnsi="Consolas" w:cs="Courier New"/>
+          <w:color w:val="75AF00"/>
+          <w:kern w:val="0"/>
+          <w:sz w:val="20"/>
+          <w:szCs w:val="20"/>
+          <w:bdr w:val="none" w:sz="0" w:space="0" w:color="auto" w:frame="1"/>
+          <w:lang w:val="en-US" w:eastAsia="en-DE"/>
+          <w14:ligatures w14:val="none"/>
+        </w:rPr>
+      </w:pPr>
+      <w:r>
+        <w:rPr>
+          <w:rFonts w:ascii="Consolas" w:eastAsia="Times New Roman" w:hAnsi="Consolas" w:cs="Courier New"/>
+          <w:color w:val="75AF00"/>
+          <w:kern w:val="0"/>
+          <w:sz w:val="20"/>
+          <w:szCs w:val="20"/>
+          <w:bdr w:val="none" w:sz="0" w:space="0" w:color="auto" w:frame="1"/>
+          <w:lang w:val="en-DE" w:eastAsia="en-DE"/>
+          <w14:ligatures w14:val="none"/>
+        </w:rPr>
+        <w:t xml:space="preserve"> </w:t>
+      </w:r>
+      <w:r>
+        <w:rPr>
+          <w:rFonts w:ascii="Consolas" w:eastAsia="Times New Roman" w:hAnsi="Consolas" w:cs="Courier New"/>
+          <w:color w:val="00A8C8"/>
+          <w:kern w:val="0"/>
+          <w:sz w:val="20"/>
+          <w:szCs w:val="20"/>
+          <w:bdr w:val="none" w:sz="0" w:space="0" w:color="auto" w:frame="1"/>
+          <w:lang w:val="en-DE" w:eastAsia="en-DE"/>
+          <w14:ligatures w14:val="none"/>
+        </w:rPr>
+        <w:t xml:space="preserve">And </w:t>
+      </w:r>
+      <w:r>
+        <w:rPr>
+          <w:rFonts w:ascii="Consolas" w:eastAsia="Times New Roman" w:hAnsi="Consolas" w:cs="Courier New"/>
+          <w:color w:val="75AF00"/>
+          <w:kern w:val="0"/>
+          <w:sz w:val="20"/>
+          <w:szCs w:val="20"/>
+          <w:bdr w:val="none" w:sz="0" w:space="0" w:color="auto" w:frame="1"/>
+          <w:lang w:val="en-DE" w:eastAsia="en-DE"/>
+          <w14:ligatures w14:val="none"/>
+        </w:rPr>
+        <w:t xml:space="preserve">the </w:t>
+      </w:r>
+      <w:r>
+        <w:rPr>
+          <w:rFonts w:ascii="Consolas" w:eastAsia="Times New Roman" w:hAnsi="Consolas" w:cs="Courier New"/>
+          <w:color w:val="75AF00"/>
+          <w:kern w:val="0"/>
+          <w:sz w:val="20"/>
+          <w:szCs w:val="20"/>
+          <w:bdr w:val="none" w:sz="0" w:space="0" w:color="auto" w:frame="1"/>
+          <w:lang w:val="en-US" w:eastAsia="en-DE"/>
+          <w14:ligatures w14:val="none"/>
+        </w:rPr>
+        <w:t xml:space="preserve">user has logged </w:t>
+      </w:r>
+      <w:proofErr w:type="gramStart"/>
+      <w:r>
+        <w:rPr>
+          <w:rFonts w:ascii="Consolas" w:eastAsia="Times New Roman" w:hAnsi="Consolas" w:cs="Courier New"/>
+          <w:color w:val="75AF00"/>
+          <w:kern w:val="0"/>
+          <w:sz w:val="20"/>
+          <w:szCs w:val="20"/>
+          <w:bdr w:val="none" w:sz="0" w:space="0" w:color="auto" w:frame="1"/>
+          <w:lang w:val="en-US" w:eastAsia="en-DE"/>
+          <w14:ligatures w14:val="none"/>
+        </w:rPr>
+        <w:t>in</w:t>
+      </w:r>
+      <w:proofErr w:type="gramEnd"/>
+    </w:p>
+    <w:p>
+      <w:pPr>
+        <w:pBdr>
+          <w:top w:val="single" w:sz="6" w:space="0" w:color="EBEBEB"/>
+          <w:left w:val="single" w:sz="6" w:space="0" w:color="EBEBEB"/>
+          <w:bottom w:val="single" w:sz="6" w:space="0" w:color="EBEBEB"/>
+          <w:right w:val="single" w:sz="6" w:space="0" w:color="EBEBEB"/>
+        </w:pBdr>
+        <w:shd w:val="clear" w:color="auto" w:fill="FAFAFA"/>
+        <w:tabs>
+          <w:tab w:val="left" w:pos="916"/>
+          <w:tab w:val="left" w:pos="1832"/>
+          <w:tab w:val="left" w:pos="2748"/>
+          <w:tab w:val="left" w:pos="3664"/>
+          <w:tab w:val="left" w:pos="4580"/>
+          <w:tab w:val="left" w:pos="5496"/>
+          <w:tab w:val="left" w:pos="6412"/>
+          <w:tab w:val="left" w:pos="7328"/>
+          <w:tab w:val="left" w:pos="8244"/>
+          <w:tab w:val="left" w:pos="9160"/>
+          <w:tab w:val="left" w:pos="10076"/>
+          <w:tab w:val="left" w:pos="10992"/>
+          <w:tab w:val="left" w:pos="11908"/>
+          <w:tab w:val="left" w:pos="12824"/>
+          <w:tab w:val="left" w:pos="13740"/>
+          <w:tab w:val="left" w:pos="14656"/>
+        </w:tabs>
+        <w:spacing w:after="0" w:line="240" w:lineRule="auto"/>
+        <w:rPr>
+          <w:rFonts w:ascii="Consolas" w:eastAsia="Times New Roman" w:hAnsi="Consolas" w:cs="Courier New"/>
+          <w:color w:val="75AF00"/>
+          <w:kern w:val="0"/>
+          <w:sz w:val="20"/>
+          <w:szCs w:val="20"/>
+          <w:bdr w:val="none" w:sz="0" w:space="0" w:color="auto" w:frame="1"/>
+          <w:lang w:val="en-US" w:eastAsia="en-DE"/>
+          <w14:ligatures w14:val="none"/>
+        </w:rPr>
+      </w:pPr>
+      <w:r>
+        <w:rPr>
+          <w:rFonts w:ascii="Consolas" w:eastAsia="Times New Roman" w:hAnsi="Consolas" w:cs="Courier New"/>
+          <w:color w:val="00A8C8"/>
+          <w:kern w:val="0"/>
+          <w:sz w:val="20"/>
+          <w:szCs w:val="20"/>
+          <w:bdr w:val="none" w:sz="0" w:space="0" w:color="auto" w:frame="1"/>
+          <w:lang w:val="en-DE" w:eastAsia="en-DE"/>
+          <w14:ligatures w14:val="none"/>
+        </w:rPr>
+        <w:t xml:space="preserve">When </w:t>
+      </w:r>
+      <w:r>
+        <w:rPr>
+          <w:rFonts w:ascii="Consolas" w:eastAsia="Times New Roman" w:hAnsi="Consolas" w:cs="Courier New"/>
+          <w:color w:val="75AF00"/>
+          <w:kern w:val="0"/>
+          <w:sz w:val="20"/>
+          <w:szCs w:val="20"/>
+          <w:bdr w:val="none" w:sz="0" w:space="0" w:color="auto" w:frame="1"/>
+          <w:lang w:val="en-DE" w:eastAsia="en-DE"/>
+          <w14:ligatures w14:val="none"/>
+        </w:rPr>
+        <w:t xml:space="preserve">the </w:t>
+      </w:r>
+      <w:r>
+        <w:rPr>
+          <w:rFonts w:ascii="Consolas" w:eastAsia="Times New Roman" w:hAnsi="Consolas" w:cs="Courier New"/>
+          <w:color w:val="75AF00"/>
+          <w:kern w:val="0"/>
+          <w:sz w:val="20"/>
+          <w:szCs w:val="20"/>
+          <w:bdr w:val="none" w:sz="0" w:space="0" w:color="auto" w:frame="1"/>
+          <w:lang w:val="en-US" w:eastAsia="en-DE"/>
+          <w14:ligatures w14:val="none"/>
+        </w:rPr>
+        <w:t>User checks i</w:t>
+      </w:r>
+      <w:r>
+        <w:rPr>
+          <w:rFonts w:ascii="Consolas" w:eastAsia="Times New Roman" w:hAnsi="Consolas" w:cs="Courier New"/>
+          <w:color w:val="75AF00"/>
+          <w:kern w:val="0"/>
+          <w:sz w:val="20"/>
+          <w:szCs w:val="20"/>
+          <w:bdr w:val="none" w:sz="0" w:space="0" w:color="auto" w:frame="1"/>
+          <w:lang w:val="en-US" w:eastAsia="en-DE"/>
+          <w14:ligatures w14:val="none"/>
+        </w:rPr>
+        <w:t>f a Scooter is available</w:t>
+      </w:r>
+      <w:r>
+        <w:rPr>
+          <w:rFonts w:ascii="Consolas" w:eastAsia="Times New Roman" w:hAnsi="Consolas" w:cs="Courier New"/>
+          <w:color w:val="75AF00"/>
+          <w:kern w:val="0"/>
+          <w:sz w:val="20"/>
+          <w:szCs w:val="20"/>
+          <w:bdr w:val="none" w:sz="0" w:space="0" w:color="auto" w:frame="1"/>
+          <w:lang w:val="en-US" w:eastAsia="en-DE"/>
+          <w14:ligatures w14:val="none"/>
+        </w:rPr>
+        <w:t xml:space="preserve"> to book it</w:t>
+      </w:r>
+    </w:p>
+    <w:p>
+      <w:pPr>
+        <w:pBdr>
+          <w:top w:val="single" w:sz="6" w:space="0" w:color="EBEBEB"/>
+          <w:left w:val="single" w:sz="6" w:space="0" w:color="EBEBEB"/>
+          <w:bottom w:val="single" w:sz="6" w:space="0" w:color="EBEBEB"/>
+          <w:right w:val="single" w:sz="6" w:space="0" w:color="EBEBEB"/>
+        </w:pBdr>
+        <w:shd w:val="clear" w:color="auto" w:fill="FAFAFA"/>
+        <w:tabs>
+          <w:tab w:val="left" w:pos="916"/>
+          <w:tab w:val="left" w:pos="1832"/>
+          <w:tab w:val="left" w:pos="2748"/>
+          <w:tab w:val="left" w:pos="3664"/>
+          <w:tab w:val="left" w:pos="4580"/>
+          <w:tab w:val="left" w:pos="5496"/>
+          <w:tab w:val="left" w:pos="6412"/>
+          <w:tab w:val="left" w:pos="7328"/>
+          <w:tab w:val="left" w:pos="8244"/>
+          <w:tab w:val="left" w:pos="9160"/>
+          <w:tab w:val="left" w:pos="10076"/>
+          <w:tab w:val="left" w:pos="10992"/>
+          <w:tab w:val="left" w:pos="11908"/>
+          <w:tab w:val="left" w:pos="12824"/>
+          <w:tab w:val="left" w:pos="13740"/>
+          <w:tab w:val="left" w:pos="14656"/>
+        </w:tabs>
+        <w:spacing w:after="0" w:line="240" w:lineRule="auto"/>
+        <w:rPr>
+          <w:rFonts w:ascii="Consolas" w:eastAsia="Times New Roman" w:hAnsi="Consolas" w:cs="Courier New"/>
+          <w:color w:val="75AF00"/>
+          <w:kern w:val="0"/>
+          <w:sz w:val="20"/>
+          <w:szCs w:val="20"/>
+          <w:bdr w:val="none" w:sz="0" w:space="0" w:color="auto" w:frame="1"/>
+          <w:lang w:val="en-US" w:eastAsia="en-DE"/>
+          <w14:ligatures w14:val="none"/>
+        </w:rPr>
+      </w:pPr>
+      <w:r>
+        <w:rPr>
+          <w:rFonts w:ascii="Consolas" w:eastAsia="Times New Roman" w:hAnsi="Consolas" w:cs="Courier New"/>
+          <w:color w:val="00A8C8"/>
+          <w:kern w:val="0"/>
+          <w:sz w:val="20"/>
+          <w:szCs w:val="20"/>
+          <w:bdr w:val="none" w:sz="0" w:space="0" w:color="auto" w:frame="1"/>
+          <w:lang w:val="en-DE" w:eastAsia="en-DE"/>
+          <w14:ligatures w14:val="none"/>
+        </w:rPr>
+        <w:lastRenderedPageBreak/>
+        <w:t xml:space="preserve">Then </w:t>
+      </w:r>
+      <w:r>
+        <w:rPr>
+          <w:rFonts w:ascii="Consolas" w:eastAsia="Times New Roman" w:hAnsi="Consolas" w:cs="Courier New"/>
+          <w:color w:val="75AF00"/>
+          <w:kern w:val="0"/>
+          <w:sz w:val="20"/>
+          <w:szCs w:val="20"/>
+          <w:bdr w:val="none" w:sz="0" w:space="0" w:color="auto" w:frame="1"/>
+          <w:lang w:val="en-DE" w:eastAsia="en-DE"/>
+          <w14:ligatures w14:val="none"/>
+        </w:rPr>
+        <w:t xml:space="preserve">the </w:t>
+      </w:r>
+      <w:r>
+        <w:rPr>
+          <w:rFonts w:ascii="Consolas" w:eastAsia="Times New Roman" w:hAnsi="Consolas" w:cs="Courier New"/>
+          <w:color w:val="75AF00"/>
+          <w:kern w:val="0"/>
+          <w:sz w:val="20"/>
+          <w:szCs w:val="20"/>
+          <w:bdr w:val="none" w:sz="0" w:space="0" w:color="auto" w:frame="1"/>
+          <w:lang w:val="en-US" w:eastAsia="en-DE"/>
+          <w14:ligatures w14:val="none"/>
+        </w:rPr>
+        <w:t>S</w:t>
+      </w:r>
+      <w:r>
+        <w:rPr>
+          <w:rFonts w:ascii="Consolas" w:eastAsia="Times New Roman" w:hAnsi="Consolas" w:cs="Courier New"/>
+          <w:color w:val="75AF00"/>
+          <w:kern w:val="0"/>
+          <w:sz w:val="20"/>
+          <w:szCs w:val="20"/>
+          <w:bdr w:val="none" w:sz="0" w:space="0" w:color="auto" w:frame="1"/>
+          <w:lang w:val="en-US" w:eastAsia="en-DE"/>
+          <w14:ligatures w14:val="none"/>
+        </w:rPr>
+        <w:t xml:space="preserve">ystem should </w:t>
+      </w:r>
+      <w:r>
+        <w:rPr>
+          <w:rFonts w:ascii="Consolas" w:eastAsia="Times New Roman" w:hAnsi="Consolas" w:cs="Courier New"/>
+          <w:color w:val="75AF00"/>
+          <w:kern w:val="0"/>
+          <w:sz w:val="20"/>
+          <w:szCs w:val="20"/>
+          <w:bdr w:val="none" w:sz="0" w:space="0" w:color="auto" w:frame="1"/>
+          <w:lang w:val="en-US" w:eastAsia="en-DE"/>
+          <w14:ligatures w14:val="none"/>
+        </w:rPr>
+        <w:t>book a Scooter for later use to the user</w:t>
+      </w:r>
+    </w:p>
+    <w:p>
+      <w:pPr>
+        <w:pBdr>
+          <w:top w:val="single" w:sz="6" w:space="0" w:color="EBEBEB"/>
+          <w:left w:val="single" w:sz="6" w:space="0" w:color="EBEBEB"/>
+          <w:bottom w:val="single" w:sz="6" w:space="0" w:color="EBEBEB"/>
+          <w:right w:val="single" w:sz="6" w:space="0" w:color="EBEBEB"/>
+        </w:pBdr>
+        <w:shd w:val="clear" w:color="auto" w:fill="FAFAFA"/>
+        <w:tabs>
+          <w:tab w:val="left" w:pos="916"/>
+          <w:tab w:val="left" w:pos="1832"/>
+          <w:tab w:val="left" w:pos="2748"/>
+          <w:tab w:val="left" w:pos="3664"/>
+          <w:tab w:val="left" w:pos="4580"/>
+          <w:tab w:val="left" w:pos="5496"/>
+          <w:tab w:val="left" w:pos="6412"/>
+          <w:tab w:val="left" w:pos="7328"/>
+          <w:tab w:val="left" w:pos="8244"/>
+          <w:tab w:val="left" w:pos="9160"/>
+          <w:tab w:val="left" w:pos="10076"/>
+          <w:tab w:val="left" w:pos="10992"/>
+          <w:tab w:val="left" w:pos="11908"/>
+          <w:tab w:val="left" w:pos="12824"/>
+          <w:tab w:val="left" w:pos="13740"/>
+          <w:tab w:val="left" w:pos="14656"/>
+        </w:tabs>
+        <w:spacing w:after="0" w:line="240" w:lineRule="auto"/>
+        <w:rPr>
+          <w:rFonts w:ascii="Consolas" w:eastAsia="Times New Roman" w:hAnsi="Consolas" w:cs="Courier New"/>
+          <w:color w:val="75AF00"/>
+          <w:kern w:val="0"/>
+          <w:sz w:val="20"/>
+          <w:szCs w:val="20"/>
+          <w:bdr w:val="none" w:sz="0" w:space="0" w:color="auto" w:frame="1"/>
+          <w:lang w:val="en-US" w:eastAsia="en-DE"/>
+          <w14:ligatures w14:val="none"/>
+        </w:rPr>
+      </w:pPr>
+      <w:r>
+        <w:rPr>
+          <w:rFonts w:ascii="Consolas" w:eastAsia="Times New Roman" w:hAnsi="Consolas" w:cs="Courier New"/>
+          <w:color w:val="00A8C8"/>
+          <w:kern w:val="0"/>
+          <w:sz w:val="20"/>
+          <w:szCs w:val="20"/>
+          <w:bdr w:val="none" w:sz="0" w:space="0" w:color="auto" w:frame="1"/>
+          <w:lang w:val="en-US" w:eastAsia="en-DE"/>
+          <w14:ligatures w14:val="none"/>
+        </w:rPr>
+        <w:t xml:space="preserve"> </w:t>
+      </w:r>
+      <w:r>
+        <w:rPr>
+          <w:rFonts w:ascii="Consolas" w:eastAsia="Times New Roman" w:hAnsi="Consolas" w:cs="Courier New"/>
+          <w:color w:val="00A8C8"/>
+          <w:kern w:val="0"/>
+          <w:sz w:val="20"/>
+          <w:szCs w:val="20"/>
+          <w:bdr w:val="none" w:sz="0" w:space="0" w:color="auto" w:frame="1"/>
+          <w:lang w:val="en-DE" w:eastAsia="en-DE"/>
+          <w14:ligatures w14:val="none"/>
+        </w:rPr>
+        <w:t xml:space="preserve">And </w:t>
+      </w:r>
+      <w:r>
+        <w:rPr>
+          <w:rFonts w:ascii="Consolas" w:eastAsia="Times New Roman" w:hAnsi="Consolas" w:cs="Courier New"/>
+          <w:color w:val="75AF00"/>
+          <w:kern w:val="0"/>
+          <w:sz w:val="20"/>
+          <w:szCs w:val="20"/>
+          <w:bdr w:val="none" w:sz="0" w:space="0" w:color="auto" w:frame="1"/>
+          <w:lang w:val="en-DE" w:eastAsia="en-DE"/>
+          <w14:ligatures w14:val="none"/>
+        </w:rPr>
+        <w:t xml:space="preserve">the </w:t>
+      </w:r>
+      <w:r>
+        <w:rPr>
+          <w:rFonts w:ascii="Consolas" w:eastAsia="Times New Roman" w:hAnsi="Consolas" w:cs="Courier New"/>
+          <w:color w:val="75AF00"/>
+          <w:kern w:val="0"/>
+          <w:sz w:val="20"/>
+          <w:szCs w:val="20"/>
+          <w:bdr w:val="none" w:sz="0" w:space="0" w:color="auto" w:frame="1"/>
+          <w:lang w:val="en-US" w:eastAsia="en-DE"/>
+          <w14:ligatures w14:val="none"/>
+        </w:rPr>
+        <w:t>designated Sc</w:t>
+      </w:r>
+      <w:r>
+        <w:rPr>
+          <w:rFonts w:ascii="Consolas" w:eastAsia="Times New Roman" w:hAnsi="Consolas" w:cs="Courier New"/>
+          <w:color w:val="75AF00"/>
+          <w:kern w:val="0"/>
+          <w:sz w:val="20"/>
+          <w:szCs w:val="20"/>
+          <w:bdr w:val="none" w:sz="0" w:space="0" w:color="auto" w:frame="1"/>
+          <w:lang w:val="en-US" w:eastAsia="en-DE"/>
+          <w14:ligatures w14:val="none"/>
+        </w:rPr>
+        <w:t xml:space="preserve">ooter is now </w:t>
+      </w:r>
+      <w:proofErr w:type="gramStart"/>
+      <w:r>
+        <w:rPr>
+          <w:rFonts w:ascii="Consolas" w:eastAsia="Times New Roman" w:hAnsi="Consolas" w:cs="Courier New"/>
+          <w:color w:val="75AF00"/>
+          <w:kern w:val="0"/>
+          <w:sz w:val="20"/>
+          <w:szCs w:val="20"/>
+          <w:bdr w:val="none" w:sz="0" w:space="0" w:color="auto" w:frame="1"/>
+          <w:lang w:val="en-US" w:eastAsia="en-DE"/>
+          <w14:ligatures w14:val="none"/>
+        </w:rPr>
+        <w:t>unavailable</w:t>
+      </w:r>
+      <w:proofErr w:type="gramEnd"/>
+    </w:p>
+    <w:p>
+      <w:pPr>
+        <w:pBdr>
+          <w:top w:val="single" w:sz="6" w:space="0" w:color="EBEBEB"/>
+          <w:left w:val="single" w:sz="6" w:space="0" w:color="EBEBEB"/>
+          <w:bottom w:val="single" w:sz="6" w:space="0" w:color="EBEBEB"/>
+          <w:right w:val="single" w:sz="6" w:space="0" w:color="EBEBEB"/>
+        </w:pBdr>
+        <w:shd w:val="clear" w:color="auto" w:fill="FAFAFA"/>
+        <w:tabs>
+          <w:tab w:val="left" w:pos="916"/>
+          <w:tab w:val="left" w:pos="1832"/>
+          <w:tab w:val="left" w:pos="2748"/>
+          <w:tab w:val="left" w:pos="3664"/>
+          <w:tab w:val="left" w:pos="4580"/>
+          <w:tab w:val="left" w:pos="5496"/>
+          <w:tab w:val="left" w:pos="6412"/>
+          <w:tab w:val="left" w:pos="7328"/>
+          <w:tab w:val="left" w:pos="8244"/>
+          <w:tab w:val="left" w:pos="9160"/>
+          <w:tab w:val="left" w:pos="10076"/>
+          <w:tab w:val="left" w:pos="10992"/>
+          <w:tab w:val="left" w:pos="11908"/>
+          <w:tab w:val="left" w:pos="12824"/>
+          <w:tab w:val="left" w:pos="13740"/>
+          <w:tab w:val="left" w:pos="14656"/>
+        </w:tabs>
+        <w:spacing w:after="0" w:line="240" w:lineRule="auto"/>
+        <w:rPr>
+          <w:rFonts w:ascii="Consolas" w:eastAsia="Times New Roman" w:hAnsi="Consolas" w:cs="Courier New"/>
+          <w:color w:val="75AF00"/>
+          <w:kern w:val="0"/>
+          <w:sz w:val="20"/>
+          <w:szCs w:val="20"/>
+          <w:bdr w:val="none" w:sz="0" w:space="0" w:color="auto" w:frame="1"/>
+          <w:lang w:val="en-US" w:eastAsia="en-DE"/>
+          <w14:ligatures w14:val="none"/>
+        </w:rPr>
+      </w:pPr>
+      <w:r>
+        <w:rPr>
+          <w:rFonts w:ascii="Consolas" w:eastAsia="Times New Roman" w:hAnsi="Consolas" w:cs="Courier New"/>
+          <w:color w:val="75AF00"/>
+          <w:kern w:val="0"/>
+          <w:sz w:val="20"/>
+          <w:szCs w:val="20"/>
+          <w:bdr w:val="none" w:sz="0" w:space="0" w:color="auto" w:frame="1"/>
+          <w:lang w:val="en-DE" w:eastAsia="en-DE"/>
+          <w14:ligatures w14:val="none"/>
+        </w:rPr>
+        <w:t xml:space="preserve"> </w:t>
+      </w:r>
+      <w:r>
+        <w:rPr>
+          <w:rFonts w:ascii="Consolas" w:eastAsia="Times New Roman" w:hAnsi="Consolas" w:cs="Courier New"/>
+          <w:color w:val="00A8C8"/>
+          <w:kern w:val="0"/>
+          <w:sz w:val="20"/>
+          <w:szCs w:val="20"/>
+          <w:bdr w:val="none" w:sz="0" w:space="0" w:color="auto" w:frame="1"/>
+          <w:lang w:val="en-DE" w:eastAsia="en-DE"/>
+          <w14:ligatures w14:val="none"/>
+        </w:rPr>
+        <w:t xml:space="preserve">And </w:t>
+      </w:r>
+      <w:r>
+        <w:rPr>
+          <w:rFonts w:ascii="Consolas" w:eastAsia="Times New Roman" w:hAnsi="Consolas" w:cs="Courier New"/>
+          <w:color w:val="75AF00"/>
+          <w:kern w:val="0"/>
+          <w:sz w:val="20"/>
+          <w:szCs w:val="20"/>
+          <w:bdr w:val="none" w:sz="0" w:space="0" w:color="auto" w:frame="1"/>
+          <w:lang w:val="en-US" w:eastAsia="en-DE"/>
+          <w14:ligatures w14:val="none"/>
+        </w:rPr>
+        <w:t>at the booked t</w:t>
+      </w:r>
+      <w:r>
+        <w:rPr>
+          <w:rFonts w:ascii="Consolas" w:eastAsia="Times New Roman" w:hAnsi="Consolas" w:cs="Courier New"/>
+          <w:color w:val="75AF00"/>
+          <w:kern w:val="0"/>
+          <w:sz w:val="20"/>
+          <w:szCs w:val="20"/>
+          <w:bdr w:val="none" w:sz="0" w:space="0" w:color="auto" w:frame="1"/>
+          <w:lang w:val="en-US" w:eastAsia="en-DE"/>
+          <w14:ligatures w14:val="none"/>
+        </w:rPr>
+        <w:t xml:space="preserve">ime, the System should show where the nearest available Scooter </w:t>
+      </w:r>
+      <w:proofErr w:type="gramStart"/>
+      <w:r>
+        <w:rPr>
+          <w:rFonts w:ascii="Consolas" w:eastAsia="Times New Roman" w:hAnsi="Consolas" w:cs="Courier New"/>
+          <w:color w:val="75AF00"/>
+          <w:kern w:val="0"/>
+          <w:sz w:val="20"/>
+          <w:szCs w:val="20"/>
+          <w:bdr w:val="none" w:sz="0" w:space="0" w:color="auto" w:frame="1"/>
+          <w:lang w:val="en-US" w:eastAsia="en-DE"/>
+          <w14:ligatures w14:val="none"/>
+        </w:rPr>
+        <w:t>is</w:t>
+      </w:r>
+      <w:proofErr w:type="gramEnd"/>
+    </w:p>
+    <w:p>
+      <w:pPr>
+        <w:pBdr>
+          <w:top w:val="single" w:sz="6" w:space="0" w:color="EBEBEB"/>
+          <w:left w:val="single" w:sz="6" w:space="0" w:color="EBEBEB"/>
+          <w:bottom w:val="single" w:sz="6" w:space="0" w:color="EBEBEB"/>
+          <w:right w:val="single" w:sz="6" w:space="0" w:color="EBEBEB"/>
+        </w:pBdr>
+        <w:shd w:val="clear" w:color="auto" w:fill="FAFAFA"/>
+        <w:tabs>
+          <w:tab w:val="left" w:pos="916"/>
+          <w:tab w:val="left" w:pos="1832"/>
+          <w:tab w:val="left" w:pos="2748"/>
+          <w:tab w:val="left" w:pos="3664"/>
+          <w:tab w:val="left" w:pos="4580"/>
+          <w:tab w:val="left" w:pos="5496"/>
+          <w:tab w:val="left" w:pos="6412"/>
+          <w:tab w:val="left" w:pos="7328"/>
+          <w:tab w:val="left" w:pos="8244"/>
+          <w:tab w:val="left" w:pos="9160"/>
+          <w:tab w:val="left" w:pos="10076"/>
+          <w:tab w:val="left" w:pos="10992"/>
+          <w:tab w:val="left" w:pos="11908"/>
+          <w:tab w:val="left" w:pos="12824"/>
+          <w:tab w:val="left" w:pos="13740"/>
+          <w:tab w:val="left" w:pos="14656"/>
+        </w:tabs>
+        <w:spacing w:after="0" w:line="240" w:lineRule="auto"/>
+        <w:rPr>
+          <w:rFonts w:ascii="Consolas" w:eastAsia="Times New Roman" w:hAnsi="Consolas" w:cs="Courier New"/>
+          <w:color w:val="75AF00"/>
+          <w:kern w:val="0"/>
+          <w:sz w:val="20"/>
+          <w:szCs w:val="20"/>
+          <w:bdr w:val="none" w:sz="0" w:space="0" w:color="auto" w:frame="1"/>
+          <w:lang w:val="en-US" w:eastAsia="en-DE"/>
+          <w14:ligatures w14:val="none"/>
+        </w:rPr>
+      </w:pPr>
+    </w:p>
+    <w:p>
+      <w:pPr>
+        <w:pBdr>
+          <w:top w:val="single" w:sz="6" w:space="0" w:color="EBEBEB"/>
+          <w:left w:val="single" w:sz="6" w:space="0" w:color="EBEBEB"/>
+          <w:bottom w:val="single" w:sz="6" w:space="0" w:color="EBEBEB"/>
+          <w:right w:val="single" w:sz="6" w:space="0" w:color="EBEBEB"/>
+        </w:pBdr>
+        <w:shd w:val="clear" w:color="auto" w:fill="FAFAFA"/>
+        <w:tabs>
+          <w:tab w:val="left" w:pos="916"/>
+          <w:tab w:val="left" w:pos="1832"/>
+          <w:tab w:val="left" w:pos="2748"/>
+          <w:tab w:val="left" w:pos="3664"/>
+          <w:tab w:val="left" w:pos="4580"/>
+          <w:tab w:val="left" w:pos="5496"/>
+          <w:tab w:val="left" w:pos="6412"/>
+          <w:tab w:val="left" w:pos="7328"/>
+          <w:tab w:val="left" w:pos="8244"/>
+          <w:tab w:val="left" w:pos="9160"/>
+          <w:tab w:val="left" w:pos="10076"/>
+          <w:tab w:val="left" w:pos="10992"/>
+          <w:tab w:val="left" w:pos="11908"/>
+          <w:tab w:val="left" w:pos="12824"/>
+          <w:tab w:val="left" w:pos="13740"/>
+          <w:tab w:val="left" w:pos="14656"/>
+        </w:tabs>
+        <w:spacing w:after="0" w:line="240" w:lineRule="auto"/>
+        <w:rPr>
+          <w:rFonts w:ascii="Consolas" w:eastAsia="Times New Roman" w:hAnsi="Consolas" w:cs="Courier New"/>
+          <w:color w:val="75AF00"/>
+          <w:kern w:val="0"/>
+          <w:sz w:val="20"/>
+          <w:szCs w:val="20"/>
+          <w:bdr w:val="none" w:sz="0" w:space="0" w:color="auto" w:frame="1"/>
+          <w:lang w:val="en-US" w:eastAsia="en-DE"/>
+          <w14:ligatures w14:val="none"/>
+        </w:rPr>
+      </w:pPr>
+      <w:r>
+        <w:rPr>
+          <w:rFonts w:ascii="Consolas" w:eastAsia="Times New Roman" w:hAnsi="Consolas" w:cs="Courier New"/>
+          <w:color w:val="75AF00"/>
+          <w:kern w:val="0"/>
+          <w:sz w:val="20"/>
+          <w:szCs w:val="20"/>
+          <w:bdr w:val="none" w:sz="0" w:space="0" w:color="auto" w:frame="1"/>
+          <w:lang w:val="en-DE" w:eastAsia="en-DE"/>
+          <w14:ligatures w14:val="none"/>
+        </w:rPr>
+        <w:t xml:space="preserve">Scenario </w:t>
+      </w:r>
+      <w:r>
+        <w:rPr>
+          <w:rFonts w:ascii="Consolas" w:eastAsia="Times New Roman" w:hAnsi="Consolas" w:cs="Courier New"/>
+          <w:color w:val="D88200"/>
+          <w:kern w:val="0"/>
+          <w:sz w:val="20"/>
+          <w:szCs w:val="20"/>
+          <w:bdr w:val="none" w:sz="0" w:space="0" w:color="auto" w:frame="1"/>
+          <w:lang w:val="en-DE" w:eastAsia="en-DE"/>
+          <w14:ligatures w14:val="none"/>
+        </w:rPr>
+        <w:t>3</w:t>
+      </w:r>
+      <w:r>
+        <w:rPr>
+          <w:rFonts w:ascii="Consolas" w:eastAsia="Times New Roman" w:hAnsi="Consolas" w:cs="Courier New"/>
+          <w:color w:val="75AF00"/>
+          <w:kern w:val="0"/>
+          <w:sz w:val="20"/>
+          <w:szCs w:val="20"/>
+          <w:bdr w:val="none" w:sz="0" w:space="0" w:color="auto" w:frame="1"/>
+          <w:lang w:val="en-DE" w:eastAsia="en-DE"/>
+          <w14:ligatures w14:val="none"/>
+        </w:rPr>
+        <w:t xml:space="preserve">: </w:t>
+      </w:r>
+      <w:r>
+        <w:rPr>
+          <w:rFonts w:ascii="Consolas" w:eastAsia="Times New Roman" w:hAnsi="Consolas" w:cs="Courier New"/>
+          <w:color w:val="75AF00"/>
+          <w:kern w:val="0"/>
+          <w:sz w:val="20"/>
+          <w:szCs w:val="20"/>
+          <w:bdr w:val="none" w:sz="0" w:space="0" w:color="auto" w:frame="1"/>
+          <w:lang w:val="en-US" w:eastAsia="en-DE"/>
+          <w14:ligatures w14:val="none"/>
+        </w:rPr>
+        <w:t xml:space="preserve">User is not registered/fails </w:t>
+      </w:r>
+      <w:proofErr w:type="gramStart"/>
+      <w:r>
+        <w:rPr>
+          <w:rFonts w:ascii="Consolas" w:eastAsia="Times New Roman" w:hAnsi="Consolas" w:cs="Courier New"/>
+          <w:color w:val="75AF00"/>
+          <w:kern w:val="0"/>
+          <w:sz w:val="20"/>
+          <w:szCs w:val="20"/>
+          <w:bdr w:val="none" w:sz="0" w:space="0" w:color="auto" w:frame="1"/>
+          <w:lang w:val="en-US" w:eastAsia="en-DE"/>
+          <w14:ligatures w14:val="none"/>
+        </w:rPr>
+        <w:t>login</w:t>
+      </w:r>
+      <w:proofErr w:type="gramEnd"/>
+    </w:p>
+    <w:p>
+      <w:pPr>
+        <w:pBdr>
+          <w:top w:val="single" w:sz="6" w:space="0" w:color="EBEBEB"/>
+          <w:left w:val="single" w:sz="6" w:space="0" w:color="EBEBEB"/>
+          <w:bottom w:val="single" w:sz="6" w:space="0" w:color="EBEBEB"/>
+          <w:right w:val="single" w:sz="6" w:space="0" w:color="EBEBEB"/>
+        </w:pBdr>
+        <w:shd w:val="clear" w:color="auto" w:fill="FAFAFA"/>
+        <w:tabs>
+          <w:tab w:val="left" w:pos="916"/>
+          <w:tab w:val="left" w:pos="1832"/>
+          <w:tab w:val="left" w:pos="2748"/>
+          <w:tab w:val="left" w:pos="3664"/>
+          <w:tab w:val="left" w:pos="4580"/>
+          <w:tab w:val="left" w:pos="5496"/>
+          <w:tab w:val="left" w:pos="6412"/>
+          <w:tab w:val="left" w:pos="7328"/>
+          <w:tab w:val="left" w:pos="8244"/>
+          <w:tab w:val="left" w:pos="9160"/>
+          <w:tab w:val="left" w:pos="10076"/>
+          <w:tab w:val="left" w:pos="10992"/>
+          <w:tab w:val="left" w:pos="11908"/>
+          <w:tab w:val="left" w:pos="12824"/>
+          <w:tab w:val="left" w:pos="13740"/>
+          <w:tab w:val="left" w:pos="14656"/>
+        </w:tabs>
+        <w:spacing w:after="0" w:line="240" w:lineRule="auto"/>
+        <w:rPr>
+          <w:rFonts w:ascii="Consolas" w:eastAsia="Times New Roman" w:hAnsi="Consolas" w:cs="Courier New"/>
+          <w:color w:val="75AF00"/>
+          <w:kern w:val="0"/>
+          <w:sz w:val="20"/>
+          <w:szCs w:val="20"/>
+          <w:bdr w:val="none" w:sz="0" w:space="0" w:color="auto" w:frame="1"/>
+          <w:lang w:val="en-US" w:eastAsia="en-DE"/>
+          <w14:ligatures w14:val="none"/>
+        </w:rPr>
+      </w:pPr>
+      <w:r>
+        <w:rPr>
+          <w:rFonts w:ascii="Consolas" w:eastAsia="Times New Roman" w:hAnsi="Consolas" w:cs="Courier New"/>
+          <w:color w:val="00A8C8"/>
+          <w:kern w:val="0"/>
+          <w:sz w:val="20"/>
+          <w:szCs w:val="20"/>
+          <w:bdr w:val="none" w:sz="0" w:space="0" w:color="auto" w:frame="1"/>
+          <w:lang w:val="en-DE" w:eastAsia="en-DE"/>
+          <w14:ligatures w14:val="none"/>
+        </w:rPr>
+        <w:t xml:space="preserve">Given </w:t>
+      </w:r>
+      <w:r>
+        <w:rPr>
+          <w:rFonts w:ascii="Consolas" w:eastAsia="Times New Roman" w:hAnsi="Consolas" w:cs="Courier New"/>
+          <w:color w:val="75AF00"/>
+          <w:kern w:val="0"/>
+          <w:sz w:val="20"/>
+          <w:szCs w:val="20"/>
+          <w:bdr w:val="none" w:sz="0" w:space="0" w:color="auto" w:frame="1"/>
+          <w:lang w:val="en-DE" w:eastAsia="en-DE"/>
+          <w14:ligatures w14:val="none"/>
+        </w:rPr>
+        <w:t xml:space="preserve">the </w:t>
+      </w:r>
+      <w:r>
+        <w:rPr>
+          <w:rFonts w:ascii="Consolas" w:eastAsia="Times New Roman" w:hAnsi="Consolas" w:cs="Courier New"/>
+          <w:color w:val="75AF00"/>
+          <w:kern w:val="0"/>
+          <w:sz w:val="20"/>
+          <w:szCs w:val="20"/>
+          <w:bdr w:val="none" w:sz="0" w:space="0" w:color="auto" w:frame="1"/>
+          <w:lang w:val="en-US" w:eastAsia="en-DE"/>
+          <w14:ligatures w14:val="none"/>
+        </w:rPr>
+        <w:t>User is n</w:t>
+      </w:r>
+      <w:r>
+        <w:rPr>
+          <w:rFonts w:ascii="Consolas" w:eastAsia="Times New Roman" w:hAnsi="Consolas" w:cs="Courier New"/>
+          <w:color w:val="75AF00"/>
+          <w:kern w:val="0"/>
+          <w:sz w:val="20"/>
+          <w:szCs w:val="20"/>
+          <w:bdr w:val="none" w:sz="0" w:space="0" w:color="auto" w:frame="1"/>
+          <w:lang w:val="en-US" w:eastAsia="en-DE"/>
+          <w14:ligatures w14:val="none"/>
+        </w:rPr>
+        <w:t xml:space="preserve">ot registered/has failed </w:t>
+      </w:r>
+      <w:proofErr w:type="gramStart"/>
+      <w:r>
+        <w:rPr>
+          <w:rFonts w:ascii="Consolas" w:eastAsia="Times New Roman" w:hAnsi="Consolas" w:cs="Courier New"/>
+          <w:color w:val="75AF00"/>
+          <w:kern w:val="0"/>
+          <w:sz w:val="20"/>
+          <w:szCs w:val="20"/>
+          <w:bdr w:val="none" w:sz="0" w:space="0" w:color="auto" w:frame="1"/>
+          <w:lang w:val="en-US" w:eastAsia="en-DE"/>
+          <w14:ligatures w14:val="none"/>
+        </w:rPr>
+        <w:t>login</w:t>
+      </w:r>
+      <w:proofErr w:type="gramEnd"/>
+    </w:p>
+    <w:p>
+      <w:pPr>
+        <w:pBdr>
+          <w:top w:val="single" w:sz="6" w:space="0" w:color="EBEBEB"/>
+          <w:left w:val="single" w:sz="6" w:space="0" w:color="EBEBEB"/>
+          <w:bottom w:val="single" w:sz="6" w:space="0" w:color="EBEBEB"/>
+          <w:right w:val="single" w:sz="6" w:space="0" w:color="EBEBEB"/>
+        </w:pBdr>
+        <w:shd w:val="clear" w:color="auto" w:fill="FAFAFA"/>
+        <w:tabs>
+          <w:tab w:val="left" w:pos="916"/>
+          <w:tab w:val="left" w:pos="1832"/>
+          <w:tab w:val="left" w:pos="2748"/>
+          <w:tab w:val="left" w:pos="3664"/>
+          <w:tab w:val="left" w:pos="4580"/>
+          <w:tab w:val="left" w:pos="5496"/>
+          <w:tab w:val="left" w:pos="6412"/>
+          <w:tab w:val="left" w:pos="7328"/>
+          <w:tab w:val="left" w:pos="8244"/>
+          <w:tab w:val="left" w:pos="9160"/>
+          <w:tab w:val="left" w:pos="10076"/>
+          <w:tab w:val="left" w:pos="10992"/>
+          <w:tab w:val="left" w:pos="11908"/>
+          <w:tab w:val="left" w:pos="12824"/>
+          <w:tab w:val="left" w:pos="13740"/>
+          <w:tab w:val="left" w:pos="14656"/>
+        </w:tabs>
+        <w:spacing w:after="0" w:line="240" w:lineRule="auto"/>
+        <w:rPr>
+          <w:rFonts w:ascii="Consolas" w:eastAsia="Times New Roman" w:hAnsi="Consolas" w:cs="Courier New"/>
+          <w:color w:val="75AF00"/>
+          <w:kern w:val="0"/>
+          <w:sz w:val="20"/>
+          <w:szCs w:val="20"/>
+          <w:bdr w:val="none" w:sz="0" w:space="0" w:color="auto" w:frame="1"/>
+          <w:lang w:val="en-US" w:eastAsia="en-DE"/>
+          <w14:ligatures w14:val="none"/>
+        </w:rPr>
+      </w:pPr>
+      <w:r>
+        <w:rPr>
+          <w:rFonts w:ascii="Consolas" w:eastAsia="Times New Roman" w:hAnsi="Consolas" w:cs="Courier New"/>
+          <w:color w:val="00A8C8"/>
+          <w:kern w:val="0"/>
+          <w:sz w:val="20"/>
+          <w:szCs w:val="20"/>
+          <w:bdr w:val="none" w:sz="0" w:space="0" w:color="auto" w:frame="1"/>
+          <w:lang w:val="en-DE" w:eastAsia="en-DE"/>
+          <w14:ligatures w14:val="none"/>
+        </w:rPr>
+        <w:t xml:space="preserve">When </w:t>
+      </w:r>
+      <w:r>
+        <w:rPr>
+          <w:rFonts w:ascii="Consolas" w:eastAsia="Times New Roman" w:hAnsi="Consolas" w:cs="Courier New"/>
+          <w:color w:val="75AF00"/>
+          <w:kern w:val="0"/>
+          <w:sz w:val="20"/>
+          <w:szCs w:val="20"/>
+          <w:bdr w:val="none" w:sz="0" w:space="0" w:color="auto" w:frame="1"/>
+          <w:lang w:val="en-DE" w:eastAsia="en-DE"/>
+          <w14:ligatures w14:val="none"/>
+        </w:rPr>
+        <w:t xml:space="preserve">the </w:t>
+      </w:r>
+      <w:r>
+        <w:rPr>
+          <w:rFonts w:ascii="Consolas" w:eastAsia="Times New Roman" w:hAnsi="Consolas" w:cs="Courier New"/>
+          <w:color w:val="75AF00"/>
+          <w:kern w:val="0"/>
+          <w:sz w:val="20"/>
+          <w:szCs w:val="20"/>
+          <w:bdr w:val="none" w:sz="0" w:space="0" w:color="auto" w:frame="1"/>
+          <w:lang w:val="en-US" w:eastAsia="en-DE"/>
+          <w14:ligatures w14:val="none"/>
+        </w:rPr>
+        <w:t>User tries t</w:t>
+      </w:r>
+      <w:r>
+        <w:rPr>
+          <w:rFonts w:ascii="Consolas" w:eastAsia="Times New Roman" w:hAnsi="Consolas" w:cs="Courier New"/>
+          <w:color w:val="75AF00"/>
+          <w:kern w:val="0"/>
+          <w:sz w:val="20"/>
+          <w:szCs w:val="20"/>
+          <w:bdr w:val="none" w:sz="0" w:space="0" w:color="auto" w:frame="1"/>
+          <w:lang w:val="en-US" w:eastAsia="en-DE"/>
+          <w14:ligatures w14:val="none"/>
+        </w:rPr>
+        <w:t>o access the System</w:t>
+      </w:r>
+    </w:p>
+    <w:p>
+      <w:pPr>
+        <w:pBdr>
+          <w:top w:val="single" w:sz="6" w:space="0" w:color="EBEBEB"/>
+          <w:left w:val="single" w:sz="6" w:space="0" w:color="EBEBEB"/>
+          <w:bottom w:val="single" w:sz="6" w:space="0" w:color="EBEBEB"/>
+          <w:right w:val="single" w:sz="6" w:space="0" w:color="EBEBEB"/>
+        </w:pBdr>
+        <w:shd w:val="clear" w:color="auto" w:fill="FAFAFA"/>
+        <w:tabs>
+          <w:tab w:val="left" w:pos="916"/>
+          <w:tab w:val="left" w:pos="1832"/>
+          <w:tab w:val="left" w:pos="2748"/>
+          <w:tab w:val="left" w:pos="3664"/>
+          <w:tab w:val="left" w:pos="4580"/>
+          <w:tab w:val="left" w:pos="5496"/>
+          <w:tab w:val="left" w:pos="6412"/>
+          <w:tab w:val="left" w:pos="7328"/>
+          <w:tab w:val="left" w:pos="8244"/>
+          <w:tab w:val="left" w:pos="9160"/>
+          <w:tab w:val="left" w:pos="10076"/>
+          <w:tab w:val="left" w:pos="10992"/>
+          <w:tab w:val="left" w:pos="11908"/>
+          <w:tab w:val="left" w:pos="12824"/>
+          <w:tab w:val="left" w:pos="13740"/>
+          <w:tab w:val="left" w:pos="14656"/>
+        </w:tabs>
+        <w:spacing w:after="0" w:line="240" w:lineRule="auto"/>
+        <w:rPr>
+          <w:rFonts w:ascii="Consolas" w:eastAsia="Times New Roman" w:hAnsi="Consolas" w:cs="Courier New"/>
+          <w:color w:val="75AF00"/>
+          <w:kern w:val="0"/>
+          <w:sz w:val="20"/>
+          <w:szCs w:val="20"/>
+          <w:bdr w:val="none" w:sz="0" w:space="0" w:color="auto" w:frame="1"/>
+          <w:lang w:val="en-US" w:eastAsia="en-DE"/>
+          <w14:ligatures w14:val="none"/>
+        </w:rPr>
+      </w:pPr>
+      <w:r>
+        <w:rPr>
+          <w:rFonts w:ascii="Consolas" w:eastAsia="Times New Roman" w:hAnsi="Consolas" w:cs="Courier New"/>
+          <w:color w:val="00A8C8"/>
+          <w:kern w:val="0"/>
+          <w:sz w:val="20"/>
+          <w:szCs w:val="20"/>
+          <w:bdr w:val="none" w:sz="0" w:space="0" w:color="auto" w:frame="1"/>
+          <w:lang w:val="en-DE" w:eastAsia="en-DE"/>
+          <w14:ligatures w14:val="none"/>
+        </w:rPr>
+        <w:t xml:space="preserve">Then </w:t>
+      </w:r>
+      <w:r>
+        <w:rPr>
+          <w:rFonts w:ascii="Consolas" w:eastAsia="Times New Roman" w:hAnsi="Consolas" w:cs="Courier New"/>
+          <w:color w:val="75AF00"/>
+          <w:kern w:val="0"/>
+          <w:sz w:val="20"/>
+          <w:szCs w:val="20"/>
+          <w:bdr w:val="none" w:sz="0" w:space="0" w:color="auto" w:frame="1"/>
+          <w:lang w:val="en-DE" w:eastAsia="en-DE"/>
+          <w14:ligatures w14:val="none"/>
+        </w:rPr>
+        <w:t xml:space="preserve">the </w:t>
+      </w:r>
+      <w:r>
+        <w:rPr>
+          <w:rFonts w:ascii="Consolas" w:eastAsia="Times New Roman" w:hAnsi="Consolas" w:cs="Courier New"/>
+          <w:color w:val="75AF00"/>
+          <w:kern w:val="0"/>
+          <w:sz w:val="20"/>
+          <w:szCs w:val="20"/>
+          <w:bdr w:val="none" w:sz="0" w:space="0" w:color="auto" w:frame="1"/>
+          <w:lang w:val="en-US" w:eastAsia="en-DE"/>
+          <w14:ligatures w14:val="none"/>
+        </w:rPr>
+        <w:t>Sys</w:t>
+      </w:r>
+      <w:r>
+        <w:rPr>
+          <w:rFonts w:ascii="Consolas" w:eastAsia="Times New Roman" w:hAnsi="Consolas" w:cs="Courier New"/>
+          <w:color w:val="75AF00"/>
+          <w:kern w:val="0"/>
+          <w:sz w:val="20"/>
+          <w:szCs w:val="20"/>
+          <w:bdr w:val="none" w:sz="0" w:space="0" w:color="auto" w:frame="1"/>
+          <w:lang w:val="en-US" w:eastAsia="en-DE"/>
+          <w14:ligatures w14:val="none"/>
+        </w:rPr>
+        <w:t>t</w:t>
+      </w:r>
+      <w:r>
+        <w:rPr>
+          <w:rFonts w:ascii="Consolas" w:eastAsia="Times New Roman" w:hAnsi="Consolas" w:cs="Courier New"/>
+          <w:color w:val="75AF00"/>
+          <w:kern w:val="0"/>
+          <w:sz w:val="20"/>
+          <w:szCs w:val="20"/>
+          <w:bdr w:val="none" w:sz="0" w:space="0" w:color="auto" w:frame="1"/>
+          <w:lang w:val="en-US" w:eastAsia="en-DE"/>
+          <w14:ligatures w14:val="none"/>
+        </w:rPr>
+        <w:t>em should n</w:t>
+      </w:r>
+      <w:r>
+        <w:rPr>
+          <w:rFonts w:ascii="Consolas" w:eastAsia="Times New Roman" w:hAnsi="Consolas" w:cs="Courier New"/>
+          <w:color w:val="75AF00"/>
+          <w:kern w:val="0"/>
+          <w:sz w:val="20"/>
+          <w:szCs w:val="20"/>
+          <w:bdr w:val="none" w:sz="0" w:space="0" w:color="auto" w:frame="1"/>
+          <w:lang w:val="en-US" w:eastAsia="en-DE"/>
+          <w14:ligatures w14:val="none"/>
+        </w:rPr>
+        <w:t>ot let the User in</w:t>
+      </w:r>
+    </w:p>
+    <w:p>
+      <w:pPr>
+        <w:pBdr>
+          <w:top w:val="single" w:sz="6" w:space="0" w:color="EBEBEB"/>
+          <w:left w:val="single" w:sz="6" w:space="0" w:color="EBEBEB"/>
+          <w:bottom w:val="single" w:sz="6" w:space="0" w:color="EBEBEB"/>
+          <w:right w:val="single" w:sz="6" w:space="0" w:color="EBEBEB"/>
+        </w:pBdr>
+        <w:shd w:val="clear" w:color="auto" w:fill="FAFAFA"/>
+        <w:tabs>
+          <w:tab w:val="left" w:pos="916"/>
+          <w:tab w:val="left" w:pos="1832"/>
+          <w:tab w:val="left" w:pos="2748"/>
+          <w:tab w:val="left" w:pos="3664"/>
+          <w:tab w:val="left" w:pos="4580"/>
+          <w:tab w:val="left" w:pos="5496"/>
+          <w:tab w:val="left" w:pos="6412"/>
+          <w:tab w:val="left" w:pos="7328"/>
+          <w:tab w:val="left" w:pos="8244"/>
+          <w:tab w:val="left" w:pos="9160"/>
+          <w:tab w:val="left" w:pos="10076"/>
+          <w:tab w:val="left" w:pos="10992"/>
+          <w:tab w:val="left" w:pos="11908"/>
+          <w:tab w:val="left" w:pos="12824"/>
+          <w:tab w:val="left" w:pos="13740"/>
+          <w:tab w:val="left" w:pos="14656"/>
+        </w:tabs>
+        <w:spacing w:after="0" w:line="240" w:lineRule="auto"/>
+        <w:rPr>
+          <w:rFonts w:ascii="Consolas" w:eastAsia="Times New Roman" w:hAnsi="Consolas" w:cs="Courier New"/>
+          <w:color w:val="75AF00"/>
+          <w:kern w:val="0"/>
+          <w:sz w:val="20"/>
+          <w:szCs w:val="20"/>
+          <w:bdr w:val="none" w:sz="0" w:space="0" w:color="auto" w:frame="1"/>
+          <w:lang w:val="en-US" w:eastAsia="en-DE"/>
+          <w14:ligatures w14:val="none"/>
+        </w:rPr>
+      </w:pPr>
+      <w:r>
+        <w:rPr>
+          <w:rFonts w:ascii="Consolas" w:eastAsia="Times New Roman" w:hAnsi="Consolas" w:cs="Courier New"/>
+          <w:color w:val="00A8C8"/>
+          <w:kern w:val="0"/>
+          <w:sz w:val="20"/>
+          <w:szCs w:val="20"/>
+          <w:bdr w:val="none" w:sz="0" w:space="0" w:color="auto" w:frame="1"/>
+          <w:lang w:val="en-DE" w:eastAsia="en-DE"/>
+          <w14:ligatures w14:val="none"/>
+        </w:rPr>
+        <w:t xml:space="preserve">And </w:t>
+      </w:r>
+      <w:r>
+        <w:rPr>
+          <w:rFonts w:ascii="Consolas" w:eastAsia="Times New Roman" w:hAnsi="Consolas" w:cs="Courier New"/>
+          <w:color w:val="75AF00"/>
+          <w:kern w:val="0"/>
+          <w:sz w:val="20"/>
+          <w:szCs w:val="20"/>
+          <w:bdr w:val="none" w:sz="0" w:space="0" w:color="auto" w:frame="1"/>
+          <w:lang w:val="en-DE" w:eastAsia="en-DE"/>
+          <w14:ligatures w14:val="none"/>
+        </w:rPr>
+        <w:t xml:space="preserve">the </w:t>
+      </w:r>
+      <w:r>
+        <w:rPr>
+          <w:rFonts w:ascii="Consolas" w:eastAsia="Times New Roman" w:hAnsi="Consolas" w:cs="Courier New"/>
+          <w:color w:val="75AF00"/>
+          <w:kern w:val="0"/>
+          <w:sz w:val="20"/>
+          <w:szCs w:val="20"/>
+          <w:bdr w:val="none" w:sz="0" w:space="0" w:color="auto" w:frame="1"/>
+          <w:lang w:val="en-US" w:eastAsia="en-DE"/>
+          <w14:ligatures w14:val="none"/>
+        </w:rPr>
+        <w:t>System should a</w:t>
+      </w:r>
+      <w:r>
+        <w:rPr>
+          <w:rFonts w:ascii="Consolas" w:eastAsia="Times New Roman" w:hAnsi="Consolas" w:cs="Courier New"/>
+          <w:color w:val="75AF00"/>
+          <w:kern w:val="0"/>
+          <w:sz w:val="20"/>
+          <w:szCs w:val="20"/>
+          <w:bdr w:val="none" w:sz="0" w:space="0" w:color="auto" w:frame="1"/>
+          <w:lang w:val="en-US" w:eastAsia="en-DE"/>
+          <w14:ligatures w14:val="none"/>
+        </w:rPr>
+        <w:t xml:space="preserve">sk the User to re-enter his </w:t>
+      </w:r>
+      <w:proofErr w:type="gramStart"/>
+      <w:r>
+        <w:rPr>
+          <w:rFonts w:ascii="Consolas" w:eastAsia="Times New Roman" w:hAnsi="Consolas" w:cs="Courier New"/>
+          <w:color w:val="75AF00"/>
+          <w:kern w:val="0"/>
+          <w:sz w:val="20"/>
+          <w:szCs w:val="20"/>
+          <w:bdr w:val="none" w:sz="0" w:space="0" w:color="auto" w:frame="1"/>
+          <w:lang w:val="en-US" w:eastAsia="en-DE"/>
+          <w14:ligatures w14:val="none"/>
+        </w:rPr>
+        <w:t>credentials</w:t>
+      </w:r>
+      <w:proofErr w:type="gramEnd"/>
+    </w:p>
+    <w:p>
+      <w:pPr>
+        <w:pBdr>
+          <w:top w:val="single" w:sz="6" w:space="0" w:color="EBEBEB"/>
+          <w:left w:val="single" w:sz="6" w:space="0" w:color="EBEBEB"/>
+          <w:bottom w:val="single" w:sz="6" w:space="0" w:color="EBEBEB"/>
+          <w:right w:val="single" w:sz="6" w:space="0" w:color="EBEBEB"/>
+        </w:pBdr>
+        <w:shd w:val="clear" w:color="auto" w:fill="FAFAFA"/>
+        <w:tabs>
+          <w:tab w:val="left" w:pos="916"/>
+          <w:tab w:val="left" w:pos="1832"/>
+          <w:tab w:val="left" w:pos="2748"/>
+          <w:tab w:val="left" w:pos="3664"/>
+          <w:tab w:val="left" w:pos="4580"/>
+          <w:tab w:val="left" w:pos="5496"/>
+          <w:tab w:val="left" w:pos="6412"/>
+          <w:tab w:val="left" w:pos="7328"/>
+          <w:tab w:val="left" w:pos="8244"/>
+          <w:tab w:val="left" w:pos="9160"/>
+          <w:tab w:val="left" w:pos="10076"/>
+          <w:tab w:val="left" w:pos="10992"/>
+          <w:tab w:val="left" w:pos="11908"/>
+          <w:tab w:val="left" w:pos="12824"/>
+          <w:tab w:val="left" w:pos="13740"/>
+          <w:tab w:val="left" w:pos="14656"/>
+        </w:tabs>
+        <w:spacing w:after="0" w:line="240" w:lineRule="auto"/>
+        <w:rPr>
+          <w:rFonts w:ascii="Consolas" w:eastAsia="Times New Roman" w:hAnsi="Consolas" w:cs="Courier New"/>
+          <w:color w:val="75AF00"/>
+          <w:kern w:val="0"/>
+          <w:sz w:val="20"/>
+          <w:szCs w:val="20"/>
+          <w:bdr w:val="none" w:sz="0" w:space="0" w:color="auto" w:frame="1"/>
+          <w:lang w:val="en-DE" w:eastAsia="en-DE"/>
+          <w14:ligatures w14:val="none"/>
+        </w:rPr>
+      </w:pPr>
+    </w:p>
+    <w:p>
+      <w:pPr>
+        <w:pBdr>
+          <w:top w:val="single" w:sz="6" w:space="0" w:color="EBEBEB"/>
+          <w:left w:val="single" w:sz="6" w:space="0" w:color="EBEBEB"/>
+          <w:bottom w:val="single" w:sz="6" w:space="0" w:color="EBEBEB"/>
+          <w:right w:val="single" w:sz="6" w:space="0" w:color="EBEBEB"/>
+        </w:pBdr>
+        <w:shd w:val="clear" w:color="auto" w:fill="FAFAFA"/>
+        <w:tabs>
+          <w:tab w:val="left" w:pos="916"/>
+          <w:tab w:val="left" w:pos="1832"/>
+          <w:tab w:val="left" w:pos="2748"/>
+          <w:tab w:val="left" w:pos="3664"/>
+          <w:tab w:val="left" w:pos="4580"/>
+          <w:tab w:val="left" w:pos="5496"/>
+          <w:tab w:val="left" w:pos="6412"/>
+          <w:tab w:val="left" w:pos="7328"/>
+          <w:tab w:val="left" w:pos="8244"/>
+          <w:tab w:val="left" w:pos="9160"/>
+          <w:tab w:val="left" w:pos="10076"/>
+          <w:tab w:val="left" w:pos="10992"/>
+          <w:tab w:val="left" w:pos="11908"/>
+          <w:tab w:val="left" w:pos="12824"/>
+          <w:tab w:val="left" w:pos="13740"/>
+          <w:tab w:val="left" w:pos="14656"/>
+        </w:tabs>
+        <w:spacing w:after="0" w:line="240" w:lineRule="auto"/>
+        <w:rPr>
+          <w:rFonts w:ascii="Consolas" w:eastAsia="Times New Roman" w:hAnsi="Consolas" w:cs="Courier New"/>
+          <w:color w:val="75AF00"/>
+          <w:kern w:val="0"/>
+          <w:sz w:val="20"/>
+          <w:szCs w:val="20"/>
+          <w:bdr w:val="none" w:sz="0" w:space="0" w:color="auto" w:frame="1"/>
+          <w:lang w:val="en-US" w:eastAsia="en-DE"/>
+          <w14:ligatures w14:val="none"/>
+        </w:rPr>
+      </w:pPr>
+      <w:r>
+        <w:rPr>
+          <w:rFonts w:ascii="Consolas" w:eastAsia="Times New Roman" w:hAnsi="Consolas" w:cs="Courier New"/>
+          <w:color w:val="75AF00"/>
+          <w:kern w:val="0"/>
+          <w:sz w:val="20"/>
+          <w:szCs w:val="20"/>
+          <w:bdr w:val="none" w:sz="0" w:space="0" w:color="auto" w:frame="1"/>
+          <w:lang w:val="en-DE" w:eastAsia="en-DE"/>
+          <w14:ligatures w14:val="none"/>
+        </w:rPr>
+        <w:t xml:space="preserve">Scenario </w:t>
+      </w:r>
+      <w:r>
+        <w:rPr>
+          <w:rFonts w:ascii="Consolas" w:eastAsia="Times New Roman" w:hAnsi="Consolas" w:cs="Courier New"/>
+          <w:color w:val="D88200"/>
+          <w:kern w:val="0"/>
+          <w:sz w:val="20"/>
+          <w:szCs w:val="20"/>
+          <w:bdr w:val="none" w:sz="0" w:space="0" w:color="auto" w:frame="1"/>
+          <w:lang w:val="en-US" w:eastAsia="en-DE"/>
+          <w14:ligatures w14:val="none"/>
+        </w:rPr>
+        <w:t>4</w:t>
+      </w:r>
+      <w:r>
+        <w:rPr>
+          <w:rFonts w:ascii="Consolas" w:eastAsia="Times New Roman" w:hAnsi="Consolas" w:cs="Courier New"/>
+          <w:color w:val="75AF00"/>
+          <w:kern w:val="0"/>
+          <w:sz w:val="20"/>
+          <w:szCs w:val="20"/>
+          <w:bdr w:val="none" w:sz="0" w:space="0" w:color="auto" w:frame="1"/>
+          <w:lang w:val="en-DE" w:eastAsia="en-DE"/>
+          <w14:ligatures w14:val="none"/>
+        </w:rPr>
+        <w:t xml:space="preserve">: </w:t>
+      </w:r>
+      <w:r>
+        <w:rPr>
+          <w:rFonts w:ascii="Consolas" w:eastAsia="Times New Roman" w:hAnsi="Consolas" w:cs="Courier New"/>
+          <w:color w:val="75AF00"/>
+          <w:kern w:val="0"/>
+          <w:sz w:val="20"/>
+          <w:szCs w:val="20"/>
+          <w:bdr w:val="none" w:sz="0" w:space="0" w:color="auto" w:frame="1"/>
+          <w:lang w:val="en-US" w:eastAsia="en-DE"/>
+          <w14:ligatures w14:val="none"/>
+        </w:rPr>
+        <w:t>System doesn’t have a Scooter available to use/</w:t>
+      </w:r>
+      <w:proofErr w:type="gramStart"/>
+      <w:r>
+        <w:rPr>
+          <w:rFonts w:ascii="Consolas" w:eastAsia="Times New Roman" w:hAnsi="Consolas" w:cs="Courier New"/>
+          <w:color w:val="75AF00"/>
+          <w:kern w:val="0"/>
+          <w:sz w:val="20"/>
+          <w:szCs w:val="20"/>
+          <w:bdr w:val="none" w:sz="0" w:space="0" w:color="auto" w:frame="1"/>
+          <w:lang w:val="en-US" w:eastAsia="en-DE"/>
+          <w14:ligatures w14:val="none"/>
+        </w:rPr>
+        <w:t>book</w:t>
+      </w:r>
+      <w:proofErr w:type="gramEnd"/>
+    </w:p>
+    <w:p>
+      <w:pPr>
+        <w:pBdr>
+          <w:top w:val="single" w:sz="6" w:space="0" w:color="EBEBEB"/>
+          <w:left w:val="single" w:sz="6" w:space="0" w:color="EBEBEB"/>
+          <w:bottom w:val="single" w:sz="6" w:space="0" w:color="EBEBEB"/>
+          <w:right w:val="single" w:sz="6" w:space="0" w:color="EBEBEB"/>
+        </w:pBdr>
+        <w:shd w:val="clear" w:color="auto" w:fill="FAFAFA"/>
+        <w:tabs>
+          <w:tab w:val="left" w:pos="916"/>
+          <w:tab w:val="left" w:pos="1832"/>
+          <w:tab w:val="left" w:pos="2748"/>
+          <w:tab w:val="left" w:pos="3664"/>
+          <w:tab w:val="left" w:pos="4580"/>
+          <w:tab w:val="left" w:pos="5496"/>
+          <w:tab w:val="left" w:pos="6412"/>
+          <w:tab w:val="left" w:pos="7328"/>
+          <w:tab w:val="left" w:pos="8244"/>
+          <w:tab w:val="left" w:pos="9160"/>
+          <w:tab w:val="left" w:pos="10076"/>
+          <w:tab w:val="left" w:pos="10992"/>
+          <w:tab w:val="left" w:pos="11908"/>
+          <w:tab w:val="left" w:pos="12824"/>
+          <w:tab w:val="left" w:pos="13740"/>
+          <w:tab w:val="left" w:pos="14656"/>
+        </w:tabs>
+        <w:spacing w:after="0" w:line="240" w:lineRule="auto"/>
+        <w:rPr>
+          <w:rFonts w:ascii="Consolas" w:eastAsia="Times New Roman" w:hAnsi="Consolas" w:cs="Courier New"/>
+          <w:color w:val="75AF00"/>
+          <w:kern w:val="0"/>
+          <w:sz w:val="20"/>
+          <w:szCs w:val="20"/>
+          <w:bdr w:val="none" w:sz="0" w:space="0" w:color="auto" w:frame="1"/>
+          <w:lang w:val="en-US" w:eastAsia="en-DE"/>
+          <w14:ligatures w14:val="none"/>
+        </w:rPr>
+      </w:pPr>
+      <w:r>
+        <w:rPr>
+          <w:rFonts w:ascii="Consolas" w:eastAsia="Times New Roman" w:hAnsi="Consolas" w:cs="Courier New"/>
+          <w:color w:val="00A8C8"/>
+          <w:kern w:val="0"/>
+          <w:sz w:val="20"/>
+          <w:szCs w:val="20"/>
+          <w:bdr w:val="none" w:sz="0" w:space="0" w:color="auto" w:frame="1"/>
+          <w:lang w:val="en-DE" w:eastAsia="en-DE"/>
+          <w14:ligatures w14:val="none"/>
+        </w:rPr>
+        <w:t xml:space="preserve">Given </w:t>
+      </w:r>
+      <w:r>
+        <w:rPr>
+          <w:rFonts w:ascii="Consolas" w:eastAsia="Times New Roman" w:hAnsi="Consolas" w:cs="Courier New"/>
+          <w:color w:val="75AF00"/>
+          <w:kern w:val="0"/>
+          <w:sz w:val="20"/>
+          <w:szCs w:val="20"/>
+          <w:bdr w:val="none" w:sz="0" w:space="0" w:color="auto" w:frame="1"/>
+          <w:lang w:val="en-US" w:eastAsia="en-DE"/>
+          <w14:ligatures w14:val="none"/>
+        </w:rPr>
+        <w:t xml:space="preserve">user </w:t>
+      </w:r>
+      <w:r>
+        <w:rPr>
+          <w:rFonts w:ascii="Consolas" w:eastAsia="Times New Roman" w:hAnsi="Consolas" w:cs="Courier New"/>
+          <w:color w:val="75AF00"/>
+          <w:kern w:val="0"/>
+          <w:sz w:val="20"/>
+          <w:szCs w:val="20"/>
+          <w:bdr w:val="none" w:sz="0" w:space="0" w:color="auto" w:frame="1"/>
+          <w:lang w:val="en-US" w:eastAsia="en-DE"/>
+          <w14:ligatures w14:val="none"/>
+        </w:rPr>
+        <w:t xml:space="preserve">is </w:t>
+      </w:r>
+      <w:proofErr w:type="gramStart"/>
+      <w:r>
+        <w:rPr>
+          <w:rFonts w:ascii="Consolas" w:eastAsia="Times New Roman" w:hAnsi="Consolas" w:cs="Courier New"/>
+          <w:color w:val="75AF00"/>
+          <w:kern w:val="0"/>
+          <w:sz w:val="20"/>
+          <w:szCs w:val="20"/>
+          <w:bdr w:val="none" w:sz="0" w:space="0" w:color="auto" w:frame="1"/>
+          <w:lang w:val="en-US" w:eastAsia="en-DE"/>
+          <w14:ligatures w14:val="none"/>
+        </w:rPr>
+        <w:t>registered</w:t>
+      </w:r>
+      <w:proofErr w:type="gramEnd"/>
+    </w:p>
+    <w:p>
+      <w:pPr>
+        <w:pBdr>
+          <w:top w:val="single" w:sz="6" w:space="0" w:color="EBEBEB"/>
+          <w:left w:val="single" w:sz="6" w:space="0" w:color="EBEBEB"/>
+          <w:bottom w:val="single" w:sz="6" w:space="0" w:color="EBEBEB"/>
+          <w:right w:val="single" w:sz="6" w:space="0" w:color="EBEBEB"/>
+        </w:pBdr>
+        <w:shd w:val="clear" w:color="auto" w:fill="FAFAFA"/>
+        <w:tabs>
+          <w:tab w:val="left" w:pos="916"/>
+          <w:tab w:val="left" w:pos="1832"/>
+          <w:tab w:val="left" w:pos="2748"/>
+          <w:tab w:val="left" w:pos="3664"/>
+          <w:tab w:val="left" w:pos="4580"/>
+          <w:tab w:val="left" w:pos="5496"/>
+          <w:tab w:val="left" w:pos="6412"/>
+          <w:tab w:val="left" w:pos="7328"/>
+          <w:tab w:val="left" w:pos="8244"/>
+          <w:tab w:val="left" w:pos="9160"/>
+          <w:tab w:val="left" w:pos="10076"/>
+          <w:tab w:val="left" w:pos="10992"/>
+          <w:tab w:val="left" w:pos="11908"/>
+          <w:tab w:val="left" w:pos="12824"/>
+          <w:tab w:val="left" w:pos="13740"/>
+          <w:tab w:val="left" w:pos="14656"/>
+        </w:tabs>
+        <w:spacing w:after="0" w:line="240" w:lineRule="auto"/>
+        <w:rPr>
+          <w:rFonts w:ascii="Consolas" w:eastAsia="Times New Roman" w:hAnsi="Consolas" w:cs="Courier New"/>
+          <w:color w:val="75AF00"/>
+          <w:kern w:val="0"/>
+          <w:sz w:val="20"/>
+          <w:szCs w:val="20"/>
+          <w:bdr w:val="none" w:sz="0" w:space="0" w:color="auto" w:frame="1"/>
+          <w:lang w:val="en-US" w:eastAsia="en-DE"/>
+          <w14:ligatures w14:val="none"/>
+        </w:rPr>
+      </w:pPr>
+      <w:r>
+        <w:rPr>
+          <w:rFonts w:ascii="Consolas" w:eastAsia="Times New Roman" w:hAnsi="Consolas" w:cs="Courier New"/>
+          <w:color w:val="75AF00"/>
+          <w:kern w:val="0"/>
+          <w:sz w:val="20"/>
+          <w:szCs w:val="20"/>
+          <w:bdr w:val="none" w:sz="0" w:space="0" w:color="auto" w:frame="1"/>
+          <w:lang w:val="en-DE" w:eastAsia="en-DE"/>
+          <w14:ligatures w14:val="none"/>
+        </w:rPr>
+        <w:t xml:space="preserve"> </w:t>
+      </w:r>
+      <w:r>
+        <w:rPr>
+          <w:rFonts w:ascii="Consolas" w:eastAsia="Times New Roman" w:hAnsi="Consolas" w:cs="Courier New"/>
+          <w:color w:val="00A8C8"/>
+          <w:kern w:val="0"/>
+          <w:sz w:val="20"/>
+          <w:szCs w:val="20"/>
+          <w:bdr w:val="none" w:sz="0" w:space="0" w:color="auto" w:frame="1"/>
+          <w:lang w:val="en-DE" w:eastAsia="en-DE"/>
+          <w14:ligatures w14:val="none"/>
+        </w:rPr>
+        <w:t xml:space="preserve">And </w:t>
+      </w:r>
+      <w:r>
+        <w:rPr>
+          <w:rFonts w:ascii="Consolas" w:eastAsia="Times New Roman" w:hAnsi="Consolas" w:cs="Courier New"/>
+          <w:color w:val="75AF00"/>
+          <w:kern w:val="0"/>
+          <w:sz w:val="20"/>
+          <w:szCs w:val="20"/>
+          <w:bdr w:val="none" w:sz="0" w:space="0" w:color="auto" w:frame="1"/>
+          <w:lang w:val="en-DE" w:eastAsia="en-DE"/>
+          <w14:ligatures w14:val="none"/>
+        </w:rPr>
+        <w:t xml:space="preserve">the </w:t>
+      </w:r>
+      <w:r>
+        <w:rPr>
+          <w:rFonts w:ascii="Consolas" w:eastAsia="Times New Roman" w:hAnsi="Consolas" w:cs="Courier New"/>
+          <w:color w:val="75AF00"/>
+          <w:kern w:val="0"/>
+          <w:sz w:val="20"/>
+          <w:szCs w:val="20"/>
+          <w:bdr w:val="none" w:sz="0" w:space="0" w:color="auto" w:frame="1"/>
+          <w:lang w:val="en-US" w:eastAsia="en-DE"/>
+          <w14:ligatures w14:val="none"/>
+        </w:rPr>
+        <w:t xml:space="preserve">user has logged </w:t>
+      </w:r>
+      <w:proofErr w:type="gramStart"/>
+      <w:r>
+        <w:rPr>
+          <w:rFonts w:ascii="Consolas" w:eastAsia="Times New Roman" w:hAnsi="Consolas" w:cs="Courier New"/>
+          <w:color w:val="75AF00"/>
+          <w:kern w:val="0"/>
+          <w:sz w:val="20"/>
+          <w:szCs w:val="20"/>
+          <w:bdr w:val="none" w:sz="0" w:space="0" w:color="auto" w:frame="1"/>
+          <w:lang w:val="en-US" w:eastAsia="en-DE"/>
+          <w14:ligatures w14:val="none"/>
+        </w:rPr>
+        <w:t>in</w:t>
+      </w:r>
+      <w:proofErr w:type="gramEnd"/>
+    </w:p>
+    <w:p>
+      <w:pPr>
+        <w:pBdr>
+          <w:top w:val="single" w:sz="6" w:space="0" w:color="EBEBEB"/>
+          <w:left w:val="single" w:sz="6" w:space="0" w:color="EBEBEB"/>
+          <w:bottom w:val="single" w:sz="6" w:space="0" w:color="EBEBEB"/>
+          <w:right w:val="single" w:sz="6" w:space="0" w:color="EBEBEB"/>
+        </w:pBdr>
+        <w:shd w:val="clear" w:color="auto" w:fill="FAFAFA"/>
+        <w:tabs>
+          <w:tab w:val="left" w:pos="916"/>
+          <w:tab w:val="left" w:pos="1832"/>
+          <w:tab w:val="left" w:pos="2748"/>
+          <w:tab w:val="left" w:pos="3664"/>
+          <w:tab w:val="left" w:pos="4580"/>
+          <w:tab w:val="left" w:pos="5496"/>
+          <w:tab w:val="left" w:pos="6412"/>
+          <w:tab w:val="left" w:pos="7328"/>
+          <w:tab w:val="left" w:pos="8244"/>
+          <w:tab w:val="left" w:pos="9160"/>
+          <w:tab w:val="left" w:pos="10076"/>
+          <w:tab w:val="left" w:pos="10992"/>
+          <w:tab w:val="left" w:pos="11908"/>
+          <w:tab w:val="left" w:pos="12824"/>
+          <w:tab w:val="left" w:pos="13740"/>
+          <w:tab w:val="left" w:pos="14656"/>
+        </w:tabs>
+        <w:spacing w:after="0" w:line="240" w:lineRule="auto"/>
+        <w:rPr>
+          <w:rFonts w:ascii="Consolas" w:eastAsia="Times New Roman" w:hAnsi="Consolas" w:cs="Courier New"/>
+          <w:color w:val="75AF00"/>
+          <w:kern w:val="0"/>
+          <w:sz w:val="20"/>
+          <w:szCs w:val="20"/>
+          <w:bdr w:val="none" w:sz="0" w:space="0" w:color="auto" w:frame="1"/>
+          <w:lang w:val="en-US" w:eastAsia="en-DE"/>
+          <w14:ligatures w14:val="none"/>
+        </w:rPr>
+      </w:pPr>
+      <w:r>
+        <w:rPr>
+          <w:rFonts w:ascii="Consolas" w:eastAsia="Times New Roman" w:hAnsi="Consolas" w:cs="Courier New"/>
+          <w:color w:val="00A8C8"/>
+          <w:kern w:val="0"/>
+          <w:sz w:val="20"/>
+          <w:szCs w:val="20"/>
+          <w:bdr w:val="none" w:sz="0" w:space="0" w:color="auto" w:frame="1"/>
+          <w:lang w:val="en-DE" w:eastAsia="en-DE"/>
+          <w14:ligatures w14:val="none"/>
+        </w:rPr>
+        <w:t xml:space="preserve">When </w:t>
+      </w:r>
+      <w:r>
+        <w:rPr>
+          <w:rFonts w:ascii="Consolas" w:eastAsia="Times New Roman" w:hAnsi="Consolas" w:cs="Courier New"/>
+          <w:color w:val="75AF00"/>
+          <w:kern w:val="0"/>
+          <w:sz w:val="20"/>
+          <w:szCs w:val="20"/>
+          <w:bdr w:val="none" w:sz="0" w:space="0" w:color="auto" w:frame="1"/>
+          <w:lang w:val="en-DE" w:eastAsia="en-DE"/>
+          <w14:ligatures w14:val="none"/>
+        </w:rPr>
+        <w:t xml:space="preserve">the </w:t>
+      </w:r>
+      <w:r>
+        <w:rPr>
+          <w:rFonts w:ascii="Consolas" w:eastAsia="Times New Roman" w:hAnsi="Consolas" w:cs="Courier New"/>
+          <w:color w:val="75AF00"/>
+          <w:kern w:val="0"/>
+          <w:sz w:val="20"/>
+          <w:szCs w:val="20"/>
+          <w:bdr w:val="none" w:sz="0" w:space="0" w:color="auto" w:frame="1"/>
+          <w:lang w:val="en-US" w:eastAsia="en-DE"/>
+          <w14:ligatures w14:val="none"/>
+        </w:rPr>
+        <w:t>User checks i</w:t>
+      </w:r>
+      <w:r>
+        <w:rPr>
+          <w:rFonts w:ascii="Consolas" w:eastAsia="Times New Roman" w:hAnsi="Consolas" w:cs="Courier New"/>
+          <w:color w:val="75AF00"/>
+          <w:kern w:val="0"/>
+          <w:sz w:val="20"/>
+          <w:szCs w:val="20"/>
+          <w:bdr w:val="none" w:sz="0" w:space="0" w:color="auto" w:frame="1"/>
+          <w:lang w:val="en-US" w:eastAsia="en-DE"/>
+          <w14:ligatures w14:val="none"/>
+        </w:rPr>
+        <w:t>f a Scooter is available to book it</w:t>
+      </w:r>
+    </w:p>
+    <w:p>
+      <w:pPr>
+        <w:pBdr>
+          <w:top w:val="single" w:sz="6" w:space="0" w:color="EBEBEB"/>
+          <w:left w:val="single" w:sz="6" w:space="0" w:color="EBEBEB"/>
+          <w:bottom w:val="single" w:sz="6" w:space="0" w:color="EBEBEB"/>
+          <w:right w:val="single" w:sz="6" w:space="0" w:color="EBEBEB"/>
+        </w:pBdr>
+        <w:shd w:val="clear" w:color="auto" w:fill="FAFAFA"/>
+        <w:tabs>
+          <w:tab w:val="left" w:pos="916"/>
+          <w:tab w:val="left" w:pos="1832"/>
+          <w:tab w:val="left" w:pos="2748"/>
+          <w:tab w:val="left" w:pos="3664"/>
+          <w:tab w:val="left" w:pos="4580"/>
+          <w:tab w:val="left" w:pos="5496"/>
+          <w:tab w:val="left" w:pos="6412"/>
+          <w:tab w:val="left" w:pos="7328"/>
+          <w:tab w:val="left" w:pos="8244"/>
+          <w:tab w:val="left" w:pos="9160"/>
+          <w:tab w:val="left" w:pos="10076"/>
+          <w:tab w:val="left" w:pos="10992"/>
+          <w:tab w:val="left" w:pos="11908"/>
+          <w:tab w:val="left" w:pos="12824"/>
+          <w:tab w:val="left" w:pos="13740"/>
+          <w:tab w:val="left" w:pos="14656"/>
+        </w:tabs>
+        <w:spacing w:after="0" w:line="240" w:lineRule="auto"/>
+        <w:rPr>
+          <w:rFonts w:ascii="Consolas" w:eastAsia="Times New Roman" w:hAnsi="Consolas" w:cs="Courier New"/>
+          <w:color w:val="75AF00"/>
+          <w:kern w:val="0"/>
+          <w:sz w:val="20"/>
+          <w:szCs w:val="20"/>
+          <w:bdr w:val="none" w:sz="0" w:space="0" w:color="auto" w:frame="1"/>
+          <w:lang w:val="en-US" w:eastAsia="en-DE"/>
+          <w14:ligatures w14:val="none"/>
+        </w:rPr>
+      </w:pPr>
+      <w:r>
+        <w:rPr>
+          <w:rFonts w:ascii="Consolas" w:eastAsia="Times New Roman" w:hAnsi="Consolas" w:cs="Courier New"/>
+          <w:color w:val="00A8C8"/>
+          <w:kern w:val="0"/>
+          <w:sz w:val="20"/>
+          <w:szCs w:val="20"/>
+          <w:bdr w:val="none" w:sz="0" w:space="0" w:color="auto" w:frame="1"/>
+          <w:lang w:val="en-DE" w:eastAsia="en-DE"/>
+          <w14:ligatures w14:val="none"/>
+        </w:rPr>
+        <w:t xml:space="preserve">Then </w:t>
+      </w:r>
+      <w:r>
+        <w:rPr>
+          <w:rFonts w:ascii="Consolas" w:eastAsia="Times New Roman" w:hAnsi="Consolas" w:cs="Courier New"/>
+          <w:color w:val="75AF00"/>
+          <w:kern w:val="0"/>
+          <w:sz w:val="20"/>
+          <w:szCs w:val="20"/>
+          <w:bdr w:val="none" w:sz="0" w:space="0" w:color="auto" w:frame="1"/>
+          <w:lang w:val="en-DE" w:eastAsia="en-DE"/>
+          <w14:ligatures w14:val="none"/>
+        </w:rPr>
+        <w:t xml:space="preserve">the </w:t>
+      </w:r>
+      <w:r>
+        <w:rPr>
+          <w:rFonts w:ascii="Consolas" w:eastAsia="Times New Roman" w:hAnsi="Consolas" w:cs="Courier New"/>
+          <w:color w:val="75AF00"/>
+          <w:kern w:val="0"/>
+          <w:sz w:val="20"/>
+          <w:szCs w:val="20"/>
+          <w:bdr w:val="none" w:sz="0" w:space="0" w:color="auto" w:frame="1"/>
+          <w:lang w:val="en-US" w:eastAsia="en-DE"/>
+          <w14:ligatures w14:val="none"/>
+        </w:rPr>
+        <w:t>S</w:t>
+      </w:r>
+      <w:r>
+        <w:rPr>
+          <w:rFonts w:ascii="Consolas" w:eastAsia="Times New Roman" w:hAnsi="Consolas" w:cs="Courier New"/>
+          <w:color w:val="75AF00"/>
+          <w:kern w:val="0"/>
+          <w:sz w:val="20"/>
+          <w:szCs w:val="20"/>
+          <w:bdr w:val="none" w:sz="0" w:space="0" w:color="auto" w:frame="1"/>
+          <w:lang w:val="en-US" w:eastAsia="en-DE"/>
+          <w14:ligatures w14:val="none"/>
+        </w:rPr>
+        <w:t xml:space="preserve">ystem should </w:t>
+      </w:r>
+      <w:r>
+        <w:rPr>
+          <w:rFonts w:ascii="Consolas" w:eastAsia="Times New Roman" w:hAnsi="Consolas" w:cs="Courier New"/>
+          <w:color w:val="75AF00"/>
+          <w:kern w:val="0"/>
+          <w:sz w:val="20"/>
+          <w:szCs w:val="20"/>
+          <w:bdr w:val="none" w:sz="0" w:space="0" w:color="auto" w:frame="1"/>
+          <w:lang w:val="en-US" w:eastAsia="en-DE"/>
+          <w14:ligatures w14:val="none"/>
+        </w:rPr>
+        <w:t>inform the User that no Scooters are available</w:t>
+      </w:r>
+    </w:p>
+    <w:p>
+      <w:pPr>
+        <w:pBdr>
+          <w:top w:val="single" w:sz="6" w:space="0" w:color="EBEBEB"/>
+          <w:left w:val="single" w:sz="6" w:space="0" w:color="EBEBEB"/>
+          <w:bottom w:val="single" w:sz="6" w:space="0" w:color="EBEBEB"/>
+          <w:right w:val="single" w:sz="6" w:space="0" w:color="EBEBEB"/>
+        </w:pBdr>
+        <w:shd w:val="clear" w:color="auto" w:fill="FAFAFA"/>
+        <w:tabs>
+          <w:tab w:val="left" w:pos="916"/>
+          <w:tab w:val="left" w:pos="1832"/>
+          <w:tab w:val="left" w:pos="2748"/>
+          <w:tab w:val="left" w:pos="3664"/>
+          <w:tab w:val="left" w:pos="4580"/>
+          <w:tab w:val="left" w:pos="5496"/>
+          <w:tab w:val="left" w:pos="6412"/>
+          <w:tab w:val="left" w:pos="7328"/>
+          <w:tab w:val="left" w:pos="8244"/>
+          <w:tab w:val="left" w:pos="9160"/>
+          <w:tab w:val="left" w:pos="10076"/>
+          <w:tab w:val="left" w:pos="10992"/>
+          <w:tab w:val="left" w:pos="11908"/>
+          <w:tab w:val="left" w:pos="12824"/>
+          <w:tab w:val="left" w:pos="13740"/>
+          <w:tab w:val="left" w:pos="14656"/>
+        </w:tabs>
+        <w:spacing w:after="0" w:line="240" w:lineRule="auto"/>
+        <w:rPr>
+          <w:rFonts w:ascii="Consolas" w:eastAsia="Times New Roman" w:hAnsi="Consolas" w:cs="Courier New"/>
+          <w:color w:val="75AF00"/>
+          <w:kern w:val="0"/>
+          <w:sz w:val="20"/>
+          <w:szCs w:val="20"/>
+          <w:bdr w:val="none" w:sz="0" w:space="0" w:color="auto" w:frame="1"/>
+          <w:lang w:val="en-US" w:eastAsia="en-DE"/>
+          <w14:ligatures w14:val="none"/>
+        </w:rPr>
+      </w:pPr>
+      <w:r>
+        <w:rPr>
+          <w:rFonts w:ascii="Consolas" w:eastAsia="Times New Roman" w:hAnsi="Consolas" w:cs="Courier New"/>
+          <w:color w:val="00A8C8"/>
+          <w:kern w:val="0"/>
+          <w:sz w:val="20"/>
+          <w:szCs w:val="20"/>
+          <w:bdr w:val="none" w:sz="0" w:space="0" w:color="auto" w:frame="1"/>
+          <w:lang w:val="en-US" w:eastAsia="en-DE"/>
+          <w14:ligatures w14:val="none"/>
+        </w:rPr>
+        <w:t xml:space="preserve"> </w:t>
+      </w:r>
+      <w:r>
+        <w:rPr>
+          <w:rFonts w:ascii="Consolas" w:eastAsia="Times New Roman" w:hAnsi="Consolas" w:cs="Courier New"/>
+          <w:color w:val="00A8C8"/>
+          <w:kern w:val="0"/>
+          <w:sz w:val="20"/>
+          <w:szCs w:val="20"/>
+          <w:bdr w:val="none" w:sz="0" w:space="0" w:color="auto" w:frame="1"/>
+          <w:lang w:val="en-DE" w:eastAsia="en-DE"/>
+          <w14:ligatures w14:val="none"/>
+        </w:rPr>
+        <w:t xml:space="preserve">And </w:t>
+      </w:r>
+      <w:r>
+        <w:rPr>
+          <w:rFonts w:ascii="Consolas" w:eastAsia="Times New Roman" w:hAnsi="Consolas" w:cs="Courier New"/>
+          <w:color w:val="75AF00"/>
+          <w:kern w:val="0"/>
+          <w:sz w:val="20"/>
+          <w:szCs w:val="20"/>
+          <w:bdr w:val="none" w:sz="0" w:space="0" w:color="auto" w:frame="1"/>
+          <w:lang w:val="en-DE" w:eastAsia="en-DE"/>
+          <w14:ligatures w14:val="none"/>
+        </w:rPr>
+        <w:t xml:space="preserve">the </w:t>
+      </w:r>
+      <w:r>
+        <w:rPr>
+          <w:rFonts w:ascii="Consolas" w:eastAsia="Times New Roman" w:hAnsi="Consolas" w:cs="Courier New"/>
+          <w:color w:val="75AF00"/>
+          <w:kern w:val="0"/>
+          <w:sz w:val="20"/>
+          <w:szCs w:val="20"/>
+          <w:bdr w:val="none" w:sz="0" w:space="0" w:color="auto" w:frame="1"/>
+          <w:lang w:val="en-US" w:eastAsia="en-DE"/>
+          <w14:ligatures w14:val="none"/>
+        </w:rPr>
+        <w:t xml:space="preserve">System will the notify the User as soon as a Scooter is available to use or </w:t>
+      </w:r>
+      <w:proofErr w:type="gramStart"/>
+      <w:r>
+        <w:rPr>
+          <w:rFonts w:ascii="Consolas" w:eastAsia="Times New Roman" w:hAnsi="Consolas" w:cs="Courier New"/>
+          <w:color w:val="75AF00"/>
+          <w:kern w:val="0"/>
+          <w:sz w:val="20"/>
+          <w:szCs w:val="20"/>
+          <w:bdr w:val="none" w:sz="0" w:space="0" w:color="auto" w:frame="1"/>
+          <w:lang w:val="en-US" w:eastAsia="en-DE"/>
+          <w14:ligatures w14:val="none"/>
+        </w:rPr>
+        <w:t>book</w:t>
+      </w:r>
+      <w:proofErr w:type="gramEnd"/>
+    </w:p>
+    <w:p>
+      <w:pPr>
+        <w:pBdr>
+          <w:top w:val="single" w:sz="6" w:space="0" w:color="EBEBEB"/>
+          <w:left w:val="single" w:sz="6" w:space="0" w:color="EBEBEB"/>
+          <w:bottom w:val="single" w:sz="6" w:space="0" w:color="EBEBEB"/>
+          <w:right w:val="single" w:sz="6" w:space="0" w:color="EBEBEB"/>
+        </w:pBdr>
+        <w:shd w:val="clear" w:color="auto" w:fill="FAFAFA"/>
+        <w:tabs>
+          <w:tab w:val="left" w:pos="916"/>
+          <w:tab w:val="left" w:pos="1832"/>
+          <w:tab w:val="left" w:pos="2748"/>
+          <w:tab w:val="left" w:pos="3664"/>
+          <w:tab w:val="left" w:pos="4580"/>
+          <w:tab w:val="left" w:pos="5496"/>
+          <w:tab w:val="left" w:pos="6412"/>
+          <w:tab w:val="left" w:pos="7328"/>
+          <w:tab w:val="left" w:pos="8244"/>
+          <w:tab w:val="left" w:pos="9160"/>
+          <w:tab w:val="left" w:pos="10076"/>
+          <w:tab w:val="left" w:pos="10992"/>
+          <w:tab w:val="left" w:pos="11908"/>
+          <w:tab w:val="left" w:pos="12824"/>
+          <w:tab w:val="left" w:pos="13740"/>
+          <w:tab w:val="left" w:pos="14656"/>
+        </w:tabs>
+        <w:spacing w:after="0" w:line="240" w:lineRule="auto"/>
+        <w:rPr>
+          <w:rFonts w:ascii="Consolas" w:eastAsia="Times New Roman" w:hAnsi="Consolas" w:cs="Courier New"/>
+          <w:color w:val="75AF00"/>
+          <w:kern w:val="0"/>
+          <w:sz w:val="20"/>
+          <w:szCs w:val="20"/>
+          <w:bdr w:val="none" w:sz="0" w:space="0" w:color="auto" w:frame="1"/>
+          <w:lang w:val="en-US" w:eastAsia="en-DE"/>
+          <w14:ligatures w14:val="none"/>
+        </w:rPr>
+      </w:pPr>
     </w:p>
     <w:p>
       <w:pPr>
@@ -124,7 +3275,7 @@
         <w:kern w:val="2"/>
         <w:sz w:val="22"/>
         <w:szCs w:val="22"/>
-        <w:lang w:val="en-150" w:eastAsia="en-US" w:bidi="ar-SA"/>
+        <w:lang w:eastAsia="en-US" w:bidi="ar-SA"/>
         <w14:ligatures w14:val="standardContextual"/>
       </w:rPr>
     </w:rPrDefault>
@@ -543,6 +3694,73 @@
     <w:semiHidden/>
     <w:unhideWhenUsed/>
   </w:style>
+  <w:style w:type="paragraph" w:styleId="HTMLPreformatted">
+    <w:name w:val="HTML Preformatted"/>
+    <w:basedOn w:val="Normal"/>
+    <w:link w:val="HTMLPreformattedChar"/>
+    <w:uiPriority w:val="99"/>
+    <w:semiHidden/>
+    <w:unhideWhenUsed/>
+    <w:rsid w:val="00EC6539"/>
+    <w:pPr>
+      <w:tabs>
+        <w:tab w:val="left" w:pos="916"/>
+        <w:tab w:val="left" w:pos="1832"/>
+        <w:tab w:val="left" w:pos="2748"/>
+        <w:tab w:val="left" w:pos="3664"/>
+        <w:tab w:val="left" w:pos="4580"/>
+        <w:tab w:val="left" w:pos="5496"/>
+        <w:tab w:val="left" w:pos="6412"/>
+        <w:tab w:val="left" w:pos="7328"/>
+        <w:tab w:val="left" w:pos="8244"/>
+        <w:tab w:val="left" w:pos="9160"/>
+        <w:tab w:val="left" w:pos="10076"/>
+        <w:tab w:val="left" w:pos="10992"/>
+        <w:tab w:val="left" w:pos="11908"/>
+        <w:tab w:val="left" w:pos="12824"/>
+        <w:tab w:val="left" w:pos="13740"/>
+        <w:tab w:val="left" w:pos="14656"/>
+      </w:tabs>
+      <w:spacing w:after="0" w:line="240" w:lineRule="auto"/>
+    </w:pPr>
+    <w:rPr>
+      <w:rFonts w:ascii="Courier New" w:eastAsia="Times New Roman" w:hAnsi="Courier New" w:cs="Courier New"/>
+      <w:kern w:val="0"/>
+      <w:sz w:val="20"/>
+      <w:szCs w:val="20"/>
+      <w:lang w:val="en-DE" w:eastAsia="en-DE"/>
+      <w14:ligatures w14:val="none"/>
+    </w:rPr>
+  </w:style>
+  <w:style w:type="character" w:customStyle="1" w:styleId="HTMLPreformattedChar">
+    <w:name w:val="HTML Preformatted Char"/>
+    <w:basedOn w:val="DefaultParagraphFont"/>
+    <w:link w:val="HTMLPreformatted"/>
+    <w:uiPriority w:val="99"/>
+    <w:semiHidden/>
+    <w:rsid w:val="00EC6539"/>
+    <w:rPr>
+      <w:rFonts w:ascii="Courier New" w:eastAsia="Times New Roman" w:hAnsi="Courier New" w:cs="Courier New"/>
+      <w:kern w:val="0"/>
+      <w:sz w:val="20"/>
+      <w:szCs w:val="20"/>
+      <w:lang w:val="en-DE" w:eastAsia="en-DE"/>
+      <w14:ligatures w14:val="none"/>
+    </w:rPr>
+  </w:style>
+  <w:style w:type="character" w:styleId="HTMLCode">
+    <w:name w:val="HTML Code"/>
+    <w:basedOn w:val="DefaultParagraphFont"/>
+    <w:uiPriority w:val="99"/>
+    <w:semiHidden/>
+    <w:unhideWhenUsed/>
+    <w:rsid w:val="00EC6539"/>
+    <w:rPr>
+      <w:rFonts w:ascii="Courier New" w:eastAsia="Times New Roman" w:hAnsi="Courier New" w:cs="Courier New"/>
+      <w:sz w:val="20"/>
+      <w:szCs w:val="20"/>
+    </w:rPr>
+  </w:style>
 </w:styles>
 </file>
 

</xml_diff>

<commit_message>
Added Quality Attributes Scenarios
</commit_message>
<xml_diff>
--- a/Assignment2/Assignment2.docx
+++ b/Assignment2/Assignment2.docx
@@ -4,7 +4,7 @@
   <w:body>
     <w:p>
       <w:pPr>
-        <w:spacing w:after="0" w:line="240" w:lineRule="auto"/>
+        <w:spacing w:after="0" w:line="480" w:lineRule="auto"/>
         <w:jc w:val="center"/>
         <w:rPr>
           <w:b/>
@@ -163,54 +163,41 @@
         </w:tabs>
         <w:spacing w:after="0" w:line="240" w:lineRule="auto"/>
         <w:rPr>
-          <w:rFonts w:ascii="Consolas" w:eastAsia="Times New Roman" w:hAnsi="Consolas" w:cs="Courier New"/>
-          <w:color w:val="75AF00"/>
-          <w:kern w:val="0"/>
-          <w:sz w:val="20"/>
-          <w:szCs w:val="20"/>
-          <w:bdr w:val="none" w:sz="0" w:space="0" w:color="auto" w:frame="1"/>
-          <w:lang w:val="en-US" w:eastAsia="en-DE"/>
-          <w14:ligatures w14:val="none"/>
-        </w:rPr>
-      </w:pPr>
-      <w:r>
-        <w:rPr>
-          <w:rFonts w:ascii="Consolas" w:eastAsia="Times New Roman" w:hAnsi="Consolas" w:cs="Courier New"/>
-          <w:color w:val="75AF00"/>
-          <w:kern w:val="0"/>
-          <w:sz w:val="20"/>
-          <w:szCs w:val="20"/>
-          <w:bdr w:val="none" w:sz="0" w:space="0" w:color="auto" w:frame="1"/>
-          <w:lang w:val="en-DE" w:eastAsia="en-DE"/>
+          <w:rFonts w:ascii="Courier New" w:eastAsia="Times New Roman" w:hAnsi="Courier New" w:cs="Courier New"/>
+          <w:color w:val="75AF00"/>
+          <w:kern w:val="0"/>
+          <w:sz w:val="20"/>
+          <w:szCs w:val="20"/>
+          <w:bdr w:val="none" w:sz="0" w:space="0" w:color="auto" w:frame="1"/>
+          <w:lang w:val="en-US"/>
+          <w14:ligatures w14:val="none"/>
+        </w:rPr>
+      </w:pPr>
+      <w:r>
+        <w:rPr>
+          <w:rFonts w:ascii="Courier New" w:eastAsia="Times New Roman" w:hAnsi="Courier New" w:cs="Courier New"/>
+          <w:color w:val="75AF00"/>
+          <w:kern w:val="0"/>
+          <w:sz w:val="20"/>
+          <w:szCs w:val="20"/>
+          <w:bdr w:val="none" w:sz="0" w:space="0" w:color="auto" w:frame="1"/>
+          <w:lang/>
           <w14:ligatures w14:val="none"/>
         </w:rPr>
         <w:t xml:space="preserve">Story: </w:t>
       </w:r>
       <w:r>
         <w:rPr>
-          <w:rFonts w:ascii="Consolas" w:eastAsia="Times New Roman" w:hAnsi="Consolas" w:cs="Courier New"/>
-          <w:color w:val="75AF00"/>
-          <w:kern w:val="0"/>
-          <w:sz w:val="20"/>
-          <w:szCs w:val="20"/>
-          <w:bdr w:val="none" w:sz="0" w:space="0" w:color="auto" w:frame="1"/>
-          <w:lang w:val="en-US" w:eastAsia="en-DE"/>
-          <w14:ligatures w14:val="none"/>
-        </w:rPr>
-        <w:t>User wants to u</w:t>
-      </w:r>
-      <w:r>
-        <w:rPr>
-          <w:rFonts w:ascii="Consolas" w:eastAsia="Times New Roman" w:hAnsi="Consolas" w:cs="Courier New"/>
-          <w:color w:val="75AF00"/>
-          <w:kern w:val="0"/>
-          <w:sz w:val="20"/>
-          <w:szCs w:val="20"/>
-          <w:bdr w:val="none" w:sz="0" w:space="0" w:color="auto" w:frame="1"/>
-          <w:lang w:val="en-US" w:eastAsia="en-DE"/>
-          <w14:ligatures w14:val="none"/>
-        </w:rPr>
-        <w:t>se Scooter</w:t>
+          <w:rFonts w:ascii="Courier New" w:eastAsia="Times New Roman" w:hAnsi="Courier New" w:cs="Courier New"/>
+          <w:color w:val="75AF00"/>
+          <w:kern w:val="0"/>
+          <w:sz w:val="20"/>
+          <w:szCs w:val="20"/>
+          <w:bdr w:val="none" w:sz="0" w:space="0" w:color="auto" w:frame="1"/>
+          <w:lang w:val="en-US"/>
+          <w14:ligatures w14:val="none"/>
+        </w:rPr>
+        <w:t>User wants to use Scooter</w:t>
       </w:r>
     </w:p>
     <w:p>
@@ -242,13 +229,13 @@
         </w:tabs>
         <w:spacing w:after="0" w:line="240" w:lineRule="auto"/>
         <w:rPr>
-          <w:rFonts w:ascii="Consolas" w:eastAsia="Times New Roman" w:hAnsi="Consolas" w:cs="Courier New"/>
-          <w:color w:val="75AF00"/>
-          <w:kern w:val="0"/>
-          <w:sz w:val="20"/>
-          <w:szCs w:val="20"/>
-          <w:bdr w:val="none" w:sz="0" w:space="0" w:color="auto" w:frame="1"/>
-          <w:lang w:val="en-DE" w:eastAsia="en-DE"/>
+          <w:rFonts w:ascii="Courier New" w:eastAsia="Times New Roman" w:hAnsi="Courier New" w:cs="Courier New"/>
+          <w:color w:val="75AF00"/>
+          <w:kern w:val="0"/>
+          <w:sz w:val="20"/>
+          <w:szCs w:val="20"/>
+          <w:bdr w:val="none" w:sz="0" w:space="0" w:color="auto" w:frame="1"/>
+          <w:lang/>
           <w14:ligatures w14:val="none"/>
         </w:rPr>
       </w:pPr>
@@ -282,54 +269,41 @@
         </w:tabs>
         <w:spacing w:after="0" w:line="240" w:lineRule="auto"/>
         <w:rPr>
-          <w:rFonts w:ascii="Consolas" w:eastAsia="Times New Roman" w:hAnsi="Consolas" w:cs="Courier New"/>
-          <w:color w:val="75AF00"/>
-          <w:kern w:val="0"/>
-          <w:sz w:val="20"/>
-          <w:szCs w:val="20"/>
-          <w:bdr w:val="none" w:sz="0" w:space="0" w:color="auto" w:frame="1"/>
-          <w:lang w:val="en-US" w:eastAsia="en-DE"/>
-          <w14:ligatures w14:val="none"/>
-        </w:rPr>
-      </w:pPr>
-      <w:r>
-        <w:rPr>
-          <w:rFonts w:ascii="Consolas" w:eastAsia="Times New Roman" w:hAnsi="Consolas" w:cs="Courier New"/>
-          <w:color w:val="75AF00"/>
-          <w:kern w:val="0"/>
-          <w:sz w:val="20"/>
-          <w:szCs w:val="20"/>
-          <w:bdr w:val="none" w:sz="0" w:space="0" w:color="auto" w:frame="1"/>
-          <w:lang w:val="en-DE" w:eastAsia="en-DE"/>
+          <w:rFonts w:ascii="Courier New" w:eastAsia="Times New Roman" w:hAnsi="Courier New" w:cs="Courier New"/>
+          <w:color w:val="75AF00"/>
+          <w:kern w:val="0"/>
+          <w:sz w:val="20"/>
+          <w:szCs w:val="20"/>
+          <w:bdr w:val="none" w:sz="0" w:space="0" w:color="auto" w:frame="1"/>
+          <w:lang w:val="en-US"/>
+          <w14:ligatures w14:val="none"/>
+        </w:rPr>
+      </w:pPr>
+      <w:r>
+        <w:rPr>
+          <w:rFonts w:ascii="Courier New" w:eastAsia="Times New Roman" w:hAnsi="Courier New" w:cs="Courier New"/>
+          <w:color w:val="75AF00"/>
+          <w:kern w:val="0"/>
+          <w:sz w:val="20"/>
+          <w:szCs w:val="20"/>
+          <w:bdr w:val="none" w:sz="0" w:space="0" w:color="auto" w:frame="1"/>
+          <w:lang/>
           <w14:ligatures w14:val="none"/>
         </w:rPr>
         <w:t>As a</w:t>
       </w:r>
       <w:r>
         <w:rPr>
-          <w:rFonts w:ascii="Consolas" w:eastAsia="Times New Roman" w:hAnsi="Consolas" w:cs="Courier New"/>
-          <w:color w:val="75AF00"/>
-          <w:kern w:val="0"/>
-          <w:sz w:val="20"/>
-          <w:szCs w:val="20"/>
-          <w:bdr w:val="none" w:sz="0" w:space="0" w:color="auto" w:frame="1"/>
-          <w:lang w:val="en-US" w:eastAsia="en-DE"/>
-          <w14:ligatures w14:val="none"/>
-        </w:rPr>
-        <w:t xml:space="preserve"> </w:t>
-      </w:r>
-      <w:r>
-        <w:rPr>
-          <w:rFonts w:ascii="Consolas" w:eastAsia="Times New Roman" w:hAnsi="Consolas" w:cs="Courier New"/>
-          <w:color w:val="75AF00"/>
-          <w:kern w:val="0"/>
-          <w:sz w:val="20"/>
-          <w:szCs w:val="20"/>
-          <w:bdr w:val="none" w:sz="0" w:space="0" w:color="auto" w:frame="1"/>
-          <w:lang w:val="en-US" w:eastAsia="en-DE"/>
-          <w14:ligatures w14:val="none"/>
-        </w:rPr>
-        <w:t>User</w:t>
+          <w:rFonts w:ascii="Courier New" w:eastAsia="Times New Roman" w:hAnsi="Courier New" w:cs="Courier New"/>
+          <w:color w:val="75AF00"/>
+          <w:kern w:val="0"/>
+          <w:sz w:val="20"/>
+          <w:szCs w:val="20"/>
+          <w:bdr w:val="none" w:sz="0" w:space="0" w:color="auto" w:frame="1"/>
+          <w:lang w:val="en-US"/>
+          <w14:ligatures w14:val="none"/>
+        </w:rPr>
+        <w:t xml:space="preserve"> User</w:t>
       </w:r>
     </w:p>
     <w:p>
@@ -361,83 +335,55 @@
         </w:tabs>
         <w:spacing w:after="0" w:line="240" w:lineRule="auto"/>
         <w:rPr>
-          <w:rFonts w:ascii="Consolas" w:eastAsia="Times New Roman" w:hAnsi="Consolas" w:cs="Courier New"/>
-          <w:color w:val="75AF00"/>
-          <w:kern w:val="0"/>
-          <w:sz w:val="20"/>
-          <w:szCs w:val="20"/>
-          <w:bdr w:val="none" w:sz="0" w:space="0" w:color="auto" w:frame="1"/>
-          <w:lang w:val="en-US" w:eastAsia="en-DE"/>
-          <w14:ligatures w14:val="none"/>
-        </w:rPr>
-      </w:pPr>
-      <w:r>
-        <w:rPr>
-          <w:rFonts w:ascii="Consolas" w:eastAsia="Times New Roman" w:hAnsi="Consolas" w:cs="Courier New"/>
+          <w:rFonts w:ascii="Courier New" w:eastAsia="Times New Roman" w:hAnsi="Courier New" w:cs="Courier New"/>
+          <w:color w:val="75AF00"/>
+          <w:kern w:val="0"/>
+          <w:sz w:val="20"/>
+          <w:szCs w:val="20"/>
+          <w:bdr w:val="none" w:sz="0" w:space="0" w:color="auto" w:frame="1"/>
+          <w:lang w:val="en-US"/>
+          <w14:ligatures w14:val="none"/>
+        </w:rPr>
+      </w:pPr>
+      <w:r>
+        <w:rPr>
+          <w:rFonts w:ascii="Courier New" w:eastAsia="Times New Roman" w:hAnsi="Courier New" w:cs="Courier New"/>
           <w:color w:val="00A8C8"/>
           <w:kern w:val="0"/>
           <w:sz w:val="20"/>
           <w:szCs w:val="20"/>
           <w:bdr w:val="none" w:sz="0" w:space="0" w:color="auto" w:frame="1"/>
-          <w:lang w:val="en-DE" w:eastAsia="en-DE"/>
+          <w:lang/>
           <w14:ligatures w14:val="none"/>
         </w:rPr>
         <w:t xml:space="preserve">I </w:t>
       </w:r>
       <w:r>
         <w:rPr>
-          <w:rFonts w:ascii="Consolas" w:eastAsia="Times New Roman" w:hAnsi="Consolas" w:cs="Courier New"/>
-          <w:color w:val="75AF00"/>
-          <w:kern w:val="0"/>
-          <w:sz w:val="20"/>
-          <w:szCs w:val="20"/>
-          <w:bdr w:val="none" w:sz="0" w:space="0" w:color="auto" w:frame="1"/>
-          <w:lang w:val="en-DE" w:eastAsia="en-DE"/>
+          <w:rFonts w:ascii="Courier New" w:eastAsia="Times New Roman" w:hAnsi="Courier New" w:cs="Courier New"/>
+          <w:color w:val="75AF00"/>
+          <w:kern w:val="0"/>
+          <w:sz w:val="20"/>
+          <w:szCs w:val="20"/>
+          <w:bdr w:val="none" w:sz="0" w:space="0" w:color="auto" w:frame="1"/>
+          <w:lang/>
           <w14:ligatures w14:val="none"/>
         </w:rPr>
         <w:t xml:space="preserve">want to </w:t>
       </w:r>
       <w:r>
         <w:rPr>
-          <w:rFonts w:ascii="Consolas" w:eastAsia="Times New Roman" w:hAnsi="Consolas" w:cs="Courier New"/>
-          <w:color w:val="75AF00"/>
-          <w:kern w:val="0"/>
-          <w:sz w:val="20"/>
-          <w:szCs w:val="20"/>
-          <w:bdr w:val="none" w:sz="0" w:space="0" w:color="auto" w:frame="1"/>
-          <w:lang w:val="en-US" w:eastAsia="en-DE"/>
-          <w14:ligatures w14:val="none"/>
-        </w:rPr>
-        <w:t>m</w:t>
-      </w:r>
-      <w:r>
-        <w:rPr>
-          <w:rFonts w:ascii="Consolas" w:eastAsia="Times New Roman" w:hAnsi="Consolas" w:cs="Courier New"/>
-          <w:color w:val="75AF00"/>
-          <w:kern w:val="0"/>
-          <w:sz w:val="20"/>
-          <w:szCs w:val="20"/>
-          <w:bdr w:val="none" w:sz="0" w:space="0" w:color="auto" w:frame="1"/>
-          <w:lang w:val="en-US" w:eastAsia="en-DE"/>
-          <w14:ligatures w14:val="none"/>
-        </w:rPr>
-        <w:t xml:space="preserve">ake use of a </w:t>
-      </w:r>
-      <w:proofErr w:type="gramStart"/>
-      <w:r>
-        <w:rPr>
-          <w:rFonts w:ascii="Consolas" w:eastAsia="Times New Roman" w:hAnsi="Consolas" w:cs="Courier New"/>
-          <w:color w:val="75AF00"/>
-          <w:kern w:val="0"/>
-          <w:sz w:val="20"/>
-          <w:szCs w:val="20"/>
-          <w:bdr w:val="none" w:sz="0" w:space="0" w:color="auto" w:frame="1"/>
-          <w:lang w:val="en-US" w:eastAsia="en-DE"/>
-          <w14:ligatures w14:val="none"/>
-        </w:rPr>
-        <w:t>Scooter</w:t>
-      </w:r>
-      <w:proofErr w:type="gramEnd"/>
+          <w:rFonts w:ascii="Courier New" w:eastAsia="Times New Roman" w:hAnsi="Courier New" w:cs="Courier New"/>
+          <w:color w:val="75AF00"/>
+          <w:kern w:val="0"/>
+          <w:sz w:val="20"/>
+          <w:szCs w:val="20"/>
+          <w:bdr w:val="none" w:sz="0" w:space="0" w:color="auto" w:frame="1"/>
+          <w:lang w:val="en-US"/>
+          <w14:ligatures w14:val="none"/>
+        </w:rPr>
+        <w:t>make use of a Scooter</w:t>
+      </w:r>
     </w:p>
     <w:p>
       <w:pPr>
@@ -468,54 +414,41 @@
         </w:tabs>
         <w:spacing w:after="0" w:line="240" w:lineRule="auto"/>
         <w:rPr>
-          <w:rFonts w:ascii="Consolas" w:eastAsia="Times New Roman" w:hAnsi="Consolas" w:cs="Courier New"/>
-          <w:color w:val="75AF00"/>
-          <w:kern w:val="0"/>
-          <w:sz w:val="20"/>
-          <w:szCs w:val="20"/>
-          <w:bdr w:val="none" w:sz="0" w:space="0" w:color="auto" w:frame="1"/>
-          <w:lang w:val="en-US" w:eastAsia="en-DE"/>
-          <w14:ligatures w14:val="none"/>
-        </w:rPr>
-      </w:pPr>
-      <w:r>
-        <w:rPr>
-          <w:rFonts w:ascii="Consolas" w:eastAsia="Times New Roman" w:hAnsi="Consolas" w:cs="Courier New"/>
-          <w:color w:val="75AF00"/>
-          <w:kern w:val="0"/>
-          <w:sz w:val="20"/>
-          <w:szCs w:val="20"/>
-          <w:bdr w:val="none" w:sz="0" w:space="0" w:color="auto" w:frame="1"/>
-          <w:lang w:val="en-DE" w:eastAsia="en-DE"/>
+          <w:rFonts w:ascii="Courier New" w:eastAsia="Times New Roman" w:hAnsi="Courier New" w:cs="Courier New"/>
+          <w:color w:val="75AF00"/>
+          <w:kern w:val="0"/>
+          <w:sz w:val="20"/>
+          <w:szCs w:val="20"/>
+          <w:bdr w:val="none" w:sz="0" w:space="0" w:color="auto" w:frame="1"/>
+          <w:lang w:val="en-US"/>
+          <w14:ligatures w14:val="none"/>
+        </w:rPr>
+      </w:pPr>
+      <w:r>
+        <w:rPr>
+          <w:rFonts w:ascii="Courier New" w:eastAsia="Times New Roman" w:hAnsi="Courier New" w:cs="Courier New"/>
+          <w:color w:val="75AF00"/>
+          <w:kern w:val="0"/>
+          <w:sz w:val="20"/>
+          <w:szCs w:val="20"/>
+          <w:bdr w:val="none" w:sz="0" w:space="0" w:color="auto" w:frame="1"/>
+          <w:lang/>
           <w14:ligatures w14:val="none"/>
         </w:rPr>
         <w:t xml:space="preserve">So that I can </w:t>
       </w:r>
       <w:r>
         <w:rPr>
-          <w:rFonts w:ascii="Consolas" w:eastAsia="Times New Roman" w:hAnsi="Consolas" w:cs="Courier New"/>
-          <w:color w:val="75AF00"/>
-          <w:kern w:val="0"/>
-          <w:sz w:val="20"/>
-          <w:szCs w:val="20"/>
-          <w:bdr w:val="none" w:sz="0" w:space="0" w:color="auto" w:frame="1"/>
-          <w:lang w:val="en-US" w:eastAsia="en-DE"/>
-          <w14:ligatures w14:val="none"/>
-        </w:rPr>
-        <w:t>ma</w:t>
-      </w:r>
-      <w:r>
-        <w:rPr>
-          <w:rFonts w:ascii="Consolas" w:eastAsia="Times New Roman" w:hAnsi="Consolas" w:cs="Courier New"/>
-          <w:color w:val="75AF00"/>
-          <w:kern w:val="0"/>
-          <w:sz w:val="20"/>
-          <w:szCs w:val="20"/>
-          <w:bdr w:val="none" w:sz="0" w:space="0" w:color="auto" w:frame="1"/>
-          <w:lang w:val="en-US" w:eastAsia="en-DE"/>
-          <w14:ligatures w14:val="none"/>
-        </w:rPr>
-        <w:t>ke use of it to travel to my destination</w:t>
+          <w:rFonts w:ascii="Courier New" w:eastAsia="Times New Roman" w:hAnsi="Courier New" w:cs="Courier New"/>
+          <w:color w:val="75AF00"/>
+          <w:kern w:val="0"/>
+          <w:sz w:val="20"/>
+          <w:szCs w:val="20"/>
+          <w:bdr w:val="none" w:sz="0" w:space="0" w:color="auto" w:frame="1"/>
+          <w:lang w:val="en-US"/>
+          <w14:ligatures w14:val="none"/>
+        </w:rPr>
+        <w:t>make use of it to travel to my destination</w:t>
       </w:r>
     </w:p>
     <w:p>
@@ -547,13 +480,13 @@
         </w:tabs>
         <w:spacing w:after="0" w:line="240" w:lineRule="auto"/>
         <w:rPr>
-          <w:rFonts w:ascii="Consolas" w:eastAsia="Times New Roman" w:hAnsi="Consolas" w:cs="Courier New"/>
-          <w:color w:val="75AF00"/>
-          <w:kern w:val="0"/>
-          <w:sz w:val="20"/>
-          <w:szCs w:val="20"/>
-          <w:bdr w:val="none" w:sz="0" w:space="0" w:color="auto" w:frame="1"/>
-          <w:lang w:val="en-DE" w:eastAsia="en-DE"/>
+          <w:rFonts w:ascii="Courier New" w:eastAsia="Times New Roman" w:hAnsi="Courier New" w:cs="Courier New"/>
+          <w:color w:val="75AF00"/>
+          <w:kern w:val="0"/>
+          <w:sz w:val="20"/>
+          <w:szCs w:val="20"/>
+          <w:bdr w:val="none" w:sz="0" w:space="0" w:color="auto" w:frame="1"/>
+          <w:lang/>
           <w14:ligatures w14:val="none"/>
         </w:rPr>
       </w:pPr>
@@ -587,96 +520,68 @@
         </w:tabs>
         <w:spacing w:after="0" w:line="240" w:lineRule="auto"/>
         <w:rPr>
-          <w:rFonts w:ascii="Consolas" w:eastAsia="Times New Roman" w:hAnsi="Consolas" w:cs="Courier New"/>
-          <w:color w:val="75AF00"/>
-          <w:kern w:val="0"/>
-          <w:sz w:val="20"/>
-          <w:szCs w:val="20"/>
-          <w:bdr w:val="none" w:sz="0" w:space="0" w:color="auto" w:frame="1"/>
-          <w:lang w:val="en-US" w:eastAsia="en-DE"/>
-          <w14:ligatures w14:val="none"/>
-        </w:rPr>
-      </w:pPr>
-      <w:r>
-        <w:rPr>
-          <w:rFonts w:ascii="Consolas" w:eastAsia="Times New Roman" w:hAnsi="Consolas" w:cs="Courier New"/>
-          <w:color w:val="75AF00"/>
-          <w:kern w:val="0"/>
-          <w:sz w:val="20"/>
-          <w:szCs w:val="20"/>
-          <w:bdr w:val="none" w:sz="0" w:space="0" w:color="auto" w:frame="1"/>
-          <w:lang w:val="en-DE" w:eastAsia="en-DE"/>
+          <w:rFonts w:ascii="Courier New" w:eastAsia="Times New Roman" w:hAnsi="Courier New" w:cs="Courier New"/>
+          <w:color w:val="75AF00"/>
+          <w:kern w:val="0"/>
+          <w:sz w:val="20"/>
+          <w:szCs w:val="20"/>
+          <w:bdr w:val="none" w:sz="0" w:space="0" w:color="auto" w:frame="1"/>
+          <w:lang w:val="en-US"/>
+          <w14:ligatures w14:val="none"/>
+        </w:rPr>
+      </w:pPr>
+      <w:r>
+        <w:rPr>
+          <w:rFonts w:ascii="Courier New" w:eastAsia="Times New Roman" w:hAnsi="Courier New" w:cs="Courier New"/>
+          <w:color w:val="75AF00"/>
+          <w:kern w:val="0"/>
+          <w:sz w:val="20"/>
+          <w:szCs w:val="20"/>
+          <w:bdr w:val="none" w:sz="0" w:space="0" w:color="auto" w:frame="1"/>
+          <w:lang/>
           <w14:ligatures w14:val="none"/>
         </w:rPr>
         <w:t xml:space="preserve">Scenario </w:t>
       </w:r>
       <w:r>
         <w:rPr>
-          <w:rFonts w:ascii="Consolas" w:eastAsia="Times New Roman" w:hAnsi="Consolas" w:cs="Courier New"/>
+          <w:rFonts w:ascii="Courier New" w:eastAsia="Times New Roman" w:hAnsi="Courier New" w:cs="Courier New"/>
           <w:color w:val="D88200"/>
           <w:kern w:val="0"/>
           <w:sz w:val="20"/>
           <w:szCs w:val="20"/>
           <w:bdr w:val="none" w:sz="0" w:space="0" w:color="auto" w:frame="1"/>
-          <w:lang w:val="en-DE" w:eastAsia="en-DE"/>
+          <w:lang/>
           <w14:ligatures w14:val="none"/>
         </w:rPr>
         <w:t>1</w:t>
       </w:r>
       <w:r>
         <w:rPr>
-          <w:rFonts w:ascii="Consolas" w:eastAsia="Times New Roman" w:hAnsi="Consolas" w:cs="Courier New"/>
-          <w:color w:val="75AF00"/>
-          <w:kern w:val="0"/>
-          <w:sz w:val="20"/>
-          <w:szCs w:val="20"/>
-          <w:bdr w:val="none" w:sz="0" w:space="0" w:color="auto" w:frame="1"/>
-          <w:lang w:val="en-DE" w:eastAsia="en-DE"/>
+          <w:rFonts w:ascii="Courier New" w:eastAsia="Times New Roman" w:hAnsi="Courier New" w:cs="Courier New"/>
+          <w:color w:val="75AF00"/>
+          <w:kern w:val="0"/>
+          <w:sz w:val="20"/>
+          <w:szCs w:val="20"/>
+          <w:bdr w:val="none" w:sz="0" w:space="0" w:color="auto" w:frame="1"/>
+          <w:lang/>
           <w14:ligatures w14:val="none"/>
         </w:rPr>
         <w:t xml:space="preserve">: </w:t>
       </w:r>
       <w:r>
         <w:rPr>
-          <w:rFonts w:ascii="Consolas" w:eastAsia="Times New Roman" w:hAnsi="Consolas" w:cs="Courier New"/>
-          <w:color w:val="75AF00"/>
-          <w:kern w:val="0"/>
-          <w:sz w:val="20"/>
-          <w:szCs w:val="20"/>
-          <w:bdr w:val="none" w:sz="0" w:space="0" w:color="auto" w:frame="1"/>
-          <w:lang w:val="en-US" w:eastAsia="en-DE"/>
-          <w14:ligatures w14:val="none"/>
-        </w:rPr>
-        <w:t>User wants to u</w:t>
-      </w:r>
-      <w:r>
-        <w:rPr>
-          <w:rFonts w:ascii="Consolas" w:eastAsia="Times New Roman" w:hAnsi="Consolas" w:cs="Courier New"/>
-          <w:color w:val="75AF00"/>
-          <w:kern w:val="0"/>
-          <w:sz w:val="20"/>
-          <w:szCs w:val="20"/>
-          <w:bdr w:val="none" w:sz="0" w:space="0" w:color="auto" w:frame="1"/>
-          <w:lang w:val="en-US" w:eastAsia="en-DE"/>
-          <w14:ligatures w14:val="none"/>
-        </w:rPr>
-        <w:t xml:space="preserve">se a Scooter </w:t>
-      </w:r>
-      <w:proofErr w:type="gramStart"/>
-      <w:r>
-        <w:rPr>
-          <w:rFonts w:ascii="Consolas" w:eastAsia="Times New Roman" w:hAnsi="Consolas" w:cs="Courier New"/>
-          <w:color w:val="75AF00"/>
-          <w:kern w:val="0"/>
-          <w:sz w:val="20"/>
-          <w:szCs w:val="20"/>
-          <w:bdr w:val="none" w:sz="0" w:space="0" w:color="auto" w:frame="1"/>
-          <w:lang w:val="en-US" w:eastAsia="en-DE"/>
-          <w14:ligatures w14:val="none"/>
-        </w:rPr>
-        <w:t>now</w:t>
-      </w:r>
-      <w:proofErr w:type="gramEnd"/>
+          <w:rFonts w:ascii="Courier New" w:eastAsia="Times New Roman" w:hAnsi="Courier New" w:cs="Courier New"/>
+          <w:color w:val="75AF00"/>
+          <w:kern w:val="0"/>
+          <w:sz w:val="20"/>
+          <w:szCs w:val="20"/>
+          <w:bdr w:val="none" w:sz="0" w:space="0" w:color="auto" w:frame="1"/>
+          <w:lang w:val="en-US"/>
+          <w14:ligatures w14:val="none"/>
+        </w:rPr>
+        <w:t>User wants to use a Scooter now</w:t>
+      </w:r>
     </w:p>
     <w:p>
       <w:pPr>
@@ -707,70 +612,42 @@
         </w:tabs>
         <w:spacing w:after="0" w:line="240" w:lineRule="auto"/>
         <w:rPr>
-          <w:rFonts w:ascii="Consolas" w:eastAsia="Times New Roman" w:hAnsi="Consolas" w:cs="Courier New"/>
-          <w:color w:val="75AF00"/>
-          <w:kern w:val="0"/>
-          <w:sz w:val="20"/>
-          <w:szCs w:val="20"/>
-          <w:bdr w:val="none" w:sz="0" w:space="0" w:color="auto" w:frame="1"/>
-          <w:lang w:val="en-US" w:eastAsia="en-DE"/>
-          <w14:ligatures w14:val="none"/>
-        </w:rPr>
-      </w:pPr>
-      <w:r>
-        <w:rPr>
-          <w:rFonts w:ascii="Consolas" w:eastAsia="Times New Roman" w:hAnsi="Consolas" w:cs="Courier New"/>
+          <w:rFonts w:ascii="Courier New" w:eastAsia="Times New Roman" w:hAnsi="Courier New" w:cs="Courier New"/>
+          <w:color w:val="75AF00"/>
+          <w:kern w:val="0"/>
+          <w:sz w:val="20"/>
+          <w:szCs w:val="20"/>
+          <w:bdr w:val="none" w:sz="0" w:space="0" w:color="auto" w:frame="1"/>
+          <w:lang w:val="en-US"/>
+          <w14:ligatures w14:val="none"/>
+        </w:rPr>
+      </w:pPr>
+      <w:r>
+        <w:rPr>
+          <w:rFonts w:ascii="Courier New" w:eastAsia="Times New Roman" w:hAnsi="Courier New" w:cs="Courier New"/>
           <w:color w:val="00A8C8"/>
           <w:kern w:val="0"/>
           <w:sz w:val="20"/>
           <w:szCs w:val="20"/>
           <w:bdr w:val="none" w:sz="0" w:space="0" w:color="auto" w:frame="1"/>
-          <w:lang w:val="en-DE" w:eastAsia="en-DE"/>
+          <w:lang/>
           <w14:ligatures w14:val="none"/>
         </w:rPr>
         <w:t xml:space="preserve">Given </w:t>
       </w:r>
       <w:r>
         <w:rPr>
-          <w:rFonts w:ascii="Consolas" w:eastAsia="Times New Roman" w:hAnsi="Consolas" w:cs="Courier New"/>
-          <w:color w:val="75AF00"/>
-          <w:kern w:val="0"/>
-          <w:sz w:val="20"/>
-          <w:szCs w:val="20"/>
-          <w:bdr w:val="none" w:sz="0" w:space="0" w:color="auto" w:frame="1"/>
-          <w:lang w:val="en-US" w:eastAsia="en-DE"/>
-          <w14:ligatures w14:val="none"/>
-        </w:rPr>
-        <w:t xml:space="preserve">user </w:t>
-      </w:r>
-      <w:r>
-        <w:rPr>
-          <w:rFonts w:ascii="Consolas" w:eastAsia="Times New Roman" w:hAnsi="Consolas" w:cs="Courier New"/>
-          <w:color w:val="75AF00"/>
-          <w:kern w:val="0"/>
-          <w:sz w:val="20"/>
-          <w:szCs w:val="20"/>
-          <w:bdr w:val="none" w:sz="0" w:space="0" w:color="auto" w:frame="1"/>
-          <w:lang w:val="en-US" w:eastAsia="en-DE"/>
-          <w14:ligatures w14:val="none"/>
-        </w:rPr>
-        <w:t xml:space="preserve">is </w:t>
-      </w:r>
-      <w:proofErr w:type="gramStart"/>
-      <w:r>
-        <w:rPr>
-          <w:rFonts w:ascii="Consolas" w:eastAsia="Times New Roman" w:hAnsi="Consolas" w:cs="Courier New"/>
-          <w:color w:val="75AF00"/>
-          <w:kern w:val="0"/>
-          <w:sz w:val="20"/>
-          <w:szCs w:val="20"/>
-          <w:bdr w:val="none" w:sz="0" w:space="0" w:color="auto" w:frame="1"/>
-          <w:lang w:val="en-US" w:eastAsia="en-DE"/>
-          <w14:ligatures w14:val="none"/>
-        </w:rPr>
-        <w:t>registered</w:t>
-      </w:r>
-      <w:proofErr w:type="gramEnd"/>
+          <w:rFonts w:ascii="Courier New" w:eastAsia="Times New Roman" w:hAnsi="Courier New" w:cs="Courier New"/>
+          <w:color w:val="75AF00"/>
+          <w:kern w:val="0"/>
+          <w:sz w:val="20"/>
+          <w:szCs w:val="20"/>
+          <w:bdr w:val="none" w:sz="0" w:space="0" w:color="auto" w:frame="1"/>
+          <w:lang w:val="en-US"/>
+          <w14:ligatures w14:val="none"/>
+        </w:rPr>
+        <w:t>user is registered</w:t>
+      </w:r>
     </w:p>
     <w:p>
       <w:pPr>
@@ -801,83 +678,68 @@
         </w:tabs>
         <w:spacing w:after="0" w:line="240" w:lineRule="auto"/>
         <w:rPr>
-          <w:rFonts w:ascii="Consolas" w:eastAsia="Times New Roman" w:hAnsi="Consolas" w:cs="Courier New"/>
-          <w:color w:val="75AF00"/>
-          <w:kern w:val="0"/>
-          <w:sz w:val="20"/>
-          <w:szCs w:val="20"/>
-          <w:bdr w:val="none" w:sz="0" w:space="0" w:color="auto" w:frame="1"/>
-          <w:lang w:val="en-US" w:eastAsia="en-DE"/>
-          <w14:ligatures w14:val="none"/>
-        </w:rPr>
-      </w:pPr>
-      <w:r>
-        <w:rPr>
-          <w:rFonts w:ascii="Consolas" w:eastAsia="Times New Roman" w:hAnsi="Consolas" w:cs="Courier New"/>
-          <w:color w:val="75AF00"/>
-          <w:kern w:val="0"/>
-          <w:sz w:val="20"/>
-          <w:szCs w:val="20"/>
-          <w:bdr w:val="none" w:sz="0" w:space="0" w:color="auto" w:frame="1"/>
-          <w:lang w:val="en-DE" w:eastAsia="en-DE"/>
+          <w:rFonts w:ascii="Courier New" w:eastAsia="Times New Roman" w:hAnsi="Courier New" w:cs="Courier New"/>
+          <w:color w:val="75AF00"/>
+          <w:kern w:val="0"/>
+          <w:sz w:val="20"/>
+          <w:szCs w:val="20"/>
+          <w:bdr w:val="none" w:sz="0" w:space="0" w:color="auto" w:frame="1"/>
+          <w:lang w:val="en-US"/>
+          <w14:ligatures w14:val="none"/>
+        </w:rPr>
+      </w:pPr>
+      <w:r>
+        <w:rPr>
+          <w:rFonts w:ascii="Courier New" w:eastAsia="Times New Roman" w:hAnsi="Courier New" w:cs="Courier New"/>
+          <w:color w:val="75AF00"/>
+          <w:kern w:val="0"/>
+          <w:sz w:val="20"/>
+          <w:szCs w:val="20"/>
+          <w:bdr w:val="none" w:sz="0" w:space="0" w:color="auto" w:frame="1"/>
+          <w:lang/>
           <w14:ligatures w14:val="none"/>
         </w:rPr>
         <w:t xml:space="preserve"> </w:t>
       </w:r>
       <w:r>
         <w:rPr>
-          <w:rFonts w:ascii="Consolas" w:eastAsia="Times New Roman" w:hAnsi="Consolas" w:cs="Courier New"/>
+          <w:rFonts w:ascii="Courier New" w:eastAsia="Times New Roman" w:hAnsi="Courier New" w:cs="Courier New"/>
           <w:color w:val="00A8C8"/>
           <w:kern w:val="0"/>
           <w:sz w:val="20"/>
           <w:szCs w:val="20"/>
           <w:bdr w:val="none" w:sz="0" w:space="0" w:color="auto" w:frame="1"/>
-          <w:lang w:val="en-DE" w:eastAsia="en-DE"/>
+          <w:lang/>
           <w14:ligatures w14:val="none"/>
         </w:rPr>
         <w:t xml:space="preserve">And </w:t>
       </w:r>
       <w:r>
         <w:rPr>
-          <w:rFonts w:ascii="Consolas" w:eastAsia="Times New Roman" w:hAnsi="Consolas" w:cs="Courier New"/>
-          <w:color w:val="75AF00"/>
-          <w:kern w:val="0"/>
-          <w:sz w:val="20"/>
-          <w:szCs w:val="20"/>
-          <w:bdr w:val="none" w:sz="0" w:space="0" w:color="auto" w:frame="1"/>
-          <w:lang w:val="en-DE" w:eastAsia="en-DE"/>
+          <w:rFonts w:ascii="Courier New" w:eastAsia="Times New Roman" w:hAnsi="Courier New" w:cs="Courier New"/>
+          <w:color w:val="75AF00"/>
+          <w:kern w:val="0"/>
+          <w:sz w:val="20"/>
+          <w:szCs w:val="20"/>
+          <w:bdr w:val="none" w:sz="0" w:space="0" w:color="auto" w:frame="1"/>
+          <w:lang/>
           <w14:ligatures w14:val="none"/>
         </w:rPr>
         <w:t xml:space="preserve">the </w:t>
       </w:r>
       <w:r>
         <w:rPr>
-          <w:rFonts w:ascii="Consolas" w:eastAsia="Times New Roman" w:hAnsi="Consolas" w:cs="Courier New"/>
-          <w:color w:val="75AF00"/>
-          <w:kern w:val="0"/>
-          <w:sz w:val="20"/>
-          <w:szCs w:val="20"/>
-          <w:bdr w:val="none" w:sz="0" w:space="0" w:color="auto" w:frame="1"/>
-          <w:lang w:val="en-US" w:eastAsia="en-DE"/>
-          <w14:ligatures w14:val="none"/>
-        </w:rPr>
-        <w:t xml:space="preserve">user has logged </w:t>
-      </w:r>
-      <w:proofErr w:type="gramStart"/>
-      <w:r>
-        <w:rPr>
-          <w:rFonts w:ascii="Consolas" w:eastAsia="Times New Roman" w:hAnsi="Consolas" w:cs="Courier New"/>
-          <w:color w:val="75AF00"/>
-          <w:kern w:val="0"/>
-          <w:sz w:val="20"/>
-          <w:szCs w:val="20"/>
-          <w:bdr w:val="none" w:sz="0" w:space="0" w:color="auto" w:frame="1"/>
-          <w:lang w:val="en-US" w:eastAsia="en-DE"/>
-          <w14:ligatures w14:val="none"/>
-        </w:rPr>
-        <w:t>in</w:t>
-      </w:r>
-      <w:proofErr w:type="gramEnd"/>
+          <w:rFonts w:ascii="Courier New" w:eastAsia="Times New Roman" w:hAnsi="Courier New" w:cs="Courier New"/>
+          <w:color w:val="75AF00"/>
+          <w:kern w:val="0"/>
+          <w:sz w:val="20"/>
+          <w:szCs w:val="20"/>
+          <w:bdr w:val="none" w:sz="0" w:space="0" w:color="auto" w:frame="1"/>
+          <w:lang w:val="en-US"/>
+          <w14:ligatures w14:val="none"/>
+        </w:rPr>
+        <w:t>user has logged in</w:t>
+      </w:r>
     </w:p>
     <w:p>
       <w:pPr>
@@ -908,67 +770,54 @@
         </w:tabs>
         <w:spacing w:after="0" w:line="240" w:lineRule="auto"/>
         <w:rPr>
-          <w:rFonts w:ascii="Consolas" w:eastAsia="Times New Roman" w:hAnsi="Consolas" w:cs="Courier New"/>
-          <w:color w:val="75AF00"/>
-          <w:kern w:val="0"/>
-          <w:sz w:val="20"/>
-          <w:szCs w:val="20"/>
-          <w:bdr w:val="none" w:sz="0" w:space="0" w:color="auto" w:frame="1"/>
-          <w:lang w:val="en-US" w:eastAsia="en-DE"/>
-          <w14:ligatures w14:val="none"/>
-        </w:rPr>
-      </w:pPr>
-      <w:r>
-        <w:rPr>
-          <w:rFonts w:ascii="Consolas" w:eastAsia="Times New Roman" w:hAnsi="Consolas" w:cs="Courier New"/>
+          <w:rFonts w:ascii="Courier New" w:eastAsia="Times New Roman" w:hAnsi="Courier New" w:cs="Courier New"/>
+          <w:color w:val="75AF00"/>
+          <w:kern w:val="0"/>
+          <w:sz w:val="20"/>
+          <w:szCs w:val="20"/>
+          <w:bdr w:val="none" w:sz="0" w:space="0" w:color="auto" w:frame="1"/>
+          <w:lang w:val="en-US"/>
+          <w14:ligatures w14:val="none"/>
+        </w:rPr>
+      </w:pPr>
+      <w:r>
+        <w:rPr>
+          <w:rFonts w:ascii="Courier New" w:eastAsia="Times New Roman" w:hAnsi="Courier New" w:cs="Courier New"/>
           <w:color w:val="00A8C8"/>
           <w:kern w:val="0"/>
           <w:sz w:val="20"/>
           <w:szCs w:val="20"/>
           <w:bdr w:val="none" w:sz="0" w:space="0" w:color="auto" w:frame="1"/>
-          <w:lang w:val="en-DE" w:eastAsia="en-DE"/>
+          <w:lang/>
           <w14:ligatures w14:val="none"/>
         </w:rPr>
         <w:t xml:space="preserve">When </w:t>
       </w:r>
       <w:r>
         <w:rPr>
-          <w:rFonts w:ascii="Consolas" w:eastAsia="Times New Roman" w:hAnsi="Consolas" w:cs="Courier New"/>
-          <w:color w:val="75AF00"/>
-          <w:kern w:val="0"/>
-          <w:sz w:val="20"/>
-          <w:szCs w:val="20"/>
-          <w:bdr w:val="none" w:sz="0" w:space="0" w:color="auto" w:frame="1"/>
-          <w:lang w:val="en-DE" w:eastAsia="en-DE"/>
+          <w:rFonts w:ascii="Courier New" w:eastAsia="Times New Roman" w:hAnsi="Courier New" w:cs="Courier New"/>
+          <w:color w:val="75AF00"/>
+          <w:kern w:val="0"/>
+          <w:sz w:val="20"/>
+          <w:szCs w:val="20"/>
+          <w:bdr w:val="none" w:sz="0" w:space="0" w:color="auto" w:frame="1"/>
+          <w:lang/>
           <w14:ligatures w14:val="none"/>
         </w:rPr>
         <w:t xml:space="preserve">the </w:t>
       </w:r>
       <w:r>
         <w:rPr>
-          <w:rFonts w:ascii="Consolas" w:eastAsia="Times New Roman" w:hAnsi="Consolas" w:cs="Courier New"/>
-          <w:color w:val="75AF00"/>
-          <w:kern w:val="0"/>
-          <w:sz w:val="20"/>
-          <w:szCs w:val="20"/>
-          <w:bdr w:val="none" w:sz="0" w:space="0" w:color="auto" w:frame="1"/>
-          <w:lang w:val="en-US" w:eastAsia="en-DE"/>
-          <w14:ligatures w14:val="none"/>
-        </w:rPr>
-        <w:t>User checks i</w:t>
-      </w:r>
-      <w:r>
-        <w:rPr>
-          <w:rFonts w:ascii="Consolas" w:eastAsia="Times New Roman" w:hAnsi="Consolas" w:cs="Courier New"/>
-          <w:color w:val="75AF00"/>
-          <w:kern w:val="0"/>
-          <w:sz w:val="20"/>
-          <w:szCs w:val="20"/>
-          <w:bdr w:val="none" w:sz="0" w:space="0" w:color="auto" w:frame="1"/>
-          <w:lang w:val="en-US" w:eastAsia="en-DE"/>
-          <w14:ligatures w14:val="none"/>
-        </w:rPr>
-        <w:t>f a Scooter is available</w:t>
+          <w:rFonts w:ascii="Courier New" w:eastAsia="Times New Roman" w:hAnsi="Courier New" w:cs="Courier New"/>
+          <w:color w:val="75AF00"/>
+          <w:kern w:val="0"/>
+          <w:sz w:val="20"/>
+          <w:szCs w:val="20"/>
+          <w:bdr w:val="none" w:sz="0" w:space="0" w:color="auto" w:frame="1"/>
+          <w:lang w:val="en-US"/>
+          <w14:ligatures w14:val="none"/>
+        </w:rPr>
+        <w:t>User checks if a Scooter is available</w:t>
       </w:r>
     </w:p>
     <w:p>
@@ -1000,67 +849,54 @@
         </w:tabs>
         <w:spacing w:after="0" w:line="240" w:lineRule="auto"/>
         <w:rPr>
-          <w:rFonts w:ascii="Consolas" w:eastAsia="Times New Roman" w:hAnsi="Consolas" w:cs="Courier New"/>
-          <w:color w:val="75AF00"/>
-          <w:kern w:val="0"/>
-          <w:sz w:val="20"/>
-          <w:szCs w:val="20"/>
-          <w:bdr w:val="none" w:sz="0" w:space="0" w:color="auto" w:frame="1"/>
-          <w:lang w:val="en-US" w:eastAsia="en-DE"/>
-          <w14:ligatures w14:val="none"/>
-        </w:rPr>
-      </w:pPr>
-      <w:r>
-        <w:rPr>
-          <w:rFonts w:ascii="Consolas" w:eastAsia="Times New Roman" w:hAnsi="Consolas" w:cs="Courier New"/>
+          <w:rFonts w:ascii="Courier New" w:eastAsia="Times New Roman" w:hAnsi="Courier New" w:cs="Courier New"/>
+          <w:color w:val="75AF00"/>
+          <w:kern w:val="0"/>
+          <w:sz w:val="20"/>
+          <w:szCs w:val="20"/>
+          <w:bdr w:val="none" w:sz="0" w:space="0" w:color="auto" w:frame="1"/>
+          <w:lang w:val="en-US"/>
+          <w14:ligatures w14:val="none"/>
+        </w:rPr>
+      </w:pPr>
+      <w:r>
+        <w:rPr>
+          <w:rFonts w:ascii="Courier New" w:eastAsia="Times New Roman" w:hAnsi="Courier New" w:cs="Courier New"/>
           <w:color w:val="00A8C8"/>
           <w:kern w:val="0"/>
           <w:sz w:val="20"/>
           <w:szCs w:val="20"/>
           <w:bdr w:val="none" w:sz="0" w:space="0" w:color="auto" w:frame="1"/>
-          <w:lang w:val="en-DE" w:eastAsia="en-DE"/>
+          <w:lang/>
           <w14:ligatures w14:val="none"/>
         </w:rPr>
         <w:t xml:space="preserve">Then </w:t>
       </w:r>
       <w:r>
         <w:rPr>
-          <w:rFonts w:ascii="Consolas" w:eastAsia="Times New Roman" w:hAnsi="Consolas" w:cs="Courier New"/>
-          <w:color w:val="75AF00"/>
-          <w:kern w:val="0"/>
-          <w:sz w:val="20"/>
-          <w:szCs w:val="20"/>
-          <w:bdr w:val="none" w:sz="0" w:space="0" w:color="auto" w:frame="1"/>
-          <w:lang w:val="en-DE" w:eastAsia="en-DE"/>
+          <w:rFonts w:ascii="Courier New" w:eastAsia="Times New Roman" w:hAnsi="Courier New" w:cs="Courier New"/>
+          <w:color w:val="75AF00"/>
+          <w:kern w:val="0"/>
+          <w:sz w:val="20"/>
+          <w:szCs w:val="20"/>
+          <w:bdr w:val="none" w:sz="0" w:space="0" w:color="auto" w:frame="1"/>
+          <w:lang/>
           <w14:ligatures w14:val="none"/>
         </w:rPr>
         <w:t xml:space="preserve">the </w:t>
       </w:r>
       <w:r>
         <w:rPr>
-          <w:rFonts w:ascii="Consolas" w:eastAsia="Times New Roman" w:hAnsi="Consolas" w:cs="Courier New"/>
-          <w:color w:val="75AF00"/>
-          <w:kern w:val="0"/>
-          <w:sz w:val="20"/>
-          <w:szCs w:val="20"/>
-          <w:bdr w:val="none" w:sz="0" w:space="0" w:color="auto" w:frame="1"/>
-          <w:lang w:val="en-US" w:eastAsia="en-DE"/>
-          <w14:ligatures w14:val="none"/>
-        </w:rPr>
-        <w:t>S</w:t>
-      </w:r>
-      <w:r>
-        <w:rPr>
-          <w:rFonts w:ascii="Consolas" w:eastAsia="Times New Roman" w:hAnsi="Consolas" w:cs="Courier New"/>
-          <w:color w:val="75AF00"/>
-          <w:kern w:val="0"/>
-          <w:sz w:val="20"/>
-          <w:szCs w:val="20"/>
-          <w:bdr w:val="none" w:sz="0" w:space="0" w:color="auto" w:frame="1"/>
-          <w:lang w:val="en-US" w:eastAsia="en-DE"/>
-          <w14:ligatures w14:val="none"/>
-        </w:rPr>
-        <w:t>ystem should show where the nearest available Scooter is to the User</w:t>
+          <w:rFonts w:ascii="Courier New" w:eastAsia="Times New Roman" w:hAnsi="Courier New" w:cs="Courier New"/>
+          <w:color w:val="75AF00"/>
+          <w:kern w:val="0"/>
+          <w:sz w:val="20"/>
+          <w:szCs w:val="20"/>
+          <w:bdr w:val="none" w:sz="0" w:space="0" w:color="auto" w:frame="1"/>
+          <w:lang w:val="en-US"/>
+          <w14:ligatures w14:val="none"/>
+        </w:rPr>
+        <w:t>System should show where the nearest available Scooter is to the User</w:t>
       </w:r>
     </w:p>
     <w:p>
@@ -1092,96 +928,68 @@
         </w:tabs>
         <w:spacing w:after="0" w:line="240" w:lineRule="auto"/>
         <w:rPr>
-          <w:rFonts w:ascii="Consolas" w:eastAsia="Times New Roman" w:hAnsi="Consolas" w:cs="Courier New"/>
-          <w:color w:val="75AF00"/>
-          <w:kern w:val="0"/>
-          <w:sz w:val="20"/>
-          <w:szCs w:val="20"/>
-          <w:bdr w:val="none" w:sz="0" w:space="0" w:color="auto" w:frame="1"/>
-          <w:lang w:val="en-US" w:eastAsia="en-DE"/>
-          <w14:ligatures w14:val="none"/>
-        </w:rPr>
-      </w:pPr>
-      <w:r>
-        <w:rPr>
-          <w:rFonts w:ascii="Consolas" w:eastAsia="Times New Roman" w:hAnsi="Consolas" w:cs="Courier New"/>
-          <w:color w:val="75AF00"/>
-          <w:kern w:val="0"/>
-          <w:sz w:val="20"/>
-          <w:szCs w:val="20"/>
-          <w:bdr w:val="none" w:sz="0" w:space="0" w:color="auto" w:frame="1"/>
-          <w:lang w:val="en-DE" w:eastAsia="en-DE"/>
+          <w:rFonts w:ascii="Courier New" w:eastAsia="Times New Roman" w:hAnsi="Courier New" w:cs="Courier New"/>
+          <w:color w:val="75AF00"/>
+          <w:kern w:val="0"/>
+          <w:sz w:val="20"/>
+          <w:szCs w:val="20"/>
+          <w:bdr w:val="none" w:sz="0" w:space="0" w:color="auto" w:frame="1"/>
+          <w:lang w:val="en-US"/>
+          <w14:ligatures w14:val="none"/>
+        </w:rPr>
+      </w:pPr>
+      <w:r>
+        <w:rPr>
+          <w:rFonts w:ascii="Courier New" w:eastAsia="Times New Roman" w:hAnsi="Courier New" w:cs="Courier New"/>
+          <w:color w:val="75AF00"/>
+          <w:kern w:val="0"/>
+          <w:sz w:val="20"/>
+          <w:szCs w:val="20"/>
+          <w:bdr w:val="none" w:sz="0" w:space="0" w:color="auto" w:frame="1"/>
+          <w:lang/>
           <w14:ligatures w14:val="none"/>
         </w:rPr>
         <w:t xml:space="preserve"> </w:t>
       </w:r>
       <w:r>
         <w:rPr>
-          <w:rFonts w:ascii="Consolas" w:eastAsia="Times New Roman" w:hAnsi="Consolas" w:cs="Courier New"/>
+          <w:rFonts w:ascii="Courier New" w:eastAsia="Times New Roman" w:hAnsi="Courier New" w:cs="Courier New"/>
           <w:color w:val="00A8C8"/>
           <w:kern w:val="0"/>
           <w:sz w:val="20"/>
           <w:szCs w:val="20"/>
           <w:bdr w:val="none" w:sz="0" w:space="0" w:color="auto" w:frame="1"/>
-          <w:lang w:val="en-DE" w:eastAsia="en-DE"/>
+          <w:lang/>
           <w14:ligatures w14:val="none"/>
         </w:rPr>
         <w:t xml:space="preserve">And </w:t>
       </w:r>
       <w:r>
         <w:rPr>
-          <w:rFonts w:ascii="Consolas" w:eastAsia="Times New Roman" w:hAnsi="Consolas" w:cs="Courier New"/>
-          <w:color w:val="75AF00"/>
-          <w:kern w:val="0"/>
-          <w:sz w:val="20"/>
-          <w:szCs w:val="20"/>
-          <w:bdr w:val="none" w:sz="0" w:space="0" w:color="auto" w:frame="1"/>
-          <w:lang w:val="en-DE" w:eastAsia="en-DE"/>
+          <w:rFonts w:ascii="Courier New" w:eastAsia="Times New Roman" w:hAnsi="Courier New" w:cs="Courier New"/>
+          <w:color w:val="75AF00"/>
+          <w:kern w:val="0"/>
+          <w:sz w:val="20"/>
+          <w:szCs w:val="20"/>
+          <w:bdr w:val="none" w:sz="0" w:space="0" w:color="auto" w:frame="1"/>
+          <w:lang/>
           <w14:ligatures w14:val="none"/>
         </w:rPr>
         <w:t xml:space="preserve">the </w:t>
       </w:r>
       <w:r>
         <w:rPr>
-          <w:rFonts w:ascii="Consolas" w:eastAsia="Times New Roman" w:hAnsi="Consolas" w:cs="Courier New"/>
-          <w:color w:val="75AF00"/>
-          <w:kern w:val="0"/>
-          <w:sz w:val="20"/>
-          <w:szCs w:val="20"/>
-          <w:bdr w:val="none" w:sz="0" w:space="0" w:color="auto" w:frame="1"/>
-          <w:lang w:val="en-US" w:eastAsia="en-DE"/>
-          <w14:ligatures w14:val="none"/>
-        </w:rPr>
-        <w:t>designated Sc</w:t>
-      </w:r>
-      <w:r>
-        <w:rPr>
-          <w:rFonts w:ascii="Consolas" w:eastAsia="Times New Roman" w:hAnsi="Consolas" w:cs="Courier New"/>
-          <w:color w:val="75AF00"/>
-          <w:kern w:val="0"/>
-          <w:sz w:val="20"/>
-          <w:szCs w:val="20"/>
-          <w:bdr w:val="none" w:sz="0" w:space="0" w:color="auto" w:frame="1"/>
-          <w:lang w:val="en-US" w:eastAsia="en-DE"/>
-          <w14:ligatures w14:val="none"/>
-        </w:rPr>
-        <w:t xml:space="preserve">ooter is now </w:t>
-      </w:r>
-      <w:proofErr w:type="gramStart"/>
-      <w:r>
-        <w:rPr>
-          <w:rFonts w:ascii="Consolas" w:eastAsia="Times New Roman" w:hAnsi="Consolas" w:cs="Courier New"/>
-          <w:color w:val="75AF00"/>
-          <w:kern w:val="0"/>
-          <w:sz w:val="20"/>
-          <w:szCs w:val="20"/>
-          <w:bdr w:val="none" w:sz="0" w:space="0" w:color="auto" w:frame="1"/>
-          <w:lang w:val="en-US" w:eastAsia="en-DE"/>
-          <w14:ligatures w14:val="none"/>
-        </w:rPr>
-        <w:t>unavailable</w:t>
-      </w:r>
-      <w:proofErr w:type="gramEnd"/>
+          <w:rFonts w:ascii="Courier New" w:eastAsia="Times New Roman" w:hAnsi="Courier New" w:cs="Courier New"/>
+          <w:color w:val="75AF00"/>
+          <w:kern w:val="0"/>
+          <w:sz w:val="20"/>
+          <w:szCs w:val="20"/>
+          <w:bdr w:val="none" w:sz="0" w:space="0" w:color="auto" w:frame="1"/>
+          <w:lang w:val="en-US"/>
+          <w14:ligatures w14:val="none"/>
+        </w:rPr>
+        <w:t>designated Scooter is now unavailable</w:t>
+      </w:r>
     </w:p>
     <w:p>
       <w:pPr>
@@ -1212,13 +1020,13 @@
         </w:tabs>
         <w:spacing w:after="0" w:line="240" w:lineRule="auto"/>
         <w:rPr>
-          <w:rFonts w:ascii="Consolas" w:eastAsia="Times New Roman" w:hAnsi="Consolas" w:cs="Courier New"/>
-          <w:color w:val="75AF00"/>
-          <w:kern w:val="0"/>
-          <w:sz w:val="20"/>
-          <w:szCs w:val="20"/>
-          <w:bdr w:val="none" w:sz="0" w:space="0" w:color="auto" w:frame="1"/>
-          <w:lang w:val="en-DE" w:eastAsia="en-DE"/>
+          <w:rFonts w:ascii="Courier New" w:eastAsia="Times New Roman" w:hAnsi="Courier New" w:cs="Courier New"/>
+          <w:color w:val="75AF00"/>
+          <w:kern w:val="0"/>
+          <w:sz w:val="20"/>
+          <w:szCs w:val="20"/>
+          <w:bdr w:val="none" w:sz="0" w:space="0" w:color="auto" w:frame="1"/>
+          <w:lang/>
           <w14:ligatures w14:val="none"/>
         </w:rPr>
       </w:pPr>
@@ -1252,96 +1060,68 @@
         </w:tabs>
         <w:spacing w:after="0" w:line="240" w:lineRule="auto"/>
         <w:rPr>
-          <w:rFonts w:ascii="Consolas" w:eastAsia="Times New Roman" w:hAnsi="Consolas" w:cs="Courier New"/>
-          <w:color w:val="75AF00"/>
-          <w:kern w:val="0"/>
-          <w:sz w:val="20"/>
-          <w:szCs w:val="20"/>
-          <w:bdr w:val="none" w:sz="0" w:space="0" w:color="auto" w:frame="1"/>
-          <w:lang w:val="en-DE" w:eastAsia="en-DE"/>
-          <w14:ligatures w14:val="none"/>
-        </w:rPr>
-      </w:pPr>
-      <w:r>
-        <w:rPr>
-          <w:rFonts w:ascii="Consolas" w:eastAsia="Times New Roman" w:hAnsi="Consolas" w:cs="Courier New"/>
-          <w:color w:val="75AF00"/>
-          <w:kern w:val="0"/>
-          <w:sz w:val="20"/>
-          <w:szCs w:val="20"/>
-          <w:bdr w:val="none" w:sz="0" w:space="0" w:color="auto" w:frame="1"/>
-          <w:lang w:val="en-DE" w:eastAsia="en-DE"/>
+          <w:rFonts w:ascii="Courier New" w:eastAsia="Times New Roman" w:hAnsi="Courier New" w:cs="Courier New"/>
+          <w:color w:val="75AF00"/>
+          <w:kern w:val="0"/>
+          <w:sz w:val="20"/>
+          <w:szCs w:val="20"/>
+          <w:bdr w:val="none" w:sz="0" w:space="0" w:color="auto" w:frame="1"/>
+          <w:lang/>
+          <w14:ligatures w14:val="none"/>
+        </w:rPr>
+      </w:pPr>
+      <w:r>
+        <w:rPr>
+          <w:rFonts w:ascii="Courier New" w:eastAsia="Times New Roman" w:hAnsi="Courier New" w:cs="Courier New"/>
+          <w:color w:val="75AF00"/>
+          <w:kern w:val="0"/>
+          <w:sz w:val="20"/>
+          <w:szCs w:val="20"/>
+          <w:bdr w:val="none" w:sz="0" w:space="0" w:color="auto" w:frame="1"/>
+          <w:lang/>
           <w14:ligatures w14:val="none"/>
         </w:rPr>
         <w:t xml:space="preserve">Scenario </w:t>
       </w:r>
       <w:r>
         <w:rPr>
-          <w:rFonts w:ascii="Consolas" w:eastAsia="Times New Roman" w:hAnsi="Consolas" w:cs="Courier New"/>
+          <w:rFonts w:ascii="Courier New" w:eastAsia="Times New Roman" w:hAnsi="Courier New" w:cs="Courier New"/>
           <w:color w:val="D88200"/>
           <w:kern w:val="0"/>
           <w:sz w:val="20"/>
           <w:szCs w:val="20"/>
           <w:bdr w:val="none" w:sz="0" w:space="0" w:color="auto" w:frame="1"/>
-          <w:lang w:val="en-DE" w:eastAsia="en-DE"/>
+          <w:lang/>
           <w14:ligatures w14:val="none"/>
         </w:rPr>
         <w:t>2</w:t>
       </w:r>
       <w:r>
         <w:rPr>
-          <w:rFonts w:ascii="Consolas" w:eastAsia="Times New Roman" w:hAnsi="Consolas" w:cs="Courier New"/>
-          <w:color w:val="75AF00"/>
-          <w:kern w:val="0"/>
-          <w:sz w:val="20"/>
-          <w:szCs w:val="20"/>
-          <w:bdr w:val="none" w:sz="0" w:space="0" w:color="auto" w:frame="1"/>
-          <w:lang w:val="en-DE" w:eastAsia="en-DE"/>
+          <w:rFonts w:ascii="Courier New" w:eastAsia="Times New Roman" w:hAnsi="Courier New" w:cs="Courier New"/>
+          <w:color w:val="75AF00"/>
+          <w:kern w:val="0"/>
+          <w:sz w:val="20"/>
+          <w:szCs w:val="20"/>
+          <w:bdr w:val="none" w:sz="0" w:space="0" w:color="auto" w:frame="1"/>
+          <w:lang/>
           <w14:ligatures w14:val="none"/>
         </w:rPr>
         <w:t xml:space="preserve">: </w:t>
       </w:r>
       <w:r>
         <w:rPr>
-          <w:rFonts w:ascii="Consolas" w:eastAsia="Times New Roman" w:hAnsi="Consolas" w:cs="Courier New"/>
-          <w:color w:val="75AF00"/>
-          <w:kern w:val="0"/>
-          <w:sz w:val="20"/>
-          <w:szCs w:val="20"/>
-          <w:bdr w:val="none" w:sz="0" w:space="0" w:color="auto" w:frame="1"/>
-          <w:lang w:val="en-US" w:eastAsia="en-DE"/>
-          <w14:ligatures w14:val="none"/>
-        </w:rPr>
-        <w:t xml:space="preserve">User wants to </w:t>
-      </w:r>
-      <w:r>
-        <w:rPr>
-          <w:rFonts w:ascii="Consolas" w:eastAsia="Times New Roman" w:hAnsi="Consolas" w:cs="Courier New"/>
-          <w:color w:val="75AF00"/>
-          <w:kern w:val="0"/>
-          <w:sz w:val="20"/>
-          <w:szCs w:val="20"/>
-          <w:bdr w:val="none" w:sz="0" w:space="0" w:color="auto" w:frame="1"/>
-          <w:lang w:val="en-US" w:eastAsia="en-DE"/>
-          <w14:ligatures w14:val="none"/>
-        </w:rPr>
-        <w:t xml:space="preserve">book a Scooter for later </w:t>
-      </w:r>
-      <w:proofErr w:type="gramStart"/>
-      <w:r>
-        <w:rPr>
-          <w:rFonts w:ascii="Consolas" w:eastAsia="Times New Roman" w:hAnsi="Consolas" w:cs="Courier New"/>
-          <w:color w:val="75AF00"/>
-          <w:kern w:val="0"/>
-          <w:sz w:val="20"/>
-          <w:szCs w:val="20"/>
-          <w:bdr w:val="none" w:sz="0" w:space="0" w:color="auto" w:frame="1"/>
-          <w:lang w:val="en-US" w:eastAsia="en-DE"/>
-          <w14:ligatures w14:val="none"/>
-        </w:rPr>
-        <w:t>use</w:t>
-      </w:r>
-      <w:proofErr w:type="gramEnd"/>
+          <w:rFonts w:ascii="Courier New" w:eastAsia="Times New Roman" w:hAnsi="Courier New" w:cs="Courier New"/>
+          <w:color w:val="75AF00"/>
+          <w:kern w:val="0"/>
+          <w:sz w:val="20"/>
+          <w:szCs w:val="20"/>
+          <w:bdr w:val="none" w:sz="0" w:space="0" w:color="auto" w:frame="1"/>
+          <w:lang w:val="en-US"/>
+          <w14:ligatures w14:val="none"/>
+        </w:rPr>
+        <w:t>User wants to book a Scooter for later use</w:t>
+      </w:r>
     </w:p>
     <w:p>
       <w:pPr>
@@ -1372,70 +1152,43 @@
         </w:tabs>
         <w:spacing w:after="0" w:line="240" w:lineRule="auto"/>
         <w:rPr>
-          <w:rFonts w:ascii="Consolas" w:eastAsia="Times New Roman" w:hAnsi="Consolas" w:cs="Courier New"/>
-          <w:color w:val="75AF00"/>
-          <w:kern w:val="0"/>
-          <w:sz w:val="20"/>
-          <w:szCs w:val="20"/>
-          <w:bdr w:val="none" w:sz="0" w:space="0" w:color="auto" w:frame="1"/>
-          <w:lang w:val="en-US" w:eastAsia="en-DE"/>
-          <w14:ligatures w14:val="none"/>
-        </w:rPr>
-      </w:pPr>
-      <w:r>
-        <w:rPr>
-          <w:rFonts w:ascii="Consolas" w:eastAsia="Times New Roman" w:hAnsi="Consolas" w:cs="Courier New"/>
+          <w:rFonts w:ascii="Courier New" w:eastAsia="Times New Roman" w:hAnsi="Courier New" w:cs="Courier New"/>
+          <w:color w:val="75AF00"/>
+          <w:kern w:val="0"/>
+          <w:sz w:val="20"/>
+          <w:szCs w:val="20"/>
+          <w:bdr w:val="none" w:sz="0" w:space="0" w:color="auto" w:frame="1"/>
+          <w:lang w:val="en-US"/>
+          <w14:ligatures w14:val="none"/>
+        </w:rPr>
+      </w:pPr>
+      <w:r>
+        <w:rPr>
+          <w:rFonts w:ascii="Courier New" w:eastAsia="Times New Roman" w:hAnsi="Courier New" w:cs="Courier New"/>
           <w:color w:val="00A8C8"/>
           <w:kern w:val="0"/>
           <w:sz w:val="20"/>
           <w:szCs w:val="20"/>
           <w:bdr w:val="none" w:sz="0" w:space="0" w:color="auto" w:frame="1"/>
-          <w:lang w:val="en-DE" w:eastAsia="en-DE"/>
-          <w14:ligatures w14:val="none"/>
-        </w:rPr>
+          <w:lang/>
+          <w14:ligatures w14:val="none"/>
+        </w:rPr>
+        <w:lastRenderedPageBreak/>
         <w:t xml:space="preserve">Given </w:t>
       </w:r>
       <w:r>
         <w:rPr>
-          <w:rFonts w:ascii="Consolas" w:eastAsia="Times New Roman" w:hAnsi="Consolas" w:cs="Courier New"/>
-          <w:color w:val="75AF00"/>
-          <w:kern w:val="0"/>
-          <w:sz w:val="20"/>
-          <w:szCs w:val="20"/>
-          <w:bdr w:val="none" w:sz="0" w:space="0" w:color="auto" w:frame="1"/>
-          <w:lang w:val="en-US" w:eastAsia="en-DE"/>
-          <w14:ligatures w14:val="none"/>
-        </w:rPr>
-        <w:t xml:space="preserve">user </w:t>
-      </w:r>
-      <w:r>
-        <w:rPr>
-          <w:rFonts w:ascii="Consolas" w:eastAsia="Times New Roman" w:hAnsi="Consolas" w:cs="Courier New"/>
-          <w:color w:val="75AF00"/>
-          <w:kern w:val="0"/>
-          <w:sz w:val="20"/>
-          <w:szCs w:val="20"/>
-          <w:bdr w:val="none" w:sz="0" w:space="0" w:color="auto" w:frame="1"/>
-          <w:lang w:val="en-US" w:eastAsia="en-DE"/>
-          <w14:ligatures w14:val="none"/>
-        </w:rPr>
-        <w:t xml:space="preserve">is </w:t>
-      </w:r>
-      <w:proofErr w:type="gramStart"/>
-      <w:r>
-        <w:rPr>
-          <w:rFonts w:ascii="Consolas" w:eastAsia="Times New Roman" w:hAnsi="Consolas" w:cs="Courier New"/>
-          <w:color w:val="75AF00"/>
-          <w:kern w:val="0"/>
-          <w:sz w:val="20"/>
-          <w:szCs w:val="20"/>
-          <w:bdr w:val="none" w:sz="0" w:space="0" w:color="auto" w:frame="1"/>
-          <w:lang w:val="en-US" w:eastAsia="en-DE"/>
-          <w14:ligatures w14:val="none"/>
-        </w:rPr>
-        <w:t>registered</w:t>
-      </w:r>
-      <w:proofErr w:type="gramEnd"/>
+          <w:rFonts w:ascii="Courier New" w:eastAsia="Times New Roman" w:hAnsi="Courier New" w:cs="Courier New"/>
+          <w:color w:val="75AF00"/>
+          <w:kern w:val="0"/>
+          <w:sz w:val="20"/>
+          <w:szCs w:val="20"/>
+          <w:bdr w:val="none" w:sz="0" w:space="0" w:color="auto" w:frame="1"/>
+          <w:lang w:val="en-US"/>
+          <w14:ligatures w14:val="none"/>
+        </w:rPr>
+        <w:t>user is registered</w:t>
+      </w:r>
     </w:p>
     <w:p>
       <w:pPr>
@@ -1466,83 +1219,68 @@
         </w:tabs>
         <w:spacing w:after="0" w:line="240" w:lineRule="auto"/>
         <w:rPr>
-          <w:rFonts w:ascii="Consolas" w:eastAsia="Times New Roman" w:hAnsi="Consolas" w:cs="Courier New"/>
-          <w:color w:val="75AF00"/>
-          <w:kern w:val="0"/>
-          <w:sz w:val="20"/>
-          <w:szCs w:val="20"/>
-          <w:bdr w:val="none" w:sz="0" w:space="0" w:color="auto" w:frame="1"/>
-          <w:lang w:val="en-US" w:eastAsia="en-DE"/>
-          <w14:ligatures w14:val="none"/>
-        </w:rPr>
-      </w:pPr>
-      <w:r>
-        <w:rPr>
-          <w:rFonts w:ascii="Consolas" w:eastAsia="Times New Roman" w:hAnsi="Consolas" w:cs="Courier New"/>
-          <w:color w:val="75AF00"/>
-          <w:kern w:val="0"/>
-          <w:sz w:val="20"/>
-          <w:szCs w:val="20"/>
-          <w:bdr w:val="none" w:sz="0" w:space="0" w:color="auto" w:frame="1"/>
-          <w:lang w:val="en-DE" w:eastAsia="en-DE"/>
+          <w:rFonts w:ascii="Courier New" w:eastAsia="Times New Roman" w:hAnsi="Courier New" w:cs="Courier New"/>
+          <w:color w:val="75AF00"/>
+          <w:kern w:val="0"/>
+          <w:sz w:val="20"/>
+          <w:szCs w:val="20"/>
+          <w:bdr w:val="none" w:sz="0" w:space="0" w:color="auto" w:frame="1"/>
+          <w:lang w:val="en-US"/>
+          <w14:ligatures w14:val="none"/>
+        </w:rPr>
+      </w:pPr>
+      <w:r>
+        <w:rPr>
+          <w:rFonts w:ascii="Courier New" w:eastAsia="Times New Roman" w:hAnsi="Courier New" w:cs="Courier New"/>
+          <w:color w:val="75AF00"/>
+          <w:kern w:val="0"/>
+          <w:sz w:val="20"/>
+          <w:szCs w:val="20"/>
+          <w:bdr w:val="none" w:sz="0" w:space="0" w:color="auto" w:frame="1"/>
+          <w:lang/>
           <w14:ligatures w14:val="none"/>
         </w:rPr>
         <w:t xml:space="preserve"> </w:t>
       </w:r>
       <w:r>
         <w:rPr>
-          <w:rFonts w:ascii="Consolas" w:eastAsia="Times New Roman" w:hAnsi="Consolas" w:cs="Courier New"/>
+          <w:rFonts w:ascii="Courier New" w:eastAsia="Times New Roman" w:hAnsi="Courier New" w:cs="Courier New"/>
           <w:color w:val="00A8C8"/>
           <w:kern w:val="0"/>
           <w:sz w:val="20"/>
           <w:szCs w:val="20"/>
           <w:bdr w:val="none" w:sz="0" w:space="0" w:color="auto" w:frame="1"/>
-          <w:lang w:val="en-DE" w:eastAsia="en-DE"/>
+          <w:lang/>
           <w14:ligatures w14:val="none"/>
         </w:rPr>
         <w:t xml:space="preserve">And </w:t>
       </w:r>
       <w:r>
         <w:rPr>
-          <w:rFonts w:ascii="Consolas" w:eastAsia="Times New Roman" w:hAnsi="Consolas" w:cs="Courier New"/>
-          <w:color w:val="75AF00"/>
-          <w:kern w:val="0"/>
-          <w:sz w:val="20"/>
-          <w:szCs w:val="20"/>
-          <w:bdr w:val="none" w:sz="0" w:space="0" w:color="auto" w:frame="1"/>
-          <w:lang w:val="en-DE" w:eastAsia="en-DE"/>
+          <w:rFonts w:ascii="Courier New" w:eastAsia="Times New Roman" w:hAnsi="Courier New" w:cs="Courier New"/>
+          <w:color w:val="75AF00"/>
+          <w:kern w:val="0"/>
+          <w:sz w:val="20"/>
+          <w:szCs w:val="20"/>
+          <w:bdr w:val="none" w:sz="0" w:space="0" w:color="auto" w:frame="1"/>
+          <w:lang/>
           <w14:ligatures w14:val="none"/>
         </w:rPr>
         <w:t xml:space="preserve">the </w:t>
       </w:r>
       <w:r>
         <w:rPr>
-          <w:rFonts w:ascii="Consolas" w:eastAsia="Times New Roman" w:hAnsi="Consolas" w:cs="Courier New"/>
-          <w:color w:val="75AF00"/>
-          <w:kern w:val="0"/>
-          <w:sz w:val="20"/>
-          <w:szCs w:val="20"/>
-          <w:bdr w:val="none" w:sz="0" w:space="0" w:color="auto" w:frame="1"/>
-          <w:lang w:val="en-US" w:eastAsia="en-DE"/>
-          <w14:ligatures w14:val="none"/>
-        </w:rPr>
-        <w:t xml:space="preserve">user has logged </w:t>
-      </w:r>
-      <w:proofErr w:type="gramStart"/>
-      <w:r>
-        <w:rPr>
-          <w:rFonts w:ascii="Consolas" w:eastAsia="Times New Roman" w:hAnsi="Consolas" w:cs="Courier New"/>
-          <w:color w:val="75AF00"/>
-          <w:kern w:val="0"/>
-          <w:sz w:val="20"/>
-          <w:szCs w:val="20"/>
-          <w:bdr w:val="none" w:sz="0" w:space="0" w:color="auto" w:frame="1"/>
-          <w:lang w:val="en-US" w:eastAsia="en-DE"/>
-          <w14:ligatures w14:val="none"/>
-        </w:rPr>
-        <w:t>in</w:t>
-      </w:r>
-      <w:proofErr w:type="gramEnd"/>
+          <w:rFonts w:ascii="Courier New" w:eastAsia="Times New Roman" w:hAnsi="Courier New" w:cs="Courier New"/>
+          <w:color w:val="75AF00"/>
+          <w:kern w:val="0"/>
+          <w:sz w:val="20"/>
+          <w:szCs w:val="20"/>
+          <w:bdr w:val="none" w:sz="0" w:space="0" w:color="auto" w:frame="1"/>
+          <w:lang w:val="en-US"/>
+          <w14:ligatures w14:val="none"/>
+        </w:rPr>
+        <w:t>user has logged in</w:t>
+      </w:r>
     </w:p>
     <w:p>
       <w:pPr>
@@ -1573,80 +1311,54 @@
         </w:tabs>
         <w:spacing w:after="0" w:line="240" w:lineRule="auto"/>
         <w:rPr>
-          <w:rFonts w:ascii="Consolas" w:eastAsia="Times New Roman" w:hAnsi="Consolas" w:cs="Courier New"/>
-          <w:color w:val="75AF00"/>
-          <w:kern w:val="0"/>
-          <w:sz w:val="20"/>
-          <w:szCs w:val="20"/>
-          <w:bdr w:val="none" w:sz="0" w:space="0" w:color="auto" w:frame="1"/>
-          <w:lang w:val="en-US" w:eastAsia="en-DE"/>
-          <w14:ligatures w14:val="none"/>
-        </w:rPr>
-      </w:pPr>
-      <w:r>
-        <w:rPr>
-          <w:rFonts w:ascii="Consolas" w:eastAsia="Times New Roman" w:hAnsi="Consolas" w:cs="Courier New"/>
+          <w:rFonts w:ascii="Courier New" w:eastAsia="Times New Roman" w:hAnsi="Courier New" w:cs="Courier New"/>
+          <w:color w:val="75AF00"/>
+          <w:kern w:val="0"/>
+          <w:sz w:val="20"/>
+          <w:szCs w:val="20"/>
+          <w:bdr w:val="none" w:sz="0" w:space="0" w:color="auto" w:frame="1"/>
+          <w:lang w:val="en-US"/>
+          <w14:ligatures w14:val="none"/>
+        </w:rPr>
+      </w:pPr>
+      <w:r>
+        <w:rPr>
+          <w:rFonts w:ascii="Courier New" w:eastAsia="Times New Roman" w:hAnsi="Courier New" w:cs="Courier New"/>
           <w:color w:val="00A8C8"/>
           <w:kern w:val="0"/>
           <w:sz w:val="20"/>
           <w:szCs w:val="20"/>
           <w:bdr w:val="none" w:sz="0" w:space="0" w:color="auto" w:frame="1"/>
-          <w:lang w:val="en-DE" w:eastAsia="en-DE"/>
+          <w:lang/>
           <w14:ligatures w14:val="none"/>
         </w:rPr>
         <w:t xml:space="preserve">When </w:t>
       </w:r>
       <w:r>
         <w:rPr>
-          <w:rFonts w:ascii="Consolas" w:eastAsia="Times New Roman" w:hAnsi="Consolas" w:cs="Courier New"/>
-          <w:color w:val="75AF00"/>
-          <w:kern w:val="0"/>
-          <w:sz w:val="20"/>
-          <w:szCs w:val="20"/>
-          <w:bdr w:val="none" w:sz="0" w:space="0" w:color="auto" w:frame="1"/>
-          <w:lang w:val="en-DE" w:eastAsia="en-DE"/>
+          <w:rFonts w:ascii="Courier New" w:eastAsia="Times New Roman" w:hAnsi="Courier New" w:cs="Courier New"/>
+          <w:color w:val="75AF00"/>
+          <w:kern w:val="0"/>
+          <w:sz w:val="20"/>
+          <w:szCs w:val="20"/>
+          <w:bdr w:val="none" w:sz="0" w:space="0" w:color="auto" w:frame="1"/>
+          <w:lang/>
           <w14:ligatures w14:val="none"/>
         </w:rPr>
         <w:t xml:space="preserve">the </w:t>
       </w:r>
       <w:r>
         <w:rPr>
-          <w:rFonts w:ascii="Consolas" w:eastAsia="Times New Roman" w:hAnsi="Consolas" w:cs="Courier New"/>
-          <w:color w:val="75AF00"/>
-          <w:kern w:val="0"/>
-          <w:sz w:val="20"/>
-          <w:szCs w:val="20"/>
-          <w:bdr w:val="none" w:sz="0" w:space="0" w:color="auto" w:frame="1"/>
-          <w:lang w:val="en-US" w:eastAsia="en-DE"/>
-          <w14:ligatures w14:val="none"/>
-        </w:rPr>
-        <w:t>User checks i</w:t>
-      </w:r>
-      <w:r>
-        <w:rPr>
-          <w:rFonts w:ascii="Consolas" w:eastAsia="Times New Roman" w:hAnsi="Consolas" w:cs="Courier New"/>
-          <w:color w:val="75AF00"/>
-          <w:kern w:val="0"/>
-          <w:sz w:val="20"/>
-          <w:szCs w:val="20"/>
-          <w:bdr w:val="none" w:sz="0" w:space="0" w:color="auto" w:frame="1"/>
-          <w:lang w:val="en-US" w:eastAsia="en-DE"/>
-          <w14:ligatures w14:val="none"/>
-        </w:rPr>
-        <w:t>f a Scooter is available</w:t>
-      </w:r>
-      <w:r>
-        <w:rPr>
-          <w:rFonts w:ascii="Consolas" w:eastAsia="Times New Roman" w:hAnsi="Consolas" w:cs="Courier New"/>
-          <w:color w:val="75AF00"/>
-          <w:kern w:val="0"/>
-          <w:sz w:val="20"/>
-          <w:szCs w:val="20"/>
-          <w:bdr w:val="none" w:sz="0" w:space="0" w:color="auto" w:frame="1"/>
-          <w:lang w:val="en-US" w:eastAsia="en-DE"/>
-          <w14:ligatures w14:val="none"/>
-        </w:rPr>
-        <w:t xml:space="preserve"> to book it</w:t>
+          <w:rFonts w:ascii="Courier New" w:eastAsia="Times New Roman" w:hAnsi="Courier New" w:cs="Courier New"/>
+          <w:color w:val="75AF00"/>
+          <w:kern w:val="0"/>
+          <w:sz w:val="20"/>
+          <w:szCs w:val="20"/>
+          <w:bdr w:val="none" w:sz="0" w:space="0" w:color="auto" w:frame="1"/>
+          <w:lang w:val="en-US"/>
+          <w14:ligatures w14:val="none"/>
+        </w:rPr>
+        <w:t>User checks if a Scooter is available to book it</w:t>
       </w:r>
     </w:p>
     <w:p>
@@ -1678,81 +1390,54 @@
         </w:tabs>
         <w:spacing w:after="0" w:line="240" w:lineRule="auto"/>
         <w:rPr>
-          <w:rFonts w:ascii="Consolas" w:eastAsia="Times New Roman" w:hAnsi="Consolas" w:cs="Courier New"/>
-          <w:color w:val="75AF00"/>
-          <w:kern w:val="0"/>
-          <w:sz w:val="20"/>
-          <w:szCs w:val="20"/>
-          <w:bdr w:val="none" w:sz="0" w:space="0" w:color="auto" w:frame="1"/>
-          <w:lang w:val="en-US" w:eastAsia="en-DE"/>
-          <w14:ligatures w14:val="none"/>
-        </w:rPr>
-      </w:pPr>
-      <w:r>
-        <w:rPr>
-          <w:rFonts w:ascii="Consolas" w:eastAsia="Times New Roman" w:hAnsi="Consolas" w:cs="Courier New"/>
+          <w:rFonts w:ascii="Courier New" w:eastAsia="Times New Roman" w:hAnsi="Courier New" w:cs="Courier New"/>
+          <w:color w:val="75AF00"/>
+          <w:kern w:val="0"/>
+          <w:sz w:val="20"/>
+          <w:szCs w:val="20"/>
+          <w:bdr w:val="none" w:sz="0" w:space="0" w:color="auto" w:frame="1"/>
+          <w:lang w:val="en-US"/>
+          <w14:ligatures w14:val="none"/>
+        </w:rPr>
+      </w:pPr>
+      <w:r>
+        <w:rPr>
+          <w:rFonts w:ascii="Courier New" w:eastAsia="Times New Roman" w:hAnsi="Courier New" w:cs="Courier New"/>
           <w:color w:val="00A8C8"/>
           <w:kern w:val="0"/>
           <w:sz w:val="20"/>
           <w:szCs w:val="20"/>
           <w:bdr w:val="none" w:sz="0" w:space="0" w:color="auto" w:frame="1"/>
-          <w:lang w:val="en-DE" w:eastAsia="en-DE"/>
-          <w14:ligatures w14:val="none"/>
-        </w:rPr>
-        <w:lastRenderedPageBreak/>
+          <w:lang/>
+          <w14:ligatures w14:val="none"/>
+        </w:rPr>
         <w:t xml:space="preserve">Then </w:t>
       </w:r>
       <w:r>
         <w:rPr>
-          <w:rFonts w:ascii="Consolas" w:eastAsia="Times New Roman" w:hAnsi="Consolas" w:cs="Courier New"/>
-          <w:color w:val="75AF00"/>
-          <w:kern w:val="0"/>
-          <w:sz w:val="20"/>
-          <w:szCs w:val="20"/>
-          <w:bdr w:val="none" w:sz="0" w:space="0" w:color="auto" w:frame="1"/>
-          <w:lang w:val="en-DE" w:eastAsia="en-DE"/>
+          <w:rFonts w:ascii="Courier New" w:eastAsia="Times New Roman" w:hAnsi="Courier New" w:cs="Courier New"/>
+          <w:color w:val="75AF00"/>
+          <w:kern w:val="0"/>
+          <w:sz w:val="20"/>
+          <w:szCs w:val="20"/>
+          <w:bdr w:val="none" w:sz="0" w:space="0" w:color="auto" w:frame="1"/>
+          <w:lang/>
           <w14:ligatures w14:val="none"/>
         </w:rPr>
         <w:t xml:space="preserve">the </w:t>
       </w:r>
       <w:r>
         <w:rPr>
-          <w:rFonts w:ascii="Consolas" w:eastAsia="Times New Roman" w:hAnsi="Consolas" w:cs="Courier New"/>
-          <w:color w:val="75AF00"/>
-          <w:kern w:val="0"/>
-          <w:sz w:val="20"/>
-          <w:szCs w:val="20"/>
-          <w:bdr w:val="none" w:sz="0" w:space="0" w:color="auto" w:frame="1"/>
-          <w:lang w:val="en-US" w:eastAsia="en-DE"/>
-          <w14:ligatures w14:val="none"/>
-        </w:rPr>
-        <w:t>S</w:t>
-      </w:r>
-      <w:r>
-        <w:rPr>
-          <w:rFonts w:ascii="Consolas" w:eastAsia="Times New Roman" w:hAnsi="Consolas" w:cs="Courier New"/>
-          <w:color w:val="75AF00"/>
-          <w:kern w:val="0"/>
-          <w:sz w:val="20"/>
-          <w:szCs w:val="20"/>
-          <w:bdr w:val="none" w:sz="0" w:space="0" w:color="auto" w:frame="1"/>
-          <w:lang w:val="en-US" w:eastAsia="en-DE"/>
-          <w14:ligatures w14:val="none"/>
-        </w:rPr>
-        <w:t xml:space="preserve">ystem should </w:t>
-      </w:r>
-      <w:r>
-        <w:rPr>
-          <w:rFonts w:ascii="Consolas" w:eastAsia="Times New Roman" w:hAnsi="Consolas" w:cs="Courier New"/>
-          <w:color w:val="75AF00"/>
-          <w:kern w:val="0"/>
-          <w:sz w:val="20"/>
-          <w:szCs w:val="20"/>
-          <w:bdr w:val="none" w:sz="0" w:space="0" w:color="auto" w:frame="1"/>
-          <w:lang w:val="en-US" w:eastAsia="en-DE"/>
-          <w14:ligatures w14:val="none"/>
-        </w:rPr>
-        <w:t>book a Scooter for later use to the user</w:t>
+          <w:rFonts w:ascii="Courier New" w:eastAsia="Times New Roman" w:hAnsi="Courier New" w:cs="Courier New"/>
+          <w:color w:val="75AF00"/>
+          <w:kern w:val="0"/>
+          <w:sz w:val="20"/>
+          <w:szCs w:val="20"/>
+          <w:bdr w:val="none" w:sz="0" w:space="0" w:color="auto" w:frame="1"/>
+          <w:lang w:val="en-US"/>
+          <w14:ligatures w14:val="none"/>
+        </w:rPr>
+        <w:t>System should book a Scooter for later use to the user</w:t>
       </w:r>
     </w:p>
     <w:p>
@@ -1784,96 +1469,68 @@
         </w:tabs>
         <w:spacing w:after="0" w:line="240" w:lineRule="auto"/>
         <w:rPr>
-          <w:rFonts w:ascii="Consolas" w:eastAsia="Times New Roman" w:hAnsi="Consolas" w:cs="Courier New"/>
-          <w:color w:val="75AF00"/>
-          <w:kern w:val="0"/>
-          <w:sz w:val="20"/>
-          <w:szCs w:val="20"/>
-          <w:bdr w:val="none" w:sz="0" w:space="0" w:color="auto" w:frame="1"/>
-          <w:lang w:val="en-US" w:eastAsia="en-DE"/>
-          <w14:ligatures w14:val="none"/>
-        </w:rPr>
-      </w:pPr>
-      <w:r>
-        <w:rPr>
-          <w:rFonts w:ascii="Consolas" w:eastAsia="Times New Roman" w:hAnsi="Consolas" w:cs="Courier New"/>
+          <w:rFonts w:ascii="Courier New" w:eastAsia="Times New Roman" w:hAnsi="Courier New" w:cs="Courier New"/>
+          <w:color w:val="75AF00"/>
+          <w:kern w:val="0"/>
+          <w:sz w:val="20"/>
+          <w:szCs w:val="20"/>
+          <w:bdr w:val="none" w:sz="0" w:space="0" w:color="auto" w:frame="1"/>
+          <w:lang w:val="en-US"/>
+          <w14:ligatures w14:val="none"/>
+        </w:rPr>
+      </w:pPr>
+      <w:r>
+        <w:rPr>
+          <w:rFonts w:ascii="Courier New" w:eastAsia="Times New Roman" w:hAnsi="Courier New" w:cs="Courier New"/>
           <w:color w:val="00A8C8"/>
           <w:kern w:val="0"/>
           <w:sz w:val="20"/>
           <w:szCs w:val="20"/>
           <w:bdr w:val="none" w:sz="0" w:space="0" w:color="auto" w:frame="1"/>
-          <w:lang w:val="en-US" w:eastAsia="en-DE"/>
+          <w:lang w:val="en-US"/>
           <w14:ligatures w14:val="none"/>
         </w:rPr>
         <w:t xml:space="preserve"> </w:t>
       </w:r>
       <w:r>
         <w:rPr>
-          <w:rFonts w:ascii="Consolas" w:eastAsia="Times New Roman" w:hAnsi="Consolas" w:cs="Courier New"/>
+          <w:rFonts w:ascii="Courier New" w:eastAsia="Times New Roman" w:hAnsi="Courier New" w:cs="Courier New"/>
           <w:color w:val="00A8C8"/>
           <w:kern w:val="0"/>
           <w:sz w:val="20"/>
           <w:szCs w:val="20"/>
           <w:bdr w:val="none" w:sz="0" w:space="0" w:color="auto" w:frame="1"/>
-          <w:lang w:val="en-DE" w:eastAsia="en-DE"/>
+          <w:lang/>
           <w14:ligatures w14:val="none"/>
         </w:rPr>
         <w:t xml:space="preserve">And </w:t>
       </w:r>
       <w:r>
         <w:rPr>
-          <w:rFonts w:ascii="Consolas" w:eastAsia="Times New Roman" w:hAnsi="Consolas" w:cs="Courier New"/>
-          <w:color w:val="75AF00"/>
-          <w:kern w:val="0"/>
-          <w:sz w:val="20"/>
-          <w:szCs w:val="20"/>
-          <w:bdr w:val="none" w:sz="0" w:space="0" w:color="auto" w:frame="1"/>
-          <w:lang w:val="en-DE" w:eastAsia="en-DE"/>
+          <w:rFonts w:ascii="Courier New" w:eastAsia="Times New Roman" w:hAnsi="Courier New" w:cs="Courier New"/>
+          <w:color w:val="75AF00"/>
+          <w:kern w:val="0"/>
+          <w:sz w:val="20"/>
+          <w:szCs w:val="20"/>
+          <w:bdr w:val="none" w:sz="0" w:space="0" w:color="auto" w:frame="1"/>
+          <w:lang/>
           <w14:ligatures w14:val="none"/>
         </w:rPr>
         <w:t xml:space="preserve">the </w:t>
       </w:r>
       <w:r>
         <w:rPr>
-          <w:rFonts w:ascii="Consolas" w:eastAsia="Times New Roman" w:hAnsi="Consolas" w:cs="Courier New"/>
-          <w:color w:val="75AF00"/>
-          <w:kern w:val="0"/>
-          <w:sz w:val="20"/>
-          <w:szCs w:val="20"/>
-          <w:bdr w:val="none" w:sz="0" w:space="0" w:color="auto" w:frame="1"/>
-          <w:lang w:val="en-US" w:eastAsia="en-DE"/>
-          <w14:ligatures w14:val="none"/>
-        </w:rPr>
-        <w:t>designated Sc</w:t>
-      </w:r>
-      <w:r>
-        <w:rPr>
-          <w:rFonts w:ascii="Consolas" w:eastAsia="Times New Roman" w:hAnsi="Consolas" w:cs="Courier New"/>
-          <w:color w:val="75AF00"/>
-          <w:kern w:val="0"/>
-          <w:sz w:val="20"/>
-          <w:szCs w:val="20"/>
-          <w:bdr w:val="none" w:sz="0" w:space="0" w:color="auto" w:frame="1"/>
-          <w:lang w:val="en-US" w:eastAsia="en-DE"/>
-          <w14:ligatures w14:val="none"/>
-        </w:rPr>
-        <w:t xml:space="preserve">ooter is now </w:t>
-      </w:r>
-      <w:proofErr w:type="gramStart"/>
-      <w:r>
-        <w:rPr>
-          <w:rFonts w:ascii="Consolas" w:eastAsia="Times New Roman" w:hAnsi="Consolas" w:cs="Courier New"/>
-          <w:color w:val="75AF00"/>
-          <w:kern w:val="0"/>
-          <w:sz w:val="20"/>
-          <w:szCs w:val="20"/>
-          <w:bdr w:val="none" w:sz="0" w:space="0" w:color="auto" w:frame="1"/>
-          <w:lang w:val="en-US" w:eastAsia="en-DE"/>
-          <w14:ligatures w14:val="none"/>
-        </w:rPr>
-        <w:t>unavailable</w:t>
-      </w:r>
-      <w:proofErr w:type="gramEnd"/>
+          <w:rFonts w:ascii="Courier New" w:eastAsia="Times New Roman" w:hAnsi="Courier New" w:cs="Courier New"/>
+          <w:color w:val="75AF00"/>
+          <w:kern w:val="0"/>
+          <w:sz w:val="20"/>
+          <w:szCs w:val="20"/>
+          <w:bdr w:val="none" w:sz="0" w:space="0" w:color="auto" w:frame="1"/>
+          <w:lang w:val="en-US"/>
+          <w14:ligatures w14:val="none"/>
+        </w:rPr>
+        <w:t>designated Scooter is now unavailable</w:t>
+      </w:r>
     </w:p>
     <w:p>
       <w:pPr>
@@ -1904,83 +1561,55 @@
         </w:tabs>
         <w:spacing w:after="0" w:line="240" w:lineRule="auto"/>
         <w:rPr>
-          <w:rFonts w:ascii="Consolas" w:eastAsia="Times New Roman" w:hAnsi="Consolas" w:cs="Courier New"/>
-          <w:color w:val="75AF00"/>
-          <w:kern w:val="0"/>
-          <w:sz w:val="20"/>
-          <w:szCs w:val="20"/>
-          <w:bdr w:val="none" w:sz="0" w:space="0" w:color="auto" w:frame="1"/>
-          <w:lang w:val="en-US" w:eastAsia="en-DE"/>
-          <w14:ligatures w14:val="none"/>
-        </w:rPr>
-      </w:pPr>
-      <w:r>
-        <w:rPr>
-          <w:rFonts w:ascii="Consolas" w:eastAsia="Times New Roman" w:hAnsi="Consolas" w:cs="Courier New"/>
-          <w:color w:val="75AF00"/>
-          <w:kern w:val="0"/>
-          <w:sz w:val="20"/>
-          <w:szCs w:val="20"/>
-          <w:bdr w:val="none" w:sz="0" w:space="0" w:color="auto" w:frame="1"/>
-          <w:lang w:val="en-DE" w:eastAsia="en-DE"/>
+          <w:rFonts w:ascii="Courier New" w:eastAsia="Times New Roman" w:hAnsi="Courier New" w:cs="Courier New"/>
+          <w:color w:val="75AF00"/>
+          <w:kern w:val="0"/>
+          <w:sz w:val="20"/>
+          <w:szCs w:val="20"/>
+          <w:bdr w:val="none" w:sz="0" w:space="0" w:color="auto" w:frame="1"/>
+          <w:lang w:val="en-US"/>
+          <w14:ligatures w14:val="none"/>
+        </w:rPr>
+      </w:pPr>
+      <w:r>
+        <w:rPr>
+          <w:rFonts w:ascii="Courier New" w:eastAsia="Times New Roman" w:hAnsi="Courier New" w:cs="Courier New"/>
+          <w:color w:val="75AF00"/>
+          <w:kern w:val="0"/>
+          <w:sz w:val="20"/>
+          <w:szCs w:val="20"/>
+          <w:bdr w:val="none" w:sz="0" w:space="0" w:color="auto" w:frame="1"/>
+          <w:lang/>
           <w14:ligatures w14:val="none"/>
         </w:rPr>
         <w:t xml:space="preserve"> </w:t>
       </w:r>
       <w:r>
         <w:rPr>
-          <w:rFonts w:ascii="Consolas" w:eastAsia="Times New Roman" w:hAnsi="Consolas" w:cs="Courier New"/>
+          <w:rFonts w:ascii="Courier New" w:eastAsia="Times New Roman" w:hAnsi="Courier New" w:cs="Courier New"/>
           <w:color w:val="00A8C8"/>
           <w:kern w:val="0"/>
           <w:sz w:val="20"/>
           <w:szCs w:val="20"/>
           <w:bdr w:val="none" w:sz="0" w:space="0" w:color="auto" w:frame="1"/>
-          <w:lang w:val="en-DE" w:eastAsia="en-DE"/>
+          <w:lang/>
           <w14:ligatures w14:val="none"/>
         </w:rPr>
         <w:t xml:space="preserve">And </w:t>
       </w:r>
       <w:r>
         <w:rPr>
-          <w:rFonts w:ascii="Consolas" w:eastAsia="Times New Roman" w:hAnsi="Consolas" w:cs="Courier New"/>
-          <w:color w:val="75AF00"/>
-          <w:kern w:val="0"/>
-          <w:sz w:val="20"/>
-          <w:szCs w:val="20"/>
-          <w:bdr w:val="none" w:sz="0" w:space="0" w:color="auto" w:frame="1"/>
-          <w:lang w:val="en-US" w:eastAsia="en-DE"/>
-          <w14:ligatures w14:val="none"/>
-        </w:rPr>
-        <w:t>at the booked t</w:t>
-      </w:r>
-      <w:r>
-        <w:rPr>
-          <w:rFonts w:ascii="Consolas" w:eastAsia="Times New Roman" w:hAnsi="Consolas" w:cs="Courier New"/>
-          <w:color w:val="75AF00"/>
-          <w:kern w:val="0"/>
-          <w:sz w:val="20"/>
-          <w:szCs w:val="20"/>
-          <w:bdr w:val="none" w:sz="0" w:space="0" w:color="auto" w:frame="1"/>
-          <w:lang w:val="en-US" w:eastAsia="en-DE"/>
-          <w14:ligatures w14:val="none"/>
-        </w:rPr>
-        <w:t xml:space="preserve">ime, the System should show where the nearest available Scooter </w:t>
-      </w:r>
-      <w:proofErr w:type="gramStart"/>
-      <w:r>
-        <w:rPr>
-          <w:rFonts w:ascii="Consolas" w:eastAsia="Times New Roman" w:hAnsi="Consolas" w:cs="Courier New"/>
-          <w:color w:val="75AF00"/>
-          <w:kern w:val="0"/>
-          <w:sz w:val="20"/>
-          <w:szCs w:val="20"/>
-          <w:bdr w:val="none" w:sz="0" w:space="0" w:color="auto" w:frame="1"/>
-          <w:lang w:val="en-US" w:eastAsia="en-DE"/>
-          <w14:ligatures w14:val="none"/>
-        </w:rPr>
-        <w:t>is</w:t>
-      </w:r>
-      <w:proofErr w:type="gramEnd"/>
+          <w:rFonts w:ascii="Courier New" w:eastAsia="Times New Roman" w:hAnsi="Courier New" w:cs="Courier New"/>
+          <w:color w:val="75AF00"/>
+          <w:kern w:val="0"/>
+          <w:sz w:val="20"/>
+          <w:szCs w:val="20"/>
+          <w:bdr w:val="none" w:sz="0" w:space="0" w:color="auto" w:frame="1"/>
+          <w:lang w:val="en-US"/>
+          <w14:ligatures w14:val="none"/>
+        </w:rPr>
+        <w:t>at the booked time, the System should show where the nearest available Scooter is</w:t>
+      </w:r>
     </w:p>
     <w:p>
       <w:pPr>
@@ -2011,13 +1640,13 @@
         </w:tabs>
         <w:spacing w:after="0" w:line="240" w:lineRule="auto"/>
         <w:rPr>
-          <w:rFonts w:ascii="Consolas" w:eastAsia="Times New Roman" w:hAnsi="Consolas" w:cs="Courier New"/>
-          <w:color w:val="75AF00"/>
-          <w:kern w:val="0"/>
-          <w:sz w:val="20"/>
-          <w:szCs w:val="20"/>
-          <w:bdr w:val="none" w:sz="0" w:space="0" w:color="auto" w:frame="1"/>
-          <w:lang w:val="en-US" w:eastAsia="en-DE"/>
+          <w:rFonts w:ascii="Courier New" w:eastAsia="Times New Roman" w:hAnsi="Courier New" w:cs="Courier New"/>
+          <w:color w:val="75AF00"/>
+          <w:kern w:val="0"/>
+          <w:sz w:val="20"/>
+          <w:szCs w:val="20"/>
+          <w:bdr w:val="none" w:sz="0" w:space="0" w:color="auto" w:frame="1"/>
+          <w:lang w:val="en-US"/>
           <w14:ligatures w14:val="none"/>
         </w:rPr>
       </w:pPr>
@@ -2051,83 +1680,68 @@
         </w:tabs>
         <w:spacing w:after="0" w:line="240" w:lineRule="auto"/>
         <w:rPr>
-          <w:rFonts w:ascii="Consolas" w:eastAsia="Times New Roman" w:hAnsi="Consolas" w:cs="Courier New"/>
-          <w:color w:val="75AF00"/>
-          <w:kern w:val="0"/>
-          <w:sz w:val="20"/>
-          <w:szCs w:val="20"/>
-          <w:bdr w:val="none" w:sz="0" w:space="0" w:color="auto" w:frame="1"/>
-          <w:lang w:val="en-US" w:eastAsia="en-DE"/>
-          <w14:ligatures w14:val="none"/>
-        </w:rPr>
-      </w:pPr>
-      <w:r>
-        <w:rPr>
-          <w:rFonts w:ascii="Consolas" w:eastAsia="Times New Roman" w:hAnsi="Consolas" w:cs="Courier New"/>
-          <w:color w:val="75AF00"/>
-          <w:kern w:val="0"/>
-          <w:sz w:val="20"/>
-          <w:szCs w:val="20"/>
-          <w:bdr w:val="none" w:sz="0" w:space="0" w:color="auto" w:frame="1"/>
-          <w:lang w:val="en-DE" w:eastAsia="en-DE"/>
+          <w:rFonts w:ascii="Courier New" w:eastAsia="Times New Roman" w:hAnsi="Courier New" w:cs="Courier New"/>
+          <w:color w:val="75AF00"/>
+          <w:kern w:val="0"/>
+          <w:sz w:val="20"/>
+          <w:szCs w:val="20"/>
+          <w:bdr w:val="none" w:sz="0" w:space="0" w:color="auto" w:frame="1"/>
+          <w:lang w:val="en-US"/>
+          <w14:ligatures w14:val="none"/>
+        </w:rPr>
+      </w:pPr>
+      <w:r>
+        <w:rPr>
+          <w:rFonts w:ascii="Courier New" w:eastAsia="Times New Roman" w:hAnsi="Courier New" w:cs="Courier New"/>
+          <w:color w:val="75AF00"/>
+          <w:kern w:val="0"/>
+          <w:sz w:val="20"/>
+          <w:szCs w:val="20"/>
+          <w:bdr w:val="none" w:sz="0" w:space="0" w:color="auto" w:frame="1"/>
+          <w:lang/>
           <w14:ligatures w14:val="none"/>
         </w:rPr>
         <w:t xml:space="preserve">Scenario </w:t>
       </w:r>
       <w:r>
         <w:rPr>
-          <w:rFonts w:ascii="Consolas" w:eastAsia="Times New Roman" w:hAnsi="Consolas" w:cs="Courier New"/>
+          <w:rFonts w:ascii="Courier New" w:eastAsia="Times New Roman" w:hAnsi="Courier New" w:cs="Courier New"/>
           <w:color w:val="D88200"/>
           <w:kern w:val="0"/>
           <w:sz w:val="20"/>
           <w:szCs w:val="20"/>
           <w:bdr w:val="none" w:sz="0" w:space="0" w:color="auto" w:frame="1"/>
-          <w:lang w:val="en-DE" w:eastAsia="en-DE"/>
+          <w:lang/>
           <w14:ligatures w14:val="none"/>
         </w:rPr>
         <w:t>3</w:t>
       </w:r>
       <w:r>
         <w:rPr>
-          <w:rFonts w:ascii="Consolas" w:eastAsia="Times New Roman" w:hAnsi="Consolas" w:cs="Courier New"/>
-          <w:color w:val="75AF00"/>
-          <w:kern w:val="0"/>
-          <w:sz w:val="20"/>
-          <w:szCs w:val="20"/>
-          <w:bdr w:val="none" w:sz="0" w:space="0" w:color="auto" w:frame="1"/>
-          <w:lang w:val="en-DE" w:eastAsia="en-DE"/>
+          <w:rFonts w:ascii="Courier New" w:eastAsia="Times New Roman" w:hAnsi="Courier New" w:cs="Courier New"/>
+          <w:color w:val="75AF00"/>
+          <w:kern w:val="0"/>
+          <w:sz w:val="20"/>
+          <w:szCs w:val="20"/>
+          <w:bdr w:val="none" w:sz="0" w:space="0" w:color="auto" w:frame="1"/>
+          <w:lang/>
           <w14:ligatures w14:val="none"/>
         </w:rPr>
         <w:t xml:space="preserve">: </w:t>
       </w:r>
       <w:r>
         <w:rPr>
-          <w:rFonts w:ascii="Consolas" w:eastAsia="Times New Roman" w:hAnsi="Consolas" w:cs="Courier New"/>
-          <w:color w:val="75AF00"/>
-          <w:kern w:val="0"/>
-          <w:sz w:val="20"/>
-          <w:szCs w:val="20"/>
-          <w:bdr w:val="none" w:sz="0" w:space="0" w:color="auto" w:frame="1"/>
-          <w:lang w:val="en-US" w:eastAsia="en-DE"/>
-          <w14:ligatures w14:val="none"/>
-        </w:rPr>
-        <w:t xml:space="preserve">User is not registered/fails </w:t>
-      </w:r>
-      <w:proofErr w:type="gramStart"/>
-      <w:r>
-        <w:rPr>
-          <w:rFonts w:ascii="Consolas" w:eastAsia="Times New Roman" w:hAnsi="Consolas" w:cs="Courier New"/>
-          <w:color w:val="75AF00"/>
-          <w:kern w:val="0"/>
-          <w:sz w:val="20"/>
-          <w:szCs w:val="20"/>
-          <w:bdr w:val="none" w:sz="0" w:space="0" w:color="auto" w:frame="1"/>
-          <w:lang w:val="en-US" w:eastAsia="en-DE"/>
-          <w14:ligatures w14:val="none"/>
-        </w:rPr>
-        <w:t>login</w:t>
-      </w:r>
-      <w:proofErr w:type="gramEnd"/>
+          <w:rFonts w:ascii="Courier New" w:eastAsia="Times New Roman" w:hAnsi="Courier New" w:cs="Courier New"/>
+          <w:color w:val="75AF00"/>
+          <w:kern w:val="0"/>
+          <w:sz w:val="20"/>
+          <w:szCs w:val="20"/>
+          <w:bdr w:val="none" w:sz="0" w:space="0" w:color="auto" w:frame="1"/>
+          <w:lang w:val="en-US"/>
+          <w14:ligatures w14:val="none"/>
+        </w:rPr>
+        <w:t>User is not registered/fails login</w:t>
+      </w:r>
     </w:p>
     <w:p>
       <w:pPr>
@@ -2158,83 +1772,55 @@
         </w:tabs>
         <w:spacing w:after="0" w:line="240" w:lineRule="auto"/>
         <w:rPr>
-          <w:rFonts w:ascii="Consolas" w:eastAsia="Times New Roman" w:hAnsi="Consolas" w:cs="Courier New"/>
-          <w:color w:val="75AF00"/>
-          <w:kern w:val="0"/>
-          <w:sz w:val="20"/>
-          <w:szCs w:val="20"/>
-          <w:bdr w:val="none" w:sz="0" w:space="0" w:color="auto" w:frame="1"/>
-          <w:lang w:val="en-US" w:eastAsia="en-DE"/>
-          <w14:ligatures w14:val="none"/>
-        </w:rPr>
-      </w:pPr>
-      <w:r>
-        <w:rPr>
-          <w:rFonts w:ascii="Consolas" w:eastAsia="Times New Roman" w:hAnsi="Consolas" w:cs="Courier New"/>
+          <w:rFonts w:ascii="Courier New" w:eastAsia="Times New Roman" w:hAnsi="Courier New" w:cs="Courier New"/>
+          <w:color w:val="75AF00"/>
+          <w:kern w:val="0"/>
+          <w:sz w:val="20"/>
+          <w:szCs w:val="20"/>
+          <w:bdr w:val="none" w:sz="0" w:space="0" w:color="auto" w:frame="1"/>
+          <w:lang w:val="en-US"/>
+          <w14:ligatures w14:val="none"/>
+        </w:rPr>
+      </w:pPr>
+      <w:r>
+        <w:rPr>
+          <w:rFonts w:ascii="Courier New" w:eastAsia="Times New Roman" w:hAnsi="Courier New" w:cs="Courier New"/>
           <w:color w:val="00A8C8"/>
           <w:kern w:val="0"/>
           <w:sz w:val="20"/>
           <w:szCs w:val="20"/>
           <w:bdr w:val="none" w:sz="0" w:space="0" w:color="auto" w:frame="1"/>
-          <w:lang w:val="en-DE" w:eastAsia="en-DE"/>
+          <w:lang/>
           <w14:ligatures w14:val="none"/>
         </w:rPr>
         <w:t xml:space="preserve">Given </w:t>
       </w:r>
       <w:r>
         <w:rPr>
-          <w:rFonts w:ascii="Consolas" w:eastAsia="Times New Roman" w:hAnsi="Consolas" w:cs="Courier New"/>
-          <w:color w:val="75AF00"/>
-          <w:kern w:val="0"/>
-          <w:sz w:val="20"/>
-          <w:szCs w:val="20"/>
-          <w:bdr w:val="none" w:sz="0" w:space="0" w:color="auto" w:frame="1"/>
-          <w:lang w:val="en-DE" w:eastAsia="en-DE"/>
+          <w:rFonts w:ascii="Courier New" w:eastAsia="Times New Roman" w:hAnsi="Courier New" w:cs="Courier New"/>
+          <w:color w:val="75AF00"/>
+          <w:kern w:val="0"/>
+          <w:sz w:val="20"/>
+          <w:szCs w:val="20"/>
+          <w:bdr w:val="none" w:sz="0" w:space="0" w:color="auto" w:frame="1"/>
+          <w:lang/>
           <w14:ligatures w14:val="none"/>
         </w:rPr>
         <w:t xml:space="preserve">the </w:t>
       </w:r>
       <w:r>
         <w:rPr>
-          <w:rFonts w:ascii="Consolas" w:eastAsia="Times New Roman" w:hAnsi="Consolas" w:cs="Courier New"/>
-          <w:color w:val="75AF00"/>
-          <w:kern w:val="0"/>
-          <w:sz w:val="20"/>
-          <w:szCs w:val="20"/>
-          <w:bdr w:val="none" w:sz="0" w:space="0" w:color="auto" w:frame="1"/>
-          <w:lang w:val="en-US" w:eastAsia="en-DE"/>
-          <w14:ligatures w14:val="none"/>
-        </w:rPr>
-        <w:t>User is n</w:t>
-      </w:r>
-      <w:r>
-        <w:rPr>
-          <w:rFonts w:ascii="Consolas" w:eastAsia="Times New Roman" w:hAnsi="Consolas" w:cs="Courier New"/>
-          <w:color w:val="75AF00"/>
-          <w:kern w:val="0"/>
-          <w:sz w:val="20"/>
-          <w:szCs w:val="20"/>
-          <w:bdr w:val="none" w:sz="0" w:space="0" w:color="auto" w:frame="1"/>
-          <w:lang w:val="en-US" w:eastAsia="en-DE"/>
-          <w14:ligatures w14:val="none"/>
-        </w:rPr>
-        <w:t xml:space="preserve">ot registered/has failed </w:t>
-      </w:r>
-      <w:proofErr w:type="gramStart"/>
-      <w:r>
-        <w:rPr>
-          <w:rFonts w:ascii="Consolas" w:eastAsia="Times New Roman" w:hAnsi="Consolas" w:cs="Courier New"/>
-          <w:color w:val="75AF00"/>
-          <w:kern w:val="0"/>
-          <w:sz w:val="20"/>
-          <w:szCs w:val="20"/>
-          <w:bdr w:val="none" w:sz="0" w:space="0" w:color="auto" w:frame="1"/>
-          <w:lang w:val="en-US" w:eastAsia="en-DE"/>
-          <w14:ligatures w14:val="none"/>
-        </w:rPr>
-        <w:t>login</w:t>
-      </w:r>
-      <w:proofErr w:type="gramEnd"/>
+          <w:rFonts w:ascii="Courier New" w:eastAsia="Times New Roman" w:hAnsi="Courier New" w:cs="Courier New"/>
+          <w:color w:val="75AF00"/>
+          <w:kern w:val="0"/>
+          <w:sz w:val="20"/>
+          <w:szCs w:val="20"/>
+          <w:bdr w:val="none" w:sz="0" w:space="0" w:color="auto" w:frame="1"/>
+          <w:lang w:val="en-US"/>
+          <w14:ligatures w14:val="none"/>
+        </w:rPr>
+        <w:t>User is not registered/has failed login</w:t>
+      </w:r>
     </w:p>
     <w:p>
       <w:pPr>
@@ -2265,67 +1851,54 @@
         </w:tabs>
         <w:spacing w:after="0" w:line="240" w:lineRule="auto"/>
         <w:rPr>
-          <w:rFonts w:ascii="Consolas" w:eastAsia="Times New Roman" w:hAnsi="Consolas" w:cs="Courier New"/>
-          <w:color w:val="75AF00"/>
-          <w:kern w:val="0"/>
-          <w:sz w:val="20"/>
-          <w:szCs w:val="20"/>
-          <w:bdr w:val="none" w:sz="0" w:space="0" w:color="auto" w:frame="1"/>
-          <w:lang w:val="en-US" w:eastAsia="en-DE"/>
-          <w14:ligatures w14:val="none"/>
-        </w:rPr>
-      </w:pPr>
-      <w:r>
-        <w:rPr>
-          <w:rFonts w:ascii="Consolas" w:eastAsia="Times New Roman" w:hAnsi="Consolas" w:cs="Courier New"/>
+          <w:rFonts w:ascii="Courier New" w:eastAsia="Times New Roman" w:hAnsi="Courier New" w:cs="Courier New"/>
+          <w:color w:val="75AF00"/>
+          <w:kern w:val="0"/>
+          <w:sz w:val="20"/>
+          <w:szCs w:val="20"/>
+          <w:bdr w:val="none" w:sz="0" w:space="0" w:color="auto" w:frame="1"/>
+          <w:lang w:val="en-US"/>
+          <w14:ligatures w14:val="none"/>
+        </w:rPr>
+      </w:pPr>
+      <w:r>
+        <w:rPr>
+          <w:rFonts w:ascii="Courier New" w:eastAsia="Times New Roman" w:hAnsi="Courier New" w:cs="Courier New"/>
           <w:color w:val="00A8C8"/>
           <w:kern w:val="0"/>
           <w:sz w:val="20"/>
           <w:szCs w:val="20"/>
           <w:bdr w:val="none" w:sz="0" w:space="0" w:color="auto" w:frame="1"/>
-          <w:lang w:val="en-DE" w:eastAsia="en-DE"/>
+          <w:lang/>
           <w14:ligatures w14:val="none"/>
         </w:rPr>
         <w:t xml:space="preserve">When </w:t>
       </w:r>
       <w:r>
         <w:rPr>
-          <w:rFonts w:ascii="Consolas" w:eastAsia="Times New Roman" w:hAnsi="Consolas" w:cs="Courier New"/>
-          <w:color w:val="75AF00"/>
-          <w:kern w:val="0"/>
-          <w:sz w:val="20"/>
-          <w:szCs w:val="20"/>
-          <w:bdr w:val="none" w:sz="0" w:space="0" w:color="auto" w:frame="1"/>
-          <w:lang w:val="en-DE" w:eastAsia="en-DE"/>
+          <w:rFonts w:ascii="Courier New" w:eastAsia="Times New Roman" w:hAnsi="Courier New" w:cs="Courier New"/>
+          <w:color w:val="75AF00"/>
+          <w:kern w:val="0"/>
+          <w:sz w:val="20"/>
+          <w:szCs w:val="20"/>
+          <w:bdr w:val="none" w:sz="0" w:space="0" w:color="auto" w:frame="1"/>
+          <w:lang/>
           <w14:ligatures w14:val="none"/>
         </w:rPr>
         <w:t xml:space="preserve">the </w:t>
       </w:r>
       <w:r>
         <w:rPr>
-          <w:rFonts w:ascii="Consolas" w:eastAsia="Times New Roman" w:hAnsi="Consolas" w:cs="Courier New"/>
-          <w:color w:val="75AF00"/>
-          <w:kern w:val="0"/>
-          <w:sz w:val="20"/>
-          <w:szCs w:val="20"/>
-          <w:bdr w:val="none" w:sz="0" w:space="0" w:color="auto" w:frame="1"/>
-          <w:lang w:val="en-US" w:eastAsia="en-DE"/>
-          <w14:ligatures w14:val="none"/>
-        </w:rPr>
-        <w:t>User tries t</w:t>
-      </w:r>
-      <w:r>
-        <w:rPr>
-          <w:rFonts w:ascii="Consolas" w:eastAsia="Times New Roman" w:hAnsi="Consolas" w:cs="Courier New"/>
-          <w:color w:val="75AF00"/>
-          <w:kern w:val="0"/>
-          <w:sz w:val="20"/>
-          <w:szCs w:val="20"/>
-          <w:bdr w:val="none" w:sz="0" w:space="0" w:color="auto" w:frame="1"/>
-          <w:lang w:val="en-US" w:eastAsia="en-DE"/>
-          <w14:ligatures w14:val="none"/>
-        </w:rPr>
-        <w:t>o access the System</w:t>
+          <w:rFonts w:ascii="Courier New" w:eastAsia="Times New Roman" w:hAnsi="Courier New" w:cs="Courier New"/>
+          <w:color w:val="75AF00"/>
+          <w:kern w:val="0"/>
+          <w:sz w:val="20"/>
+          <w:szCs w:val="20"/>
+          <w:bdr w:val="none" w:sz="0" w:space="0" w:color="auto" w:frame="1"/>
+          <w:lang w:val="en-US"/>
+          <w14:ligatures w14:val="none"/>
+        </w:rPr>
+        <w:t>User tries to access the System</w:t>
       </w:r>
     </w:p>
     <w:p>
@@ -2357,93 +1930,54 @@
         </w:tabs>
         <w:spacing w:after="0" w:line="240" w:lineRule="auto"/>
         <w:rPr>
-          <w:rFonts w:ascii="Consolas" w:eastAsia="Times New Roman" w:hAnsi="Consolas" w:cs="Courier New"/>
-          <w:color w:val="75AF00"/>
-          <w:kern w:val="0"/>
-          <w:sz w:val="20"/>
-          <w:szCs w:val="20"/>
-          <w:bdr w:val="none" w:sz="0" w:space="0" w:color="auto" w:frame="1"/>
-          <w:lang w:val="en-US" w:eastAsia="en-DE"/>
-          <w14:ligatures w14:val="none"/>
-        </w:rPr>
-      </w:pPr>
-      <w:r>
-        <w:rPr>
-          <w:rFonts w:ascii="Consolas" w:eastAsia="Times New Roman" w:hAnsi="Consolas" w:cs="Courier New"/>
+          <w:rFonts w:ascii="Courier New" w:eastAsia="Times New Roman" w:hAnsi="Courier New" w:cs="Courier New"/>
+          <w:color w:val="75AF00"/>
+          <w:kern w:val="0"/>
+          <w:sz w:val="20"/>
+          <w:szCs w:val="20"/>
+          <w:bdr w:val="none" w:sz="0" w:space="0" w:color="auto" w:frame="1"/>
+          <w:lang w:val="en-US"/>
+          <w14:ligatures w14:val="none"/>
+        </w:rPr>
+      </w:pPr>
+      <w:r>
+        <w:rPr>
+          <w:rFonts w:ascii="Courier New" w:eastAsia="Times New Roman" w:hAnsi="Courier New" w:cs="Courier New"/>
           <w:color w:val="00A8C8"/>
           <w:kern w:val="0"/>
           <w:sz w:val="20"/>
           <w:szCs w:val="20"/>
           <w:bdr w:val="none" w:sz="0" w:space="0" w:color="auto" w:frame="1"/>
-          <w:lang w:val="en-DE" w:eastAsia="en-DE"/>
+          <w:lang/>
           <w14:ligatures w14:val="none"/>
         </w:rPr>
         <w:t xml:space="preserve">Then </w:t>
       </w:r>
       <w:r>
         <w:rPr>
-          <w:rFonts w:ascii="Consolas" w:eastAsia="Times New Roman" w:hAnsi="Consolas" w:cs="Courier New"/>
-          <w:color w:val="75AF00"/>
-          <w:kern w:val="0"/>
-          <w:sz w:val="20"/>
-          <w:szCs w:val="20"/>
-          <w:bdr w:val="none" w:sz="0" w:space="0" w:color="auto" w:frame="1"/>
-          <w:lang w:val="en-DE" w:eastAsia="en-DE"/>
+          <w:rFonts w:ascii="Courier New" w:eastAsia="Times New Roman" w:hAnsi="Courier New" w:cs="Courier New"/>
+          <w:color w:val="75AF00"/>
+          <w:kern w:val="0"/>
+          <w:sz w:val="20"/>
+          <w:szCs w:val="20"/>
+          <w:bdr w:val="none" w:sz="0" w:space="0" w:color="auto" w:frame="1"/>
+          <w:lang/>
           <w14:ligatures w14:val="none"/>
         </w:rPr>
         <w:t xml:space="preserve">the </w:t>
       </w:r>
       <w:r>
         <w:rPr>
-          <w:rFonts w:ascii="Consolas" w:eastAsia="Times New Roman" w:hAnsi="Consolas" w:cs="Courier New"/>
-          <w:color w:val="75AF00"/>
-          <w:kern w:val="0"/>
-          <w:sz w:val="20"/>
-          <w:szCs w:val="20"/>
-          <w:bdr w:val="none" w:sz="0" w:space="0" w:color="auto" w:frame="1"/>
-          <w:lang w:val="en-US" w:eastAsia="en-DE"/>
-          <w14:ligatures w14:val="none"/>
-        </w:rPr>
-        <w:t>Sys</w:t>
-      </w:r>
-      <w:r>
-        <w:rPr>
-          <w:rFonts w:ascii="Consolas" w:eastAsia="Times New Roman" w:hAnsi="Consolas" w:cs="Courier New"/>
-          <w:color w:val="75AF00"/>
-          <w:kern w:val="0"/>
-          <w:sz w:val="20"/>
-          <w:szCs w:val="20"/>
-          <w:bdr w:val="none" w:sz="0" w:space="0" w:color="auto" w:frame="1"/>
-          <w:lang w:val="en-US" w:eastAsia="en-DE"/>
-          <w14:ligatures w14:val="none"/>
-        </w:rPr>
-        <w:t>t</w:t>
-      </w:r>
-      <w:r>
-        <w:rPr>
-          <w:rFonts w:ascii="Consolas" w:eastAsia="Times New Roman" w:hAnsi="Consolas" w:cs="Courier New"/>
-          <w:color w:val="75AF00"/>
-          <w:kern w:val="0"/>
-          <w:sz w:val="20"/>
-          <w:szCs w:val="20"/>
-          <w:bdr w:val="none" w:sz="0" w:space="0" w:color="auto" w:frame="1"/>
-          <w:lang w:val="en-US" w:eastAsia="en-DE"/>
-          <w14:ligatures w14:val="none"/>
-        </w:rPr>
-        <w:t>em should n</w:t>
-      </w:r>
-      <w:r>
-        <w:rPr>
-          <w:rFonts w:ascii="Consolas" w:eastAsia="Times New Roman" w:hAnsi="Consolas" w:cs="Courier New"/>
-          <w:color w:val="75AF00"/>
-          <w:kern w:val="0"/>
-          <w:sz w:val="20"/>
-          <w:szCs w:val="20"/>
-          <w:bdr w:val="none" w:sz="0" w:space="0" w:color="auto" w:frame="1"/>
-          <w:lang w:val="en-US" w:eastAsia="en-DE"/>
-          <w14:ligatures w14:val="none"/>
-        </w:rPr>
-        <w:t>ot let the User in</w:t>
+          <w:rFonts w:ascii="Courier New" w:eastAsia="Times New Roman" w:hAnsi="Courier New" w:cs="Courier New"/>
+          <w:color w:val="75AF00"/>
+          <w:kern w:val="0"/>
+          <w:sz w:val="20"/>
+          <w:szCs w:val="20"/>
+          <w:bdr w:val="none" w:sz="0" w:space="0" w:color="auto" w:frame="1"/>
+          <w:lang w:val="en-US"/>
+          <w14:ligatures w14:val="none"/>
+        </w:rPr>
+        <w:t>System should not let the User in</w:t>
       </w:r>
     </w:p>
     <w:p>
@@ -2475,83 +2009,55 @@
         </w:tabs>
         <w:spacing w:after="0" w:line="240" w:lineRule="auto"/>
         <w:rPr>
-          <w:rFonts w:ascii="Consolas" w:eastAsia="Times New Roman" w:hAnsi="Consolas" w:cs="Courier New"/>
-          <w:color w:val="75AF00"/>
-          <w:kern w:val="0"/>
-          <w:sz w:val="20"/>
-          <w:szCs w:val="20"/>
-          <w:bdr w:val="none" w:sz="0" w:space="0" w:color="auto" w:frame="1"/>
-          <w:lang w:val="en-US" w:eastAsia="en-DE"/>
-          <w14:ligatures w14:val="none"/>
-        </w:rPr>
-      </w:pPr>
-      <w:r>
-        <w:rPr>
-          <w:rFonts w:ascii="Consolas" w:eastAsia="Times New Roman" w:hAnsi="Consolas" w:cs="Courier New"/>
+          <w:rFonts w:ascii="Courier New" w:eastAsia="Times New Roman" w:hAnsi="Courier New" w:cs="Courier New"/>
+          <w:color w:val="75AF00"/>
+          <w:kern w:val="0"/>
+          <w:sz w:val="20"/>
+          <w:szCs w:val="20"/>
+          <w:bdr w:val="none" w:sz="0" w:space="0" w:color="auto" w:frame="1"/>
+          <w:lang w:val="en-US"/>
+          <w14:ligatures w14:val="none"/>
+        </w:rPr>
+      </w:pPr>
+      <w:r>
+        <w:rPr>
+          <w:rFonts w:ascii="Courier New" w:eastAsia="Times New Roman" w:hAnsi="Courier New" w:cs="Courier New"/>
           <w:color w:val="00A8C8"/>
           <w:kern w:val="0"/>
           <w:sz w:val="20"/>
           <w:szCs w:val="20"/>
           <w:bdr w:val="none" w:sz="0" w:space="0" w:color="auto" w:frame="1"/>
-          <w:lang w:val="en-DE" w:eastAsia="en-DE"/>
+          <w:lang/>
           <w14:ligatures w14:val="none"/>
         </w:rPr>
         <w:t xml:space="preserve">And </w:t>
       </w:r>
       <w:r>
         <w:rPr>
-          <w:rFonts w:ascii="Consolas" w:eastAsia="Times New Roman" w:hAnsi="Consolas" w:cs="Courier New"/>
-          <w:color w:val="75AF00"/>
-          <w:kern w:val="0"/>
-          <w:sz w:val="20"/>
-          <w:szCs w:val="20"/>
-          <w:bdr w:val="none" w:sz="0" w:space="0" w:color="auto" w:frame="1"/>
-          <w:lang w:val="en-DE" w:eastAsia="en-DE"/>
+          <w:rFonts w:ascii="Courier New" w:eastAsia="Times New Roman" w:hAnsi="Courier New" w:cs="Courier New"/>
+          <w:color w:val="75AF00"/>
+          <w:kern w:val="0"/>
+          <w:sz w:val="20"/>
+          <w:szCs w:val="20"/>
+          <w:bdr w:val="none" w:sz="0" w:space="0" w:color="auto" w:frame="1"/>
+          <w:lang/>
           <w14:ligatures w14:val="none"/>
         </w:rPr>
         <w:t xml:space="preserve">the </w:t>
       </w:r>
       <w:r>
         <w:rPr>
-          <w:rFonts w:ascii="Consolas" w:eastAsia="Times New Roman" w:hAnsi="Consolas" w:cs="Courier New"/>
-          <w:color w:val="75AF00"/>
-          <w:kern w:val="0"/>
-          <w:sz w:val="20"/>
-          <w:szCs w:val="20"/>
-          <w:bdr w:val="none" w:sz="0" w:space="0" w:color="auto" w:frame="1"/>
-          <w:lang w:val="en-US" w:eastAsia="en-DE"/>
-          <w14:ligatures w14:val="none"/>
-        </w:rPr>
-        <w:t>System should a</w:t>
-      </w:r>
-      <w:r>
-        <w:rPr>
-          <w:rFonts w:ascii="Consolas" w:eastAsia="Times New Roman" w:hAnsi="Consolas" w:cs="Courier New"/>
-          <w:color w:val="75AF00"/>
-          <w:kern w:val="0"/>
-          <w:sz w:val="20"/>
-          <w:szCs w:val="20"/>
-          <w:bdr w:val="none" w:sz="0" w:space="0" w:color="auto" w:frame="1"/>
-          <w:lang w:val="en-US" w:eastAsia="en-DE"/>
-          <w14:ligatures w14:val="none"/>
-        </w:rPr>
-        <w:t xml:space="preserve">sk the User to re-enter his </w:t>
-      </w:r>
-      <w:proofErr w:type="gramStart"/>
-      <w:r>
-        <w:rPr>
-          <w:rFonts w:ascii="Consolas" w:eastAsia="Times New Roman" w:hAnsi="Consolas" w:cs="Courier New"/>
-          <w:color w:val="75AF00"/>
-          <w:kern w:val="0"/>
-          <w:sz w:val="20"/>
-          <w:szCs w:val="20"/>
-          <w:bdr w:val="none" w:sz="0" w:space="0" w:color="auto" w:frame="1"/>
-          <w:lang w:val="en-US" w:eastAsia="en-DE"/>
-          <w14:ligatures w14:val="none"/>
-        </w:rPr>
-        <w:t>credentials</w:t>
-      </w:r>
-      <w:proofErr w:type="gramEnd"/>
+          <w:rFonts w:ascii="Courier New" w:eastAsia="Times New Roman" w:hAnsi="Courier New" w:cs="Courier New"/>
+          <w:color w:val="75AF00"/>
+          <w:kern w:val="0"/>
+          <w:sz w:val="20"/>
+          <w:szCs w:val="20"/>
+          <w:bdr w:val="none" w:sz="0" w:space="0" w:color="auto" w:frame="1"/>
+          <w:lang w:val="en-US"/>
+          <w14:ligatures w14:val="none"/>
+        </w:rPr>
+        <w:t>System should ask the User to re-enter his credentials</w:t>
+      </w:r>
     </w:p>
     <w:p>
       <w:pPr>
@@ -2582,13 +2088,13 @@
         </w:tabs>
         <w:spacing w:after="0" w:line="240" w:lineRule="auto"/>
         <w:rPr>
-          <w:rFonts w:ascii="Consolas" w:eastAsia="Times New Roman" w:hAnsi="Consolas" w:cs="Courier New"/>
-          <w:color w:val="75AF00"/>
-          <w:kern w:val="0"/>
-          <w:sz w:val="20"/>
-          <w:szCs w:val="20"/>
-          <w:bdr w:val="none" w:sz="0" w:space="0" w:color="auto" w:frame="1"/>
-          <w:lang w:val="en-DE" w:eastAsia="en-DE"/>
+          <w:rFonts w:ascii="Courier New" w:eastAsia="Times New Roman" w:hAnsi="Courier New" w:cs="Courier New"/>
+          <w:color w:val="75AF00"/>
+          <w:kern w:val="0"/>
+          <w:sz w:val="20"/>
+          <w:szCs w:val="20"/>
+          <w:bdr w:val="none" w:sz="0" w:space="0" w:color="auto" w:frame="1"/>
+          <w:lang/>
           <w14:ligatures w14:val="none"/>
         </w:rPr>
       </w:pPr>
@@ -2628,10 +2134,49 @@
           <w:sz w:val="20"/>
           <w:szCs w:val="20"/>
           <w:bdr w:val="none" w:sz="0" w:space="0" w:color="auto" w:frame="1"/>
-          <w:lang w:val="en-US" w:eastAsia="en-DE"/>
-          <w14:ligatures w14:val="none"/>
-        </w:rPr>
-      </w:pPr>
+          <w:lang w:val="en-US"/>
+          <w14:ligatures w14:val="none"/>
+        </w:rPr>
+      </w:pPr>
+      <w:r>
+        <w:rPr>
+          <w:rFonts w:ascii="Courier New" w:eastAsia="Times New Roman" w:hAnsi="Courier New" w:cs="Courier New"/>
+          <w:color w:val="75AF00"/>
+          <w:kern w:val="0"/>
+          <w:sz w:val="20"/>
+          <w:szCs w:val="20"/>
+          <w:bdr w:val="none" w:sz="0" w:space="0" w:color="auto" w:frame="1"/>
+          <w:lang/>
+          <w14:ligatures w14:val="none"/>
+        </w:rPr>
+        <w:t xml:space="preserve">Scenario </w:t>
+      </w:r>
+      <w:r>
+        <w:rPr>
+          <w:rFonts w:ascii="Courier New" w:eastAsia="Times New Roman" w:hAnsi="Courier New" w:cs="Courier New"/>
+          <w:color w:val="D88200"/>
+          <w:kern w:val="0"/>
+          <w:sz w:val="20"/>
+          <w:szCs w:val="20"/>
+          <w:bdr w:val="none" w:sz="0" w:space="0" w:color="auto" w:frame="1"/>
+          <w:lang w:val="en-US"/>
+          <w14:ligatures w14:val="none"/>
+        </w:rPr>
+        <w:t>4</w:t>
+      </w:r>
+      <w:r>
+        <w:rPr>
+          <w:rFonts w:ascii="Courier New" w:eastAsia="Times New Roman" w:hAnsi="Courier New" w:cs="Courier New"/>
+          <w:color w:val="75AF00"/>
+          <w:kern w:val="0"/>
+          <w:sz w:val="20"/>
+          <w:szCs w:val="20"/>
+          <w:bdr w:val="none" w:sz="0" w:space="0" w:color="auto" w:frame="1"/>
+          <w:lang/>
+          <w14:ligatures w14:val="none"/>
+        </w:rPr>
+        <w:t>:</w:t>
+      </w:r>
       <w:r>
         <w:rPr>
           <w:rFonts w:ascii="Consolas" w:eastAsia="Times New Roman" w:hAnsi="Consolas" w:cs="Courier New"/>
@@ -2640,65 +2185,24 @@
           <w:sz w:val="20"/>
           <w:szCs w:val="20"/>
           <w:bdr w:val="none" w:sz="0" w:space="0" w:color="auto" w:frame="1"/>
-          <w:lang w:val="en-DE" w:eastAsia="en-DE"/>
-          <w14:ligatures w14:val="none"/>
-        </w:rPr>
-        <w:t xml:space="preserve">Scenario </w:t>
+          <w:lang/>
+          <w14:ligatures w14:val="none"/>
+        </w:rPr>
+        <w:t xml:space="preserve"> </w:t>
       </w:r>
       <w:r>
         <w:rPr>
           <w:rFonts w:ascii="Consolas" w:eastAsia="Times New Roman" w:hAnsi="Consolas" w:cs="Courier New"/>
-          <w:color w:val="D88200"/>
-          <w:kern w:val="0"/>
-          <w:sz w:val="20"/>
-          <w:szCs w:val="20"/>
-          <w:bdr w:val="none" w:sz="0" w:space="0" w:color="auto" w:frame="1"/>
-          <w:lang w:val="en-US" w:eastAsia="en-DE"/>
-          <w14:ligatures w14:val="none"/>
-        </w:rPr>
-        <w:t>4</w:t>
-      </w:r>
-      <w:r>
-        <w:rPr>
-          <w:rFonts w:ascii="Consolas" w:eastAsia="Times New Roman" w:hAnsi="Consolas" w:cs="Courier New"/>
-          <w:color w:val="75AF00"/>
-          <w:kern w:val="0"/>
-          <w:sz w:val="20"/>
-          <w:szCs w:val="20"/>
-          <w:bdr w:val="none" w:sz="0" w:space="0" w:color="auto" w:frame="1"/>
-          <w:lang w:val="en-DE" w:eastAsia="en-DE"/>
-          <w14:ligatures w14:val="none"/>
-        </w:rPr>
-        <w:t xml:space="preserve">: </w:t>
-      </w:r>
-      <w:r>
-        <w:rPr>
-          <w:rFonts w:ascii="Consolas" w:eastAsia="Times New Roman" w:hAnsi="Consolas" w:cs="Courier New"/>
-          <w:color w:val="75AF00"/>
-          <w:kern w:val="0"/>
-          <w:sz w:val="20"/>
-          <w:szCs w:val="20"/>
-          <w:bdr w:val="none" w:sz="0" w:space="0" w:color="auto" w:frame="1"/>
-          <w:lang w:val="en-US" w:eastAsia="en-DE"/>
-          <w14:ligatures w14:val="none"/>
-        </w:rPr>
-        <w:t>System doesn’t have a Scooter available to use/</w:t>
-      </w:r>
-      <w:proofErr w:type="gramStart"/>
-      <w:r>
-        <w:rPr>
-          <w:rFonts w:ascii="Consolas" w:eastAsia="Times New Roman" w:hAnsi="Consolas" w:cs="Courier New"/>
-          <w:color w:val="75AF00"/>
-          <w:kern w:val="0"/>
-          <w:sz w:val="20"/>
-          <w:szCs w:val="20"/>
-          <w:bdr w:val="none" w:sz="0" w:space="0" w:color="auto" w:frame="1"/>
-          <w:lang w:val="en-US" w:eastAsia="en-DE"/>
-          <w14:ligatures w14:val="none"/>
-        </w:rPr>
-        <w:t>book</w:t>
-      </w:r>
-      <w:proofErr w:type="gramEnd"/>
+          <w:color w:val="75AF00"/>
+          <w:kern w:val="0"/>
+          <w:sz w:val="20"/>
+          <w:szCs w:val="20"/>
+          <w:bdr w:val="none" w:sz="0" w:space="0" w:color="auto" w:frame="1"/>
+          <w:lang w:val="en-US"/>
+          <w14:ligatures w14:val="none"/>
+        </w:rPr>
+        <w:t>System doesn’t have a Scooter available to use/book</w:t>
+      </w:r>
     </w:p>
     <w:p>
       <w:pPr>
@@ -2735,7 +2239,7 @@
           <w:sz w:val="20"/>
           <w:szCs w:val="20"/>
           <w:bdr w:val="none" w:sz="0" w:space="0" w:color="auto" w:frame="1"/>
-          <w:lang w:val="en-US" w:eastAsia="en-DE"/>
+          <w:lang w:val="en-US"/>
           <w14:ligatures w14:val="none"/>
         </w:rPr>
       </w:pPr>
@@ -2747,7 +2251,7 @@
           <w:sz w:val="20"/>
           <w:szCs w:val="20"/>
           <w:bdr w:val="none" w:sz="0" w:space="0" w:color="auto" w:frame="1"/>
-          <w:lang w:val="en-DE" w:eastAsia="en-DE"/>
+          <w:lang/>
           <w14:ligatures w14:val="none"/>
         </w:rPr>
         <w:t xml:space="preserve">Given </w:t>
@@ -2760,7 +2264,7 @@
           <w:sz w:val="20"/>
           <w:szCs w:val="20"/>
           <w:bdr w:val="none" w:sz="0" w:space="0" w:color="auto" w:frame="1"/>
-          <w:lang w:val="en-US" w:eastAsia="en-DE"/>
+          <w:lang w:val="en-US"/>
           <w14:ligatures w14:val="none"/>
         </w:rPr>
         <w:t xml:space="preserve">user </w:t>
@@ -2773,26 +2277,11 @@
           <w:sz w:val="20"/>
           <w:szCs w:val="20"/>
           <w:bdr w:val="none" w:sz="0" w:space="0" w:color="auto" w:frame="1"/>
-          <w:lang w:val="en-US" w:eastAsia="en-DE"/>
-          <w14:ligatures w14:val="none"/>
-        </w:rPr>
-        <w:t xml:space="preserve">is </w:t>
-      </w:r>
-      <w:proofErr w:type="gramStart"/>
-      <w:r>
-        <w:rPr>
-          <w:rFonts w:ascii="Consolas" w:eastAsia="Times New Roman" w:hAnsi="Consolas" w:cs="Courier New"/>
-          <w:color w:val="75AF00"/>
-          <w:kern w:val="0"/>
-          <w:sz w:val="20"/>
-          <w:szCs w:val="20"/>
-          <w:bdr w:val="none" w:sz="0" w:space="0" w:color="auto" w:frame="1"/>
-          <w:lang w:val="en-US" w:eastAsia="en-DE"/>
-          <w14:ligatures w14:val="none"/>
-        </w:rPr>
-        <w:t>registered</w:t>
-      </w:r>
-      <w:proofErr w:type="gramEnd"/>
+          <w:lang w:val="en-US"/>
+          <w14:ligatures w14:val="none"/>
+        </w:rPr>
+        <w:t>is registered</w:t>
+      </w:r>
     </w:p>
     <w:p>
       <w:pPr>
@@ -2829,7 +2318,7 @@
           <w:sz w:val="20"/>
           <w:szCs w:val="20"/>
           <w:bdr w:val="none" w:sz="0" w:space="0" w:color="auto" w:frame="1"/>
-          <w:lang w:val="en-US" w:eastAsia="en-DE"/>
+          <w:lang w:val="en-US"/>
           <w14:ligatures w14:val="none"/>
         </w:rPr>
       </w:pPr>
@@ -2841,7 +2330,7 @@
           <w:sz w:val="20"/>
           <w:szCs w:val="20"/>
           <w:bdr w:val="none" w:sz="0" w:space="0" w:color="auto" w:frame="1"/>
-          <w:lang w:val="en-DE" w:eastAsia="en-DE"/>
+          <w:lang/>
           <w14:ligatures w14:val="none"/>
         </w:rPr>
         <w:t xml:space="preserve"> </w:t>
@@ -2854,7 +2343,7 @@
           <w:sz w:val="20"/>
           <w:szCs w:val="20"/>
           <w:bdr w:val="none" w:sz="0" w:space="0" w:color="auto" w:frame="1"/>
-          <w:lang w:val="en-DE" w:eastAsia="en-DE"/>
+          <w:lang/>
           <w14:ligatures w14:val="none"/>
         </w:rPr>
         <w:t xml:space="preserve">And </w:t>
@@ -2867,7 +2356,7 @@
           <w:sz w:val="20"/>
           <w:szCs w:val="20"/>
           <w:bdr w:val="none" w:sz="0" w:space="0" w:color="auto" w:frame="1"/>
-          <w:lang w:val="en-DE" w:eastAsia="en-DE"/>
+          <w:lang/>
           <w14:ligatures w14:val="none"/>
         </w:rPr>
         <w:t xml:space="preserve">the </w:t>
@@ -2880,26 +2369,11 @@
           <w:sz w:val="20"/>
           <w:szCs w:val="20"/>
           <w:bdr w:val="none" w:sz="0" w:space="0" w:color="auto" w:frame="1"/>
-          <w:lang w:val="en-US" w:eastAsia="en-DE"/>
-          <w14:ligatures w14:val="none"/>
-        </w:rPr>
-        <w:t xml:space="preserve">user has logged </w:t>
-      </w:r>
-      <w:proofErr w:type="gramStart"/>
-      <w:r>
-        <w:rPr>
-          <w:rFonts w:ascii="Consolas" w:eastAsia="Times New Roman" w:hAnsi="Consolas" w:cs="Courier New"/>
-          <w:color w:val="75AF00"/>
-          <w:kern w:val="0"/>
-          <w:sz w:val="20"/>
-          <w:szCs w:val="20"/>
-          <w:bdr w:val="none" w:sz="0" w:space="0" w:color="auto" w:frame="1"/>
-          <w:lang w:val="en-US" w:eastAsia="en-DE"/>
-          <w14:ligatures w14:val="none"/>
-        </w:rPr>
-        <w:t>in</w:t>
-      </w:r>
-      <w:proofErr w:type="gramEnd"/>
+          <w:lang w:val="en-US"/>
+          <w14:ligatures w14:val="none"/>
+        </w:rPr>
+        <w:t>user has logged in</w:t>
+      </w:r>
     </w:p>
     <w:p>
       <w:pPr>
@@ -2936,7 +2410,7 @@
           <w:sz w:val="20"/>
           <w:szCs w:val="20"/>
           <w:bdr w:val="none" w:sz="0" w:space="0" w:color="auto" w:frame="1"/>
-          <w:lang w:val="en-US" w:eastAsia="en-DE"/>
+          <w:lang w:val="en-US"/>
           <w14:ligatures w14:val="none"/>
         </w:rPr>
       </w:pPr>
@@ -2948,7 +2422,7 @@
           <w:sz w:val="20"/>
           <w:szCs w:val="20"/>
           <w:bdr w:val="none" w:sz="0" w:space="0" w:color="auto" w:frame="1"/>
-          <w:lang w:val="en-DE" w:eastAsia="en-DE"/>
+          <w:lang/>
           <w14:ligatures w14:val="none"/>
         </w:rPr>
         <w:t xml:space="preserve">When </w:t>
@@ -2961,7 +2435,7 @@
           <w:sz w:val="20"/>
           <w:szCs w:val="20"/>
           <w:bdr w:val="none" w:sz="0" w:space="0" w:color="auto" w:frame="1"/>
-          <w:lang w:val="en-DE" w:eastAsia="en-DE"/>
+          <w:lang/>
           <w14:ligatures w14:val="none"/>
         </w:rPr>
         <w:t xml:space="preserve">the </w:t>
@@ -2974,7 +2448,7 @@
           <w:sz w:val="20"/>
           <w:szCs w:val="20"/>
           <w:bdr w:val="none" w:sz="0" w:space="0" w:color="auto" w:frame="1"/>
-          <w:lang w:val="en-US" w:eastAsia="en-DE"/>
+          <w:lang w:val="en-US"/>
           <w14:ligatures w14:val="none"/>
         </w:rPr>
         <w:t>User checks i</w:t>
@@ -2987,7 +2461,7 @@
           <w:sz w:val="20"/>
           <w:szCs w:val="20"/>
           <w:bdr w:val="none" w:sz="0" w:space="0" w:color="auto" w:frame="1"/>
-          <w:lang w:val="en-US" w:eastAsia="en-DE"/>
+          <w:lang w:val="en-US"/>
           <w14:ligatures w14:val="none"/>
         </w:rPr>
         <w:t>f a Scooter is available to book it</w:t>
@@ -3028,7 +2502,7 @@
           <w:sz w:val="20"/>
           <w:szCs w:val="20"/>
           <w:bdr w:val="none" w:sz="0" w:space="0" w:color="auto" w:frame="1"/>
-          <w:lang w:val="en-US" w:eastAsia="en-DE"/>
+          <w:lang w:val="en-US"/>
           <w14:ligatures w14:val="none"/>
         </w:rPr>
       </w:pPr>
@@ -3040,7 +2514,7 @@
           <w:sz w:val="20"/>
           <w:szCs w:val="20"/>
           <w:bdr w:val="none" w:sz="0" w:space="0" w:color="auto" w:frame="1"/>
-          <w:lang w:val="en-DE" w:eastAsia="en-DE"/>
+          <w:lang/>
           <w14:ligatures w14:val="none"/>
         </w:rPr>
         <w:t xml:space="preserve">Then </w:t>
@@ -3053,7 +2527,7 @@
           <w:sz w:val="20"/>
           <w:szCs w:val="20"/>
           <w:bdr w:val="none" w:sz="0" w:space="0" w:color="auto" w:frame="1"/>
-          <w:lang w:val="en-DE" w:eastAsia="en-DE"/>
+          <w:lang/>
           <w14:ligatures w14:val="none"/>
         </w:rPr>
         <w:t xml:space="preserve">the </w:t>
@@ -3066,7 +2540,7 @@
           <w:sz w:val="20"/>
           <w:szCs w:val="20"/>
           <w:bdr w:val="none" w:sz="0" w:space="0" w:color="auto" w:frame="1"/>
-          <w:lang w:val="en-US" w:eastAsia="en-DE"/>
+          <w:lang w:val="en-US"/>
           <w14:ligatures w14:val="none"/>
         </w:rPr>
         <w:t>S</w:t>
@@ -3079,23 +2553,10 @@
           <w:sz w:val="20"/>
           <w:szCs w:val="20"/>
           <w:bdr w:val="none" w:sz="0" w:space="0" w:color="auto" w:frame="1"/>
-          <w:lang w:val="en-US" w:eastAsia="en-DE"/>
-          <w14:ligatures w14:val="none"/>
-        </w:rPr>
-        <w:t xml:space="preserve">ystem should </w:t>
-      </w:r>
-      <w:r>
-        <w:rPr>
-          <w:rFonts w:ascii="Consolas" w:eastAsia="Times New Roman" w:hAnsi="Consolas" w:cs="Courier New"/>
-          <w:color w:val="75AF00"/>
-          <w:kern w:val="0"/>
-          <w:sz w:val="20"/>
-          <w:szCs w:val="20"/>
-          <w:bdr w:val="none" w:sz="0" w:space="0" w:color="auto" w:frame="1"/>
-          <w:lang w:val="en-US" w:eastAsia="en-DE"/>
-          <w14:ligatures w14:val="none"/>
-        </w:rPr>
-        <w:t>inform the User that no Scooters are available</w:t>
+          <w:lang w:val="en-US"/>
+          <w14:ligatures w14:val="none"/>
+        </w:rPr>
+        <w:t>ystem should inform the User that no Scooters are available</w:t>
       </w:r>
     </w:p>
     <w:p>
@@ -3133,7 +2594,7 @@
           <w:sz w:val="20"/>
           <w:szCs w:val="20"/>
           <w:bdr w:val="none" w:sz="0" w:space="0" w:color="auto" w:frame="1"/>
-          <w:lang w:val="en-US" w:eastAsia="en-DE"/>
+          <w:lang w:val="en-US"/>
           <w14:ligatures w14:val="none"/>
         </w:rPr>
       </w:pPr>
@@ -3145,7 +2606,7 @@
           <w:sz w:val="20"/>
           <w:szCs w:val="20"/>
           <w:bdr w:val="none" w:sz="0" w:space="0" w:color="auto" w:frame="1"/>
-          <w:lang w:val="en-US" w:eastAsia="en-DE"/>
+          <w:lang w:val="en-US"/>
           <w14:ligatures w14:val="none"/>
         </w:rPr>
         <w:t xml:space="preserve"> </w:t>
@@ -3158,7 +2619,7 @@
           <w:sz w:val="20"/>
           <w:szCs w:val="20"/>
           <w:bdr w:val="none" w:sz="0" w:space="0" w:color="auto" w:frame="1"/>
-          <w:lang w:val="en-DE" w:eastAsia="en-DE"/>
+          <w:lang/>
           <w14:ligatures w14:val="none"/>
         </w:rPr>
         <w:t xml:space="preserve">And </w:t>
@@ -3171,7 +2632,7 @@
           <w:sz w:val="20"/>
           <w:szCs w:val="20"/>
           <w:bdr w:val="none" w:sz="0" w:space="0" w:color="auto" w:frame="1"/>
-          <w:lang w:val="en-DE" w:eastAsia="en-DE"/>
+          <w:lang/>
           <w14:ligatures w14:val="none"/>
         </w:rPr>
         <w:t xml:space="preserve">the </w:t>
@@ -3184,26 +2645,11 @@
           <w:sz w:val="20"/>
           <w:szCs w:val="20"/>
           <w:bdr w:val="none" w:sz="0" w:space="0" w:color="auto" w:frame="1"/>
-          <w:lang w:val="en-US" w:eastAsia="en-DE"/>
-          <w14:ligatures w14:val="none"/>
-        </w:rPr>
-        <w:t xml:space="preserve">System will the notify the User as soon as a Scooter is available to use or </w:t>
-      </w:r>
-      <w:proofErr w:type="gramStart"/>
-      <w:r>
-        <w:rPr>
-          <w:rFonts w:ascii="Consolas" w:eastAsia="Times New Roman" w:hAnsi="Consolas" w:cs="Courier New"/>
-          <w:color w:val="75AF00"/>
-          <w:kern w:val="0"/>
-          <w:sz w:val="20"/>
-          <w:szCs w:val="20"/>
-          <w:bdr w:val="none" w:sz="0" w:space="0" w:color="auto" w:frame="1"/>
-          <w:lang w:val="en-US" w:eastAsia="en-DE"/>
-          <w14:ligatures w14:val="none"/>
-        </w:rPr>
-        <w:t>book</w:t>
-      </w:r>
-      <w:proofErr w:type="gramEnd"/>
+          <w:lang w:val="en-US"/>
+          <w14:ligatures w14:val="none"/>
+        </w:rPr>
+        <w:t>System will the notify the User as soon as a Scooter is available to use or book</w:t>
+      </w:r>
     </w:p>
     <w:p>
       <w:pPr>
@@ -3240,10 +2686,894 @@
           <w:sz w:val="20"/>
           <w:szCs w:val="20"/>
           <w:bdr w:val="none" w:sz="0" w:space="0" w:color="auto" w:frame="1"/>
-          <w:lang w:val="en-US" w:eastAsia="en-DE"/>
-          <w14:ligatures w14:val="none"/>
-        </w:rPr>
-      </w:pPr>
+          <w:lang w:val="en-US"/>
+          <w14:ligatures w14:val="none"/>
+        </w:rPr>
+      </w:pPr>
+    </w:p>
+    <w:p>
+      <w:pPr>
+        <w:spacing w:before="480" w:line="276" w:lineRule="auto"/>
+        <w:jc w:val="center"/>
+        <w:rPr>
+          <w:sz w:val="32"/>
+          <w:szCs w:val="32"/>
+          <w:u w:val="single"/>
+          <w:lang w:val="en-US"/>
+        </w:rPr>
+      </w:pPr>
+      <w:r>
+        <w:rPr>
+          <w:sz w:val="32"/>
+          <w:szCs w:val="32"/>
+          <w:u w:val="single"/>
+          <w:lang w:val="en-US"/>
+        </w:rPr>
+        <w:t>Quality Attribute Scenarios</w:t>
+      </w:r>
+    </w:p>
+    <w:p>
+      <w:pPr>
+        <w:spacing w:after="0" w:line="240" w:lineRule="auto"/>
+        <w:rPr>
+          <w:rFonts w:ascii="Times New Roman" w:eastAsia="Times New Roman" w:hAnsi="Times New Roman" w:cs="Times New Roman"/>
+          <w:kern w:val="0"/>
+          <w:sz w:val="24"/>
+          <w:szCs w:val="24"/>
+          <w:lang w:eastAsia="en-150"/>
+          <w14:ligatures w14:val="none"/>
+        </w:rPr>
+      </w:pPr>
+      <w:r>
+        <w:rPr>
+          <w:rFonts w:ascii="Courier" w:eastAsia="Times New Roman" w:hAnsi="Courier" w:cs="Times New Roman"/>
+          <w:color w:val="000000"/>
+          <w:kern w:val="0"/>
+          <w:sz w:val="20"/>
+          <w:szCs w:val="20"/>
+          <w:lang w:eastAsia="en-150"/>
+          <w14:ligatures w14:val="none"/>
+        </w:rPr>
+        <w:t>Examples:</w:t>
+      </w:r>
+    </w:p>
+    <w:p>
+      <w:pPr>
+        <w:spacing w:after="0" w:line="240" w:lineRule="auto"/>
+        <w:rPr>
+          <w:rFonts w:ascii="Times New Roman" w:eastAsia="Times New Roman" w:hAnsi="Times New Roman" w:cs="Times New Roman"/>
+          <w:kern w:val="0"/>
+          <w:sz w:val="24"/>
+          <w:szCs w:val="24"/>
+          <w:lang w:eastAsia="en-150"/>
+          <w14:ligatures w14:val="none"/>
+        </w:rPr>
+      </w:pPr>
+    </w:p>
+    <w:p>
+      <w:pPr>
+        <w:spacing w:after="0" w:line="240" w:lineRule="auto"/>
+        <w:rPr>
+          <w:rFonts w:ascii="Times New Roman" w:eastAsia="Times New Roman" w:hAnsi="Times New Roman" w:cs="Times New Roman"/>
+          <w:kern w:val="0"/>
+          <w:sz w:val="24"/>
+          <w:szCs w:val="24"/>
+          <w:lang w:eastAsia="en-150"/>
+          <w14:ligatures w14:val="none"/>
+        </w:rPr>
+      </w:pPr>
+      <w:r>
+        <w:rPr>
+          <w:rFonts w:ascii="Courier" w:eastAsia="Times New Roman" w:hAnsi="Courier" w:cs="Times New Roman"/>
+          <w:color w:val="000000"/>
+          <w:kern w:val="0"/>
+          <w:sz w:val="20"/>
+          <w:szCs w:val="20"/>
+          <w:lang w:eastAsia="en-150"/>
+          <w14:ligatures w14:val="none"/>
+        </w:rPr>
+        <w:t>Feature: Small Latency in the case of overload</w:t>
+      </w:r>
+    </w:p>
+    <w:p>
+      <w:pPr>
+        <w:spacing w:after="0" w:line="240" w:lineRule="auto"/>
+        <w:rPr>
+          <w:rFonts w:ascii="Times New Roman" w:eastAsia="Times New Roman" w:hAnsi="Times New Roman" w:cs="Times New Roman"/>
+          <w:kern w:val="0"/>
+          <w:sz w:val="24"/>
+          <w:szCs w:val="24"/>
+          <w:lang w:eastAsia="en-150"/>
+          <w14:ligatures w14:val="none"/>
+        </w:rPr>
+      </w:pPr>
+    </w:p>
+    <w:p>
+      <w:pPr>
+        <w:spacing w:after="0" w:line="240" w:lineRule="auto"/>
+        <w:rPr>
+          <w:rFonts w:ascii="Times New Roman" w:eastAsia="Times New Roman" w:hAnsi="Times New Roman" w:cs="Times New Roman"/>
+          <w:kern w:val="0"/>
+          <w:sz w:val="24"/>
+          <w:szCs w:val="24"/>
+          <w:lang w:val="en-US" w:eastAsia="en-150"/>
+          <w14:ligatures w14:val="none"/>
+        </w:rPr>
+      </w:pPr>
+      <w:r>
+        <w:rPr>
+          <w:rFonts w:ascii="Courier" w:eastAsia="Times New Roman" w:hAnsi="Courier" w:cs="Times New Roman"/>
+          <w:color w:val="000000"/>
+          <w:kern w:val="0"/>
+          <w:sz w:val="20"/>
+          <w:szCs w:val="20"/>
+          <w:lang w:eastAsia="en-150"/>
+          <w14:ligatures w14:val="none"/>
+        </w:rPr>
+        <w:t xml:space="preserve">when </w:t>
+      </w:r>
+      <w:r>
+        <w:rPr>
+          <w:rFonts w:ascii="Courier" w:eastAsia="Times New Roman" w:hAnsi="Courier" w:cs="Times New Roman"/>
+          <w:color w:val="000000"/>
+          <w:kern w:val="0"/>
+          <w:sz w:val="20"/>
+          <w:szCs w:val="20"/>
+          <w:lang w:val="en-US" w:eastAsia="en-150"/>
+          <w14:ligatures w14:val="none"/>
+        </w:rPr>
+        <w:t xml:space="preserve">multiple </w:t>
+      </w:r>
+      <w:r>
+        <w:rPr>
+          <w:rFonts w:ascii="Courier" w:eastAsia="Times New Roman" w:hAnsi="Courier" w:cs="Times New Roman"/>
+          <w:color w:val="000000"/>
+          <w:kern w:val="0"/>
+          <w:sz w:val="20"/>
+          <w:szCs w:val="20"/>
+          <w:lang w:eastAsia="en-150"/>
+          <w14:ligatures w14:val="none"/>
+        </w:rPr>
+        <w:t xml:space="preserve">requests </w:t>
+      </w:r>
+      <w:r>
+        <w:rPr>
+          <w:rFonts w:ascii="Courier" w:eastAsia="Times New Roman" w:hAnsi="Courier" w:cs="Times New Roman"/>
+          <w:color w:val="000000"/>
+          <w:kern w:val="0"/>
+          <w:sz w:val="20"/>
+          <w:szCs w:val="20"/>
+          <w:lang w:val="en-US" w:eastAsia="en-150"/>
+          <w14:ligatures w14:val="none"/>
+        </w:rPr>
+        <w:t xml:space="preserve">initiated </w:t>
+      </w:r>
+      <w:r>
+        <w:rPr>
+          <w:rFonts w:ascii="Courier" w:eastAsia="Times New Roman" w:hAnsi="Courier" w:cs="Times New Roman"/>
+          <w:color w:val="000000"/>
+          <w:kern w:val="0"/>
+          <w:sz w:val="20"/>
+          <w:szCs w:val="20"/>
+          <w:lang w:eastAsia="en-150"/>
+          <w14:ligatures w14:val="none"/>
+        </w:rPr>
+        <w:t xml:space="preserve">in </w:t>
+      </w:r>
+      <w:r>
+        <w:rPr>
+          <w:rFonts w:ascii="Courier" w:eastAsia="Times New Roman" w:hAnsi="Courier" w:cs="Times New Roman"/>
+          <w:color w:val="000000"/>
+          <w:kern w:val="0"/>
+          <w:sz w:val="20"/>
+          <w:szCs w:val="20"/>
+          <w:lang w:val="en-US" w:eastAsia="en-150"/>
+          <w14:ligatures w14:val="none"/>
+        </w:rPr>
+        <w:t>k</w:t>
+      </w:r>
+      <w:r>
+        <w:rPr>
+          <w:rFonts w:ascii="Courier" w:eastAsia="Times New Roman" w:hAnsi="Courier" w:cs="Times New Roman"/>
+          <w:color w:val="000000"/>
+          <w:kern w:val="0"/>
+          <w:sz w:val="20"/>
+          <w:szCs w:val="20"/>
+          <w:lang w:eastAsia="en-150"/>
+          <w14:ligatures w14:val="none"/>
+        </w:rPr>
+        <w:t xml:space="preserve"> seconds interval</w:t>
+      </w:r>
+      <w:r>
+        <w:rPr>
+          <w:rFonts w:ascii="Courier" w:eastAsia="Times New Roman" w:hAnsi="Courier" w:cs="Times New Roman"/>
+          <w:color w:val="000000"/>
+          <w:kern w:val="0"/>
+          <w:sz w:val="20"/>
+          <w:szCs w:val="20"/>
+          <w:lang w:val="en-US" w:eastAsia="en-150"/>
+          <w14:ligatures w14:val="none"/>
+        </w:rPr>
+        <w:t xml:space="preserve"> cause overload</w:t>
+      </w:r>
+    </w:p>
+    <w:p>
+      <w:pPr>
+        <w:spacing w:after="0" w:line="240" w:lineRule="auto"/>
+        <w:rPr>
+          <w:rFonts w:ascii="Times New Roman" w:eastAsia="Times New Roman" w:hAnsi="Times New Roman" w:cs="Times New Roman"/>
+          <w:kern w:val="0"/>
+          <w:sz w:val="24"/>
+          <w:szCs w:val="24"/>
+          <w:lang w:eastAsia="en-150"/>
+          <w14:ligatures w14:val="none"/>
+        </w:rPr>
+      </w:pPr>
+      <w:r>
+        <w:rPr>
+          <w:rFonts w:ascii="Courier" w:eastAsia="Times New Roman" w:hAnsi="Courier" w:cs="Times New Roman"/>
+          <w:color w:val="000000"/>
+          <w:kern w:val="0"/>
+          <w:sz w:val="20"/>
+          <w:szCs w:val="20"/>
+          <w:lang w:eastAsia="en-150"/>
+          <w14:ligatures w14:val="none"/>
+        </w:rPr>
+        <w:t xml:space="preserve">caused by </w:t>
+      </w:r>
+      <w:r>
+        <w:rPr>
+          <w:rFonts w:ascii="Courier" w:eastAsia="Times New Roman" w:hAnsi="Courier" w:cs="Times New Roman"/>
+          <w:color w:val="000000"/>
+          <w:kern w:val="0"/>
+          <w:sz w:val="20"/>
+          <w:szCs w:val="20"/>
+          <w:lang w:val="en-US" w:eastAsia="en-150"/>
+          <w14:ligatures w14:val="none"/>
+        </w:rPr>
+        <w:t xml:space="preserve">n </w:t>
+      </w:r>
+      <w:proofErr w:type="gramStart"/>
+      <w:r>
+        <w:rPr>
+          <w:rFonts w:ascii="Courier" w:eastAsia="Times New Roman" w:hAnsi="Courier" w:cs="Times New Roman"/>
+          <w:color w:val="000000"/>
+          <w:kern w:val="0"/>
+          <w:sz w:val="20"/>
+          <w:szCs w:val="20"/>
+          <w:lang w:eastAsia="en-150"/>
+          <w14:ligatures w14:val="none"/>
+        </w:rPr>
+        <w:t>users</w:t>
+      </w:r>
+      <w:proofErr w:type="gramEnd"/>
+    </w:p>
+    <w:p>
+      <w:pPr>
+        <w:spacing w:after="0" w:line="240" w:lineRule="auto"/>
+        <w:rPr>
+          <w:rFonts w:ascii="Times New Roman" w:eastAsia="Times New Roman" w:hAnsi="Times New Roman" w:cs="Times New Roman"/>
+          <w:kern w:val="0"/>
+          <w:sz w:val="24"/>
+          <w:szCs w:val="24"/>
+          <w:lang w:eastAsia="en-150"/>
+          <w14:ligatures w14:val="none"/>
+        </w:rPr>
+      </w:pPr>
+      <w:r>
+        <w:rPr>
+          <w:rFonts w:ascii="Courier" w:eastAsia="Times New Roman" w:hAnsi="Courier" w:cs="Times New Roman"/>
+          <w:color w:val="000000"/>
+          <w:kern w:val="0"/>
+          <w:sz w:val="20"/>
+          <w:szCs w:val="20"/>
+          <w:lang w:eastAsia="en-150"/>
+          <w14:ligatures w14:val="none"/>
+        </w:rPr>
+        <w:t xml:space="preserve">occur in the </w:t>
+      </w:r>
+      <w:proofErr w:type="gramStart"/>
+      <w:r>
+        <w:rPr>
+          <w:rFonts w:ascii="Courier" w:eastAsia="Times New Roman" w:hAnsi="Courier" w:cs="Times New Roman"/>
+          <w:color w:val="000000"/>
+          <w:kern w:val="0"/>
+          <w:sz w:val="20"/>
+          <w:szCs w:val="20"/>
+          <w:lang w:eastAsia="en-150"/>
+          <w14:ligatures w14:val="none"/>
+        </w:rPr>
+        <w:t>system</w:t>
+      </w:r>
+      <w:proofErr w:type="gramEnd"/>
+    </w:p>
+    <w:p>
+      <w:pPr>
+        <w:spacing w:after="0" w:line="240" w:lineRule="auto"/>
+        <w:rPr>
+          <w:rFonts w:ascii="Times New Roman" w:eastAsia="Times New Roman" w:hAnsi="Times New Roman" w:cs="Times New Roman"/>
+          <w:kern w:val="0"/>
+          <w:sz w:val="24"/>
+          <w:szCs w:val="24"/>
+          <w:lang w:eastAsia="en-150"/>
+          <w14:ligatures w14:val="none"/>
+        </w:rPr>
+      </w:pPr>
+      <w:r>
+        <w:rPr>
+          <w:rFonts w:ascii="Courier" w:eastAsia="Times New Roman" w:hAnsi="Courier" w:cs="Times New Roman"/>
+          <w:color w:val="000000"/>
+          <w:kern w:val="0"/>
+          <w:sz w:val="20"/>
+          <w:szCs w:val="20"/>
+          <w:lang w:eastAsia="en-150"/>
+          <w14:ligatures w14:val="none"/>
+        </w:rPr>
+        <w:t>operating in normal operation</w:t>
+      </w:r>
+    </w:p>
+    <w:p>
+      <w:pPr>
+        <w:spacing w:after="0" w:line="240" w:lineRule="auto"/>
+        <w:rPr>
+          <w:rFonts w:ascii="Times New Roman" w:eastAsia="Times New Roman" w:hAnsi="Times New Roman" w:cs="Times New Roman"/>
+          <w:kern w:val="0"/>
+          <w:sz w:val="24"/>
+          <w:szCs w:val="24"/>
+          <w:lang w:eastAsia="en-150"/>
+          <w14:ligatures w14:val="none"/>
+        </w:rPr>
+      </w:pPr>
+      <w:r>
+        <w:rPr>
+          <w:rFonts w:ascii="Courier" w:eastAsia="Times New Roman" w:hAnsi="Courier" w:cs="Times New Roman"/>
+          <w:color w:val="000000"/>
+          <w:kern w:val="0"/>
+          <w:sz w:val="20"/>
+          <w:szCs w:val="20"/>
+          <w:lang w:eastAsia="en-150"/>
+          <w14:ligatures w14:val="none"/>
+        </w:rPr>
+        <w:t>then the system processes all requests</w:t>
+      </w:r>
+    </w:p>
+    <w:p>
+      <w:pPr>
+        <w:spacing w:after="0" w:line="240" w:lineRule="auto"/>
+        <w:rPr>
+          <w:rFonts w:ascii="Times New Roman" w:eastAsia="Times New Roman" w:hAnsi="Times New Roman" w:cs="Times New Roman"/>
+          <w:kern w:val="0"/>
+          <w:sz w:val="24"/>
+          <w:szCs w:val="24"/>
+          <w:lang w:eastAsia="en-150"/>
+          <w14:ligatures w14:val="none"/>
+        </w:rPr>
+      </w:pPr>
+      <w:r>
+        <w:rPr>
+          <w:rFonts w:ascii="Courier" w:eastAsia="Times New Roman" w:hAnsi="Courier" w:cs="Times New Roman"/>
+          <w:color w:val="000000"/>
+          <w:kern w:val="0"/>
+          <w:sz w:val="20"/>
+          <w:szCs w:val="20"/>
+          <w:lang w:eastAsia="en-150"/>
+          <w14:ligatures w14:val="none"/>
+        </w:rPr>
+        <w:t xml:space="preserve">so that the average latency &lt; </w:t>
+      </w:r>
+      <w:r>
+        <w:rPr>
+          <w:rFonts w:ascii="Courier" w:eastAsia="Times New Roman" w:hAnsi="Courier" w:cs="Times New Roman"/>
+          <w:color w:val="000000"/>
+          <w:kern w:val="0"/>
+          <w:sz w:val="20"/>
+          <w:szCs w:val="20"/>
+          <w:lang w:val="en-US" w:eastAsia="en-150"/>
+          <w14:ligatures w14:val="none"/>
+        </w:rPr>
+        <w:t>m</w:t>
+      </w:r>
+      <w:r>
+        <w:rPr>
+          <w:rFonts w:ascii="Courier" w:eastAsia="Times New Roman" w:hAnsi="Courier" w:cs="Times New Roman"/>
+          <w:color w:val="000000"/>
+          <w:kern w:val="0"/>
+          <w:sz w:val="20"/>
+          <w:szCs w:val="20"/>
+          <w:lang w:eastAsia="en-150"/>
+          <w14:ligatures w14:val="none"/>
+        </w:rPr>
+        <w:t xml:space="preserve"> seconds</w:t>
+      </w:r>
+    </w:p>
+    <w:p>
+      <w:pPr>
+        <w:spacing w:after="0" w:line="240" w:lineRule="auto"/>
+        <w:rPr>
+          <w:rFonts w:ascii="Times New Roman" w:eastAsia="Times New Roman" w:hAnsi="Times New Roman" w:cs="Times New Roman"/>
+          <w:kern w:val="0"/>
+          <w:sz w:val="24"/>
+          <w:szCs w:val="24"/>
+          <w:lang w:eastAsia="en-150"/>
+          <w14:ligatures w14:val="none"/>
+        </w:rPr>
+      </w:pPr>
+    </w:p>
+    <w:p>
+      <w:pPr>
+        <w:spacing w:after="0" w:line="240" w:lineRule="auto"/>
+        <w:rPr>
+          <w:rFonts w:ascii="Times New Roman" w:eastAsia="Times New Roman" w:hAnsi="Times New Roman" w:cs="Times New Roman"/>
+          <w:kern w:val="0"/>
+          <w:sz w:val="24"/>
+          <w:szCs w:val="24"/>
+          <w:lang w:eastAsia="en-150"/>
+          <w14:ligatures w14:val="none"/>
+        </w:rPr>
+      </w:pPr>
+    </w:p>
+    <w:p>
+      <w:pPr>
+        <w:spacing w:after="0" w:line="240" w:lineRule="auto"/>
+        <w:rPr>
+          <w:rFonts w:ascii="Times New Roman" w:eastAsia="Times New Roman" w:hAnsi="Times New Roman" w:cs="Times New Roman"/>
+          <w:kern w:val="0"/>
+          <w:sz w:val="24"/>
+          <w:szCs w:val="24"/>
+          <w:lang w:val="en-US" w:eastAsia="en-150"/>
+          <w14:ligatures w14:val="none"/>
+        </w:rPr>
+      </w:pPr>
+      <w:r>
+        <w:rPr>
+          <w:rFonts w:ascii="Courier" w:eastAsia="Times New Roman" w:hAnsi="Courier" w:cs="Times New Roman"/>
+          <w:color w:val="000000"/>
+          <w:kern w:val="0"/>
+          <w:sz w:val="20"/>
+          <w:szCs w:val="20"/>
+          <w:lang w:eastAsia="en-150"/>
+          <w14:ligatures w14:val="none"/>
+        </w:rPr>
+        <w:t xml:space="preserve">Feature: </w:t>
+      </w:r>
+      <w:r>
+        <w:rPr>
+          <w:rFonts w:ascii="Courier" w:eastAsia="Times New Roman" w:hAnsi="Courier" w:cs="Times New Roman"/>
+          <w:color w:val="000000"/>
+          <w:kern w:val="0"/>
+          <w:sz w:val="20"/>
+          <w:szCs w:val="20"/>
+          <w:lang w:val="en-US" w:eastAsia="en-150"/>
+          <w14:ligatures w14:val="none"/>
+        </w:rPr>
+        <w:t>Latency in geographical operations when searching Scooters</w:t>
+      </w:r>
+    </w:p>
+    <w:p>
+      <w:pPr>
+        <w:spacing w:after="0" w:line="240" w:lineRule="auto"/>
+        <w:rPr>
+          <w:rFonts w:ascii="Times New Roman" w:eastAsia="Times New Roman" w:hAnsi="Times New Roman" w:cs="Times New Roman"/>
+          <w:kern w:val="0"/>
+          <w:sz w:val="24"/>
+          <w:szCs w:val="24"/>
+          <w:lang w:val="en-US" w:eastAsia="en-150"/>
+          <w14:ligatures w14:val="none"/>
+        </w:rPr>
+      </w:pPr>
+    </w:p>
+    <w:p>
+      <w:pPr>
+        <w:spacing w:after="0" w:line="240" w:lineRule="auto"/>
+        <w:rPr>
+          <w:rFonts w:ascii="Times New Roman" w:eastAsia="Times New Roman" w:hAnsi="Times New Roman" w:cs="Times New Roman"/>
+          <w:kern w:val="0"/>
+          <w:sz w:val="24"/>
+          <w:szCs w:val="24"/>
+          <w:lang w:eastAsia="en-150"/>
+          <w14:ligatures w14:val="none"/>
+        </w:rPr>
+      </w:pPr>
+      <w:r>
+        <w:rPr>
+          <w:rFonts w:ascii="Courier" w:eastAsia="Times New Roman" w:hAnsi="Courier" w:cs="Times New Roman"/>
+          <w:color w:val="000000"/>
+          <w:kern w:val="0"/>
+          <w:sz w:val="20"/>
+          <w:szCs w:val="20"/>
+          <w:lang w:eastAsia="en-150"/>
+          <w14:ligatures w14:val="none"/>
+        </w:rPr>
+        <w:t xml:space="preserve">when </w:t>
+      </w:r>
+      <w:proofErr w:type="spellStart"/>
+      <w:r>
+        <w:rPr>
+          <w:rFonts w:ascii="Courier" w:eastAsia="Times New Roman" w:hAnsi="Courier" w:cs="Times New Roman"/>
+          <w:color w:val="000000"/>
+          <w:kern w:val="0"/>
+          <w:sz w:val="20"/>
+          <w:szCs w:val="20"/>
+          <w:lang w:val="en-US" w:eastAsia="en-150"/>
+          <w14:ligatures w14:val="none"/>
+        </w:rPr>
+        <w:t>geopositioning</w:t>
+      </w:r>
+      <w:proofErr w:type="spellEnd"/>
+      <w:r>
+        <w:rPr>
+          <w:rFonts w:ascii="Courier" w:eastAsia="Times New Roman" w:hAnsi="Courier" w:cs="Times New Roman"/>
+          <w:color w:val="000000"/>
+          <w:kern w:val="0"/>
+          <w:sz w:val="20"/>
+          <w:szCs w:val="20"/>
+          <w:lang w:val="en-US" w:eastAsia="en-150"/>
+          <w14:ligatures w14:val="none"/>
+        </w:rPr>
+        <w:t xml:space="preserve"> services are slowed down</w:t>
+      </w:r>
+    </w:p>
+    <w:p>
+      <w:pPr>
+        <w:spacing w:after="0" w:line="240" w:lineRule="auto"/>
+        <w:rPr>
+          <w:rFonts w:ascii="Times New Roman" w:eastAsia="Times New Roman" w:hAnsi="Times New Roman" w:cs="Times New Roman"/>
+          <w:kern w:val="0"/>
+          <w:sz w:val="24"/>
+          <w:szCs w:val="24"/>
+          <w:lang w:val="en-US" w:eastAsia="en-150"/>
+          <w14:ligatures w14:val="none"/>
+        </w:rPr>
+      </w:pPr>
+      <w:r>
+        <w:rPr>
+          <w:rFonts w:ascii="Courier" w:eastAsia="Times New Roman" w:hAnsi="Courier" w:cs="Times New Roman"/>
+          <w:color w:val="000000"/>
+          <w:kern w:val="0"/>
+          <w:sz w:val="20"/>
+          <w:szCs w:val="20"/>
+          <w:lang w:eastAsia="en-150"/>
+          <w14:ligatures w14:val="none"/>
+        </w:rPr>
+        <w:t xml:space="preserve">occur </w:t>
+      </w:r>
+      <w:r>
+        <w:rPr>
+          <w:rFonts w:ascii="Courier" w:eastAsia="Times New Roman" w:hAnsi="Courier" w:cs="Times New Roman"/>
+          <w:color w:val="000000"/>
+          <w:kern w:val="0"/>
+          <w:sz w:val="20"/>
+          <w:szCs w:val="20"/>
+          <w:lang w:val="en-US" w:eastAsia="en-150"/>
+          <w14:ligatures w14:val="none"/>
+        </w:rPr>
+        <w:t>during scooter search/</w:t>
+      </w:r>
+      <w:proofErr w:type="gramStart"/>
+      <w:r>
+        <w:rPr>
+          <w:rFonts w:ascii="Courier" w:eastAsia="Times New Roman" w:hAnsi="Courier" w:cs="Times New Roman"/>
+          <w:color w:val="000000"/>
+          <w:kern w:val="0"/>
+          <w:sz w:val="20"/>
+          <w:szCs w:val="20"/>
+          <w:lang w:val="en-US" w:eastAsia="en-150"/>
+          <w14:ligatures w14:val="none"/>
+        </w:rPr>
+        <w:t>track</w:t>
+      </w:r>
+      <w:proofErr w:type="gramEnd"/>
+    </w:p>
+    <w:p>
+      <w:pPr>
+        <w:spacing w:after="0" w:line="240" w:lineRule="auto"/>
+        <w:rPr>
+          <w:rFonts w:ascii="Times New Roman" w:eastAsia="Times New Roman" w:hAnsi="Times New Roman" w:cs="Times New Roman"/>
+          <w:kern w:val="0"/>
+          <w:sz w:val="24"/>
+          <w:szCs w:val="24"/>
+          <w:lang w:val="en-US" w:eastAsia="en-150"/>
+          <w14:ligatures w14:val="none"/>
+        </w:rPr>
+      </w:pPr>
+      <w:r>
+        <w:rPr>
+          <w:rFonts w:ascii="Courier" w:eastAsia="Times New Roman" w:hAnsi="Courier" w:cs="Times New Roman"/>
+          <w:color w:val="000000"/>
+          <w:kern w:val="0"/>
+          <w:sz w:val="20"/>
+          <w:szCs w:val="20"/>
+          <w:lang w:eastAsia="en-150"/>
+          <w14:ligatures w14:val="none"/>
+        </w:rPr>
+        <w:t xml:space="preserve">operating </w:t>
+      </w:r>
+      <w:r>
+        <w:rPr>
+          <w:rFonts w:ascii="Courier" w:eastAsia="Times New Roman" w:hAnsi="Courier" w:cs="Times New Roman"/>
+          <w:color w:val="000000"/>
+          <w:kern w:val="0"/>
+          <w:sz w:val="20"/>
+          <w:szCs w:val="20"/>
+          <w:lang w:val="en-US" w:eastAsia="en-150"/>
+          <w14:ligatures w14:val="none"/>
+        </w:rPr>
+        <w:t xml:space="preserve">under </w:t>
+      </w:r>
+      <w:r>
+        <w:rPr>
+          <w:rFonts w:ascii="Courier" w:eastAsia="Times New Roman" w:hAnsi="Courier" w:cs="Times New Roman"/>
+          <w:color w:val="000000"/>
+          <w:kern w:val="0"/>
+          <w:sz w:val="20"/>
+          <w:szCs w:val="20"/>
+          <w:lang w:eastAsia="en-150"/>
+          <w14:ligatures w14:val="none"/>
+        </w:rPr>
+        <w:t xml:space="preserve">normal </w:t>
+      </w:r>
+      <w:r>
+        <w:rPr>
+          <w:rFonts w:ascii="Courier" w:eastAsia="Times New Roman" w:hAnsi="Courier" w:cs="Times New Roman"/>
+          <w:color w:val="000000"/>
+          <w:kern w:val="0"/>
+          <w:sz w:val="20"/>
+          <w:szCs w:val="20"/>
+          <w:lang w:val="en-US" w:eastAsia="en-150"/>
+          <w14:ligatures w14:val="none"/>
+        </w:rPr>
+        <w:t>conditions</w:t>
+      </w:r>
+    </w:p>
+    <w:p>
+      <w:pPr>
+        <w:spacing w:after="0" w:line="240" w:lineRule="auto"/>
+        <w:rPr>
+          <w:rFonts w:ascii="Times New Roman" w:eastAsia="Times New Roman" w:hAnsi="Times New Roman" w:cs="Times New Roman"/>
+          <w:kern w:val="0"/>
+          <w:sz w:val="24"/>
+          <w:szCs w:val="24"/>
+          <w:lang w:val="en-US" w:eastAsia="en-150"/>
+          <w14:ligatures w14:val="none"/>
+        </w:rPr>
+      </w:pPr>
+      <w:r>
+        <w:rPr>
+          <w:rFonts w:ascii="Courier" w:eastAsia="Times New Roman" w:hAnsi="Courier" w:cs="Times New Roman"/>
+          <w:color w:val="000000"/>
+          <w:kern w:val="0"/>
+          <w:sz w:val="20"/>
+          <w:szCs w:val="20"/>
+          <w:lang w:eastAsia="en-150"/>
+          <w14:ligatures w14:val="none"/>
+        </w:rPr>
+        <w:t>then the system</w:t>
+      </w:r>
+      <w:r>
+        <w:rPr>
+          <w:rFonts w:ascii="Courier" w:eastAsia="Times New Roman" w:hAnsi="Courier" w:cs="Times New Roman"/>
+          <w:color w:val="000000"/>
+          <w:kern w:val="0"/>
+          <w:sz w:val="20"/>
+          <w:szCs w:val="20"/>
+          <w:lang w:val="en-US" w:eastAsia="en-150"/>
+          <w14:ligatures w14:val="none"/>
+        </w:rPr>
+        <w:t xml:space="preserve"> warns the user and slows down processing</w:t>
+      </w:r>
+    </w:p>
+    <w:p>
+      <w:pPr>
+        <w:spacing w:after="0" w:line="240" w:lineRule="auto"/>
+        <w:rPr>
+          <w:rFonts w:ascii="Times New Roman" w:eastAsia="Times New Roman" w:hAnsi="Times New Roman" w:cs="Times New Roman"/>
+          <w:kern w:val="0"/>
+          <w:sz w:val="24"/>
+          <w:szCs w:val="24"/>
+          <w:lang w:eastAsia="en-150"/>
+          <w14:ligatures w14:val="none"/>
+        </w:rPr>
+      </w:pPr>
+      <w:r>
+        <w:rPr>
+          <w:rFonts w:ascii="Courier" w:eastAsia="Times New Roman" w:hAnsi="Courier" w:cs="Times New Roman"/>
+          <w:color w:val="000000"/>
+          <w:kern w:val="0"/>
+          <w:sz w:val="20"/>
+          <w:szCs w:val="20"/>
+          <w:lang w:eastAsia="en-150"/>
+          <w14:ligatures w14:val="none"/>
+        </w:rPr>
+        <w:t xml:space="preserve">so that the average latency &lt; </w:t>
+      </w:r>
+      <w:r>
+        <w:rPr>
+          <w:rFonts w:ascii="Courier" w:eastAsia="Times New Roman" w:hAnsi="Courier" w:cs="Times New Roman"/>
+          <w:color w:val="000000"/>
+          <w:kern w:val="0"/>
+          <w:sz w:val="20"/>
+          <w:szCs w:val="20"/>
+          <w:lang w:val="en-US" w:eastAsia="en-150"/>
+          <w14:ligatures w14:val="none"/>
+        </w:rPr>
+        <w:t xml:space="preserve">n </w:t>
+      </w:r>
+      <w:r>
+        <w:rPr>
+          <w:rFonts w:ascii="Courier" w:eastAsia="Times New Roman" w:hAnsi="Courier" w:cs="Times New Roman"/>
+          <w:color w:val="000000"/>
+          <w:kern w:val="0"/>
+          <w:sz w:val="20"/>
+          <w:szCs w:val="20"/>
+          <w:lang w:eastAsia="en-150"/>
+          <w14:ligatures w14:val="none"/>
+        </w:rPr>
+        <w:t>seconds</w:t>
+      </w:r>
+    </w:p>
+    <w:p>
+      <w:pPr>
+        <w:spacing w:after="0" w:line="240" w:lineRule="auto"/>
+        <w:rPr>
+          <w:rFonts w:ascii="Times New Roman" w:eastAsia="Times New Roman" w:hAnsi="Times New Roman" w:cs="Times New Roman"/>
+          <w:kern w:val="0"/>
+          <w:sz w:val="24"/>
+          <w:szCs w:val="24"/>
+          <w:lang w:eastAsia="en-150"/>
+          <w14:ligatures w14:val="none"/>
+        </w:rPr>
+      </w:pPr>
+    </w:p>
+    <w:p>
+      <w:pPr>
+        <w:spacing w:after="0" w:line="240" w:lineRule="auto"/>
+        <w:rPr>
+          <w:rFonts w:ascii="Times New Roman" w:eastAsia="Times New Roman" w:hAnsi="Times New Roman" w:cs="Times New Roman"/>
+          <w:kern w:val="0"/>
+          <w:sz w:val="24"/>
+          <w:szCs w:val="24"/>
+          <w:lang w:eastAsia="en-150"/>
+          <w14:ligatures w14:val="none"/>
+        </w:rPr>
+      </w:pPr>
+    </w:p>
+    <w:p>
+      <w:pPr>
+        <w:spacing w:after="0" w:line="240" w:lineRule="auto"/>
+        <w:rPr>
+          <w:rFonts w:ascii="Times New Roman" w:eastAsia="Times New Roman" w:hAnsi="Times New Roman" w:cs="Times New Roman"/>
+          <w:kern w:val="0"/>
+          <w:sz w:val="24"/>
+          <w:szCs w:val="24"/>
+          <w:lang w:eastAsia="en-150"/>
+          <w14:ligatures w14:val="none"/>
+        </w:rPr>
+      </w:pPr>
+      <w:r>
+        <w:rPr>
+          <w:rFonts w:ascii="Courier" w:eastAsia="Times New Roman" w:hAnsi="Courier" w:cs="Times New Roman"/>
+          <w:color w:val="000000"/>
+          <w:kern w:val="0"/>
+          <w:sz w:val="20"/>
+          <w:szCs w:val="20"/>
+          <w:lang w:eastAsia="en-150"/>
+          <w14:ligatures w14:val="none"/>
+        </w:rPr>
+        <w:t>Feature: Basic fault-tolerance</w:t>
+      </w:r>
+    </w:p>
+    <w:p>
+      <w:pPr>
+        <w:spacing w:after="0" w:line="240" w:lineRule="auto"/>
+        <w:rPr>
+          <w:rFonts w:ascii="Times New Roman" w:eastAsia="Times New Roman" w:hAnsi="Times New Roman" w:cs="Times New Roman"/>
+          <w:kern w:val="0"/>
+          <w:sz w:val="24"/>
+          <w:szCs w:val="24"/>
+          <w:lang w:eastAsia="en-150"/>
+          <w14:ligatures w14:val="none"/>
+        </w:rPr>
+      </w:pPr>
+    </w:p>
+    <w:p>
+      <w:pPr>
+        <w:spacing w:after="0" w:line="240" w:lineRule="auto"/>
+        <w:rPr>
+          <w:rFonts w:ascii="Times New Roman" w:eastAsia="Times New Roman" w:hAnsi="Times New Roman" w:cs="Times New Roman"/>
+          <w:kern w:val="0"/>
+          <w:sz w:val="24"/>
+          <w:szCs w:val="24"/>
+          <w:lang w:eastAsia="en-150"/>
+          <w14:ligatures w14:val="none"/>
+        </w:rPr>
+      </w:pPr>
+      <w:r>
+        <w:rPr>
+          <w:rFonts w:ascii="Courier" w:eastAsia="Times New Roman" w:hAnsi="Courier" w:cs="Times New Roman"/>
+          <w:color w:val="000000"/>
+          <w:kern w:val="0"/>
+          <w:sz w:val="20"/>
+          <w:szCs w:val="20"/>
+          <w:lang w:eastAsia="en-150"/>
+          <w14:ligatures w14:val="none"/>
+        </w:rPr>
+        <w:t>when a server fails</w:t>
+      </w:r>
+    </w:p>
+    <w:p>
+      <w:pPr>
+        <w:spacing w:after="0" w:line="240" w:lineRule="auto"/>
+        <w:rPr>
+          <w:rFonts w:ascii="Times New Roman" w:eastAsia="Times New Roman" w:hAnsi="Times New Roman" w:cs="Times New Roman"/>
+          <w:kern w:val="0"/>
+          <w:sz w:val="24"/>
+          <w:szCs w:val="24"/>
+          <w:lang w:eastAsia="en-150"/>
+          <w14:ligatures w14:val="none"/>
+        </w:rPr>
+      </w:pPr>
+      <w:r>
+        <w:rPr>
+          <w:rFonts w:ascii="Courier" w:eastAsia="Times New Roman" w:hAnsi="Courier" w:cs="Times New Roman"/>
+          <w:color w:val="000000"/>
+          <w:kern w:val="0"/>
+          <w:sz w:val="20"/>
+          <w:szCs w:val="20"/>
+          <w:lang w:eastAsia="en-150"/>
+          <w14:ligatures w14:val="none"/>
+        </w:rPr>
+        <w:t>operating in normal operation</w:t>
+      </w:r>
+    </w:p>
+    <w:p>
+      <w:pPr>
+        <w:spacing w:after="0" w:line="240" w:lineRule="auto"/>
+        <w:rPr>
+          <w:rFonts w:ascii="Times New Roman" w:eastAsia="Times New Roman" w:hAnsi="Times New Roman" w:cs="Times New Roman"/>
+          <w:kern w:val="0"/>
+          <w:sz w:val="24"/>
+          <w:szCs w:val="24"/>
+          <w:lang w:eastAsia="en-150"/>
+          <w14:ligatures w14:val="none"/>
+        </w:rPr>
+      </w:pPr>
+      <w:r>
+        <w:rPr>
+          <w:rFonts w:ascii="Courier" w:eastAsia="Times New Roman" w:hAnsi="Courier" w:cs="Times New Roman"/>
+          <w:color w:val="000000"/>
+          <w:kern w:val="0"/>
+          <w:sz w:val="20"/>
+          <w:szCs w:val="20"/>
+          <w:lang w:eastAsia="en-150"/>
+          <w14:ligatures w14:val="none"/>
+        </w:rPr>
+        <w:t>then the Server informs operator and continues to operate</w:t>
+      </w:r>
+    </w:p>
+    <w:p>
+      <w:pPr>
+        <w:spacing w:after="0" w:line="240" w:lineRule="auto"/>
+        <w:rPr>
+          <w:rFonts w:ascii="Times New Roman" w:eastAsia="Times New Roman" w:hAnsi="Times New Roman" w:cs="Times New Roman"/>
+          <w:kern w:val="0"/>
+          <w:sz w:val="24"/>
+          <w:szCs w:val="24"/>
+          <w:lang w:eastAsia="en-150"/>
+          <w14:ligatures w14:val="none"/>
+        </w:rPr>
+      </w:pPr>
+      <w:r>
+        <w:rPr>
+          <w:rFonts w:ascii="Courier" w:eastAsia="Times New Roman" w:hAnsi="Courier" w:cs="Times New Roman"/>
+          <w:color w:val="000000"/>
+          <w:kern w:val="0"/>
+          <w:sz w:val="20"/>
+          <w:szCs w:val="20"/>
+          <w:lang w:eastAsia="en-150"/>
+          <w14:ligatures w14:val="none"/>
+        </w:rPr>
+        <w:t>so that there is no downtime</w:t>
+      </w:r>
     </w:p>
     <w:p>
       <w:pPr>
@@ -3252,7 +3582,6 @@
         <w:rPr>
           <w:sz w:val="24"/>
           <w:szCs w:val="24"/>
-          <w:lang w:val="en-US"/>
         </w:rPr>
       </w:pPr>
     </w:p>
@@ -3275,7 +3604,7 @@
         <w:kern w:val="2"/>
         <w:sz w:val="22"/>
         <w:szCs w:val="22"/>
-        <w:lang w:eastAsia="en-US" w:bidi="ar-SA"/>
+        <w:lang w:val="en-150" w:eastAsia="en-US" w:bidi="ar-SA"/>
         <w14:ligatures w14:val="standardContextual"/>
       </w:rPr>
     </w:rPrDefault>
@@ -3728,7 +4057,7 @@
       <w:kern w:val="0"/>
       <w:sz w:val="20"/>
       <w:szCs w:val="20"/>
-      <w:lang w:val="en-DE" w:eastAsia="en-DE"/>
+      <w:lang/>
       <w14:ligatures w14:val="none"/>
     </w:rPr>
   </w:style>
@@ -3744,7 +4073,7 @@
       <w:kern w:val="0"/>
       <w:sz w:val="20"/>
       <w:szCs w:val="20"/>
-      <w:lang w:val="en-DE" w:eastAsia="en-DE"/>
+      <w:lang/>
       <w14:ligatures w14:val="none"/>
     </w:rPr>
   </w:style>
@@ -3759,6 +4088,25 @@
       <w:rFonts w:ascii="Courier New" w:eastAsia="Times New Roman" w:hAnsi="Courier New" w:cs="Courier New"/>
       <w:sz w:val="20"/>
       <w:szCs w:val="20"/>
+    </w:rPr>
+  </w:style>
+  <w:style w:type="paragraph" w:styleId="NormalWeb">
+    <w:name w:val="Normal (Web)"/>
+    <w:basedOn w:val="Normal"/>
+    <w:uiPriority w:val="99"/>
+    <w:semiHidden/>
+    <w:unhideWhenUsed/>
+    <w:rsid w:val="00753336"/>
+    <w:pPr>
+      <w:spacing w:before="100" w:beforeAutospacing="1" w:after="100" w:afterAutospacing="1" w:line="240" w:lineRule="auto"/>
+    </w:pPr>
+    <w:rPr>
+      <w:rFonts w:ascii="Times New Roman" w:eastAsia="Times New Roman" w:hAnsi="Times New Roman" w:cs="Times New Roman"/>
+      <w:kern w:val="0"/>
+      <w:sz w:val="24"/>
+      <w:szCs w:val="24"/>
+      <w:lang w:eastAsia="en-150"/>
+      <w14:ligatures w14:val="none"/>
     </w:rPr>
   </w:style>
 </w:styles>

</xml_diff>

<commit_message>
Added Domain Storytelling diagrams
</commit_message>
<xml_diff>
--- a/Assignment2/Assignment2.docx
+++ b/Assignment2/Assignment2.docx
@@ -181,7 +181,6 @@
           <w:sz w:val="20"/>
           <w:szCs w:val="20"/>
           <w:bdr w:val="none" w:sz="0" w:space="0" w:color="auto" w:frame="1"/>
-          <w:lang/>
           <w14:ligatures w14:val="none"/>
         </w:rPr>
         <w:t xml:space="preserve">Story: </w:t>
@@ -235,7 +234,6 @@
           <w:sz w:val="20"/>
           <w:szCs w:val="20"/>
           <w:bdr w:val="none" w:sz="0" w:space="0" w:color="auto" w:frame="1"/>
-          <w:lang/>
           <w14:ligatures w14:val="none"/>
         </w:rPr>
       </w:pPr>
@@ -287,7 +285,6 @@
           <w:sz w:val="20"/>
           <w:szCs w:val="20"/>
           <w:bdr w:val="none" w:sz="0" w:space="0" w:color="auto" w:frame="1"/>
-          <w:lang/>
           <w14:ligatures w14:val="none"/>
         </w:rPr>
         <w:t>As a</w:t>
@@ -353,7 +350,6 @@
           <w:sz w:val="20"/>
           <w:szCs w:val="20"/>
           <w:bdr w:val="none" w:sz="0" w:space="0" w:color="auto" w:frame="1"/>
-          <w:lang/>
           <w14:ligatures w14:val="none"/>
         </w:rPr>
         <w:t xml:space="preserve">I </w:t>
@@ -366,7 +362,6 @@
           <w:sz w:val="20"/>
           <w:szCs w:val="20"/>
           <w:bdr w:val="none" w:sz="0" w:space="0" w:color="auto" w:frame="1"/>
-          <w:lang/>
           <w14:ligatures w14:val="none"/>
         </w:rPr>
         <w:t xml:space="preserve">want to </w:t>
@@ -432,7 +427,6 @@
           <w:sz w:val="20"/>
           <w:szCs w:val="20"/>
           <w:bdr w:val="none" w:sz="0" w:space="0" w:color="auto" w:frame="1"/>
-          <w:lang/>
           <w14:ligatures w14:val="none"/>
         </w:rPr>
         <w:t xml:space="preserve">So that I can </w:t>
@@ -486,7 +480,6 @@
           <w:sz w:val="20"/>
           <w:szCs w:val="20"/>
           <w:bdr w:val="none" w:sz="0" w:space="0" w:color="auto" w:frame="1"/>
-          <w:lang/>
           <w14:ligatures w14:val="none"/>
         </w:rPr>
       </w:pPr>
@@ -538,7 +531,6 @@
           <w:sz w:val="20"/>
           <w:szCs w:val="20"/>
           <w:bdr w:val="none" w:sz="0" w:space="0" w:color="auto" w:frame="1"/>
-          <w:lang/>
           <w14:ligatures w14:val="none"/>
         </w:rPr>
         <w:t xml:space="preserve">Scenario </w:t>
@@ -551,7 +543,6 @@
           <w:sz w:val="20"/>
           <w:szCs w:val="20"/>
           <w:bdr w:val="none" w:sz="0" w:space="0" w:color="auto" w:frame="1"/>
-          <w:lang/>
           <w14:ligatures w14:val="none"/>
         </w:rPr>
         <w:t>1</w:t>
@@ -564,7 +555,6 @@
           <w:sz w:val="20"/>
           <w:szCs w:val="20"/>
           <w:bdr w:val="none" w:sz="0" w:space="0" w:color="auto" w:frame="1"/>
-          <w:lang/>
           <w14:ligatures w14:val="none"/>
         </w:rPr>
         <w:t xml:space="preserve">: </w:t>
@@ -630,7 +620,6 @@
           <w:sz w:val="20"/>
           <w:szCs w:val="20"/>
           <w:bdr w:val="none" w:sz="0" w:space="0" w:color="auto" w:frame="1"/>
-          <w:lang/>
           <w14:ligatures w14:val="none"/>
         </w:rPr>
         <w:t xml:space="preserve">Given </w:t>
@@ -696,7 +685,6 @@
           <w:sz w:val="20"/>
           <w:szCs w:val="20"/>
           <w:bdr w:val="none" w:sz="0" w:space="0" w:color="auto" w:frame="1"/>
-          <w:lang/>
           <w14:ligatures w14:val="none"/>
         </w:rPr>
         <w:t xml:space="preserve"> </w:t>
@@ -709,7 +697,6 @@
           <w:sz w:val="20"/>
           <w:szCs w:val="20"/>
           <w:bdr w:val="none" w:sz="0" w:space="0" w:color="auto" w:frame="1"/>
-          <w:lang/>
           <w14:ligatures w14:val="none"/>
         </w:rPr>
         <w:t xml:space="preserve">And </w:t>
@@ -722,7 +709,6 @@
           <w:sz w:val="20"/>
           <w:szCs w:val="20"/>
           <w:bdr w:val="none" w:sz="0" w:space="0" w:color="auto" w:frame="1"/>
-          <w:lang/>
           <w14:ligatures w14:val="none"/>
         </w:rPr>
         <w:t xml:space="preserve">the </w:t>
@@ -788,7 +774,6 @@
           <w:sz w:val="20"/>
           <w:szCs w:val="20"/>
           <w:bdr w:val="none" w:sz="0" w:space="0" w:color="auto" w:frame="1"/>
-          <w:lang/>
           <w14:ligatures w14:val="none"/>
         </w:rPr>
         <w:t xml:space="preserve">When </w:t>
@@ -801,7 +786,6 @@
           <w:sz w:val="20"/>
           <w:szCs w:val="20"/>
           <w:bdr w:val="none" w:sz="0" w:space="0" w:color="auto" w:frame="1"/>
-          <w:lang/>
           <w14:ligatures w14:val="none"/>
         </w:rPr>
         <w:t xml:space="preserve">the </w:t>
@@ -867,7 +851,6 @@
           <w:sz w:val="20"/>
           <w:szCs w:val="20"/>
           <w:bdr w:val="none" w:sz="0" w:space="0" w:color="auto" w:frame="1"/>
-          <w:lang/>
           <w14:ligatures w14:val="none"/>
         </w:rPr>
         <w:t xml:space="preserve">Then </w:t>
@@ -880,7 +863,6 @@
           <w:sz w:val="20"/>
           <w:szCs w:val="20"/>
           <w:bdr w:val="none" w:sz="0" w:space="0" w:color="auto" w:frame="1"/>
-          <w:lang/>
           <w14:ligatures w14:val="none"/>
         </w:rPr>
         <w:t xml:space="preserve">the </w:t>
@@ -946,7 +928,6 @@
           <w:sz w:val="20"/>
           <w:szCs w:val="20"/>
           <w:bdr w:val="none" w:sz="0" w:space="0" w:color="auto" w:frame="1"/>
-          <w:lang/>
           <w14:ligatures w14:val="none"/>
         </w:rPr>
         <w:t xml:space="preserve"> </w:t>
@@ -959,7 +940,6 @@
           <w:sz w:val="20"/>
           <w:szCs w:val="20"/>
           <w:bdr w:val="none" w:sz="0" w:space="0" w:color="auto" w:frame="1"/>
-          <w:lang/>
           <w14:ligatures w14:val="none"/>
         </w:rPr>
         <w:t xml:space="preserve">And </w:t>
@@ -972,7 +952,6 @@
           <w:sz w:val="20"/>
           <w:szCs w:val="20"/>
           <w:bdr w:val="none" w:sz="0" w:space="0" w:color="auto" w:frame="1"/>
-          <w:lang/>
           <w14:ligatures w14:val="none"/>
         </w:rPr>
         <w:t xml:space="preserve">the </w:t>
@@ -1026,7 +1005,6 @@
           <w:sz w:val="20"/>
           <w:szCs w:val="20"/>
           <w:bdr w:val="none" w:sz="0" w:space="0" w:color="auto" w:frame="1"/>
-          <w:lang/>
           <w14:ligatures w14:val="none"/>
         </w:rPr>
       </w:pPr>
@@ -1066,19 +1044,17 @@
           <w:sz w:val="20"/>
           <w:szCs w:val="20"/>
           <w:bdr w:val="none" w:sz="0" w:space="0" w:color="auto" w:frame="1"/>
-          <w:lang/>
-          <w14:ligatures w14:val="none"/>
-        </w:rPr>
-      </w:pPr>
-      <w:r>
-        <w:rPr>
-          <w:rFonts w:ascii="Courier New" w:eastAsia="Times New Roman" w:hAnsi="Courier New" w:cs="Courier New"/>
-          <w:color w:val="75AF00"/>
-          <w:kern w:val="0"/>
-          <w:sz w:val="20"/>
-          <w:szCs w:val="20"/>
-          <w:bdr w:val="none" w:sz="0" w:space="0" w:color="auto" w:frame="1"/>
-          <w:lang/>
+          <w14:ligatures w14:val="none"/>
+        </w:rPr>
+      </w:pPr>
+      <w:r>
+        <w:rPr>
+          <w:rFonts w:ascii="Courier New" w:eastAsia="Times New Roman" w:hAnsi="Courier New" w:cs="Courier New"/>
+          <w:color w:val="75AF00"/>
+          <w:kern w:val="0"/>
+          <w:sz w:val="20"/>
+          <w:szCs w:val="20"/>
+          <w:bdr w:val="none" w:sz="0" w:space="0" w:color="auto" w:frame="1"/>
           <w14:ligatures w14:val="none"/>
         </w:rPr>
         <w:t xml:space="preserve">Scenario </w:t>
@@ -1091,7 +1067,6 @@
           <w:sz w:val="20"/>
           <w:szCs w:val="20"/>
           <w:bdr w:val="none" w:sz="0" w:space="0" w:color="auto" w:frame="1"/>
-          <w:lang/>
           <w14:ligatures w14:val="none"/>
         </w:rPr>
         <w:t>2</w:t>
@@ -1104,7 +1079,6 @@
           <w:sz w:val="20"/>
           <w:szCs w:val="20"/>
           <w:bdr w:val="none" w:sz="0" w:space="0" w:color="auto" w:frame="1"/>
-          <w:lang/>
           <w14:ligatures w14:val="none"/>
         </w:rPr>
         <w:t xml:space="preserve">: </w:t>
@@ -1170,7 +1144,6 @@
           <w:sz w:val="20"/>
           <w:szCs w:val="20"/>
           <w:bdr w:val="none" w:sz="0" w:space="0" w:color="auto" w:frame="1"/>
-          <w:lang/>
           <w14:ligatures w14:val="none"/>
         </w:rPr>
         <w:lastRenderedPageBreak/>
@@ -1237,7 +1210,6 @@
           <w:sz w:val="20"/>
           <w:szCs w:val="20"/>
           <w:bdr w:val="none" w:sz="0" w:space="0" w:color="auto" w:frame="1"/>
-          <w:lang/>
           <w14:ligatures w14:val="none"/>
         </w:rPr>
         <w:t xml:space="preserve"> </w:t>
@@ -1250,7 +1222,6 @@
           <w:sz w:val="20"/>
           <w:szCs w:val="20"/>
           <w:bdr w:val="none" w:sz="0" w:space="0" w:color="auto" w:frame="1"/>
-          <w:lang/>
           <w14:ligatures w14:val="none"/>
         </w:rPr>
         <w:t xml:space="preserve">And </w:t>
@@ -1263,7 +1234,6 @@
           <w:sz w:val="20"/>
           <w:szCs w:val="20"/>
           <w:bdr w:val="none" w:sz="0" w:space="0" w:color="auto" w:frame="1"/>
-          <w:lang/>
           <w14:ligatures w14:val="none"/>
         </w:rPr>
         <w:t xml:space="preserve">the </w:t>
@@ -1329,7 +1299,6 @@
           <w:sz w:val="20"/>
           <w:szCs w:val="20"/>
           <w:bdr w:val="none" w:sz="0" w:space="0" w:color="auto" w:frame="1"/>
-          <w:lang/>
           <w14:ligatures w14:val="none"/>
         </w:rPr>
         <w:t xml:space="preserve">When </w:t>
@@ -1342,7 +1311,6 @@
           <w:sz w:val="20"/>
           <w:szCs w:val="20"/>
           <w:bdr w:val="none" w:sz="0" w:space="0" w:color="auto" w:frame="1"/>
-          <w:lang/>
           <w14:ligatures w14:val="none"/>
         </w:rPr>
         <w:t xml:space="preserve">the </w:t>
@@ -1408,7 +1376,6 @@
           <w:sz w:val="20"/>
           <w:szCs w:val="20"/>
           <w:bdr w:val="none" w:sz="0" w:space="0" w:color="auto" w:frame="1"/>
-          <w:lang/>
           <w14:ligatures w14:val="none"/>
         </w:rPr>
         <w:t xml:space="preserve">Then </w:t>
@@ -1421,7 +1388,6 @@
           <w:sz w:val="20"/>
           <w:szCs w:val="20"/>
           <w:bdr w:val="none" w:sz="0" w:space="0" w:color="auto" w:frame="1"/>
-          <w:lang/>
           <w14:ligatures w14:val="none"/>
         </w:rPr>
         <w:t xml:space="preserve">the </w:t>
@@ -1500,7 +1466,6 @@
           <w:sz w:val="20"/>
           <w:szCs w:val="20"/>
           <w:bdr w:val="none" w:sz="0" w:space="0" w:color="auto" w:frame="1"/>
-          <w:lang/>
           <w14:ligatures w14:val="none"/>
         </w:rPr>
         <w:t xml:space="preserve">And </w:t>
@@ -1513,7 +1478,6 @@
           <w:sz w:val="20"/>
           <w:szCs w:val="20"/>
           <w:bdr w:val="none" w:sz="0" w:space="0" w:color="auto" w:frame="1"/>
-          <w:lang/>
           <w14:ligatures w14:val="none"/>
         </w:rPr>
         <w:t xml:space="preserve">the </w:t>
@@ -1579,7 +1543,6 @@
           <w:sz w:val="20"/>
           <w:szCs w:val="20"/>
           <w:bdr w:val="none" w:sz="0" w:space="0" w:color="auto" w:frame="1"/>
-          <w:lang/>
           <w14:ligatures w14:val="none"/>
         </w:rPr>
         <w:t xml:space="preserve"> </w:t>
@@ -1592,7 +1555,6 @@
           <w:sz w:val="20"/>
           <w:szCs w:val="20"/>
           <w:bdr w:val="none" w:sz="0" w:space="0" w:color="auto" w:frame="1"/>
-          <w:lang/>
           <w14:ligatures w14:val="none"/>
         </w:rPr>
         <w:t xml:space="preserve">And </w:t>
@@ -1698,7 +1660,6 @@
           <w:sz w:val="20"/>
           <w:szCs w:val="20"/>
           <w:bdr w:val="none" w:sz="0" w:space="0" w:color="auto" w:frame="1"/>
-          <w:lang/>
           <w14:ligatures w14:val="none"/>
         </w:rPr>
         <w:t xml:space="preserve">Scenario </w:t>
@@ -1711,7 +1672,6 @@
           <w:sz w:val="20"/>
           <w:szCs w:val="20"/>
           <w:bdr w:val="none" w:sz="0" w:space="0" w:color="auto" w:frame="1"/>
-          <w:lang/>
           <w14:ligatures w14:val="none"/>
         </w:rPr>
         <w:t>3</w:t>
@@ -1724,7 +1684,6 @@
           <w:sz w:val="20"/>
           <w:szCs w:val="20"/>
           <w:bdr w:val="none" w:sz="0" w:space="0" w:color="auto" w:frame="1"/>
-          <w:lang/>
           <w14:ligatures w14:val="none"/>
         </w:rPr>
         <w:t xml:space="preserve">: </w:t>
@@ -1790,7 +1749,6 @@
           <w:sz w:val="20"/>
           <w:szCs w:val="20"/>
           <w:bdr w:val="none" w:sz="0" w:space="0" w:color="auto" w:frame="1"/>
-          <w:lang/>
           <w14:ligatures w14:val="none"/>
         </w:rPr>
         <w:t xml:space="preserve">Given </w:t>
@@ -1803,7 +1761,6 @@
           <w:sz w:val="20"/>
           <w:szCs w:val="20"/>
           <w:bdr w:val="none" w:sz="0" w:space="0" w:color="auto" w:frame="1"/>
-          <w:lang/>
           <w14:ligatures w14:val="none"/>
         </w:rPr>
         <w:t xml:space="preserve">the </w:t>
@@ -1869,7 +1826,6 @@
           <w:sz w:val="20"/>
           <w:szCs w:val="20"/>
           <w:bdr w:val="none" w:sz="0" w:space="0" w:color="auto" w:frame="1"/>
-          <w:lang/>
           <w14:ligatures w14:val="none"/>
         </w:rPr>
         <w:t xml:space="preserve">When </w:t>
@@ -1882,7 +1838,6 @@
           <w:sz w:val="20"/>
           <w:szCs w:val="20"/>
           <w:bdr w:val="none" w:sz="0" w:space="0" w:color="auto" w:frame="1"/>
-          <w:lang/>
           <w14:ligatures w14:val="none"/>
         </w:rPr>
         <w:t xml:space="preserve">the </w:t>
@@ -1948,7 +1903,6 @@
           <w:sz w:val="20"/>
           <w:szCs w:val="20"/>
           <w:bdr w:val="none" w:sz="0" w:space="0" w:color="auto" w:frame="1"/>
-          <w:lang/>
           <w14:ligatures w14:val="none"/>
         </w:rPr>
         <w:t xml:space="preserve">Then </w:t>
@@ -1961,7 +1915,6 @@
           <w:sz w:val="20"/>
           <w:szCs w:val="20"/>
           <w:bdr w:val="none" w:sz="0" w:space="0" w:color="auto" w:frame="1"/>
-          <w:lang/>
           <w14:ligatures w14:val="none"/>
         </w:rPr>
         <w:t xml:space="preserve">the </w:t>
@@ -2027,7 +1980,6 @@
           <w:sz w:val="20"/>
           <w:szCs w:val="20"/>
           <w:bdr w:val="none" w:sz="0" w:space="0" w:color="auto" w:frame="1"/>
-          <w:lang/>
           <w14:ligatures w14:val="none"/>
         </w:rPr>
         <w:t xml:space="preserve">And </w:t>
@@ -2040,7 +1992,6 @@
           <w:sz w:val="20"/>
           <w:szCs w:val="20"/>
           <w:bdr w:val="none" w:sz="0" w:space="0" w:color="auto" w:frame="1"/>
-          <w:lang/>
           <w14:ligatures w14:val="none"/>
         </w:rPr>
         <w:t xml:space="preserve">the </w:t>
@@ -2094,7 +2045,6 @@
           <w:sz w:val="20"/>
           <w:szCs w:val="20"/>
           <w:bdr w:val="none" w:sz="0" w:space="0" w:color="auto" w:frame="1"/>
-          <w:lang/>
           <w14:ligatures w14:val="none"/>
         </w:rPr>
       </w:pPr>
@@ -2146,7 +2096,6 @@
           <w:sz w:val="20"/>
           <w:szCs w:val="20"/>
           <w:bdr w:val="none" w:sz="0" w:space="0" w:color="auto" w:frame="1"/>
-          <w:lang/>
           <w14:ligatures w14:val="none"/>
         </w:rPr>
         <w:t xml:space="preserve">Scenario </w:t>
@@ -2172,7 +2121,6 @@
           <w:sz w:val="20"/>
           <w:szCs w:val="20"/>
           <w:bdr w:val="none" w:sz="0" w:space="0" w:color="auto" w:frame="1"/>
-          <w:lang/>
           <w14:ligatures w14:val="none"/>
         </w:rPr>
         <w:t>:</w:t>
@@ -2185,7 +2133,6 @@
           <w:sz w:val="20"/>
           <w:szCs w:val="20"/>
           <w:bdr w:val="none" w:sz="0" w:space="0" w:color="auto" w:frame="1"/>
-          <w:lang/>
           <w14:ligatures w14:val="none"/>
         </w:rPr>
         <w:t xml:space="preserve"> </w:t>
@@ -2251,7 +2198,6 @@
           <w:sz w:val="20"/>
           <w:szCs w:val="20"/>
           <w:bdr w:val="none" w:sz="0" w:space="0" w:color="auto" w:frame="1"/>
-          <w:lang/>
           <w14:ligatures w14:val="none"/>
         </w:rPr>
         <w:t xml:space="preserve">Given </w:t>
@@ -2330,7 +2276,6 @@
           <w:sz w:val="20"/>
           <w:szCs w:val="20"/>
           <w:bdr w:val="none" w:sz="0" w:space="0" w:color="auto" w:frame="1"/>
-          <w:lang/>
           <w14:ligatures w14:val="none"/>
         </w:rPr>
         <w:t xml:space="preserve"> </w:t>
@@ -2343,7 +2288,6 @@
           <w:sz w:val="20"/>
           <w:szCs w:val="20"/>
           <w:bdr w:val="none" w:sz="0" w:space="0" w:color="auto" w:frame="1"/>
-          <w:lang/>
           <w14:ligatures w14:val="none"/>
         </w:rPr>
         <w:t xml:space="preserve">And </w:t>
@@ -2356,7 +2300,6 @@
           <w:sz w:val="20"/>
           <w:szCs w:val="20"/>
           <w:bdr w:val="none" w:sz="0" w:space="0" w:color="auto" w:frame="1"/>
-          <w:lang/>
           <w14:ligatures w14:val="none"/>
         </w:rPr>
         <w:t xml:space="preserve">the </w:t>
@@ -2422,7 +2365,6 @@
           <w:sz w:val="20"/>
           <w:szCs w:val="20"/>
           <w:bdr w:val="none" w:sz="0" w:space="0" w:color="auto" w:frame="1"/>
-          <w:lang/>
           <w14:ligatures w14:val="none"/>
         </w:rPr>
         <w:t xml:space="preserve">When </w:t>
@@ -2435,7 +2377,6 @@
           <w:sz w:val="20"/>
           <w:szCs w:val="20"/>
           <w:bdr w:val="none" w:sz="0" w:space="0" w:color="auto" w:frame="1"/>
-          <w:lang/>
           <w14:ligatures w14:val="none"/>
         </w:rPr>
         <w:t xml:space="preserve">the </w:t>
@@ -2514,7 +2455,6 @@
           <w:sz w:val="20"/>
           <w:szCs w:val="20"/>
           <w:bdr w:val="none" w:sz="0" w:space="0" w:color="auto" w:frame="1"/>
-          <w:lang/>
           <w14:ligatures w14:val="none"/>
         </w:rPr>
         <w:t xml:space="preserve">Then </w:t>
@@ -2527,7 +2467,6 @@
           <w:sz w:val="20"/>
           <w:szCs w:val="20"/>
           <w:bdr w:val="none" w:sz="0" w:space="0" w:color="auto" w:frame="1"/>
-          <w:lang/>
           <w14:ligatures w14:val="none"/>
         </w:rPr>
         <w:t xml:space="preserve">the </w:t>
@@ -2619,7 +2558,6 @@
           <w:sz w:val="20"/>
           <w:szCs w:val="20"/>
           <w:bdr w:val="none" w:sz="0" w:space="0" w:color="auto" w:frame="1"/>
-          <w:lang/>
           <w14:ligatures w14:val="none"/>
         </w:rPr>
         <w:t xml:space="preserve">And </w:t>
@@ -2632,7 +2570,6 @@
           <w:sz w:val="20"/>
           <w:szCs w:val="20"/>
           <w:bdr w:val="none" w:sz="0" w:space="0" w:color="auto" w:frame="1"/>
-          <w:lang/>
           <w14:ligatures w14:val="none"/>
         </w:rPr>
         <w:t xml:space="preserve">the </w:t>
@@ -2709,18 +2646,174 @@
           <w:u w:val="single"/>
           <w:lang w:val="en-US"/>
         </w:rPr>
-        <w:t>Quality Attribute Scenarios</w:t>
-      </w:r>
-    </w:p>
-    <w:p>
-      <w:pPr>
-        <w:spacing w:after="0" w:line="240" w:lineRule="auto"/>
-        <w:rPr>
-          <w:rFonts w:ascii="Times New Roman" w:eastAsia="Times New Roman" w:hAnsi="Times New Roman" w:cs="Times New Roman"/>
-          <w:kern w:val="0"/>
+        <w:t>Domain Storytelling</w:t>
+      </w:r>
+    </w:p>
+    <w:p>
+      <w:pPr>
+        <w:spacing w:line="276" w:lineRule="auto"/>
+        <w:jc w:val="center"/>
+        <w:rPr>
           <w:sz w:val="24"/>
           <w:szCs w:val="24"/>
-          <w:lang w:eastAsia="en-150"/>
+          <w:lang w:val="en-US"/>
+        </w:rPr>
+      </w:pPr>
+      <w:r>
+        <w:rPr>
+          <w:noProof/>
+          <w:sz w:val="24"/>
+          <w:szCs w:val="24"/>
+          <w:lang w:val="en-US"/>
+        </w:rPr>
+        <w:drawing>
+          <wp:inline distT="0" distB="0" distL="0" distR="0" wp14:anchorId="0510473B" wp14:editId="2089E524">
+            <wp:extent cx="5724525" cy="2066925"/>
+            <wp:effectExtent l="0" t="0" r="9525" b="9525"/>
+            <wp:docPr id="1510972944" name="Picture 3"/>
+            <wp:cNvGraphicFramePr>
+              <a:graphicFrameLocks xmlns:a="http://schemas.openxmlformats.org/drawingml/2006/main" noChangeAspect="1"/>
+            </wp:cNvGraphicFramePr>
+            <a:graphic xmlns:a="http://schemas.openxmlformats.org/drawingml/2006/main">
+              <a:graphicData uri="http://schemas.openxmlformats.org/drawingml/2006/picture">
+                <pic:pic xmlns:pic="http://schemas.openxmlformats.org/drawingml/2006/picture">
+                  <pic:nvPicPr>
+                    <pic:cNvPr id="0" name="Picture 3"/>
+                    <pic:cNvPicPr>
+                      <a:picLocks noChangeAspect="1" noChangeArrowheads="1"/>
+                    </pic:cNvPicPr>
+                  </pic:nvPicPr>
+                  <pic:blipFill>
+                    <a:blip r:embed="rId5">
+                      <a:extLst>
+                        <a:ext uri="{28A0092B-C50C-407E-A947-70E740481C1C}">
+                          <a14:useLocalDpi xmlns:a14="http://schemas.microsoft.com/office/drawing/2010/main" val="0"/>
+                        </a:ext>
+                      </a:extLst>
+                    </a:blip>
+                    <a:srcRect/>
+                    <a:stretch>
+                      <a:fillRect/>
+                    </a:stretch>
+                  </pic:blipFill>
+                  <pic:spPr bwMode="auto">
+                    <a:xfrm>
+                      <a:off x="0" y="0"/>
+                      <a:ext cx="5724525" cy="2066925"/>
+                    </a:xfrm>
+                    <a:prstGeom prst="rect">
+                      <a:avLst/>
+                    </a:prstGeom>
+                    <a:noFill/>
+                    <a:ln>
+                      <a:noFill/>
+                    </a:ln>
+                  </pic:spPr>
+                </pic:pic>
+              </a:graphicData>
+            </a:graphic>
+          </wp:inline>
+        </w:drawing>
+      </w:r>
+    </w:p>
+    <w:p>
+      <w:pPr>
+        <w:spacing w:line="276" w:lineRule="auto"/>
+        <w:jc w:val="center"/>
+        <w:rPr>
+          <w:sz w:val="24"/>
+          <w:szCs w:val="24"/>
+          <w:lang w:val="en-US"/>
+        </w:rPr>
+      </w:pPr>
+      <w:r>
+        <w:rPr>
+          <w:noProof/>
+          <w:sz w:val="24"/>
+          <w:szCs w:val="24"/>
+          <w:lang w:val="en-US"/>
+        </w:rPr>
+        <w:drawing>
+          <wp:inline distT="0" distB="0" distL="0" distR="0" wp14:anchorId="39D62172" wp14:editId="5A919355">
+            <wp:extent cx="5724525" cy="2286000"/>
+            <wp:effectExtent l="0" t="0" r="9525" b="0"/>
+            <wp:docPr id="1600143268" name="Picture 6"/>
+            <wp:cNvGraphicFramePr>
+              <a:graphicFrameLocks xmlns:a="http://schemas.openxmlformats.org/drawingml/2006/main" noChangeAspect="1"/>
+            </wp:cNvGraphicFramePr>
+            <a:graphic xmlns:a="http://schemas.openxmlformats.org/drawingml/2006/main">
+              <a:graphicData uri="http://schemas.openxmlformats.org/drawingml/2006/picture">
+                <pic:pic xmlns:pic="http://schemas.openxmlformats.org/drawingml/2006/picture">
+                  <pic:nvPicPr>
+                    <pic:cNvPr id="0" name="Picture 6"/>
+                    <pic:cNvPicPr>
+                      <a:picLocks noChangeAspect="1" noChangeArrowheads="1"/>
+                    </pic:cNvPicPr>
+                  </pic:nvPicPr>
+                  <pic:blipFill>
+                    <a:blip r:embed="rId6">
+                      <a:extLst>
+                        <a:ext uri="{28A0092B-C50C-407E-A947-70E740481C1C}">
+                          <a14:useLocalDpi xmlns:a14="http://schemas.microsoft.com/office/drawing/2010/main" val="0"/>
+                        </a:ext>
+                      </a:extLst>
+                    </a:blip>
+                    <a:srcRect/>
+                    <a:stretch>
+                      <a:fillRect/>
+                    </a:stretch>
+                  </pic:blipFill>
+                  <pic:spPr bwMode="auto">
+                    <a:xfrm>
+                      <a:off x="0" y="0"/>
+                      <a:ext cx="5724525" cy="2286000"/>
+                    </a:xfrm>
+                    <a:prstGeom prst="rect">
+                      <a:avLst/>
+                    </a:prstGeom>
+                    <a:noFill/>
+                    <a:ln>
+                      <a:noFill/>
+                    </a:ln>
+                  </pic:spPr>
+                </pic:pic>
+              </a:graphicData>
+            </a:graphic>
+          </wp:inline>
+        </w:drawing>
+      </w:r>
+    </w:p>
+    <w:p>
+      <w:pPr>
+        <w:spacing w:before="480" w:line="276" w:lineRule="auto"/>
+        <w:jc w:val="center"/>
+        <w:rPr>
+          <w:sz w:val="32"/>
+          <w:szCs w:val="32"/>
+          <w:u w:val="single"/>
+          <w:lang w:val="en-US"/>
+        </w:rPr>
+      </w:pPr>
+      <w:r>
+        <w:rPr>
+          <w:sz w:val="32"/>
+          <w:szCs w:val="32"/>
+          <w:u w:val="single"/>
+          <w:lang w:val="en-US"/>
+        </w:rPr>
+        <w:lastRenderedPageBreak/>
+        <w:t>Quality Attribute Scenarios</w:t>
+      </w:r>
+    </w:p>
+    <w:p>
+      <w:pPr>
+        <w:spacing w:after="0" w:line="240" w:lineRule="auto"/>
+        <w:rPr>
+          <w:rFonts w:ascii="Times New Roman" w:eastAsia="Times New Roman" w:hAnsi="Times New Roman" w:cs="Times New Roman"/>
+          <w:kern w:val="0"/>
+          <w:sz w:val="24"/>
+          <w:szCs w:val="24"/>
+          <w:lang/>
           <w14:ligatures w14:val="none"/>
         </w:rPr>
       </w:pPr>
@@ -2731,7 +2824,7 @@
           <w:kern w:val="0"/>
           <w:sz w:val="20"/>
           <w:szCs w:val="20"/>
-          <w:lang w:eastAsia="en-150"/>
+          <w:lang/>
           <w14:ligatures w14:val="none"/>
         </w:rPr>
         <w:t>Examples:</w:t>
@@ -2745,7 +2838,7 @@
           <w:kern w:val="0"/>
           <w:sz w:val="24"/>
           <w:szCs w:val="24"/>
-          <w:lang w:eastAsia="en-150"/>
+          <w:lang/>
           <w14:ligatures w14:val="none"/>
         </w:rPr>
       </w:pPr>
@@ -2758,7 +2851,7 @@
           <w:kern w:val="0"/>
           <w:sz w:val="24"/>
           <w:szCs w:val="24"/>
-          <w:lang w:eastAsia="en-150"/>
+          <w:lang/>
           <w14:ligatures w14:val="none"/>
         </w:rPr>
       </w:pPr>
@@ -2769,7 +2862,7 @@
           <w:kern w:val="0"/>
           <w:sz w:val="20"/>
           <w:szCs w:val="20"/>
-          <w:lang w:eastAsia="en-150"/>
+          <w:lang/>
           <w14:ligatures w14:val="none"/>
         </w:rPr>
         <w:t>Feature: Small Latency in the case of overload</w:t>
@@ -2783,7 +2876,7 @@
           <w:kern w:val="0"/>
           <w:sz w:val="24"/>
           <w:szCs w:val="24"/>
-          <w:lang w:eastAsia="en-150"/>
+          <w:lang/>
           <w14:ligatures w14:val="none"/>
         </w:rPr>
       </w:pPr>
@@ -2796,7 +2889,7 @@
           <w:kern w:val="0"/>
           <w:sz w:val="24"/>
           <w:szCs w:val="24"/>
-          <w:lang w:val="en-US" w:eastAsia="en-150"/>
+          <w:lang w:val="en-US"/>
           <w14:ligatures w14:val="none"/>
         </w:rPr>
       </w:pPr>
@@ -2807,7 +2900,7 @@
           <w:kern w:val="0"/>
           <w:sz w:val="20"/>
           <w:szCs w:val="20"/>
-          <w:lang w:eastAsia="en-150"/>
+          <w:lang/>
           <w14:ligatures w14:val="none"/>
         </w:rPr>
         <w:t xml:space="preserve">when </w:t>
@@ -2819,7 +2912,7 @@
           <w:kern w:val="0"/>
           <w:sz w:val="20"/>
           <w:szCs w:val="20"/>
-          <w:lang w:val="en-US" w:eastAsia="en-150"/>
+          <w:lang w:val="en-US"/>
           <w14:ligatures w14:val="none"/>
         </w:rPr>
         <w:t xml:space="preserve">multiple </w:t>
@@ -2831,7 +2924,7 @@
           <w:kern w:val="0"/>
           <w:sz w:val="20"/>
           <w:szCs w:val="20"/>
-          <w:lang w:eastAsia="en-150"/>
+          <w:lang/>
           <w14:ligatures w14:val="none"/>
         </w:rPr>
         <w:t xml:space="preserve">requests </w:t>
@@ -2843,7 +2936,7 @@
           <w:kern w:val="0"/>
           <w:sz w:val="20"/>
           <w:szCs w:val="20"/>
-          <w:lang w:val="en-US" w:eastAsia="en-150"/>
+          <w:lang w:val="en-US"/>
           <w14:ligatures w14:val="none"/>
         </w:rPr>
         <w:t xml:space="preserve">initiated </w:t>
@@ -2855,7 +2948,7 @@
           <w:kern w:val="0"/>
           <w:sz w:val="20"/>
           <w:szCs w:val="20"/>
-          <w:lang w:eastAsia="en-150"/>
+          <w:lang/>
           <w14:ligatures w14:val="none"/>
         </w:rPr>
         <w:t xml:space="preserve">in </w:t>
@@ -2867,7 +2960,7 @@
           <w:kern w:val="0"/>
           <w:sz w:val="20"/>
           <w:szCs w:val="20"/>
-          <w:lang w:val="en-US" w:eastAsia="en-150"/>
+          <w:lang w:val="en-US"/>
           <w14:ligatures w14:val="none"/>
         </w:rPr>
         <w:t>k</w:t>
@@ -2879,7 +2972,7 @@
           <w:kern w:val="0"/>
           <w:sz w:val="20"/>
           <w:szCs w:val="20"/>
-          <w:lang w:eastAsia="en-150"/>
+          <w:lang/>
           <w14:ligatures w14:val="none"/>
         </w:rPr>
         <w:t xml:space="preserve"> seconds interval</w:t>
@@ -2891,7 +2984,7 @@
           <w:kern w:val="0"/>
           <w:sz w:val="20"/>
           <w:szCs w:val="20"/>
-          <w:lang w:val="en-US" w:eastAsia="en-150"/>
+          <w:lang w:val="en-US"/>
           <w14:ligatures w14:val="none"/>
         </w:rPr>
         <w:t xml:space="preserve"> cause overload</w:t>
@@ -2905,7 +2998,7 @@
           <w:kern w:val="0"/>
           <w:sz w:val="24"/>
           <w:szCs w:val="24"/>
-          <w:lang w:eastAsia="en-150"/>
+          <w:lang/>
           <w14:ligatures w14:val="none"/>
         </w:rPr>
       </w:pPr>
@@ -2916,7 +3009,7 @@
           <w:kern w:val="0"/>
           <w:sz w:val="20"/>
           <w:szCs w:val="20"/>
-          <w:lang w:eastAsia="en-150"/>
+          <w:lang/>
           <w14:ligatures w14:val="none"/>
         </w:rPr>
         <w:t xml:space="preserve">caused by </w:t>
@@ -2928,12 +3021,11 @@
           <w:kern w:val="0"/>
           <w:sz w:val="20"/>
           <w:szCs w:val="20"/>
-          <w:lang w:val="en-US" w:eastAsia="en-150"/>
+          <w:lang w:val="en-US"/>
           <w14:ligatures w14:val="none"/>
         </w:rPr>
         <w:t xml:space="preserve">n </w:t>
       </w:r>
-      <w:proofErr w:type="gramStart"/>
       <w:r>
         <w:rPr>
           <w:rFonts w:ascii="Courier" w:eastAsia="Times New Roman" w:hAnsi="Courier" w:cs="Times New Roman"/>
@@ -2941,12 +3033,11 @@
           <w:kern w:val="0"/>
           <w:sz w:val="20"/>
           <w:szCs w:val="20"/>
-          <w:lang w:eastAsia="en-150"/>
+          <w:lang/>
           <w14:ligatures w14:val="none"/>
         </w:rPr>
         <w:t>users</w:t>
       </w:r>
-      <w:proofErr w:type="gramEnd"/>
     </w:p>
     <w:p>
       <w:pPr>
@@ -2956,7 +3047,7 @@
           <w:kern w:val="0"/>
           <w:sz w:val="24"/>
           <w:szCs w:val="24"/>
-          <w:lang w:eastAsia="en-150"/>
+          <w:lang/>
           <w14:ligatures w14:val="none"/>
         </w:rPr>
       </w:pPr>
@@ -2967,12 +3058,24 @@
           <w:kern w:val="0"/>
           <w:sz w:val="20"/>
           <w:szCs w:val="20"/>
-          <w:lang w:eastAsia="en-150"/>
-          <w14:ligatures w14:val="none"/>
-        </w:rPr>
-        <w:t xml:space="preserve">occur in the </w:t>
-      </w:r>
-      <w:proofErr w:type="gramStart"/>
+          <w:lang/>
+          <w14:ligatures w14:val="none"/>
+        </w:rPr>
+        <w:t>occur in the system</w:t>
+      </w:r>
+    </w:p>
+    <w:p>
+      <w:pPr>
+        <w:spacing w:after="0" w:line="240" w:lineRule="auto"/>
+        <w:rPr>
+          <w:rFonts w:ascii="Times New Roman" w:eastAsia="Times New Roman" w:hAnsi="Times New Roman" w:cs="Times New Roman"/>
+          <w:kern w:val="0"/>
+          <w:sz w:val="24"/>
+          <w:szCs w:val="24"/>
+          <w:lang/>
+          <w14:ligatures w14:val="none"/>
+        </w:rPr>
+      </w:pPr>
       <w:r>
         <w:rPr>
           <w:rFonts w:ascii="Courier" w:eastAsia="Times New Roman" w:hAnsi="Courier" w:cs="Times New Roman"/>
@@ -2980,12 +3083,11 @@
           <w:kern w:val="0"/>
           <w:sz w:val="20"/>
           <w:szCs w:val="20"/>
-          <w:lang w:eastAsia="en-150"/>
-          <w14:ligatures w14:val="none"/>
-        </w:rPr>
-        <w:t>system</w:t>
-      </w:r>
-      <w:proofErr w:type="gramEnd"/>
+          <w:lang/>
+          <w14:ligatures w14:val="none"/>
+        </w:rPr>
+        <w:t>operating in normal operation</w:t>
+      </w:r>
     </w:p>
     <w:p>
       <w:pPr>
@@ -2995,7 +3097,7 @@
           <w:kern w:val="0"/>
           <w:sz w:val="24"/>
           <w:szCs w:val="24"/>
-          <w:lang w:eastAsia="en-150"/>
+          <w:lang/>
           <w14:ligatures w14:val="none"/>
         </w:rPr>
       </w:pPr>
@@ -3006,10 +3108,10 @@
           <w:kern w:val="0"/>
           <w:sz w:val="20"/>
           <w:szCs w:val="20"/>
-          <w:lang w:eastAsia="en-150"/>
-          <w14:ligatures w14:val="none"/>
-        </w:rPr>
-        <w:t>operating in normal operation</w:t>
+          <w:lang/>
+          <w14:ligatures w14:val="none"/>
+        </w:rPr>
+        <w:t>then the system processes all requests</w:t>
       </w:r>
     </w:p>
     <w:p>
@@ -3020,7 +3122,7 @@
           <w:kern w:val="0"/>
           <w:sz w:val="24"/>
           <w:szCs w:val="24"/>
-          <w:lang w:eastAsia="en-150"/>
+          <w:lang/>
           <w14:ligatures w14:val="none"/>
         </w:rPr>
       </w:pPr>
@@ -3031,10 +3133,34 @@
           <w:kern w:val="0"/>
           <w:sz w:val="20"/>
           <w:szCs w:val="20"/>
-          <w:lang w:eastAsia="en-150"/>
-          <w14:ligatures w14:val="none"/>
-        </w:rPr>
-        <w:t>then the system processes all requests</w:t>
+          <w:lang/>
+          <w14:ligatures w14:val="none"/>
+        </w:rPr>
+        <w:t xml:space="preserve">so that the average latency &lt; </w:t>
+      </w:r>
+      <w:r>
+        <w:rPr>
+          <w:rFonts w:ascii="Courier" w:eastAsia="Times New Roman" w:hAnsi="Courier" w:cs="Times New Roman"/>
+          <w:color w:val="000000"/>
+          <w:kern w:val="0"/>
+          <w:sz w:val="20"/>
+          <w:szCs w:val="20"/>
+          <w:lang w:val="en-US"/>
+          <w14:ligatures w14:val="none"/>
+        </w:rPr>
+        <w:t>m</w:t>
+      </w:r>
+      <w:r>
+        <w:rPr>
+          <w:rFonts w:ascii="Courier" w:eastAsia="Times New Roman" w:hAnsi="Courier" w:cs="Times New Roman"/>
+          <w:color w:val="000000"/>
+          <w:kern w:val="0"/>
+          <w:sz w:val="20"/>
+          <w:szCs w:val="20"/>
+          <w:lang/>
+          <w14:ligatures w14:val="none"/>
+        </w:rPr>
+        <w:t xml:space="preserve"> seconds</w:t>
       </w:r>
     </w:p>
     <w:p>
@@ -3045,7 +3171,33 @@
           <w:kern w:val="0"/>
           <w:sz w:val="24"/>
           <w:szCs w:val="24"/>
-          <w:lang w:eastAsia="en-150"/>
+          <w:lang/>
+          <w14:ligatures w14:val="none"/>
+        </w:rPr>
+      </w:pPr>
+    </w:p>
+    <w:p>
+      <w:pPr>
+        <w:spacing w:after="0" w:line="240" w:lineRule="auto"/>
+        <w:rPr>
+          <w:rFonts w:ascii="Times New Roman" w:eastAsia="Times New Roman" w:hAnsi="Times New Roman" w:cs="Times New Roman"/>
+          <w:kern w:val="0"/>
+          <w:sz w:val="24"/>
+          <w:szCs w:val="24"/>
+          <w:lang/>
+          <w14:ligatures w14:val="none"/>
+        </w:rPr>
+      </w:pPr>
+    </w:p>
+    <w:p>
+      <w:pPr>
+        <w:spacing w:after="0" w:line="240" w:lineRule="auto"/>
+        <w:rPr>
+          <w:rFonts w:ascii="Times New Roman" w:eastAsia="Times New Roman" w:hAnsi="Times New Roman" w:cs="Times New Roman"/>
+          <w:kern w:val="0"/>
+          <w:sz w:val="24"/>
+          <w:szCs w:val="24"/>
+          <w:lang w:val="en-US"/>
           <w14:ligatures w14:val="none"/>
         </w:rPr>
       </w:pPr>
@@ -3056,10 +3208,10 @@
           <w:kern w:val="0"/>
           <w:sz w:val="20"/>
           <w:szCs w:val="20"/>
-          <w:lang w:eastAsia="en-150"/>
-          <w14:ligatures w14:val="none"/>
-        </w:rPr>
-        <w:t xml:space="preserve">so that the average latency &lt; </w:t>
+          <w:lang/>
+          <w14:ligatures w14:val="none"/>
+        </w:rPr>
+        <w:t xml:space="preserve">Feature: </w:t>
       </w:r>
       <w:r>
         <w:rPr>
@@ -3068,11 +3220,37 @@
           <w:kern w:val="0"/>
           <w:sz w:val="20"/>
           <w:szCs w:val="20"/>
-          <w:lang w:val="en-US" w:eastAsia="en-150"/>
-          <w14:ligatures w14:val="none"/>
-        </w:rPr>
-        <w:t>m</w:t>
-      </w:r>
+          <w:lang w:val="en-US"/>
+          <w14:ligatures w14:val="none"/>
+        </w:rPr>
+        <w:t>Latency in geographical operations when searching Scooters</w:t>
+      </w:r>
+    </w:p>
+    <w:p>
+      <w:pPr>
+        <w:spacing w:after="0" w:line="240" w:lineRule="auto"/>
+        <w:rPr>
+          <w:rFonts w:ascii="Times New Roman" w:eastAsia="Times New Roman" w:hAnsi="Times New Roman" w:cs="Times New Roman"/>
+          <w:kern w:val="0"/>
+          <w:sz w:val="24"/>
+          <w:szCs w:val="24"/>
+          <w:lang w:val="en-US"/>
+          <w14:ligatures w14:val="none"/>
+        </w:rPr>
+      </w:pPr>
+    </w:p>
+    <w:p>
+      <w:pPr>
+        <w:spacing w:after="0" w:line="240" w:lineRule="auto"/>
+        <w:rPr>
+          <w:rFonts w:ascii="Times New Roman" w:eastAsia="Times New Roman" w:hAnsi="Times New Roman" w:cs="Times New Roman"/>
+          <w:kern w:val="0"/>
+          <w:sz w:val="24"/>
+          <w:szCs w:val="24"/>
+          <w:lang/>
+          <w14:ligatures w14:val="none"/>
+        </w:rPr>
+      </w:pPr>
       <w:r>
         <w:rPr>
           <w:rFonts w:ascii="Courier" w:eastAsia="Times New Roman" w:hAnsi="Courier" w:cs="Times New Roman"/>
@@ -3080,10 +3258,36 @@
           <w:kern w:val="0"/>
           <w:sz w:val="20"/>
           <w:szCs w:val="20"/>
-          <w:lang w:eastAsia="en-150"/>
-          <w14:ligatures w14:val="none"/>
-        </w:rPr>
-        <w:t xml:space="preserve"> seconds</w:t>
+          <w:lang/>
+          <w14:ligatures w14:val="none"/>
+        </w:rPr>
+        <w:t xml:space="preserve">when </w:t>
+      </w:r>
+      <w:proofErr w:type="spellStart"/>
+      <w:r>
+        <w:rPr>
+          <w:rFonts w:ascii="Courier" w:eastAsia="Times New Roman" w:hAnsi="Courier" w:cs="Times New Roman"/>
+          <w:color w:val="000000"/>
+          <w:kern w:val="0"/>
+          <w:sz w:val="20"/>
+          <w:szCs w:val="20"/>
+          <w:lang w:val="en-US"/>
+          <w14:ligatures w14:val="none"/>
+        </w:rPr>
+        <w:t>geopositioning</w:t>
+      </w:r>
+      <w:proofErr w:type="spellEnd"/>
+      <w:r>
+        <w:rPr>
+          <w:rFonts w:ascii="Courier" w:eastAsia="Times New Roman" w:hAnsi="Courier" w:cs="Times New Roman"/>
+          <w:color w:val="000000"/>
+          <w:kern w:val="0"/>
+          <w:sz w:val="20"/>
+          <w:szCs w:val="20"/>
+          <w:lang w:val="en-US"/>
+          <w14:ligatures w14:val="none"/>
+        </w:rPr>
+        <w:t xml:space="preserve"> services are slowed down</w:t>
       </w:r>
     </w:p>
     <w:p>
@@ -3094,10 +3298,34 @@
           <w:kern w:val="0"/>
           <w:sz w:val="24"/>
           <w:szCs w:val="24"/>
-          <w:lang w:eastAsia="en-150"/>
-          <w14:ligatures w14:val="none"/>
-        </w:rPr>
-      </w:pPr>
+          <w:lang w:val="en-US"/>
+          <w14:ligatures w14:val="none"/>
+        </w:rPr>
+      </w:pPr>
+      <w:r>
+        <w:rPr>
+          <w:rFonts w:ascii="Courier" w:eastAsia="Times New Roman" w:hAnsi="Courier" w:cs="Times New Roman"/>
+          <w:color w:val="000000"/>
+          <w:kern w:val="0"/>
+          <w:sz w:val="20"/>
+          <w:szCs w:val="20"/>
+          <w:lang/>
+          <w14:ligatures w14:val="none"/>
+        </w:rPr>
+        <w:t xml:space="preserve">occur </w:t>
+      </w:r>
+      <w:r>
+        <w:rPr>
+          <w:rFonts w:ascii="Courier" w:eastAsia="Times New Roman" w:hAnsi="Courier" w:cs="Times New Roman"/>
+          <w:color w:val="000000"/>
+          <w:kern w:val="0"/>
+          <w:sz w:val="20"/>
+          <w:szCs w:val="20"/>
+          <w:lang w:val="en-US"/>
+          <w14:ligatures w14:val="none"/>
+        </w:rPr>
+        <w:t>during scooter search/track</w:t>
+      </w:r>
     </w:p>
     <w:p>
       <w:pPr>
@@ -3107,10 +3335,58 @@
           <w:kern w:val="0"/>
           <w:sz w:val="24"/>
           <w:szCs w:val="24"/>
-          <w:lang w:eastAsia="en-150"/>
-          <w14:ligatures w14:val="none"/>
-        </w:rPr>
-      </w:pPr>
+          <w:lang w:val="en-US"/>
+          <w14:ligatures w14:val="none"/>
+        </w:rPr>
+      </w:pPr>
+      <w:r>
+        <w:rPr>
+          <w:rFonts w:ascii="Courier" w:eastAsia="Times New Roman" w:hAnsi="Courier" w:cs="Times New Roman"/>
+          <w:color w:val="000000"/>
+          <w:kern w:val="0"/>
+          <w:sz w:val="20"/>
+          <w:szCs w:val="20"/>
+          <w:lang/>
+          <w14:ligatures w14:val="none"/>
+        </w:rPr>
+        <w:t xml:space="preserve">operating </w:t>
+      </w:r>
+      <w:r>
+        <w:rPr>
+          <w:rFonts w:ascii="Courier" w:eastAsia="Times New Roman" w:hAnsi="Courier" w:cs="Times New Roman"/>
+          <w:color w:val="000000"/>
+          <w:kern w:val="0"/>
+          <w:sz w:val="20"/>
+          <w:szCs w:val="20"/>
+          <w:lang w:val="en-US"/>
+          <w14:ligatures w14:val="none"/>
+        </w:rPr>
+        <w:t xml:space="preserve">under </w:t>
+      </w:r>
+      <w:r>
+        <w:rPr>
+          <w:rFonts w:ascii="Courier" w:eastAsia="Times New Roman" w:hAnsi="Courier" w:cs="Times New Roman"/>
+          <w:color w:val="000000"/>
+          <w:kern w:val="0"/>
+          <w:sz w:val="20"/>
+          <w:szCs w:val="20"/>
+          <w:lang/>
+          <w14:ligatures w14:val="none"/>
+        </w:rPr>
+        <w:t xml:space="preserve">normal </w:t>
+      </w:r>
+      <w:r>
+        <w:rPr>
+          <w:rFonts w:ascii="Courier" w:eastAsia="Times New Roman" w:hAnsi="Courier" w:cs="Times New Roman"/>
+          <w:color w:val="000000"/>
+          <w:kern w:val="0"/>
+          <w:sz w:val="20"/>
+          <w:szCs w:val="20"/>
+          <w:lang w:val="en-US"/>
+          <w14:ligatures w14:val="none"/>
+        </w:rPr>
+        <w:t>conditions</w:t>
+      </w:r>
     </w:p>
     <w:p>
       <w:pPr>
@@ -3120,7 +3396,7 @@
           <w:kern w:val="0"/>
           <w:sz w:val="24"/>
           <w:szCs w:val="24"/>
-          <w:lang w:val="en-US" w:eastAsia="en-150"/>
+          <w:lang w:val="en-US"/>
           <w14:ligatures w14:val="none"/>
         </w:rPr>
       </w:pPr>
@@ -3131,10 +3407,10 @@
           <w:kern w:val="0"/>
           <w:sz w:val="20"/>
           <w:szCs w:val="20"/>
-          <w:lang w:eastAsia="en-150"/>
-          <w14:ligatures w14:val="none"/>
-        </w:rPr>
-        <w:t xml:space="preserve">Feature: </w:t>
+          <w:lang/>
+          <w14:ligatures w14:val="none"/>
+        </w:rPr>
+        <w:t>then the system</w:t>
       </w:r>
       <w:r>
         <w:rPr>
@@ -3143,10 +3419,10 @@
           <w:kern w:val="0"/>
           <w:sz w:val="20"/>
           <w:szCs w:val="20"/>
-          <w:lang w:val="en-US" w:eastAsia="en-150"/>
-          <w14:ligatures w14:val="none"/>
-        </w:rPr>
-        <w:t>Latency in geographical operations when searching Scooters</w:t>
+          <w:lang w:val="en-US"/>
+          <w14:ligatures w14:val="none"/>
+        </w:rPr>
+        <w:t xml:space="preserve"> warns the user and slows down processing</w:t>
       </w:r>
     </w:p>
     <w:p>
@@ -3157,10 +3433,46 @@
           <w:kern w:val="0"/>
           <w:sz w:val="24"/>
           <w:szCs w:val="24"/>
-          <w:lang w:val="en-US" w:eastAsia="en-150"/>
-          <w14:ligatures w14:val="none"/>
-        </w:rPr>
-      </w:pPr>
+          <w:lang/>
+          <w14:ligatures w14:val="none"/>
+        </w:rPr>
+      </w:pPr>
+      <w:r>
+        <w:rPr>
+          <w:rFonts w:ascii="Courier" w:eastAsia="Times New Roman" w:hAnsi="Courier" w:cs="Times New Roman"/>
+          <w:color w:val="000000"/>
+          <w:kern w:val="0"/>
+          <w:sz w:val="20"/>
+          <w:szCs w:val="20"/>
+          <w:lang/>
+          <w14:ligatures w14:val="none"/>
+        </w:rPr>
+        <w:t xml:space="preserve">so that the average latency &lt; </w:t>
+      </w:r>
+      <w:r>
+        <w:rPr>
+          <w:rFonts w:ascii="Courier" w:eastAsia="Times New Roman" w:hAnsi="Courier" w:cs="Times New Roman"/>
+          <w:color w:val="000000"/>
+          <w:kern w:val="0"/>
+          <w:sz w:val="20"/>
+          <w:szCs w:val="20"/>
+          <w:lang w:val="en-US"/>
+          <w14:ligatures w14:val="none"/>
+        </w:rPr>
+        <w:t xml:space="preserve">n </w:t>
+      </w:r>
+      <w:r>
+        <w:rPr>
+          <w:rFonts w:ascii="Courier" w:eastAsia="Times New Roman" w:hAnsi="Courier" w:cs="Times New Roman"/>
+          <w:color w:val="000000"/>
+          <w:kern w:val="0"/>
+          <w:sz w:val="20"/>
+          <w:szCs w:val="20"/>
+          <w:lang/>
+          <w14:ligatures w14:val="none"/>
+        </w:rPr>
+        <w:t>seconds</w:t>
+      </w:r>
     </w:p>
     <w:p>
       <w:pPr>
@@ -3170,7 +3482,33 @@
           <w:kern w:val="0"/>
           <w:sz w:val="24"/>
           <w:szCs w:val="24"/>
-          <w:lang w:eastAsia="en-150"/>
+          <w:lang/>
+          <w14:ligatures w14:val="none"/>
+        </w:rPr>
+      </w:pPr>
+    </w:p>
+    <w:p>
+      <w:pPr>
+        <w:spacing w:after="0" w:line="240" w:lineRule="auto"/>
+        <w:rPr>
+          <w:rFonts w:ascii="Times New Roman" w:eastAsia="Times New Roman" w:hAnsi="Times New Roman" w:cs="Times New Roman"/>
+          <w:kern w:val="0"/>
+          <w:sz w:val="24"/>
+          <w:szCs w:val="24"/>
+          <w:lang/>
+          <w14:ligatures w14:val="none"/>
+        </w:rPr>
+      </w:pPr>
+    </w:p>
+    <w:p>
+      <w:pPr>
+        <w:spacing w:after="0" w:line="240" w:lineRule="auto"/>
+        <w:rPr>
+          <w:rFonts w:ascii="Times New Roman" w:eastAsia="Times New Roman" w:hAnsi="Times New Roman" w:cs="Times New Roman"/>
+          <w:kern w:val="0"/>
+          <w:sz w:val="24"/>
+          <w:szCs w:val="24"/>
+          <w:lang/>
           <w14:ligatures w14:val="none"/>
         </w:rPr>
       </w:pPr>
@@ -3181,12 +3519,37 @@
           <w:kern w:val="0"/>
           <w:sz w:val="20"/>
           <w:szCs w:val="20"/>
-          <w:lang w:eastAsia="en-150"/>
-          <w14:ligatures w14:val="none"/>
-        </w:rPr>
-        <w:t xml:space="preserve">when </w:t>
-      </w:r>
-      <w:proofErr w:type="spellStart"/>
+          <w:lang/>
+          <w14:ligatures w14:val="none"/>
+        </w:rPr>
+        <w:t>Feature: Basic fault-tolerance</w:t>
+      </w:r>
+    </w:p>
+    <w:p>
+      <w:pPr>
+        <w:spacing w:after="0" w:line="240" w:lineRule="auto"/>
+        <w:rPr>
+          <w:rFonts w:ascii="Times New Roman" w:eastAsia="Times New Roman" w:hAnsi="Times New Roman" w:cs="Times New Roman"/>
+          <w:kern w:val="0"/>
+          <w:sz w:val="24"/>
+          <w:szCs w:val="24"/>
+          <w:lang/>
+          <w14:ligatures w14:val="none"/>
+        </w:rPr>
+      </w:pPr>
+    </w:p>
+    <w:p>
+      <w:pPr>
+        <w:spacing w:after="0" w:line="240" w:lineRule="auto"/>
+        <w:rPr>
+          <w:rFonts w:ascii="Times New Roman" w:eastAsia="Times New Roman" w:hAnsi="Times New Roman" w:cs="Times New Roman"/>
+          <w:kern w:val="0"/>
+          <w:sz w:val="24"/>
+          <w:szCs w:val="24"/>
+          <w:lang/>
+          <w14:ligatures w14:val="none"/>
+        </w:rPr>
+      </w:pPr>
       <w:r>
         <w:rPr>
           <w:rFonts w:ascii="Courier" w:eastAsia="Times New Roman" w:hAnsi="Courier" w:cs="Times New Roman"/>
@@ -3194,12 +3557,24 @@
           <w:kern w:val="0"/>
           <w:sz w:val="20"/>
           <w:szCs w:val="20"/>
-          <w:lang w:val="en-US" w:eastAsia="en-150"/>
-          <w14:ligatures w14:val="none"/>
-        </w:rPr>
-        <w:t>geopositioning</w:t>
-      </w:r>
-      <w:proofErr w:type="spellEnd"/>
+          <w:lang/>
+          <w14:ligatures w14:val="none"/>
+        </w:rPr>
+        <w:t>when a server fails</w:t>
+      </w:r>
+    </w:p>
+    <w:p>
+      <w:pPr>
+        <w:spacing w:after="0" w:line="240" w:lineRule="auto"/>
+        <w:rPr>
+          <w:rFonts w:ascii="Times New Roman" w:eastAsia="Times New Roman" w:hAnsi="Times New Roman" w:cs="Times New Roman"/>
+          <w:kern w:val="0"/>
+          <w:sz w:val="24"/>
+          <w:szCs w:val="24"/>
+          <w:lang/>
+          <w14:ligatures w14:val="none"/>
+        </w:rPr>
+      </w:pPr>
       <w:r>
         <w:rPr>
           <w:rFonts w:ascii="Courier" w:eastAsia="Times New Roman" w:hAnsi="Courier" w:cs="Times New Roman"/>
@@ -3207,10 +3582,10 @@
           <w:kern w:val="0"/>
           <w:sz w:val="20"/>
           <w:szCs w:val="20"/>
-          <w:lang w:val="en-US" w:eastAsia="en-150"/>
-          <w14:ligatures w14:val="none"/>
-        </w:rPr>
-        <w:t xml:space="preserve"> services are slowed down</w:t>
+          <w:lang/>
+          <w14:ligatures w14:val="none"/>
+        </w:rPr>
+        <w:t>operating in normal operation</w:t>
       </w:r>
     </w:p>
     <w:p>
@@ -3221,7 +3596,7 @@
           <w:kern w:val="0"/>
           <w:sz w:val="24"/>
           <w:szCs w:val="24"/>
-          <w:lang w:val="en-US" w:eastAsia="en-150"/>
+          <w:lang/>
           <w14:ligatures w14:val="none"/>
         </w:rPr>
       </w:pPr>
@@ -3232,11 +3607,24 @@
           <w:kern w:val="0"/>
           <w:sz w:val="20"/>
           <w:szCs w:val="20"/>
-          <w:lang w:eastAsia="en-150"/>
-          <w14:ligatures w14:val="none"/>
-        </w:rPr>
-        <w:t xml:space="preserve">occur </w:t>
-      </w:r>
+          <w:lang/>
+          <w14:ligatures w14:val="none"/>
+        </w:rPr>
+        <w:t>then the Server informs operator and continues to operate</w:t>
+      </w:r>
+    </w:p>
+    <w:p>
+      <w:pPr>
+        <w:spacing w:after="0" w:line="240" w:lineRule="auto"/>
+        <w:rPr>
+          <w:rFonts w:ascii="Times New Roman" w:eastAsia="Times New Roman" w:hAnsi="Times New Roman" w:cs="Times New Roman"/>
+          <w:kern w:val="0"/>
+          <w:sz w:val="24"/>
+          <w:szCs w:val="24"/>
+          <w:lang/>
+          <w14:ligatures w14:val="none"/>
+        </w:rPr>
+      </w:pPr>
       <w:r>
         <w:rPr>
           <w:rFonts w:ascii="Courier" w:eastAsia="Times New Roman" w:hAnsi="Courier" w:cs="Times New Roman"/>
@@ -3244,332 +3632,7 @@
           <w:kern w:val="0"/>
           <w:sz w:val="20"/>
           <w:szCs w:val="20"/>
-          <w:lang w:val="en-US" w:eastAsia="en-150"/>
-          <w14:ligatures w14:val="none"/>
-        </w:rPr>
-        <w:t>during scooter search/</w:t>
-      </w:r>
-      <w:proofErr w:type="gramStart"/>
-      <w:r>
-        <w:rPr>
-          <w:rFonts w:ascii="Courier" w:eastAsia="Times New Roman" w:hAnsi="Courier" w:cs="Times New Roman"/>
-          <w:color w:val="000000"/>
-          <w:kern w:val="0"/>
-          <w:sz w:val="20"/>
-          <w:szCs w:val="20"/>
-          <w:lang w:val="en-US" w:eastAsia="en-150"/>
-          <w14:ligatures w14:val="none"/>
-        </w:rPr>
-        <w:t>track</w:t>
-      </w:r>
-      <w:proofErr w:type="gramEnd"/>
-    </w:p>
-    <w:p>
-      <w:pPr>
-        <w:spacing w:after="0" w:line="240" w:lineRule="auto"/>
-        <w:rPr>
-          <w:rFonts w:ascii="Times New Roman" w:eastAsia="Times New Roman" w:hAnsi="Times New Roman" w:cs="Times New Roman"/>
-          <w:kern w:val="0"/>
-          <w:sz w:val="24"/>
-          <w:szCs w:val="24"/>
-          <w:lang w:val="en-US" w:eastAsia="en-150"/>
-          <w14:ligatures w14:val="none"/>
-        </w:rPr>
-      </w:pPr>
-      <w:r>
-        <w:rPr>
-          <w:rFonts w:ascii="Courier" w:eastAsia="Times New Roman" w:hAnsi="Courier" w:cs="Times New Roman"/>
-          <w:color w:val="000000"/>
-          <w:kern w:val="0"/>
-          <w:sz w:val="20"/>
-          <w:szCs w:val="20"/>
-          <w:lang w:eastAsia="en-150"/>
-          <w14:ligatures w14:val="none"/>
-        </w:rPr>
-        <w:t xml:space="preserve">operating </w:t>
-      </w:r>
-      <w:r>
-        <w:rPr>
-          <w:rFonts w:ascii="Courier" w:eastAsia="Times New Roman" w:hAnsi="Courier" w:cs="Times New Roman"/>
-          <w:color w:val="000000"/>
-          <w:kern w:val="0"/>
-          <w:sz w:val="20"/>
-          <w:szCs w:val="20"/>
-          <w:lang w:val="en-US" w:eastAsia="en-150"/>
-          <w14:ligatures w14:val="none"/>
-        </w:rPr>
-        <w:t xml:space="preserve">under </w:t>
-      </w:r>
-      <w:r>
-        <w:rPr>
-          <w:rFonts w:ascii="Courier" w:eastAsia="Times New Roman" w:hAnsi="Courier" w:cs="Times New Roman"/>
-          <w:color w:val="000000"/>
-          <w:kern w:val="0"/>
-          <w:sz w:val="20"/>
-          <w:szCs w:val="20"/>
-          <w:lang w:eastAsia="en-150"/>
-          <w14:ligatures w14:val="none"/>
-        </w:rPr>
-        <w:t xml:space="preserve">normal </w:t>
-      </w:r>
-      <w:r>
-        <w:rPr>
-          <w:rFonts w:ascii="Courier" w:eastAsia="Times New Roman" w:hAnsi="Courier" w:cs="Times New Roman"/>
-          <w:color w:val="000000"/>
-          <w:kern w:val="0"/>
-          <w:sz w:val="20"/>
-          <w:szCs w:val="20"/>
-          <w:lang w:val="en-US" w:eastAsia="en-150"/>
-          <w14:ligatures w14:val="none"/>
-        </w:rPr>
-        <w:t>conditions</w:t>
-      </w:r>
-    </w:p>
-    <w:p>
-      <w:pPr>
-        <w:spacing w:after="0" w:line="240" w:lineRule="auto"/>
-        <w:rPr>
-          <w:rFonts w:ascii="Times New Roman" w:eastAsia="Times New Roman" w:hAnsi="Times New Roman" w:cs="Times New Roman"/>
-          <w:kern w:val="0"/>
-          <w:sz w:val="24"/>
-          <w:szCs w:val="24"/>
-          <w:lang w:val="en-US" w:eastAsia="en-150"/>
-          <w14:ligatures w14:val="none"/>
-        </w:rPr>
-      </w:pPr>
-      <w:r>
-        <w:rPr>
-          <w:rFonts w:ascii="Courier" w:eastAsia="Times New Roman" w:hAnsi="Courier" w:cs="Times New Roman"/>
-          <w:color w:val="000000"/>
-          <w:kern w:val="0"/>
-          <w:sz w:val="20"/>
-          <w:szCs w:val="20"/>
-          <w:lang w:eastAsia="en-150"/>
-          <w14:ligatures w14:val="none"/>
-        </w:rPr>
-        <w:t>then the system</w:t>
-      </w:r>
-      <w:r>
-        <w:rPr>
-          <w:rFonts w:ascii="Courier" w:eastAsia="Times New Roman" w:hAnsi="Courier" w:cs="Times New Roman"/>
-          <w:color w:val="000000"/>
-          <w:kern w:val="0"/>
-          <w:sz w:val="20"/>
-          <w:szCs w:val="20"/>
-          <w:lang w:val="en-US" w:eastAsia="en-150"/>
-          <w14:ligatures w14:val="none"/>
-        </w:rPr>
-        <w:t xml:space="preserve"> warns the user and slows down processing</w:t>
-      </w:r>
-    </w:p>
-    <w:p>
-      <w:pPr>
-        <w:spacing w:after="0" w:line="240" w:lineRule="auto"/>
-        <w:rPr>
-          <w:rFonts w:ascii="Times New Roman" w:eastAsia="Times New Roman" w:hAnsi="Times New Roman" w:cs="Times New Roman"/>
-          <w:kern w:val="0"/>
-          <w:sz w:val="24"/>
-          <w:szCs w:val="24"/>
-          <w:lang w:eastAsia="en-150"/>
-          <w14:ligatures w14:val="none"/>
-        </w:rPr>
-      </w:pPr>
-      <w:r>
-        <w:rPr>
-          <w:rFonts w:ascii="Courier" w:eastAsia="Times New Roman" w:hAnsi="Courier" w:cs="Times New Roman"/>
-          <w:color w:val="000000"/>
-          <w:kern w:val="0"/>
-          <w:sz w:val="20"/>
-          <w:szCs w:val="20"/>
-          <w:lang w:eastAsia="en-150"/>
-          <w14:ligatures w14:val="none"/>
-        </w:rPr>
-        <w:t xml:space="preserve">so that the average latency &lt; </w:t>
-      </w:r>
-      <w:r>
-        <w:rPr>
-          <w:rFonts w:ascii="Courier" w:eastAsia="Times New Roman" w:hAnsi="Courier" w:cs="Times New Roman"/>
-          <w:color w:val="000000"/>
-          <w:kern w:val="0"/>
-          <w:sz w:val="20"/>
-          <w:szCs w:val="20"/>
-          <w:lang w:val="en-US" w:eastAsia="en-150"/>
-          <w14:ligatures w14:val="none"/>
-        </w:rPr>
-        <w:t xml:space="preserve">n </w:t>
-      </w:r>
-      <w:r>
-        <w:rPr>
-          <w:rFonts w:ascii="Courier" w:eastAsia="Times New Roman" w:hAnsi="Courier" w:cs="Times New Roman"/>
-          <w:color w:val="000000"/>
-          <w:kern w:val="0"/>
-          <w:sz w:val="20"/>
-          <w:szCs w:val="20"/>
-          <w:lang w:eastAsia="en-150"/>
-          <w14:ligatures w14:val="none"/>
-        </w:rPr>
-        <w:t>seconds</w:t>
-      </w:r>
-    </w:p>
-    <w:p>
-      <w:pPr>
-        <w:spacing w:after="0" w:line="240" w:lineRule="auto"/>
-        <w:rPr>
-          <w:rFonts w:ascii="Times New Roman" w:eastAsia="Times New Roman" w:hAnsi="Times New Roman" w:cs="Times New Roman"/>
-          <w:kern w:val="0"/>
-          <w:sz w:val="24"/>
-          <w:szCs w:val="24"/>
-          <w:lang w:eastAsia="en-150"/>
-          <w14:ligatures w14:val="none"/>
-        </w:rPr>
-      </w:pPr>
-    </w:p>
-    <w:p>
-      <w:pPr>
-        <w:spacing w:after="0" w:line="240" w:lineRule="auto"/>
-        <w:rPr>
-          <w:rFonts w:ascii="Times New Roman" w:eastAsia="Times New Roman" w:hAnsi="Times New Roman" w:cs="Times New Roman"/>
-          <w:kern w:val="0"/>
-          <w:sz w:val="24"/>
-          <w:szCs w:val="24"/>
-          <w:lang w:eastAsia="en-150"/>
-          <w14:ligatures w14:val="none"/>
-        </w:rPr>
-      </w:pPr>
-    </w:p>
-    <w:p>
-      <w:pPr>
-        <w:spacing w:after="0" w:line="240" w:lineRule="auto"/>
-        <w:rPr>
-          <w:rFonts w:ascii="Times New Roman" w:eastAsia="Times New Roman" w:hAnsi="Times New Roman" w:cs="Times New Roman"/>
-          <w:kern w:val="0"/>
-          <w:sz w:val="24"/>
-          <w:szCs w:val="24"/>
-          <w:lang w:eastAsia="en-150"/>
-          <w14:ligatures w14:val="none"/>
-        </w:rPr>
-      </w:pPr>
-      <w:r>
-        <w:rPr>
-          <w:rFonts w:ascii="Courier" w:eastAsia="Times New Roman" w:hAnsi="Courier" w:cs="Times New Roman"/>
-          <w:color w:val="000000"/>
-          <w:kern w:val="0"/>
-          <w:sz w:val="20"/>
-          <w:szCs w:val="20"/>
-          <w:lang w:eastAsia="en-150"/>
-          <w14:ligatures w14:val="none"/>
-        </w:rPr>
-        <w:t>Feature: Basic fault-tolerance</w:t>
-      </w:r>
-    </w:p>
-    <w:p>
-      <w:pPr>
-        <w:spacing w:after="0" w:line="240" w:lineRule="auto"/>
-        <w:rPr>
-          <w:rFonts w:ascii="Times New Roman" w:eastAsia="Times New Roman" w:hAnsi="Times New Roman" w:cs="Times New Roman"/>
-          <w:kern w:val="0"/>
-          <w:sz w:val="24"/>
-          <w:szCs w:val="24"/>
-          <w:lang w:eastAsia="en-150"/>
-          <w14:ligatures w14:val="none"/>
-        </w:rPr>
-      </w:pPr>
-    </w:p>
-    <w:p>
-      <w:pPr>
-        <w:spacing w:after="0" w:line="240" w:lineRule="auto"/>
-        <w:rPr>
-          <w:rFonts w:ascii="Times New Roman" w:eastAsia="Times New Roman" w:hAnsi="Times New Roman" w:cs="Times New Roman"/>
-          <w:kern w:val="0"/>
-          <w:sz w:val="24"/>
-          <w:szCs w:val="24"/>
-          <w:lang w:eastAsia="en-150"/>
-          <w14:ligatures w14:val="none"/>
-        </w:rPr>
-      </w:pPr>
-      <w:r>
-        <w:rPr>
-          <w:rFonts w:ascii="Courier" w:eastAsia="Times New Roman" w:hAnsi="Courier" w:cs="Times New Roman"/>
-          <w:color w:val="000000"/>
-          <w:kern w:val="0"/>
-          <w:sz w:val="20"/>
-          <w:szCs w:val="20"/>
-          <w:lang w:eastAsia="en-150"/>
-          <w14:ligatures w14:val="none"/>
-        </w:rPr>
-        <w:t>when a server fails</w:t>
-      </w:r>
-    </w:p>
-    <w:p>
-      <w:pPr>
-        <w:spacing w:after="0" w:line="240" w:lineRule="auto"/>
-        <w:rPr>
-          <w:rFonts w:ascii="Times New Roman" w:eastAsia="Times New Roman" w:hAnsi="Times New Roman" w:cs="Times New Roman"/>
-          <w:kern w:val="0"/>
-          <w:sz w:val="24"/>
-          <w:szCs w:val="24"/>
-          <w:lang w:eastAsia="en-150"/>
-          <w14:ligatures w14:val="none"/>
-        </w:rPr>
-      </w:pPr>
-      <w:r>
-        <w:rPr>
-          <w:rFonts w:ascii="Courier" w:eastAsia="Times New Roman" w:hAnsi="Courier" w:cs="Times New Roman"/>
-          <w:color w:val="000000"/>
-          <w:kern w:val="0"/>
-          <w:sz w:val="20"/>
-          <w:szCs w:val="20"/>
-          <w:lang w:eastAsia="en-150"/>
-          <w14:ligatures w14:val="none"/>
-        </w:rPr>
-        <w:t>operating in normal operation</w:t>
-      </w:r>
-    </w:p>
-    <w:p>
-      <w:pPr>
-        <w:spacing w:after="0" w:line="240" w:lineRule="auto"/>
-        <w:rPr>
-          <w:rFonts w:ascii="Times New Roman" w:eastAsia="Times New Roman" w:hAnsi="Times New Roman" w:cs="Times New Roman"/>
-          <w:kern w:val="0"/>
-          <w:sz w:val="24"/>
-          <w:szCs w:val="24"/>
-          <w:lang w:eastAsia="en-150"/>
-          <w14:ligatures w14:val="none"/>
-        </w:rPr>
-      </w:pPr>
-      <w:r>
-        <w:rPr>
-          <w:rFonts w:ascii="Courier" w:eastAsia="Times New Roman" w:hAnsi="Courier" w:cs="Times New Roman"/>
-          <w:color w:val="000000"/>
-          <w:kern w:val="0"/>
-          <w:sz w:val="20"/>
-          <w:szCs w:val="20"/>
-          <w:lang w:eastAsia="en-150"/>
-          <w14:ligatures w14:val="none"/>
-        </w:rPr>
-        <w:t>then the Server informs operator and continues to operate</w:t>
-      </w:r>
-    </w:p>
-    <w:p>
-      <w:pPr>
-        <w:spacing w:after="0" w:line="240" w:lineRule="auto"/>
-        <w:rPr>
-          <w:rFonts w:ascii="Times New Roman" w:eastAsia="Times New Roman" w:hAnsi="Times New Roman" w:cs="Times New Roman"/>
-          <w:kern w:val="0"/>
-          <w:sz w:val="24"/>
-          <w:szCs w:val="24"/>
-          <w:lang w:eastAsia="en-150"/>
-          <w14:ligatures w14:val="none"/>
-        </w:rPr>
-      </w:pPr>
-      <w:r>
-        <w:rPr>
-          <w:rFonts w:ascii="Courier" w:eastAsia="Times New Roman" w:hAnsi="Courier" w:cs="Times New Roman"/>
-          <w:color w:val="000000"/>
-          <w:kern w:val="0"/>
-          <w:sz w:val="20"/>
-          <w:szCs w:val="20"/>
-          <w:lang w:eastAsia="en-150"/>
+          <w:lang/>
           <w14:ligatures w14:val="none"/>
         </w:rPr>
         <w:t>so that there is no downtime</w:t>
@@ -3604,7 +3667,7 @@
         <w:kern w:val="2"/>
         <w:sz w:val="22"/>
         <w:szCs w:val="22"/>
-        <w:lang w:val="en-150" w:eastAsia="en-US" w:bidi="ar-SA"/>
+        <w:lang w:eastAsia="en-US" w:bidi="ar-SA"/>
         <w14:ligatures w14:val="standardContextual"/>
       </w:rPr>
     </w:rPrDefault>
@@ -4057,7 +4120,6 @@
       <w:kern w:val="0"/>
       <w:sz w:val="20"/>
       <w:szCs w:val="20"/>
-      <w:lang/>
       <w14:ligatures w14:val="none"/>
     </w:rPr>
   </w:style>
@@ -4073,7 +4135,6 @@
       <w:kern w:val="0"/>
       <w:sz w:val="20"/>
       <w:szCs w:val="20"/>
-      <w:lang/>
       <w14:ligatures w14:val="none"/>
     </w:rPr>
   </w:style>
@@ -4105,7 +4166,7 @@
       <w:kern w:val="0"/>
       <w:sz w:val="24"/>
       <w:szCs w:val="24"/>
-      <w:lang w:eastAsia="en-150"/>
+      <w:lang/>
       <w14:ligatures w14:val="none"/>
     </w:rPr>
   </w:style>

</xml_diff>